<commit_message>
added Test and acceptance criteria.
</commit_message>
<xml_diff>
--- a/Project plans/VCR-OOSE-2017.docx
+++ b/Project plans/VCR-OOSE-2017.docx
@@ -90,17 +90,33 @@
         </w:rPr>
         <w:t>Vinit Date</w:t>
       </w:r>
-    </w:p>
-    <w:p>
-      <w:pPr>
+      <w:r>
         <w:rPr>
           <w:rStyle w:val="BookTitle"/>
         </w:rPr>
-      </w:pPr>
+        <w:tab/>
+      </w:r>
       <w:r>
         <w:rPr>
           <w:rStyle w:val="BookTitle"/>
         </w:rPr>
+        <w:tab/>
+        <w:t xml:space="preserve">  </w:t>
+      </w:r>
+      <w:r>
+        <w:t>x16135270</w:t>
+      </w:r>
+    </w:p>
+    <w:p>
+      <w:pPr>
+        <w:rPr>
+          <w:rStyle w:val="BookTitle"/>
+        </w:rPr>
+      </w:pPr>
+      <w:r>
+        <w:rPr>
+          <w:rStyle w:val="BookTitle"/>
+        </w:rPr>
         <w:t>Rajeeva Revankar</w:t>
       </w:r>
     </w:p>
@@ -123,6 +139,8 @@
         </w:rPr>
         <w:t>Mohn</w:t>
       </w:r>
+      <w:bookmarkStart w:id="0" w:name="_GoBack"/>
+      <w:bookmarkEnd w:id="0"/>
       <w:proofErr w:type="spellEnd"/>
     </w:p>
     <w:p>
@@ -227,14 +245,40 @@
       <w:r>
         <w:rPr>
           <w:rFonts w:ascii="Times New Roman" w:eastAsia="Times New Roman" w:hAnsi="Times New Roman"/>
-          <w:color w:val="FF0000"/>
-          <w:sz w:val="28"/>
-        </w:rPr>
-        <w:t>Minecraft</w:t>
-      </w:r>
-      <w:r>
-        <w:rPr>
-          <w:rFonts w:ascii="Times New Roman" w:eastAsia="Times New Roman" w:hAnsi="Times New Roman"/>
+          <w:sz w:val="28"/>
+        </w:rPr>
+        <w:t>“</w:t>
+      </w:r>
+      <w:r>
+        <w:rPr>
+          <w:rFonts w:ascii="Times New Roman" w:eastAsia="Times New Roman" w:hAnsi="Times New Roman"/>
+          <w:b/>
+          <w:color w:val="000000" w:themeColor="text1"/>
+          <w:sz w:val="28"/>
+        </w:rPr>
+        <w:t>Minecraft Game System</w:t>
+      </w:r>
+      <w:r>
+        <w:rPr>
+          <w:rFonts w:ascii="Times New Roman" w:eastAsia="Times New Roman" w:hAnsi="Times New Roman"/>
+          <w:b/>
+          <w:color w:val="000000" w:themeColor="text1"/>
+          <w:sz w:val="28"/>
+        </w:rPr>
+        <w:t>”</w:t>
+      </w:r>
+      <w:r>
+        <w:rPr>
+          <w:rFonts w:ascii="Times New Roman" w:eastAsia="Times New Roman" w:hAnsi="Times New Roman"/>
+          <w:color w:val="000000"/>
+          <w:sz w:val="28"/>
+        </w:rPr>
+        <w:t>.</w:t>
+      </w:r>
+      <w:r>
+        <w:rPr>
+          <w:rFonts w:ascii="Times New Roman" w:eastAsia="Times New Roman" w:hAnsi="Times New Roman"/>
+          <w:color w:val="000000"/>
           <w:sz w:val="28"/>
         </w:rPr>
         <w:t xml:space="preserve"> </w:t>
@@ -242,26 +286,10 @@
       <w:r>
         <w:rPr>
           <w:rFonts w:ascii="Times New Roman" w:eastAsia="Times New Roman" w:hAnsi="Times New Roman"/>
-          <w:color w:val="FF0000"/>
-          <w:sz w:val="28"/>
-        </w:rPr>
-        <w:t>Game System</w:t>
-      </w:r>
-      <w:r>
-        <w:rPr>
-          <w:rFonts w:ascii="Times New Roman" w:eastAsia="Times New Roman" w:hAnsi="Times New Roman"/>
           <w:color w:val="000000"/>
           <w:sz w:val="28"/>
         </w:rPr>
-        <w:t>.</w:t>
-      </w:r>
-      <w:r>
-        <w:rPr>
-          <w:rFonts w:ascii="Times New Roman" w:eastAsia="Times New Roman" w:hAnsi="Times New Roman"/>
-          <w:color w:val="000000"/>
-          <w:sz w:val="28"/>
-        </w:rPr>
-        <w:t xml:space="preserve"> </w:t>
+        <w:t xml:space="preserve"> The game is intended and should be suitable for gamers over age of  5 year. </w:t>
       </w:r>
       <w:r>
         <w:rPr>
@@ -675,17 +703,758 @@
       <w:pPr>
         <w:pStyle w:val="Heading2"/>
         <w:rPr>
+          <w:lang w:val="en-US"/>
+        </w:rPr>
+      </w:pPr>
+      <w:r>
+        <w:rPr>
           <w:b/>
           <w:lang w:val="en-US"/>
         </w:rPr>
-      </w:pPr>
-      <w:r>
-        <w:rPr>
+        <w:lastRenderedPageBreak/>
+        <w:t>Deliverables</w:t>
+      </w:r>
+    </w:p>
+    <w:p>
+      <w:pPr>
+        <w:pStyle w:val="Heading2"/>
+        <w:rPr>
+          <w:rFonts w:eastAsia="Times New Roman"/>
+          <w:color w:val="auto"/>
+          <w:sz w:val="28"/>
+        </w:rPr>
+      </w:pPr>
+      <w:r>
+        <w:rPr>
+          <w:rFonts w:eastAsia="Times New Roman"/>
+        </w:rPr>
+        <w:t xml:space="preserve">Deliverables </w:t>
+      </w:r>
+      <w:r>
+        <w:rPr>
+          <w:rFonts w:ascii="Times New Roman" w:eastAsia="Times New Roman" w:hAnsi="Times New Roman"/>
+          <w:sz w:val="24"/>
+        </w:rPr>
+        <w:t xml:space="preserve">Group = </w:t>
+      </w:r>
+      <w:r>
+        <w:rPr>
+          <w:rFonts w:ascii="Times New Roman" w:eastAsia="Times New Roman" w:hAnsi="Times New Roman"/>
+          <w:color w:val="00B150"/>
+          <w:sz w:val="24"/>
+        </w:rPr>
+        <w:t>GREEN</w:t>
+      </w:r>
+      <w:r>
+        <w:rPr>
+          <w:rFonts w:ascii="Times New Roman" w:eastAsia="Times New Roman" w:hAnsi="Times New Roman"/>
+          <w:sz w:val="24"/>
+        </w:rPr>
+        <w:t xml:space="preserve"> Individual = </w:t>
+      </w:r>
+      <w:r>
+        <w:rPr>
+          <w:rFonts w:ascii="Times New Roman" w:eastAsia="Times New Roman" w:hAnsi="Times New Roman"/>
+          <w:color w:val="0070C1"/>
+          <w:sz w:val="24"/>
+        </w:rPr>
+        <w:t>BLUE</w:t>
+      </w:r>
+    </w:p>
+    <w:p>
+      <w:pPr>
+        <w:spacing w:line="276" w:lineRule="exact"/>
+        <w:rPr>
+          <w:rFonts w:ascii="Times New Roman" w:eastAsia="Times New Roman" w:hAnsi="Times New Roman"/>
+          <w:sz w:val="24"/>
+        </w:rPr>
+      </w:pPr>
+    </w:p>
+    <w:p>
+      <w:pPr>
+        <w:spacing w:line="0" w:lineRule="atLeast"/>
+        <w:rPr>
+          <w:rFonts w:ascii="Times New Roman" w:eastAsia="Times New Roman" w:hAnsi="Times New Roman"/>
+          <w:sz w:val="24"/>
+        </w:rPr>
+      </w:pPr>
+      <w:r>
+        <w:rPr>
+          <w:rFonts w:ascii="Times New Roman" w:eastAsia="Times New Roman" w:hAnsi="Times New Roman"/>
+          <w:sz w:val="24"/>
+        </w:rPr>
+        <w:t>For the above Problem description:</w:t>
+      </w:r>
+    </w:p>
+    <w:p>
+      <w:pPr>
+        <w:spacing w:line="33" w:lineRule="exact"/>
+        <w:rPr>
+          <w:rFonts w:ascii="Times New Roman" w:eastAsia="Times New Roman" w:hAnsi="Times New Roman"/>
+          <w:sz w:val="24"/>
+        </w:rPr>
+      </w:pPr>
+    </w:p>
+    <w:p>
+      <w:pPr>
+        <w:pStyle w:val="Heading3OOSEGroupDeliverables"/>
+        <w:numPr>
+          <w:ilvl w:val="0"/>
+          <w:numId w:val="3"/>
+        </w:numPr>
+        <w:tabs>
+          <w:tab w:val="left" w:pos="720"/>
+        </w:tabs>
+        <w:ind w:left="0" w:firstLine="0"/>
+      </w:pPr>
+      <w:r>
+        <w:t>[Group] Identify the actors.(5 Marks)</w:t>
+      </w:r>
+    </w:p>
+    <w:p>
+      <w:pPr>
+        <w:pStyle w:val="Heading3OOSEGroupDeliverables"/>
+        <w:numPr>
+          <w:ilvl w:val="0"/>
+          <w:numId w:val="3"/>
+        </w:numPr>
+        <w:tabs>
+          <w:tab w:val="left" w:pos="720"/>
+        </w:tabs>
+        <w:ind w:left="0" w:firstLine="0"/>
+      </w:pPr>
+      <w:r>
+        <w:rPr>
+          <w:rFonts w:ascii="Times New Roman" w:hAnsi="Times New Roman"/>
+        </w:rPr>
+        <w:t xml:space="preserve">[Group] Construct a Use Case Model. </w:t>
+      </w:r>
+      <w:r>
+        <w:rPr>
+          <w:rFonts w:ascii="Times New Roman" w:hAnsi="Times New Roman"/>
+          <w:color w:val="000000"/>
+        </w:rPr>
+        <w:t>(5 Marks)</w:t>
+      </w:r>
+    </w:p>
+    <w:p>
+      <w:pPr>
+        <w:pStyle w:val="Heading3OOSEIndividualDeliverables"/>
+      </w:pPr>
+      <w:r>
+        <w:t xml:space="preserve">[Individual] Describe in detail any use case from the use case model. The use case must contain an alternate flow. </w:t>
+      </w:r>
+      <w:r>
+        <w:rPr>
+          <w:color w:val="000000"/>
+        </w:rPr>
+        <w:t>(10 Marks)</w:t>
+      </w:r>
+    </w:p>
+    <w:p>
+      <w:pPr>
+        <w:pStyle w:val="Heading3OOSEGroupDeliverables"/>
+        <w:numPr>
+          <w:ilvl w:val="0"/>
+          <w:numId w:val="3"/>
+        </w:numPr>
+        <w:tabs>
+          <w:tab w:val="left" w:pos="720"/>
+        </w:tabs>
+        <w:ind w:left="0" w:firstLine="0"/>
+      </w:pPr>
+      <w:r>
+        <w:t xml:space="preserve">[Group] Create a Project Plan to deliver your application. The plan must include a minimum of 3 nesting levels and include all the major tasks and deliverables. </w:t>
+      </w:r>
+      <w:r>
+        <w:rPr>
+          <w:color w:val="000000"/>
+        </w:rPr>
+        <w:t>(10 marks)</w:t>
+      </w:r>
+    </w:p>
+    <w:p>
+      <w:pPr>
+        <w:pStyle w:val="Heading3OOSEIndividualDeliverables"/>
+      </w:pPr>
+      <w:r>
+        <w:t xml:space="preserve">[Individual] Create a conceptual class diagram of the chosen use case. The conceptual class diagram should demonstrate the use of many of the following: attributes, relationships, navigability, association class, multiplicity and composition. </w:t>
+      </w:r>
+      <w:r>
+        <w:rPr>
+          <w:color w:val="000000"/>
+        </w:rPr>
+        <w:t>(10 Marks)</w:t>
+      </w:r>
+    </w:p>
+    <w:p>
+      <w:pPr>
+        <w:pStyle w:val="Heading3OOSEIndividualDeliverables"/>
+      </w:pPr>
+      <w:r>
+        <w:t xml:space="preserve">[Individual] Create a glossary that lists and defines all the terms that require clarification. </w:t>
+      </w:r>
+      <w:r>
+        <w:rPr>
+          <w:color w:val="000000"/>
+        </w:rPr>
+        <w:t>(5 marks)</w:t>
+      </w:r>
+    </w:p>
+    <w:p>
+      <w:pPr>
+        <w:pStyle w:val="Heading3OOSEIndividualDeliverables"/>
+      </w:pPr>
+      <w:r>
+        <w:t xml:space="preserve">[Individual] Draw a System Sequence diagram from the conceptual class diagram. </w:t>
+      </w:r>
+      <w:r>
+        <w:rPr>
+          <w:color w:val="000000"/>
+        </w:rPr>
+        <w:t>(10 Marks)</w:t>
+      </w:r>
+    </w:p>
+    <w:p>
+      <w:pPr>
+        <w:pStyle w:val="Heading3OOSEIndividualDeliverables"/>
+      </w:pPr>
+      <w:r>
+        <w:t xml:space="preserve">[Individual] Develop Contracts for a minimum of two of the system operations in the system sequence diagram. </w:t>
+      </w:r>
+      <w:r>
+        <w:rPr>
+          <w:color w:val="000000"/>
+        </w:rPr>
+        <w:t>(10 marks)</w:t>
+      </w:r>
+    </w:p>
+    <w:p>
+      <w:pPr>
+        <w:pStyle w:val="Heading3OOSEIndividualDeliverables"/>
+        <w:rPr>
+          <w:color w:val="00B150"/>
+        </w:rPr>
+      </w:pPr>
+      <w:r>
+        <w:t xml:space="preserve">[Individual] Draw Communication diagrams based on the contracts. The communication diagrams should demonstrate the use of design patterns. </w:t>
+      </w:r>
+      <w:r>
+        <w:rPr>
+          <w:color w:val="000000"/>
+        </w:rPr>
+        <w:t>(10 marks)</w:t>
+      </w:r>
+      <w:bookmarkStart w:id="1" w:name="page2"/>
+      <w:bookmarkEnd w:id="1"/>
+    </w:p>
+    <w:p>
+      <w:pPr>
+        <w:pStyle w:val="Heading3OOSEGroupDeliverables"/>
+        <w:numPr>
+          <w:ilvl w:val="0"/>
+          <w:numId w:val="3"/>
+        </w:numPr>
+        <w:tabs>
+          <w:tab w:val="left" w:pos="720"/>
+        </w:tabs>
+        <w:ind w:left="0" w:firstLine="0"/>
+      </w:pPr>
+      <w:r>
+        <w:t xml:space="preserve">[Group]  Presentation (how well does the package of models look?). </w:t>
+      </w:r>
+      <w:r>
+        <w:rPr>
+          <w:color w:val="000000"/>
+        </w:rPr>
+        <w:t>(5 marks)</w:t>
+      </w:r>
+    </w:p>
+    <w:p>
+      <w:pPr>
+        <w:pStyle w:val="Heading3OOSEGroupDeliverables"/>
+        <w:numPr>
+          <w:ilvl w:val="0"/>
+          <w:numId w:val="3"/>
+        </w:numPr>
+        <w:tabs>
+          <w:tab w:val="left" w:pos="720"/>
+        </w:tabs>
+        <w:ind w:left="0" w:firstLine="0"/>
+      </w:pPr>
+      <w:r>
+        <w:t xml:space="preserve">[Group] Use of a UML tool. </w:t>
+      </w:r>
+      <w:r>
+        <w:rPr>
+          <w:color w:val="000000"/>
+        </w:rPr>
+        <w:t>(10 marks)</w:t>
+      </w:r>
+    </w:p>
+    <w:p>
+      <w:pPr>
+        <w:pStyle w:val="Heading3OOSEGroupDeliverables"/>
+        <w:numPr>
+          <w:ilvl w:val="0"/>
+          <w:numId w:val="3"/>
+        </w:numPr>
+        <w:tabs>
+          <w:tab w:val="left" w:pos="720"/>
+        </w:tabs>
+        <w:ind w:left="0" w:firstLine="0"/>
+      </w:pPr>
+      <w:r>
+        <w:t xml:space="preserve">[Group] Put together a Testing Plan outlining how you propose to validate the application and verify that it is free of defects. </w:t>
+      </w:r>
+      <w:r>
+        <w:rPr>
+          <w:color w:val="000000"/>
+        </w:rPr>
+        <w:t>(10 marks)</w:t>
+      </w:r>
+    </w:p>
+    <w:p>
+      <w:pPr>
+        <w:spacing w:line="373" w:lineRule="exact"/>
+        <w:rPr>
+          <w:rFonts w:ascii="Times New Roman" w:eastAsia="Times New Roman" w:hAnsi="Times New Roman"/>
+        </w:rPr>
+      </w:pPr>
+    </w:p>
+    <w:p>
+      <w:pPr>
+        <w:rPr>
+          <w:lang w:val="en-US"/>
+        </w:rPr>
+      </w:pPr>
+    </w:p>
+    <w:p>
+      <w:pPr>
+        <w:rPr>
+          <w:rFonts w:asciiTheme="majorHAnsi" w:eastAsiaTheme="majorEastAsia" w:hAnsiTheme="majorHAnsi" w:cstheme="majorBidi"/>
           <w:b/>
+          <w:color w:val="2F5496" w:themeColor="accent1" w:themeShade="BF"/>
+          <w:sz w:val="26"/>
+          <w:szCs w:val="26"/>
+          <w:lang w:val="en-US"/>
+        </w:rPr>
+      </w:pPr>
+      <w:r>
+        <w:rPr>
+          <w:b/>
+          <w:lang w:val="en-US"/>
+        </w:rPr>
+        <w:br w:type="page"/>
+      </w:r>
+    </w:p>
+    <w:p>
+      <w:pPr>
+        <w:pStyle w:val="Heading2"/>
+        <w:rPr>
+          <w:b/>
+          <w:lang w:val="en-US"/>
+        </w:rPr>
+      </w:pPr>
+      <w:r>
+        <w:rPr>
+          <w:b/>
           <w:lang w:val="en-US"/>
         </w:rPr>
         <w:lastRenderedPageBreak/>
-        <w:t>Deliverables – Use Case Diagram</w:t>
+        <w:t>Success Factors</w:t>
+      </w:r>
+    </w:p>
+    <w:p>
+      <w:pPr>
+        <w:pStyle w:val="ListParagraph"/>
+        <w:numPr>
+          <w:ilvl w:val="0"/>
+          <w:numId w:val="5"/>
+        </w:numPr>
+        <w:spacing w:line="254" w:lineRule="auto"/>
+        <w:ind w:right="360"/>
+        <w:rPr>
+          <w:rFonts w:ascii="Times New Roman" w:eastAsia="Times New Roman" w:hAnsi="Times New Roman"/>
+          <w:sz w:val="24"/>
+        </w:rPr>
+      </w:pPr>
+      <w:r>
+        <w:rPr>
+          <w:rFonts w:ascii="Times New Roman" w:eastAsia="Times New Roman" w:hAnsi="Times New Roman"/>
+          <w:sz w:val="24"/>
+        </w:rPr>
+        <w:t>Demonstrate the conceptual, practical and technical skills of planning and monitoring a project plan using an appropriate CASE tool</w:t>
+      </w:r>
+    </w:p>
+    <w:p>
+      <w:pPr>
+        <w:pStyle w:val="ListParagraph"/>
+        <w:numPr>
+          <w:ilvl w:val="0"/>
+          <w:numId w:val="5"/>
+        </w:numPr>
+        <w:spacing w:line="0" w:lineRule="atLeast"/>
+        <w:ind w:right="480"/>
+        <w:rPr>
+          <w:rFonts w:ascii="Times New Roman" w:eastAsia="Times New Roman" w:hAnsi="Times New Roman"/>
+          <w:sz w:val="24"/>
+        </w:rPr>
+      </w:pPr>
+      <w:r>
+        <w:rPr>
+          <w:rFonts w:ascii="Times New Roman" w:eastAsia="Times New Roman" w:hAnsi="Times New Roman"/>
+          <w:sz w:val="24"/>
+        </w:rPr>
+        <w:t>Describe in detail the theory, concepts and methods pertaining to the Unified Modelling Language (UML).</w:t>
+      </w:r>
+    </w:p>
+    <w:p>
+      <w:pPr>
+        <w:pStyle w:val="ListParagraph"/>
+        <w:numPr>
+          <w:ilvl w:val="0"/>
+          <w:numId w:val="5"/>
+        </w:numPr>
+        <w:spacing w:line="0" w:lineRule="atLeast"/>
+        <w:rPr>
+          <w:rFonts w:ascii="Times New Roman" w:eastAsia="Times New Roman" w:hAnsi="Times New Roman"/>
+          <w:sz w:val="24"/>
+        </w:rPr>
+      </w:pPr>
+      <w:r>
+        <w:rPr>
+          <w:rFonts w:ascii="Times New Roman" w:eastAsia="Times New Roman" w:hAnsi="Times New Roman"/>
+          <w:sz w:val="24"/>
+        </w:rPr>
+        <w:t>Create requirements using use case modelling concepts.</w:t>
+      </w:r>
+    </w:p>
+    <w:p>
+      <w:pPr>
+        <w:pStyle w:val="ListParagraph"/>
+        <w:numPr>
+          <w:ilvl w:val="0"/>
+          <w:numId w:val="5"/>
+        </w:numPr>
+        <w:spacing w:line="241" w:lineRule="auto"/>
+        <w:ind w:right="240"/>
+        <w:rPr>
+          <w:rFonts w:ascii="Times New Roman" w:eastAsia="Times New Roman" w:hAnsi="Times New Roman"/>
+          <w:sz w:val="24"/>
+        </w:rPr>
+      </w:pPr>
+      <w:r>
+        <w:rPr>
+          <w:rFonts w:ascii="Times New Roman" w:eastAsia="Times New Roman" w:hAnsi="Times New Roman"/>
+          <w:sz w:val="24"/>
+        </w:rPr>
+        <w:t>Demonstrate conceptual and technical skills in the analysis, design and implementation of a software system using Object Oriented Concepts.</w:t>
+      </w:r>
+    </w:p>
+    <w:p>
+      <w:pPr>
+        <w:rPr>
+          <w:lang w:val="en-US"/>
+        </w:rPr>
+      </w:pPr>
+    </w:p>
+    <w:p>
+      <w:pPr>
+        <w:pStyle w:val="Heading1"/>
+        <w:rPr>
+          <w:b/>
+          <w:sz w:val="26"/>
+          <w:szCs w:val="26"/>
+          <w:lang w:val="en-US"/>
+        </w:rPr>
+      </w:pPr>
+      <w:r>
+        <w:rPr>
+          <w:b/>
+          <w:sz w:val="26"/>
+          <w:szCs w:val="26"/>
+          <w:lang w:val="en-US"/>
+        </w:rPr>
+        <w:t>Project Team Roles and Responsibilities</w:t>
+      </w:r>
+    </w:p>
+    <w:p>
+      <w:pPr>
+        <w:pStyle w:val="Heading1"/>
+        <w:rPr>
+          <w:b/>
+          <w:sz w:val="26"/>
+          <w:szCs w:val="26"/>
+          <w:lang w:val="en-US"/>
+        </w:rPr>
+      </w:pPr>
+      <w:r>
+        <w:rPr>
+          <w:b/>
+          <w:sz w:val="26"/>
+          <w:szCs w:val="26"/>
+          <w:lang w:val="en-US"/>
+        </w:rPr>
+        <w:t>Implementation</w:t>
+      </w:r>
+    </w:p>
+    <w:p>
+      <w:pPr>
+        <w:rPr>
+          <w:lang w:val="en-US"/>
+        </w:rPr>
+      </w:pPr>
+    </w:p>
+    <w:p>
+      <w:pPr>
+        <w:pStyle w:val="Heading2"/>
+        <w:rPr>
+          <w:lang w:val="en-US"/>
+        </w:rPr>
+      </w:pPr>
+      <w:r>
+        <w:rPr>
+          <w:lang w:val="en-US"/>
+        </w:rPr>
+        <w:t>Deliverable Timeline</w:t>
+      </w:r>
+    </w:p>
+    <w:p>
+      <w:pPr>
+        <w:rPr>
+          <w:rFonts w:asciiTheme="majorHAnsi" w:eastAsiaTheme="majorEastAsia" w:hAnsiTheme="majorHAnsi" w:cstheme="majorBidi"/>
+          <w:color w:val="2F5496" w:themeColor="accent1" w:themeShade="BF"/>
+          <w:sz w:val="26"/>
+          <w:szCs w:val="26"/>
+          <w:lang w:val="en-US"/>
+        </w:rPr>
+      </w:pPr>
+      <w:r>
+        <w:rPr>
+          <w:lang w:val="en-US"/>
+        </w:rPr>
+        <w:br w:type="page"/>
+      </w:r>
+    </w:p>
+    <w:p>
+      <w:pPr>
+        <w:pStyle w:val="Heading2"/>
+        <w:rPr>
+          <w:lang w:val="en-US"/>
+        </w:rPr>
+      </w:pPr>
+      <w:r>
+        <w:rPr>
+          <w:lang w:val="en-US"/>
+        </w:rPr>
+        <w:lastRenderedPageBreak/>
+        <w:t>Implementation</w:t>
+      </w:r>
+      <w:r>
+        <w:rPr>
+          <w:lang w:val="en-US"/>
+        </w:rPr>
+        <w:t xml:space="preserve"> (Deliveries)</w:t>
+      </w:r>
+    </w:p>
+    <w:p>
+      <w:pPr>
+        <w:pStyle w:val="Heading3"/>
+        <w:rPr>
+          <w:lang w:val="en-US"/>
+        </w:rPr>
+      </w:pPr>
+      <w:r>
+        <w:rPr>
+          <w:lang w:val="en-US"/>
+        </w:rPr>
+        <w:t xml:space="preserve">Identified </w:t>
+      </w:r>
+      <w:r>
+        <w:rPr>
+          <w:lang w:val="en-US"/>
+        </w:rPr>
+        <w:t>the a</w:t>
+      </w:r>
+      <w:r>
+        <w:rPr>
+          <w:lang w:val="en-US"/>
+        </w:rPr>
+        <w:t>ctors</w:t>
+      </w:r>
+    </w:p>
+    <w:p>
+      <w:pPr>
+        <w:pStyle w:val="ListParagraph"/>
+        <w:numPr>
+          <w:ilvl w:val="0"/>
+          <w:numId w:val="5"/>
+        </w:numPr>
+        <w:spacing w:line="254" w:lineRule="auto"/>
+        <w:ind w:right="360"/>
+        <w:rPr>
+          <w:rFonts w:ascii="Times New Roman" w:eastAsia="Times New Roman" w:hAnsi="Times New Roman"/>
+          <w:sz w:val="24"/>
+        </w:rPr>
+      </w:pPr>
+      <w:r>
+        <w:rPr>
+          <w:rFonts w:ascii="Times New Roman" w:eastAsia="Times New Roman" w:hAnsi="Times New Roman"/>
+          <w:sz w:val="24"/>
+        </w:rPr>
+        <w:t xml:space="preserve">Player </w:t>
+      </w:r>
+    </w:p>
+    <w:p>
+      <w:pPr>
+        <w:pStyle w:val="ListParagraph"/>
+        <w:numPr>
+          <w:ilvl w:val="0"/>
+          <w:numId w:val="5"/>
+        </w:numPr>
+        <w:spacing w:line="254" w:lineRule="auto"/>
+        <w:ind w:right="360"/>
+        <w:rPr>
+          <w:rFonts w:ascii="Times New Roman" w:eastAsia="Times New Roman" w:hAnsi="Times New Roman"/>
+          <w:sz w:val="24"/>
+        </w:rPr>
+      </w:pPr>
+      <w:r>
+        <w:rPr>
+          <w:rFonts w:ascii="Times New Roman" w:eastAsia="Times New Roman" w:hAnsi="Times New Roman"/>
+          <w:sz w:val="24"/>
+        </w:rPr>
+        <w:t>Minecraft Server</w:t>
+      </w:r>
+    </w:p>
+    <w:p>
+      <w:pPr>
+        <w:pStyle w:val="ListParagraph"/>
+        <w:numPr>
+          <w:ilvl w:val="0"/>
+          <w:numId w:val="5"/>
+        </w:numPr>
+        <w:spacing w:line="254" w:lineRule="auto"/>
+        <w:ind w:right="360"/>
+        <w:rPr>
+          <w:rFonts w:ascii="Times New Roman" w:eastAsia="Times New Roman" w:hAnsi="Times New Roman"/>
+          <w:sz w:val="24"/>
+        </w:rPr>
+      </w:pPr>
+      <w:r>
+        <w:rPr>
+          <w:rFonts w:ascii="Times New Roman" w:eastAsia="Times New Roman" w:hAnsi="Times New Roman"/>
+          <w:sz w:val="24"/>
+        </w:rPr>
+        <w:t>World Server</w:t>
+      </w:r>
+    </w:p>
+    <w:p>
+      <w:pPr>
+        <w:pStyle w:val="ListParagraph"/>
+        <w:numPr>
+          <w:ilvl w:val="0"/>
+          <w:numId w:val="5"/>
+        </w:numPr>
+        <w:spacing w:line="254" w:lineRule="auto"/>
+        <w:ind w:right="360"/>
+        <w:rPr>
+          <w:rFonts w:ascii="Times New Roman" w:eastAsia="Times New Roman" w:hAnsi="Times New Roman"/>
+          <w:sz w:val="24"/>
+        </w:rPr>
+      </w:pPr>
+      <w:r>
+        <w:rPr>
+          <w:rFonts w:ascii="Times New Roman" w:eastAsia="Times New Roman" w:hAnsi="Times New Roman"/>
+          <w:sz w:val="24"/>
+        </w:rPr>
+        <w:t>Virtual Player</w:t>
+      </w:r>
+    </w:p>
+    <w:p>
+      <w:pPr>
+        <w:pStyle w:val="ListParagraph"/>
+        <w:numPr>
+          <w:ilvl w:val="0"/>
+          <w:numId w:val="5"/>
+        </w:numPr>
+        <w:spacing w:line="254" w:lineRule="auto"/>
+        <w:ind w:right="360"/>
+        <w:rPr>
+          <w:rFonts w:ascii="Times New Roman" w:eastAsia="Times New Roman" w:hAnsi="Times New Roman"/>
+          <w:sz w:val="24"/>
+        </w:rPr>
+      </w:pPr>
+      <w:r>
+        <w:rPr>
+          <w:rFonts w:ascii="Times New Roman" w:eastAsia="Times New Roman" w:hAnsi="Times New Roman"/>
+          <w:sz w:val="24"/>
+        </w:rPr>
+        <w:t>Opponent Player</w:t>
+      </w:r>
+    </w:p>
+    <w:p>
+      <w:pPr>
+        <w:pStyle w:val="ListParagraph"/>
+        <w:numPr>
+          <w:ilvl w:val="0"/>
+          <w:numId w:val="5"/>
+        </w:numPr>
+        <w:spacing w:line="254" w:lineRule="auto"/>
+        <w:ind w:right="360"/>
+        <w:rPr>
+          <w:rFonts w:ascii="Times New Roman" w:eastAsia="Times New Roman" w:hAnsi="Times New Roman"/>
+          <w:sz w:val="24"/>
+        </w:rPr>
+      </w:pPr>
+      <w:r>
+        <w:rPr>
+          <w:rFonts w:ascii="Times New Roman" w:eastAsia="Times New Roman" w:hAnsi="Times New Roman"/>
+          <w:sz w:val="24"/>
+        </w:rPr>
+        <w:t>Payment processor</w:t>
+      </w:r>
+    </w:p>
+    <w:p>
+      <w:pPr>
+        <w:rPr>
+          <w:lang w:val="en-US"/>
+        </w:rPr>
+      </w:pPr>
+    </w:p>
+    <w:p>
+      <w:pPr>
+        <w:rPr>
+          <w:lang w:val="en-US"/>
+        </w:rPr>
+      </w:pPr>
+      <w:r>
+        <w:rPr>
+          <w:lang w:val="en-US"/>
+        </w:rPr>
+        <w:br w:type="page"/>
+      </w:r>
+    </w:p>
+    <w:p>
+      <w:pPr>
+        <w:pStyle w:val="Heading3"/>
+        <w:rPr>
+          <w:lang w:val="en-US"/>
+        </w:rPr>
+      </w:pPr>
+      <w:r>
+        <w:rPr>
+          <w:lang w:val="en-US"/>
+        </w:rPr>
+        <w:lastRenderedPageBreak/>
+        <w:t xml:space="preserve">Construct a </w:t>
+      </w:r>
+      <w:r>
+        <w:rPr>
+          <w:lang w:val="en-US"/>
+        </w:rPr>
+        <w:t xml:space="preserve"> Use Case Diagram</w:t>
       </w:r>
     </w:p>
     <w:p>
@@ -713,10 +1482,12 @@
       <w:r>
         <w:rPr>
           <w:rFonts w:ascii="Times New Roman" w:eastAsia="Times New Roman" w:hAnsi="Times New Roman"/>
-          <w:sz w:val="28"/>
+          <w:noProof/>
+          <w:sz w:val="28"/>
+          <w:lang w:eastAsia="en-IE"/>
         </w:rPr>
         <w:drawing>
-          <wp:inline distT="0" distB="0" distL="0" distR="0" wp14:anchorId="3BD73C66" wp14:editId="20B7BB70">
+          <wp:inline distT="0" distB="0" distL="0" distR="0" wp14:anchorId="57AEDAC5" wp14:editId="6A0B9C31">
             <wp:extent cx="5731510" cy="4269740"/>
             <wp:effectExtent l="0" t="0" r="2540" b="0"/>
             <wp:docPr id="1" name="Picture 1"/>
@@ -751,32 +1522,242 @@
           </wp:inline>
         </w:drawing>
       </w:r>
-      <w:bookmarkStart w:id="0" w:name="_GoBack"/>
-      <w:bookmarkEnd w:id="0"/>
-    </w:p>
-    <w:p>
-      <w:pPr>
-        <w:rPr>
-          <w:rFonts w:ascii="Times New Roman" w:eastAsia="Times New Roman" w:hAnsi="Times New Roman"/>
-          <w:sz w:val="28"/>
-        </w:rPr>
-      </w:pPr>
-    </w:p>
-    <w:p>
-      <w:pPr>
-        <w:rPr>
-          <w:rFonts w:ascii="Times New Roman" w:eastAsia="Times New Roman" w:hAnsi="Times New Roman"/>
-          <w:sz w:val="28"/>
-        </w:rPr>
-      </w:pPr>
-    </w:p>
-    <w:p>
-      <w:pPr>
-        <w:rPr>
-          <w:rFonts w:ascii="Times New Roman" w:eastAsia="Times New Roman" w:hAnsi="Times New Roman"/>
-          <w:sz w:val="28"/>
-        </w:rPr>
-      </w:pPr>
+    </w:p>
+    <w:p>
+      <w:pPr>
+        <w:rPr>
+          <w:rFonts w:ascii="Times New Roman" w:eastAsia="Times New Roman" w:hAnsi="Times New Roman"/>
+          <w:sz w:val="28"/>
+        </w:rPr>
+      </w:pPr>
+    </w:p>
+    <w:p>
+      <w:pPr>
+        <w:rPr>
+          <w:rFonts w:ascii="Times New Roman" w:eastAsia="Times New Roman" w:hAnsi="Times New Roman"/>
+          <w:sz w:val="28"/>
+        </w:rPr>
+      </w:pPr>
+    </w:p>
+    <w:p>
+      <w:pPr>
+        <w:rPr>
+          <w:rFonts w:ascii="Times New Roman" w:eastAsia="Times New Roman" w:hAnsi="Times New Roman"/>
+          <w:sz w:val="28"/>
+        </w:rPr>
+      </w:pPr>
+    </w:p>
+    <w:p>
+      <w:pPr>
+        <w:rPr>
+          <w:rFonts w:asciiTheme="majorHAnsi" w:eastAsiaTheme="majorEastAsia" w:hAnsiTheme="majorHAnsi" w:cstheme="majorBidi"/>
+          <w:color w:val="1F3763" w:themeColor="accent1" w:themeShade="7F"/>
+          <w:sz w:val="24"/>
+          <w:szCs w:val="24"/>
+          <w:lang w:val="en-US"/>
+        </w:rPr>
+      </w:pPr>
+      <w:r>
+        <w:rPr>
+          <w:lang w:val="en-US"/>
+        </w:rPr>
+        <w:br w:type="page"/>
+      </w:r>
+    </w:p>
+    <w:p>
+      <w:pPr>
+        <w:pStyle w:val="Heading3"/>
+        <w:rPr>
+          <w:lang w:val="en-US"/>
+        </w:rPr>
+      </w:pPr>
+      <w:r>
+        <w:rPr>
+          <w:lang w:val="en-US"/>
+        </w:rPr>
+        <w:lastRenderedPageBreak/>
+        <w:t>Describe Use Cases</w:t>
+      </w:r>
+    </w:p>
+    <w:p>
+      <w:pPr>
+        <w:pStyle w:val="ListParagraph"/>
+        <w:numPr>
+          <w:ilvl w:val="0"/>
+          <w:numId w:val="6"/>
+        </w:numPr>
+        <w:autoSpaceDE w:val="0"/>
+        <w:autoSpaceDN w:val="0"/>
+        <w:adjustRightInd w:val="0"/>
+        <w:spacing w:after="0" w:line="240" w:lineRule="auto"/>
+        <w:rPr>
+          <w:rFonts w:ascii="Consolas" w:hAnsi="Consolas" w:cs="Consolas"/>
+        </w:rPr>
+      </w:pPr>
+      <w:r>
+        <w:rPr>
+          <w:rFonts w:ascii="Consolas" w:hAnsi="Consolas" w:cs="Consolas"/>
+        </w:rPr>
+        <w:t>Player Register with Minecraft server</w:t>
+      </w:r>
+    </w:p>
+    <w:p>
+      <w:pPr>
+        <w:pStyle w:val="ListParagraph"/>
+        <w:numPr>
+          <w:ilvl w:val="0"/>
+          <w:numId w:val="6"/>
+        </w:numPr>
+        <w:autoSpaceDE w:val="0"/>
+        <w:autoSpaceDN w:val="0"/>
+        <w:adjustRightInd w:val="0"/>
+        <w:spacing w:after="0" w:line="240" w:lineRule="auto"/>
+        <w:rPr>
+          <w:rFonts w:ascii="Consolas" w:hAnsi="Consolas" w:cs="Consolas"/>
+        </w:rPr>
+      </w:pPr>
+      <w:r>
+        <w:rPr>
+          <w:rFonts w:ascii="Consolas" w:hAnsi="Consolas" w:cs="Consolas"/>
+        </w:rPr>
+        <w:t>Player Logs in with Minecraft server.</w:t>
+      </w:r>
+    </w:p>
+    <w:p>
+      <w:pPr>
+        <w:pStyle w:val="ListParagraph"/>
+        <w:numPr>
+          <w:ilvl w:val="0"/>
+          <w:numId w:val="6"/>
+        </w:numPr>
+        <w:autoSpaceDE w:val="0"/>
+        <w:autoSpaceDN w:val="0"/>
+        <w:adjustRightInd w:val="0"/>
+        <w:spacing w:after="0" w:line="240" w:lineRule="auto"/>
+        <w:rPr>
+          <w:rFonts w:ascii="Consolas" w:hAnsi="Consolas" w:cs="Consolas"/>
+        </w:rPr>
+      </w:pPr>
+      <w:r>
+        <w:rPr>
+          <w:rFonts w:ascii="Consolas" w:hAnsi="Consolas" w:cs="Consolas"/>
+        </w:rPr>
+        <w:t xml:space="preserve">Player Logs in, The player has option to Create or Update </w:t>
+      </w:r>
+      <w:r>
+        <w:rPr>
+          <w:rFonts w:ascii="Consolas" w:hAnsi="Consolas" w:cs="Consolas"/>
+        </w:rPr>
+        <w:t xml:space="preserve"> world with World Server</w:t>
+      </w:r>
+    </w:p>
+    <w:p>
+      <w:pPr>
+        <w:pStyle w:val="ListParagraph"/>
+        <w:numPr>
+          <w:ilvl w:val="0"/>
+          <w:numId w:val="6"/>
+        </w:numPr>
+        <w:autoSpaceDE w:val="0"/>
+        <w:autoSpaceDN w:val="0"/>
+        <w:adjustRightInd w:val="0"/>
+        <w:spacing w:after="0" w:line="240" w:lineRule="auto"/>
+        <w:rPr>
+          <w:rFonts w:ascii="Consolas" w:hAnsi="Consolas" w:cs="Consolas"/>
+        </w:rPr>
+      </w:pPr>
+      <w:r>
+        <w:rPr>
+          <w:rFonts w:ascii="Consolas" w:hAnsi="Consolas" w:cs="Consolas"/>
+        </w:rPr>
+        <w:t>Player Logs in Start Single Player Game Build/Destroy/Attack with</w:t>
+      </w:r>
+    </w:p>
+    <w:p>
+      <w:pPr>
+        <w:pStyle w:val="ListParagraph"/>
+        <w:numPr>
+          <w:ilvl w:val="0"/>
+          <w:numId w:val="6"/>
+        </w:numPr>
+        <w:autoSpaceDE w:val="0"/>
+        <w:autoSpaceDN w:val="0"/>
+        <w:adjustRightInd w:val="0"/>
+        <w:spacing w:after="0" w:line="240" w:lineRule="auto"/>
+        <w:rPr>
+          <w:rFonts w:ascii="Consolas" w:hAnsi="Consolas" w:cs="Consolas"/>
+        </w:rPr>
+      </w:pPr>
+      <w:r>
+        <w:rPr>
+          <w:rFonts w:ascii="Consolas" w:hAnsi="Consolas" w:cs="Consolas"/>
+        </w:rPr>
+        <w:t>opposite Virtual player.</w:t>
+      </w:r>
+    </w:p>
+    <w:p>
+      <w:pPr>
+        <w:pStyle w:val="ListParagraph"/>
+        <w:numPr>
+          <w:ilvl w:val="0"/>
+          <w:numId w:val="6"/>
+        </w:numPr>
+        <w:autoSpaceDE w:val="0"/>
+        <w:autoSpaceDN w:val="0"/>
+        <w:adjustRightInd w:val="0"/>
+        <w:spacing w:after="0" w:line="240" w:lineRule="auto"/>
+        <w:rPr>
+          <w:rFonts w:ascii="Consolas" w:hAnsi="Consolas" w:cs="Consolas"/>
+        </w:rPr>
+      </w:pPr>
+      <w:r>
+        <w:rPr>
+          <w:rFonts w:ascii="Consolas" w:hAnsi="Consolas" w:cs="Consolas"/>
+        </w:rPr>
+        <w:t>Player Logs in Sta</w:t>
+      </w:r>
+      <w:r>
+        <w:rPr>
+          <w:rFonts w:ascii="Consolas" w:hAnsi="Consolas" w:cs="Consolas"/>
+        </w:rPr>
+        <w:t>rts multiplayer game Cooperate/</w:t>
+      </w:r>
+      <w:r>
+        <w:rPr>
+          <w:rFonts w:ascii="Consolas" w:hAnsi="Consolas" w:cs="Consolas"/>
+        </w:rPr>
+        <w:t>Build/Destroy/Attack/Send Message with opponent player</w:t>
+      </w:r>
+    </w:p>
+    <w:p>
+      <w:pPr>
+        <w:pStyle w:val="ListParagraph"/>
+        <w:numPr>
+          <w:ilvl w:val="0"/>
+          <w:numId w:val="6"/>
+        </w:numPr>
+        <w:rPr>
+          <w:lang w:val="en-US"/>
+        </w:rPr>
+      </w:pPr>
+      <w:r>
+        <w:rPr>
+          <w:rFonts w:ascii="Consolas" w:hAnsi="Consolas" w:cs="Consolas"/>
+        </w:rPr>
+        <w:t>Player logs in</w:t>
+      </w:r>
+      <w:r>
+        <w:rPr>
+          <w:rFonts w:ascii="Consolas" w:hAnsi="Consolas" w:cs="Consolas"/>
+        </w:rPr>
+        <w:t xml:space="preserve"> </w:t>
+      </w:r>
+      <w:r>
+        <w:rPr>
+          <w:rFonts w:ascii="Consolas" w:hAnsi="Consolas" w:cs="Consolas"/>
+        </w:rPr>
+        <w:t>buys add on</w:t>
+      </w:r>
     </w:p>
     <w:p>
       <w:pPr>
@@ -801,336 +1782,6 @@
           <w:color w:val="2F5496" w:themeColor="accent1" w:themeShade="BF"/>
           <w:sz w:val="32"/>
           <w:szCs w:val="32"/>
-          <w:lang w:val="en-US"/>
-        </w:rPr>
-      </w:pPr>
-    </w:p>
-    <w:p>
-      <w:pPr>
-        <w:pStyle w:val="Heading2"/>
-        <w:rPr>
-          <w:lang w:val="en-US"/>
-        </w:rPr>
-      </w:pPr>
-      <w:r>
-        <w:rPr>
-          <w:b/>
-          <w:lang w:val="en-US"/>
-        </w:rPr>
-        <w:t>Deliverables</w:t>
-      </w:r>
-    </w:p>
-    <w:p>
-      <w:pPr>
-        <w:pStyle w:val="Heading2"/>
-        <w:rPr>
-          <w:rFonts w:eastAsia="Times New Roman"/>
-          <w:color w:val="auto"/>
-          <w:sz w:val="28"/>
-        </w:rPr>
-      </w:pPr>
-      <w:r>
-        <w:rPr>
-          <w:rFonts w:eastAsia="Times New Roman"/>
-        </w:rPr>
-        <w:t xml:space="preserve">Deliverables </w:t>
-      </w:r>
-      <w:r>
-        <w:rPr>
-          <w:rFonts w:ascii="Times New Roman" w:eastAsia="Times New Roman" w:hAnsi="Times New Roman"/>
-          <w:sz w:val="24"/>
-        </w:rPr>
-        <w:t xml:space="preserve">Group = </w:t>
-      </w:r>
-      <w:r>
-        <w:rPr>
-          <w:rFonts w:ascii="Times New Roman" w:eastAsia="Times New Roman" w:hAnsi="Times New Roman"/>
-          <w:color w:val="00B150"/>
-          <w:sz w:val="24"/>
-        </w:rPr>
-        <w:t>GREEN</w:t>
-      </w:r>
-      <w:r>
-        <w:rPr>
-          <w:rFonts w:ascii="Times New Roman" w:eastAsia="Times New Roman" w:hAnsi="Times New Roman"/>
-          <w:sz w:val="24"/>
-        </w:rPr>
-        <w:t xml:space="preserve"> Individual = </w:t>
-      </w:r>
-      <w:r>
-        <w:rPr>
-          <w:rFonts w:ascii="Times New Roman" w:eastAsia="Times New Roman" w:hAnsi="Times New Roman"/>
-          <w:color w:val="0070C1"/>
-          <w:sz w:val="24"/>
-        </w:rPr>
-        <w:t>BLUE</w:t>
-      </w:r>
-    </w:p>
-    <w:p>
-      <w:pPr>
-        <w:spacing w:line="276" w:lineRule="exact"/>
-        <w:rPr>
-          <w:rFonts w:ascii="Times New Roman" w:eastAsia="Times New Roman" w:hAnsi="Times New Roman"/>
-          <w:sz w:val="24"/>
-        </w:rPr>
-      </w:pPr>
-    </w:p>
-    <w:p>
-      <w:pPr>
-        <w:spacing w:line="0" w:lineRule="atLeast"/>
-        <w:rPr>
-          <w:rFonts w:ascii="Times New Roman" w:eastAsia="Times New Roman" w:hAnsi="Times New Roman"/>
-          <w:sz w:val="24"/>
-        </w:rPr>
-      </w:pPr>
-      <w:r>
-        <w:rPr>
-          <w:rFonts w:ascii="Times New Roman" w:eastAsia="Times New Roman" w:hAnsi="Times New Roman"/>
-          <w:sz w:val="24"/>
-        </w:rPr>
-        <w:t>For the above Problem description:</w:t>
-      </w:r>
-    </w:p>
-    <w:p>
-      <w:pPr>
-        <w:spacing w:line="33" w:lineRule="exact"/>
-        <w:rPr>
-          <w:rFonts w:ascii="Times New Roman" w:eastAsia="Times New Roman" w:hAnsi="Times New Roman"/>
-          <w:sz w:val="24"/>
-        </w:rPr>
-      </w:pPr>
-    </w:p>
-    <w:p>
-      <w:pPr>
-        <w:pStyle w:val="Heading3OOSEGroupDeliverables"/>
-        <w:numPr>
-          <w:ilvl w:val="0"/>
-          <w:numId w:val="3"/>
-        </w:numPr>
-        <w:tabs>
-          <w:tab w:val="left" w:pos="720"/>
-        </w:tabs>
-        <w:ind w:left="0" w:firstLine="0"/>
-      </w:pPr>
-      <w:r>
-        <w:lastRenderedPageBreak/>
-        <w:t>[Group] Identify the actors.(5 Marks)</w:t>
-      </w:r>
-    </w:p>
-    <w:p>
-      <w:pPr>
-        <w:pStyle w:val="Heading3OOSEGroupDeliverables"/>
-        <w:numPr>
-          <w:ilvl w:val="0"/>
-          <w:numId w:val="3"/>
-        </w:numPr>
-        <w:tabs>
-          <w:tab w:val="left" w:pos="720"/>
-        </w:tabs>
-        <w:ind w:left="0" w:firstLine="0"/>
-      </w:pPr>
-      <w:r>
-        <w:rPr>
-          <w:rFonts w:ascii="Times New Roman" w:hAnsi="Times New Roman"/>
-        </w:rPr>
-        <w:t xml:space="preserve">[Group] Construct a Use Case Model. </w:t>
-      </w:r>
-      <w:r>
-        <w:rPr>
-          <w:rFonts w:ascii="Times New Roman" w:hAnsi="Times New Roman"/>
-          <w:color w:val="000000"/>
-        </w:rPr>
-        <w:t>(5 Marks)</w:t>
-      </w:r>
-    </w:p>
-    <w:p>
-      <w:pPr>
-        <w:pStyle w:val="Heading3OOSEIndividualDeliverables"/>
-      </w:pPr>
-      <w:r>
-        <w:t xml:space="preserve">[Individual] Describe in detail any use case from the use case model. The use case must contain an alternate flow. </w:t>
-      </w:r>
-      <w:r>
-        <w:rPr>
-          <w:color w:val="000000"/>
-        </w:rPr>
-        <w:t>(10 Marks)</w:t>
-      </w:r>
-    </w:p>
-    <w:p>
-      <w:pPr>
-        <w:pStyle w:val="Heading3OOSEGroupDeliverables"/>
-        <w:numPr>
-          <w:ilvl w:val="0"/>
-          <w:numId w:val="3"/>
-        </w:numPr>
-        <w:tabs>
-          <w:tab w:val="left" w:pos="720"/>
-        </w:tabs>
-        <w:ind w:left="0" w:firstLine="0"/>
-      </w:pPr>
-      <w:r>
-        <w:t xml:space="preserve">[Group] Create a Project Plan to deliver your application. The plan must include a minimum of 3 nesting levels and include all the major tasks and deliverables. </w:t>
-      </w:r>
-      <w:r>
-        <w:rPr>
-          <w:color w:val="000000"/>
-        </w:rPr>
-        <w:t>(10 marks)</w:t>
-      </w:r>
-    </w:p>
-    <w:p>
-      <w:pPr>
-        <w:pStyle w:val="Heading3OOSEIndividualDeliverables"/>
-      </w:pPr>
-      <w:r>
-        <w:t xml:space="preserve">[Individual] Create a conceptual class diagram of the chosen use case. The conceptual class diagram should demonstrate the use of many of the following: attributes, relationships, navigability, association class, multiplicity and composition. </w:t>
-      </w:r>
-      <w:r>
-        <w:rPr>
-          <w:color w:val="000000"/>
-        </w:rPr>
-        <w:t>(10 Marks)</w:t>
-      </w:r>
-    </w:p>
-    <w:p>
-      <w:pPr>
-        <w:pStyle w:val="Heading3OOSEIndividualDeliverables"/>
-      </w:pPr>
-      <w:r>
-        <w:t xml:space="preserve">[Individual] Create a glossary that lists and defines all the terms that require clarification. </w:t>
-      </w:r>
-      <w:r>
-        <w:rPr>
-          <w:color w:val="000000"/>
-        </w:rPr>
-        <w:t>(5 marks)</w:t>
-      </w:r>
-    </w:p>
-    <w:p>
-      <w:pPr>
-        <w:pStyle w:val="Heading3OOSEIndividualDeliverables"/>
-      </w:pPr>
-      <w:r>
-        <w:t xml:space="preserve">[Individual] Draw a System Sequence diagram from the conceptual class diagram. </w:t>
-      </w:r>
-      <w:r>
-        <w:rPr>
-          <w:color w:val="000000"/>
-        </w:rPr>
-        <w:t>(10 Marks)</w:t>
-      </w:r>
-    </w:p>
-    <w:p>
-      <w:pPr>
-        <w:pStyle w:val="Heading3OOSEIndividualDeliverables"/>
-      </w:pPr>
-      <w:r>
-        <w:t xml:space="preserve">[Individual] Develop Contracts for a minimum of two of the system operations in the system sequence diagram. </w:t>
-      </w:r>
-      <w:r>
-        <w:rPr>
-          <w:color w:val="000000"/>
-        </w:rPr>
-        <w:t>(10 marks)</w:t>
-      </w:r>
-    </w:p>
-    <w:p>
-      <w:pPr>
-        <w:pStyle w:val="Heading3OOSEIndividualDeliverables"/>
-        <w:rPr>
-          <w:color w:val="00B150"/>
-        </w:rPr>
-      </w:pPr>
-      <w:r>
-        <w:t xml:space="preserve">[Individual] Draw Communication diagrams based on the contracts. The communication diagrams should demonstrate the use of design patterns. </w:t>
-      </w:r>
-      <w:r>
-        <w:rPr>
-          <w:color w:val="000000"/>
-        </w:rPr>
-        <w:t>(10 marks)</w:t>
-      </w:r>
-      <w:bookmarkStart w:id="1" w:name="page2"/>
-      <w:bookmarkEnd w:id="1"/>
-    </w:p>
-    <w:p>
-      <w:pPr>
-        <w:pStyle w:val="Heading3OOSEGroupDeliverables"/>
-        <w:numPr>
-          <w:ilvl w:val="0"/>
-          <w:numId w:val="3"/>
-        </w:numPr>
-        <w:tabs>
-          <w:tab w:val="left" w:pos="720"/>
-        </w:tabs>
-        <w:ind w:left="0" w:firstLine="0"/>
-      </w:pPr>
-      <w:r>
-        <w:t xml:space="preserve">[Group]  Presentation (how well does the package of models look?). </w:t>
-      </w:r>
-      <w:r>
-        <w:rPr>
-          <w:color w:val="000000"/>
-        </w:rPr>
-        <w:t>(5 marks)</w:t>
-      </w:r>
-    </w:p>
-    <w:p>
-      <w:pPr>
-        <w:pStyle w:val="Heading3OOSEGroupDeliverables"/>
-        <w:numPr>
-          <w:ilvl w:val="0"/>
-          <w:numId w:val="3"/>
-        </w:numPr>
-        <w:tabs>
-          <w:tab w:val="left" w:pos="720"/>
-        </w:tabs>
-        <w:ind w:left="0" w:firstLine="0"/>
-      </w:pPr>
-      <w:r>
-        <w:t xml:space="preserve">[Group] Use of a UML tool. </w:t>
-      </w:r>
-      <w:r>
-        <w:rPr>
-          <w:color w:val="000000"/>
-        </w:rPr>
-        <w:t>(10 marks)</w:t>
-      </w:r>
-    </w:p>
-    <w:p>
-      <w:pPr>
-        <w:pStyle w:val="Heading3OOSEGroupDeliverables"/>
-        <w:numPr>
-          <w:ilvl w:val="0"/>
-          <w:numId w:val="3"/>
-        </w:numPr>
-        <w:tabs>
-          <w:tab w:val="left" w:pos="720"/>
-        </w:tabs>
-        <w:ind w:left="0" w:firstLine="0"/>
-      </w:pPr>
-      <w:r>
-        <w:t xml:space="preserve">[Group] Put together a Testing Plan outlining how you propose to validate the application and verify that it is free of defects. </w:t>
-      </w:r>
-      <w:r>
-        <w:rPr>
-          <w:color w:val="000000"/>
-        </w:rPr>
-        <w:t>(10 marks)</w:t>
-      </w:r>
-    </w:p>
-    <w:p>
-      <w:pPr>
-        <w:spacing w:line="373" w:lineRule="exact"/>
-        <w:rPr>
-          <w:rFonts w:ascii="Times New Roman" w:eastAsia="Times New Roman" w:hAnsi="Times New Roman"/>
-        </w:rPr>
-      </w:pPr>
-    </w:p>
-    <w:p>
-      <w:pPr>
-        <w:rPr>
           <w:lang w:val="en-US"/>
         </w:rPr>
       </w:pPr>
@@ -1146,262 +1797,326 @@
           <w:lang w:val="en-US"/>
         </w:rPr>
       </w:pPr>
-      <w:r>
-        <w:rPr>
+    </w:p>
+    <w:p>
+      <w:pPr>
+        <w:rPr>
+          <w:rFonts w:asciiTheme="majorHAnsi" w:eastAsiaTheme="majorEastAsia" w:hAnsiTheme="majorHAnsi" w:cstheme="majorBidi"/>
           <w:b/>
-          <w:lang w:val="en-US"/>
-        </w:rPr>
-        <w:br w:type="page"/>
-      </w:r>
-    </w:p>
-    <w:p>
-      <w:pPr>
-        <w:pStyle w:val="Heading2"/>
-        <w:rPr>
-          <w:b/>
-          <w:lang w:val="en-US"/>
-        </w:rPr>
-      </w:pPr>
-      <w:r>
-        <w:rPr>
-          <w:b/>
-          <w:lang w:val="en-US"/>
-        </w:rPr>
-        <w:lastRenderedPageBreak/>
-        <w:t>Success Factors</w:t>
-      </w:r>
-    </w:p>
-    <w:p>
-      <w:pPr>
-        <w:pStyle w:val="ListParagraph"/>
-        <w:numPr>
-          <w:ilvl w:val="0"/>
-          <w:numId w:val="5"/>
-        </w:numPr>
-        <w:spacing w:line="254" w:lineRule="auto"/>
-        <w:ind w:right="360"/>
-        <w:rPr>
-          <w:rFonts w:ascii="Times New Roman" w:eastAsia="Times New Roman" w:hAnsi="Times New Roman"/>
-          <w:sz w:val="24"/>
-        </w:rPr>
-      </w:pPr>
-      <w:r>
-        <w:rPr>
-          <w:rFonts w:ascii="Times New Roman" w:eastAsia="Times New Roman" w:hAnsi="Times New Roman"/>
-          <w:sz w:val="24"/>
-        </w:rPr>
-        <w:t>Demonstrate the conceptual, practical and technical skills of planning and monitoring a project plan using an appropriate CASE tool</w:t>
-      </w:r>
-    </w:p>
-    <w:p>
-      <w:pPr>
-        <w:pStyle w:val="ListParagraph"/>
-        <w:numPr>
-          <w:ilvl w:val="0"/>
-          <w:numId w:val="5"/>
-        </w:numPr>
-        <w:spacing w:line="0" w:lineRule="atLeast"/>
-        <w:ind w:right="480"/>
-        <w:rPr>
-          <w:rFonts w:ascii="Times New Roman" w:eastAsia="Times New Roman" w:hAnsi="Times New Roman"/>
-          <w:sz w:val="24"/>
-        </w:rPr>
-      </w:pPr>
-      <w:r>
-        <w:rPr>
-          <w:rFonts w:ascii="Times New Roman" w:eastAsia="Times New Roman" w:hAnsi="Times New Roman"/>
-          <w:sz w:val="24"/>
-        </w:rPr>
-        <w:t>Describe in detail the theory, concepts and methods pertaining to the Unified Modelling Language (UML).</w:t>
-      </w:r>
-    </w:p>
-    <w:p>
-      <w:pPr>
-        <w:pStyle w:val="ListParagraph"/>
-        <w:numPr>
-          <w:ilvl w:val="0"/>
-          <w:numId w:val="5"/>
-        </w:numPr>
-        <w:spacing w:line="0" w:lineRule="atLeast"/>
-        <w:rPr>
-          <w:rFonts w:ascii="Times New Roman" w:eastAsia="Times New Roman" w:hAnsi="Times New Roman"/>
-          <w:sz w:val="24"/>
-        </w:rPr>
-      </w:pPr>
-      <w:r>
-        <w:rPr>
-          <w:rFonts w:ascii="Times New Roman" w:eastAsia="Times New Roman" w:hAnsi="Times New Roman"/>
-          <w:sz w:val="24"/>
-        </w:rPr>
-        <w:t>Create requirements using use case modelling concepts.</w:t>
-      </w:r>
-    </w:p>
-    <w:p>
-      <w:pPr>
-        <w:pStyle w:val="ListParagraph"/>
-        <w:numPr>
-          <w:ilvl w:val="0"/>
-          <w:numId w:val="5"/>
-        </w:numPr>
-        <w:spacing w:line="241" w:lineRule="auto"/>
-        <w:ind w:right="240"/>
-        <w:rPr>
-          <w:rFonts w:ascii="Times New Roman" w:eastAsia="Times New Roman" w:hAnsi="Times New Roman"/>
-          <w:sz w:val="24"/>
-        </w:rPr>
-      </w:pPr>
-      <w:r>
-        <w:rPr>
-          <w:rFonts w:ascii="Times New Roman" w:eastAsia="Times New Roman" w:hAnsi="Times New Roman"/>
-          <w:sz w:val="24"/>
-        </w:rPr>
-        <w:t>Demonstrate conceptual and technical skills in the analysis, design and implementation of a software system using Object Oriented Concepts.</w:t>
-      </w:r>
-    </w:p>
-    <w:p>
-      <w:pPr>
-        <w:rPr>
-          <w:lang w:val="en-US"/>
-        </w:rPr>
-      </w:pPr>
-    </w:p>
-    <w:p>
-      <w:pPr>
-        <w:pStyle w:val="Heading1"/>
+          <w:color w:val="2F5496" w:themeColor="accent1" w:themeShade="BF"/>
+          <w:sz w:val="26"/>
+          <w:szCs w:val="26"/>
+          <w:lang w:val="en-US"/>
+        </w:rPr>
+      </w:pPr>
+      <w:r>
         <w:rPr>
           <w:b/>
           <w:sz w:val="26"/>
           <w:szCs w:val="26"/>
           <w:lang w:val="en-US"/>
         </w:rPr>
-      </w:pPr>
-      <w:r>
+        <w:br w:type="page"/>
+      </w:r>
+    </w:p>
+    <w:p>
+      <w:pPr>
+        <w:pStyle w:val="Heading1"/>
         <w:rPr>
           <w:b/>
           <w:sz w:val="26"/>
           <w:szCs w:val="26"/>
           <w:lang w:val="en-US"/>
         </w:rPr>
-        <w:t>Project Team Roles and Responsibilities</w:t>
-      </w:r>
-    </w:p>
-    <w:p>
-      <w:pPr>
-        <w:pStyle w:val="Heading1"/>
+      </w:pPr>
+      <w:r>
         <w:rPr>
           <w:b/>
           <w:sz w:val="26"/>
           <w:szCs w:val="26"/>
           <w:lang w:val="en-US"/>
         </w:rPr>
-      </w:pPr>
-      <w:r>
+        <w:lastRenderedPageBreak/>
+        <w:t>Testing and Acceptance Criteria</w:t>
+      </w:r>
+    </w:p>
+    <w:p>
+      <w:pPr>
+        <w:rPr>
+          <w:lang w:val="en-US"/>
+        </w:rPr>
+      </w:pPr>
+      <w:r>
+        <w:rPr>
+          <w:lang w:val="en-US"/>
+        </w:rPr>
+        <w:t>For each use case acceptance criteria is as</w:t>
+      </w:r>
+    </w:p>
+    <w:p>
+      <w:pPr>
+        <w:pStyle w:val="Heading2"/>
+      </w:pPr>
+      <w:r>
+        <w:t>Player Register with Minecraft server</w:t>
+      </w:r>
+    </w:p>
+    <w:p>
+      <w:pPr>
+        <w:pStyle w:val="Heading4"/>
+        <w:ind w:firstLine="720"/>
+      </w:pPr>
+      <w:r>
+        <w:t>Capture and Validate Name, Address, Date of Birth and email for new user.</w:t>
+      </w:r>
+    </w:p>
+    <w:p>
+      <w:pPr>
+        <w:pStyle w:val="Heading4"/>
+        <w:ind w:firstLine="720"/>
+      </w:pPr>
+      <w:r>
+        <w:t>Validate Address for country availability.</w:t>
+      </w:r>
+    </w:p>
+    <w:p>
+      <w:pPr>
+        <w:pStyle w:val="Heading4"/>
+        <w:ind w:firstLine="720"/>
+      </w:pPr>
+      <w:r>
+        <w:t>Validate Date of Birth</w:t>
+      </w:r>
+    </w:p>
+    <w:p>
+      <w:pPr>
+        <w:pStyle w:val="Heading4"/>
+        <w:ind w:firstLine="720"/>
+      </w:pPr>
+      <w:r>
+        <w:t>Validate email</w:t>
+      </w:r>
+    </w:p>
+    <w:p>
+      <w:pPr>
+        <w:pStyle w:val="ListParagraph"/>
+        <w:autoSpaceDE w:val="0"/>
+        <w:autoSpaceDN w:val="0"/>
+        <w:adjustRightInd w:val="0"/>
+        <w:spacing w:after="0" w:line="240" w:lineRule="auto"/>
+        <w:rPr>
+          <w:rFonts w:ascii="Consolas" w:hAnsi="Consolas" w:cs="Consolas"/>
+        </w:rPr>
+      </w:pPr>
+      <w:r>
+        <w:rPr>
+          <w:rFonts w:ascii="Consolas" w:hAnsi="Consolas" w:cs="Consolas"/>
+        </w:rPr>
+        <w:tab/>
+      </w:r>
+    </w:p>
+    <w:p>
+      <w:pPr>
+        <w:pStyle w:val="Heading2"/>
+      </w:pPr>
+      <w:r>
+        <w:t>Player Logs in with Minecraft server.</w:t>
+      </w:r>
+    </w:p>
+    <w:p>
+      <w:pPr>
+        <w:pStyle w:val="Heading4"/>
+        <w:ind w:firstLine="720"/>
+      </w:pPr>
+      <w:r>
+        <w:t>Login is not locked or expired.</w:t>
+      </w:r>
+    </w:p>
+    <w:p>
+      <w:pPr>
+        <w:pStyle w:val="Heading4"/>
+        <w:ind w:firstLine="720"/>
+      </w:pPr>
+      <w:r>
+        <w:t>If login fails option to login alternatively example retrieve / change password or use OTP</w:t>
+      </w:r>
+    </w:p>
+    <w:p>
+      <w:pPr>
+        <w:pStyle w:val="Heading4"/>
+        <w:ind w:firstLine="720"/>
+      </w:pPr>
+      <w:r>
+        <w:t>If paid account option to top op</w:t>
+      </w:r>
+    </w:p>
+    <w:p>
+      <w:pPr>
+        <w:pStyle w:val="Heading4"/>
+        <w:ind w:firstLine="720"/>
+      </w:pPr>
+      <w:r>
+        <w:t>If free account invite to change to pay model.</w:t>
+      </w:r>
+    </w:p>
+    <w:p>
+      <w:pPr>
+        <w:pStyle w:val="Heading2"/>
+      </w:pPr>
+    </w:p>
+    <w:p>
+      <w:pPr>
+        <w:pStyle w:val="Heading2"/>
+      </w:pPr>
+      <w:r>
+        <w:t>Player Logs in, The player has option to Create or Update  world with World Server</w:t>
+      </w:r>
+    </w:p>
+    <w:p>
+      <w:pPr>
+        <w:pStyle w:val="Heading4"/>
+        <w:ind w:firstLine="720"/>
+      </w:pPr>
+      <w:r>
+        <w:t>Can create world</w:t>
+      </w:r>
+    </w:p>
+    <w:p>
+      <w:pPr>
+        <w:pStyle w:val="Heading4"/>
+        <w:ind w:firstLine="720"/>
+      </w:pPr>
+      <w:r>
+        <w:t>Can update world</w:t>
+      </w:r>
+    </w:p>
+    <w:p/>
+    <w:p>
+      <w:pPr>
+        <w:pStyle w:val="Heading2"/>
+      </w:pPr>
+      <w:r>
+        <w:t>Player Logs in Start Single Player Game Build/Destroy/Attack with</w:t>
+      </w:r>
+      <w:r>
+        <w:t xml:space="preserve"> </w:t>
+      </w:r>
+      <w:r>
+        <w:t>opposite Virtual player.</w:t>
+      </w:r>
+    </w:p>
+    <w:p>
+      <w:pPr>
+        <w:pStyle w:val="Heading4"/>
+        <w:ind w:firstLine="720"/>
+      </w:pPr>
+      <w:r>
+        <w:t>A virtual player can be created</w:t>
+      </w:r>
+    </w:p>
+    <w:p>
+      <w:pPr>
+        <w:pStyle w:val="Heading4"/>
+        <w:ind w:firstLine="720"/>
+      </w:pPr>
+      <w:r>
+        <w:t>Player can play with virtual player.</w:t>
+      </w:r>
+    </w:p>
+    <w:p/>
+    <w:p>
+      <w:pPr>
+        <w:pStyle w:val="Heading2"/>
+      </w:pPr>
+      <w:r>
+        <w:t>Player Logs in Starts multiplayer game Cooperate/Build/Destroy/Attack/Send Message with opponent player</w:t>
+      </w:r>
+    </w:p>
+    <w:p>
+      <w:pPr>
+        <w:pStyle w:val="Heading4"/>
+        <w:ind w:firstLine="720"/>
+      </w:pPr>
+      <w:r>
+        <w:t xml:space="preserve"> Can </w:t>
+      </w:r>
+      <w:r>
+        <w:t>Cooperate/Build/Destroy/Attack/Send Message with opponent player</w:t>
+      </w:r>
+    </w:p>
+    <w:p/>
+    <w:p>
+      <w:pPr>
+        <w:pStyle w:val="Heading2"/>
+      </w:pPr>
+      <w:r>
+        <w:t>Player logs in  buys add on</w:t>
+      </w:r>
+    </w:p>
+    <w:p>
+      <w:pPr>
+        <w:pStyle w:val="Heading4"/>
+        <w:ind w:firstLine="720"/>
+      </w:pPr>
+      <w:r>
+        <w:t xml:space="preserve">Payments can be processed for valid user to buy add </w:t>
+      </w:r>
+      <w:proofErr w:type="spellStart"/>
+      <w:r>
+        <w:t>ons</w:t>
+      </w:r>
+      <w:proofErr w:type="spellEnd"/>
+    </w:p>
+    <w:p>
+      <w:pPr>
+        <w:pStyle w:val="Heading1"/>
         <w:rPr>
           <w:b/>
           <w:sz w:val="26"/>
           <w:szCs w:val="26"/>
           <w:lang w:val="en-US"/>
         </w:rPr>
-        <w:t>Implementation</w:t>
-      </w:r>
-    </w:p>
-    <w:p>
-      <w:pPr>
-        <w:rPr>
-          <w:lang w:val="en-US"/>
-        </w:rPr>
-      </w:pPr>
-    </w:p>
-    <w:p>
-      <w:pPr>
-        <w:pStyle w:val="Heading2"/>
-        <w:rPr>
-          <w:lang w:val="en-US"/>
-        </w:rPr>
-      </w:pPr>
-      <w:r>
-        <w:rPr>
-          <w:lang w:val="en-US"/>
-        </w:rPr>
-        <w:t>Deliverable Timeline</w:t>
-      </w:r>
-    </w:p>
-    <w:p>
-      <w:pPr>
-        <w:pStyle w:val="Heading2"/>
-        <w:rPr>
-          <w:lang w:val="en-US"/>
-        </w:rPr>
-      </w:pPr>
-      <w:r>
-        <w:rPr>
-          <w:lang w:val="en-US"/>
-        </w:rPr>
-        <w:t>Implementation</w:t>
-      </w:r>
-    </w:p>
-    <w:p>
-      <w:pPr>
-        <w:rPr>
-          <w:lang w:val="en-US"/>
-        </w:rPr>
-      </w:pPr>
-    </w:p>
-    <w:p>
-      <w:pPr>
-        <w:rPr>
-          <w:lang w:val="en-US"/>
-        </w:rPr>
-      </w:pPr>
-    </w:p>
-    <w:p>
-      <w:pPr>
-        <w:pStyle w:val="Heading1"/>
+      </w:pPr>
+    </w:p>
+    <w:p>
+      <w:pPr>
+        <w:rPr>
+          <w:rFonts w:asciiTheme="majorHAnsi" w:eastAsiaTheme="majorEastAsia" w:hAnsiTheme="majorHAnsi" w:cstheme="majorBidi"/>
+          <w:b/>
+          <w:color w:val="2F5496" w:themeColor="accent1" w:themeShade="BF"/>
+          <w:sz w:val="26"/>
+          <w:szCs w:val="26"/>
+          <w:lang w:val="en-US"/>
+        </w:rPr>
+      </w:pPr>
+      <w:r>
         <w:rPr>
           <w:b/>
           <w:sz w:val="26"/>
           <w:szCs w:val="26"/>
           <w:lang w:val="en-US"/>
         </w:rPr>
-      </w:pPr>
-      <w:r>
+        <w:br w:type="page"/>
+      </w:r>
+    </w:p>
+    <w:p>
+      <w:pPr>
+        <w:pStyle w:val="Heading1"/>
         <w:rPr>
           <w:b/>
           <w:sz w:val="26"/>
           <w:szCs w:val="26"/>
           <w:lang w:val="en-US"/>
         </w:rPr>
-        <w:t>Testing and Acceptance Criteria</w:t>
-      </w:r>
-    </w:p>
-    <w:p>
-      <w:pPr>
-        <w:pStyle w:val="Heading1"/>
+      </w:pPr>
+      <w:r>
         <w:rPr>
           <w:b/>
           <w:sz w:val="26"/>
           <w:szCs w:val="26"/>
           <w:lang w:val="en-US"/>
         </w:rPr>
-      </w:pPr>
-    </w:p>
-    <w:p>
-      <w:pPr>
-        <w:pStyle w:val="Heading1"/>
-        <w:rPr>
-          <w:b/>
-          <w:sz w:val="26"/>
-          <w:szCs w:val="26"/>
-          <w:lang w:val="en-US"/>
-        </w:rPr>
-      </w:pPr>
-      <w:r>
-        <w:rPr>
-          <w:b/>
-          <w:sz w:val="26"/>
-          <w:szCs w:val="26"/>
-          <w:lang w:val="en-US"/>
-        </w:rPr>
+        <w:lastRenderedPageBreak/>
         <w:t>Glossary</w:t>
       </w:r>
     </w:p>
@@ -1765,6 +2480,232 @@
     </w:lvl>
   </w:abstractNum>
   <w:abstractNum w:abstractNumId="3" w15:restartNumberingAfterBreak="0">
+    <w:nsid w:val="2E8012BD"/>
+    <w:multiLevelType w:val="hybridMultilevel"/>
+    <w:tmpl w:val="45264CF0"/>
+    <w:lvl w:ilvl="0" w:tplc="18090001">
+      <w:start w:val="1"/>
+      <w:numFmt w:val="bullet"/>
+      <w:lvlText w:val=""/>
+      <w:lvlJc w:val="left"/>
+      <w:pPr>
+        <w:ind w:left="720" w:hanging="360"/>
+      </w:pPr>
+      <w:rPr>
+        <w:rFonts w:ascii="Symbol" w:hAnsi="Symbol" w:hint="default"/>
+      </w:rPr>
+    </w:lvl>
+    <w:lvl w:ilvl="1" w:tplc="18090003" w:tentative="1">
+      <w:start w:val="1"/>
+      <w:numFmt w:val="bullet"/>
+      <w:lvlText w:val="o"/>
+      <w:lvlJc w:val="left"/>
+      <w:pPr>
+        <w:ind w:left="1440" w:hanging="360"/>
+      </w:pPr>
+      <w:rPr>
+        <w:rFonts w:ascii="Courier New" w:hAnsi="Courier New" w:cs="Courier New" w:hint="default"/>
+      </w:rPr>
+    </w:lvl>
+    <w:lvl w:ilvl="2" w:tplc="18090005" w:tentative="1">
+      <w:start w:val="1"/>
+      <w:numFmt w:val="bullet"/>
+      <w:lvlText w:val=""/>
+      <w:lvlJc w:val="left"/>
+      <w:pPr>
+        <w:ind w:left="2160" w:hanging="360"/>
+      </w:pPr>
+      <w:rPr>
+        <w:rFonts w:ascii="Wingdings" w:hAnsi="Wingdings" w:hint="default"/>
+      </w:rPr>
+    </w:lvl>
+    <w:lvl w:ilvl="3" w:tplc="18090001" w:tentative="1">
+      <w:start w:val="1"/>
+      <w:numFmt w:val="bullet"/>
+      <w:lvlText w:val=""/>
+      <w:lvlJc w:val="left"/>
+      <w:pPr>
+        <w:ind w:left="2880" w:hanging="360"/>
+      </w:pPr>
+      <w:rPr>
+        <w:rFonts w:ascii="Symbol" w:hAnsi="Symbol" w:hint="default"/>
+      </w:rPr>
+    </w:lvl>
+    <w:lvl w:ilvl="4" w:tplc="18090003" w:tentative="1">
+      <w:start w:val="1"/>
+      <w:numFmt w:val="bullet"/>
+      <w:lvlText w:val="o"/>
+      <w:lvlJc w:val="left"/>
+      <w:pPr>
+        <w:ind w:left="3600" w:hanging="360"/>
+      </w:pPr>
+      <w:rPr>
+        <w:rFonts w:ascii="Courier New" w:hAnsi="Courier New" w:cs="Courier New" w:hint="default"/>
+      </w:rPr>
+    </w:lvl>
+    <w:lvl w:ilvl="5" w:tplc="18090005" w:tentative="1">
+      <w:start w:val="1"/>
+      <w:numFmt w:val="bullet"/>
+      <w:lvlText w:val=""/>
+      <w:lvlJc w:val="left"/>
+      <w:pPr>
+        <w:ind w:left="4320" w:hanging="360"/>
+      </w:pPr>
+      <w:rPr>
+        <w:rFonts w:ascii="Wingdings" w:hAnsi="Wingdings" w:hint="default"/>
+      </w:rPr>
+    </w:lvl>
+    <w:lvl w:ilvl="6" w:tplc="18090001" w:tentative="1">
+      <w:start w:val="1"/>
+      <w:numFmt w:val="bullet"/>
+      <w:lvlText w:val=""/>
+      <w:lvlJc w:val="left"/>
+      <w:pPr>
+        <w:ind w:left="5040" w:hanging="360"/>
+      </w:pPr>
+      <w:rPr>
+        <w:rFonts w:ascii="Symbol" w:hAnsi="Symbol" w:hint="default"/>
+      </w:rPr>
+    </w:lvl>
+    <w:lvl w:ilvl="7" w:tplc="18090003" w:tentative="1">
+      <w:start w:val="1"/>
+      <w:numFmt w:val="bullet"/>
+      <w:lvlText w:val="o"/>
+      <w:lvlJc w:val="left"/>
+      <w:pPr>
+        <w:ind w:left="5760" w:hanging="360"/>
+      </w:pPr>
+      <w:rPr>
+        <w:rFonts w:ascii="Courier New" w:hAnsi="Courier New" w:cs="Courier New" w:hint="default"/>
+      </w:rPr>
+    </w:lvl>
+    <w:lvl w:ilvl="8" w:tplc="18090005" w:tentative="1">
+      <w:start w:val="1"/>
+      <w:numFmt w:val="bullet"/>
+      <w:lvlText w:val=""/>
+      <w:lvlJc w:val="left"/>
+      <w:pPr>
+        <w:ind w:left="6480" w:hanging="360"/>
+      </w:pPr>
+      <w:rPr>
+        <w:rFonts w:ascii="Wingdings" w:hAnsi="Wingdings" w:hint="default"/>
+      </w:rPr>
+    </w:lvl>
+  </w:abstractNum>
+  <w:abstractNum w:abstractNumId="4" w15:restartNumberingAfterBreak="0">
+    <w:nsid w:val="30CA7075"/>
+    <w:multiLevelType w:val="hybridMultilevel"/>
+    <w:tmpl w:val="179E5178"/>
+    <w:lvl w:ilvl="0" w:tplc="18090001">
+      <w:start w:val="1"/>
+      <w:numFmt w:val="bullet"/>
+      <w:lvlText w:val=""/>
+      <w:lvlJc w:val="left"/>
+      <w:pPr>
+        <w:ind w:left="1440" w:hanging="360"/>
+      </w:pPr>
+      <w:rPr>
+        <w:rFonts w:ascii="Symbol" w:hAnsi="Symbol" w:hint="default"/>
+      </w:rPr>
+    </w:lvl>
+    <w:lvl w:ilvl="1" w:tplc="18090003" w:tentative="1">
+      <w:start w:val="1"/>
+      <w:numFmt w:val="bullet"/>
+      <w:lvlText w:val="o"/>
+      <w:lvlJc w:val="left"/>
+      <w:pPr>
+        <w:ind w:left="2160" w:hanging="360"/>
+      </w:pPr>
+      <w:rPr>
+        <w:rFonts w:ascii="Courier New" w:hAnsi="Courier New" w:cs="Courier New" w:hint="default"/>
+      </w:rPr>
+    </w:lvl>
+    <w:lvl w:ilvl="2" w:tplc="18090005" w:tentative="1">
+      <w:start w:val="1"/>
+      <w:numFmt w:val="bullet"/>
+      <w:lvlText w:val=""/>
+      <w:lvlJc w:val="left"/>
+      <w:pPr>
+        <w:ind w:left="2880" w:hanging="360"/>
+      </w:pPr>
+      <w:rPr>
+        <w:rFonts w:ascii="Wingdings" w:hAnsi="Wingdings" w:hint="default"/>
+      </w:rPr>
+    </w:lvl>
+    <w:lvl w:ilvl="3" w:tplc="18090001" w:tentative="1">
+      <w:start w:val="1"/>
+      <w:numFmt w:val="bullet"/>
+      <w:lvlText w:val=""/>
+      <w:lvlJc w:val="left"/>
+      <w:pPr>
+        <w:ind w:left="3600" w:hanging="360"/>
+      </w:pPr>
+      <w:rPr>
+        <w:rFonts w:ascii="Symbol" w:hAnsi="Symbol" w:hint="default"/>
+      </w:rPr>
+    </w:lvl>
+    <w:lvl w:ilvl="4" w:tplc="18090003" w:tentative="1">
+      <w:start w:val="1"/>
+      <w:numFmt w:val="bullet"/>
+      <w:lvlText w:val="o"/>
+      <w:lvlJc w:val="left"/>
+      <w:pPr>
+        <w:ind w:left="4320" w:hanging="360"/>
+      </w:pPr>
+      <w:rPr>
+        <w:rFonts w:ascii="Courier New" w:hAnsi="Courier New" w:cs="Courier New" w:hint="default"/>
+      </w:rPr>
+    </w:lvl>
+    <w:lvl w:ilvl="5" w:tplc="18090005" w:tentative="1">
+      <w:start w:val="1"/>
+      <w:numFmt w:val="bullet"/>
+      <w:lvlText w:val=""/>
+      <w:lvlJc w:val="left"/>
+      <w:pPr>
+        <w:ind w:left="5040" w:hanging="360"/>
+      </w:pPr>
+      <w:rPr>
+        <w:rFonts w:ascii="Wingdings" w:hAnsi="Wingdings" w:hint="default"/>
+      </w:rPr>
+    </w:lvl>
+    <w:lvl w:ilvl="6" w:tplc="18090001" w:tentative="1">
+      <w:start w:val="1"/>
+      <w:numFmt w:val="bullet"/>
+      <w:lvlText w:val=""/>
+      <w:lvlJc w:val="left"/>
+      <w:pPr>
+        <w:ind w:left="5760" w:hanging="360"/>
+      </w:pPr>
+      <w:rPr>
+        <w:rFonts w:ascii="Symbol" w:hAnsi="Symbol" w:hint="default"/>
+      </w:rPr>
+    </w:lvl>
+    <w:lvl w:ilvl="7" w:tplc="18090003" w:tentative="1">
+      <w:start w:val="1"/>
+      <w:numFmt w:val="bullet"/>
+      <w:lvlText w:val="o"/>
+      <w:lvlJc w:val="left"/>
+      <w:pPr>
+        <w:ind w:left="6480" w:hanging="360"/>
+      </w:pPr>
+      <w:rPr>
+        <w:rFonts w:ascii="Courier New" w:hAnsi="Courier New" w:cs="Courier New" w:hint="default"/>
+      </w:rPr>
+    </w:lvl>
+    <w:lvl w:ilvl="8" w:tplc="18090005" w:tentative="1">
+      <w:start w:val="1"/>
+      <w:numFmt w:val="bullet"/>
+      <w:lvlText w:val=""/>
+      <w:lvlJc w:val="left"/>
+      <w:pPr>
+        <w:ind w:left="7200" w:hanging="360"/>
+      </w:pPr>
+      <w:rPr>
+        <w:rFonts w:ascii="Wingdings" w:hAnsi="Wingdings" w:hint="default"/>
+      </w:rPr>
+    </w:lvl>
+  </w:abstractNum>
+  <w:abstractNum w:abstractNumId="5" w15:restartNumberingAfterBreak="0">
     <w:nsid w:val="3624474C"/>
     <w:multiLevelType w:val="hybridMultilevel"/>
     <w:tmpl w:val="CF66FE9C"/>
@@ -1904,7 +2845,96 @@
       </w:rPr>
     </w:lvl>
   </w:abstractNum>
-  <w:abstractNum w:abstractNumId="4" w15:restartNumberingAfterBreak="0">
+  <w:abstractNum w:abstractNumId="6" w15:restartNumberingAfterBreak="0">
+    <w:nsid w:val="38AC527F"/>
+    <w:multiLevelType w:val="hybridMultilevel"/>
+    <w:tmpl w:val="F17CEAFA"/>
+    <w:lvl w:ilvl="0" w:tplc="EC921FF8">
+      <w:start w:val="1"/>
+      <w:numFmt w:val="decimal"/>
+      <w:lvlText w:val="%1."/>
+      <w:lvlJc w:val="left"/>
+      <w:pPr>
+        <w:ind w:left="2203" w:hanging="360"/>
+      </w:pPr>
+      <w:rPr>
+        <w:rFonts w:hint="default"/>
+      </w:rPr>
+    </w:lvl>
+    <w:lvl w:ilvl="1" w:tplc="18090019" w:tentative="1">
+      <w:start w:val="1"/>
+      <w:numFmt w:val="lowerLetter"/>
+      <w:lvlText w:val="%2."/>
+      <w:lvlJc w:val="left"/>
+      <w:pPr>
+        <w:ind w:left="2923" w:hanging="360"/>
+      </w:pPr>
+    </w:lvl>
+    <w:lvl w:ilvl="2" w:tplc="1809001B" w:tentative="1">
+      <w:start w:val="1"/>
+      <w:numFmt w:val="lowerRoman"/>
+      <w:lvlText w:val="%3."/>
+      <w:lvlJc w:val="right"/>
+      <w:pPr>
+        <w:ind w:left="3643" w:hanging="180"/>
+      </w:pPr>
+    </w:lvl>
+    <w:lvl w:ilvl="3" w:tplc="1809000F" w:tentative="1">
+      <w:start w:val="1"/>
+      <w:numFmt w:val="decimal"/>
+      <w:lvlText w:val="%4."/>
+      <w:lvlJc w:val="left"/>
+      <w:pPr>
+        <w:ind w:left="4363" w:hanging="360"/>
+      </w:pPr>
+    </w:lvl>
+    <w:lvl w:ilvl="4" w:tplc="18090019" w:tentative="1">
+      <w:start w:val="1"/>
+      <w:numFmt w:val="lowerLetter"/>
+      <w:lvlText w:val="%5."/>
+      <w:lvlJc w:val="left"/>
+      <w:pPr>
+        <w:ind w:left="5083" w:hanging="360"/>
+      </w:pPr>
+    </w:lvl>
+    <w:lvl w:ilvl="5" w:tplc="1809001B" w:tentative="1">
+      <w:start w:val="1"/>
+      <w:numFmt w:val="lowerRoman"/>
+      <w:lvlText w:val="%6."/>
+      <w:lvlJc w:val="right"/>
+      <w:pPr>
+        <w:ind w:left="5803" w:hanging="180"/>
+      </w:pPr>
+    </w:lvl>
+    <w:lvl w:ilvl="6" w:tplc="1809000F" w:tentative="1">
+      <w:start w:val="1"/>
+      <w:numFmt w:val="decimal"/>
+      <w:lvlText w:val="%7."/>
+      <w:lvlJc w:val="left"/>
+      <w:pPr>
+        <w:ind w:left="6523" w:hanging="360"/>
+      </w:pPr>
+    </w:lvl>
+    <w:lvl w:ilvl="7" w:tplc="18090019" w:tentative="1">
+      <w:start w:val="1"/>
+      <w:numFmt w:val="lowerLetter"/>
+      <w:lvlText w:val="%8."/>
+      <w:lvlJc w:val="left"/>
+      <w:pPr>
+        <w:ind w:left="7243" w:hanging="360"/>
+      </w:pPr>
+    </w:lvl>
+    <w:lvl w:ilvl="8" w:tplc="1809001B" w:tentative="1">
+      <w:start w:val="1"/>
+      <w:numFmt w:val="lowerRoman"/>
+      <w:lvlText w:val="%9."/>
+      <w:lvlJc w:val="right"/>
+      <w:pPr>
+        <w:ind w:left="7963" w:hanging="180"/>
+      </w:pPr>
+    </w:lvl>
+  </w:abstractNum>
+  <w:abstractNum w:abstractNumId="7" w15:restartNumberingAfterBreak="0">
     <w:nsid w:val="402879E6"/>
     <w:multiLevelType w:val="hybridMultilevel"/>
     <w:tmpl w:val="987C3BF6"/>
@@ -2044,8 +3074,180 @@
       </w:rPr>
     </w:lvl>
   </w:abstractNum>
+  <w:abstractNum w:abstractNumId="8" w15:restartNumberingAfterBreak="0">
+    <w:nsid w:val="40775DAF"/>
+    <w:multiLevelType w:val="hybridMultilevel"/>
+    <w:tmpl w:val="0BB213F2"/>
+    <w:lvl w:ilvl="0" w:tplc="1809000F">
+      <w:start w:val="1"/>
+      <w:numFmt w:val="decimal"/>
+      <w:lvlText w:val="%1."/>
+      <w:lvlJc w:val="left"/>
+      <w:pPr>
+        <w:ind w:left="720" w:hanging="360"/>
+      </w:pPr>
+    </w:lvl>
+    <w:lvl w:ilvl="1" w:tplc="18090019" w:tentative="1">
+      <w:start w:val="1"/>
+      <w:numFmt w:val="lowerLetter"/>
+      <w:lvlText w:val="%2."/>
+      <w:lvlJc w:val="left"/>
+      <w:pPr>
+        <w:ind w:left="1440" w:hanging="360"/>
+      </w:pPr>
+    </w:lvl>
+    <w:lvl w:ilvl="2" w:tplc="1809001B" w:tentative="1">
+      <w:start w:val="1"/>
+      <w:numFmt w:val="lowerRoman"/>
+      <w:lvlText w:val="%3."/>
+      <w:lvlJc w:val="right"/>
+      <w:pPr>
+        <w:ind w:left="2160" w:hanging="180"/>
+      </w:pPr>
+    </w:lvl>
+    <w:lvl w:ilvl="3" w:tplc="1809000F" w:tentative="1">
+      <w:start w:val="1"/>
+      <w:numFmt w:val="decimal"/>
+      <w:lvlText w:val="%4."/>
+      <w:lvlJc w:val="left"/>
+      <w:pPr>
+        <w:ind w:left="2880" w:hanging="360"/>
+      </w:pPr>
+    </w:lvl>
+    <w:lvl w:ilvl="4" w:tplc="18090019" w:tentative="1">
+      <w:start w:val="1"/>
+      <w:numFmt w:val="lowerLetter"/>
+      <w:lvlText w:val="%5."/>
+      <w:lvlJc w:val="left"/>
+      <w:pPr>
+        <w:ind w:left="3600" w:hanging="360"/>
+      </w:pPr>
+    </w:lvl>
+    <w:lvl w:ilvl="5" w:tplc="1809001B" w:tentative="1">
+      <w:start w:val="1"/>
+      <w:numFmt w:val="lowerRoman"/>
+      <w:lvlText w:val="%6."/>
+      <w:lvlJc w:val="right"/>
+      <w:pPr>
+        <w:ind w:left="4320" w:hanging="180"/>
+      </w:pPr>
+    </w:lvl>
+    <w:lvl w:ilvl="6" w:tplc="1809000F" w:tentative="1">
+      <w:start w:val="1"/>
+      <w:numFmt w:val="decimal"/>
+      <w:lvlText w:val="%7."/>
+      <w:lvlJc w:val="left"/>
+      <w:pPr>
+        <w:ind w:left="5040" w:hanging="360"/>
+      </w:pPr>
+    </w:lvl>
+    <w:lvl w:ilvl="7" w:tplc="18090019" w:tentative="1">
+      <w:start w:val="1"/>
+      <w:numFmt w:val="lowerLetter"/>
+      <w:lvlText w:val="%8."/>
+      <w:lvlJc w:val="left"/>
+      <w:pPr>
+        <w:ind w:left="5760" w:hanging="360"/>
+      </w:pPr>
+    </w:lvl>
+    <w:lvl w:ilvl="8" w:tplc="1809001B" w:tentative="1">
+      <w:start w:val="1"/>
+      <w:numFmt w:val="lowerRoman"/>
+      <w:lvlText w:val="%9."/>
+      <w:lvlJc w:val="right"/>
+      <w:pPr>
+        <w:ind w:left="6480" w:hanging="180"/>
+      </w:pPr>
+    </w:lvl>
+  </w:abstractNum>
+  <w:abstractNum w:abstractNumId="9" w15:restartNumberingAfterBreak="0">
+    <w:nsid w:val="7ACA5ACF"/>
+    <w:multiLevelType w:val="hybridMultilevel"/>
+    <w:tmpl w:val="0BB213F2"/>
+    <w:lvl w:ilvl="0" w:tplc="1809000F">
+      <w:start w:val="1"/>
+      <w:numFmt w:val="decimal"/>
+      <w:lvlText w:val="%1."/>
+      <w:lvlJc w:val="left"/>
+      <w:pPr>
+        <w:ind w:left="720" w:hanging="360"/>
+      </w:pPr>
+    </w:lvl>
+    <w:lvl w:ilvl="1" w:tplc="18090019" w:tentative="1">
+      <w:start w:val="1"/>
+      <w:numFmt w:val="lowerLetter"/>
+      <w:lvlText w:val="%2."/>
+      <w:lvlJc w:val="left"/>
+      <w:pPr>
+        <w:ind w:left="1440" w:hanging="360"/>
+      </w:pPr>
+    </w:lvl>
+    <w:lvl w:ilvl="2" w:tplc="1809001B" w:tentative="1">
+      <w:start w:val="1"/>
+      <w:numFmt w:val="lowerRoman"/>
+      <w:lvlText w:val="%3."/>
+      <w:lvlJc w:val="right"/>
+      <w:pPr>
+        <w:ind w:left="2160" w:hanging="180"/>
+      </w:pPr>
+    </w:lvl>
+    <w:lvl w:ilvl="3" w:tplc="1809000F" w:tentative="1">
+      <w:start w:val="1"/>
+      <w:numFmt w:val="decimal"/>
+      <w:lvlText w:val="%4."/>
+      <w:lvlJc w:val="left"/>
+      <w:pPr>
+        <w:ind w:left="2880" w:hanging="360"/>
+      </w:pPr>
+    </w:lvl>
+    <w:lvl w:ilvl="4" w:tplc="18090019" w:tentative="1">
+      <w:start w:val="1"/>
+      <w:numFmt w:val="lowerLetter"/>
+      <w:lvlText w:val="%5."/>
+      <w:lvlJc w:val="left"/>
+      <w:pPr>
+        <w:ind w:left="3600" w:hanging="360"/>
+      </w:pPr>
+    </w:lvl>
+    <w:lvl w:ilvl="5" w:tplc="1809001B" w:tentative="1">
+      <w:start w:val="1"/>
+      <w:numFmt w:val="lowerRoman"/>
+      <w:lvlText w:val="%6."/>
+      <w:lvlJc w:val="right"/>
+      <w:pPr>
+        <w:ind w:left="4320" w:hanging="180"/>
+      </w:pPr>
+    </w:lvl>
+    <w:lvl w:ilvl="6" w:tplc="1809000F" w:tentative="1">
+      <w:start w:val="1"/>
+      <w:numFmt w:val="decimal"/>
+      <w:lvlText w:val="%7."/>
+      <w:lvlJc w:val="left"/>
+      <w:pPr>
+        <w:ind w:left="5040" w:hanging="360"/>
+      </w:pPr>
+    </w:lvl>
+    <w:lvl w:ilvl="7" w:tplc="18090019" w:tentative="1">
+      <w:start w:val="1"/>
+      <w:numFmt w:val="lowerLetter"/>
+      <w:lvlText w:val="%8."/>
+      <w:lvlJc w:val="left"/>
+      <w:pPr>
+        <w:ind w:left="5760" w:hanging="360"/>
+      </w:pPr>
+    </w:lvl>
+    <w:lvl w:ilvl="8" w:tplc="1809001B" w:tentative="1">
+      <w:start w:val="1"/>
+      <w:numFmt w:val="lowerRoman"/>
+      <w:lvlText w:val="%9."/>
+      <w:lvlJc w:val="right"/>
+      <w:pPr>
+        <w:ind w:left="6480" w:hanging="180"/>
+      </w:pPr>
+    </w:lvl>
+  </w:abstractNum>
   <w:num w:numId="1">
-    <w:abstractNumId w:val="3"/>
+    <w:abstractNumId w:val="5"/>
   </w:num>
   <w:num w:numId="2">
     <w:abstractNumId w:val="1"/>
@@ -2054,10 +3256,25 @@
     <w:abstractNumId w:val="0"/>
   </w:num>
   <w:num w:numId="4">
-    <w:abstractNumId w:val="4"/>
+    <w:abstractNumId w:val="7"/>
   </w:num>
   <w:num w:numId="5">
     <w:abstractNumId w:val="2"/>
+  </w:num>
+  <w:num w:numId="6">
+    <w:abstractNumId w:val="9"/>
+  </w:num>
+  <w:num w:numId="7">
+    <w:abstractNumId w:val="8"/>
+  </w:num>
+  <w:num w:numId="8">
+    <w:abstractNumId w:val="6"/>
+  </w:num>
+  <w:num w:numId="9">
+    <w:abstractNumId w:val="4"/>
+  </w:num>
+  <w:num w:numId="10">
+    <w:abstractNumId w:val="3"/>
   </w:num>
 </w:numbering>
 </file>
@@ -2508,7 +3725,6 @@
     <w:next w:val="Normal"/>
     <w:link w:val="Heading3Char"/>
     <w:uiPriority w:val="9"/>
-    <w:semiHidden/>
     <w:unhideWhenUsed/>
     <w:qFormat/>
     <w:rsid w:val="005313EE"/>
@@ -2523,6 +3739,28 @@
       <w:color w:val="1F3763" w:themeColor="accent1" w:themeShade="7F"/>
       <w:sz w:val="24"/>
       <w:szCs w:val="24"/>
+    </w:rPr>
+  </w:style>
+  <w:style w:type="paragraph" w:styleId="Heading4">
+    <w:name w:val="heading 4"/>
+    <w:basedOn w:val="Normal"/>
+    <w:next w:val="Normal"/>
+    <w:link w:val="Heading4Char"/>
+    <w:uiPriority w:val="9"/>
+    <w:unhideWhenUsed/>
+    <w:qFormat/>
+    <w:rsid w:val="00110643"/>
+    <w:pPr>
+      <w:keepNext/>
+      <w:keepLines/>
+      <w:spacing w:before="40" w:after="0"/>
+      <w:outlineLvl w:val="3"/>
+    </w:pPr>
+    <w:rPr>
+      <w:rFonts w:asciiTheme="majorHAnsi" w:eastAsiaTheme="majorEastAsia" w:hAnsiTheme="majorHAnsi" w:cstheme="majorBidi"/>
+      <w:i/>
+      <w:iCs/>
+      <w:color w:val="2F5496" w:themeColor="accent1" w:themeShade="BF"/>
     </w:rPr>
   </w:style>
   <w:style w:type="character" w:default="1" w:styleId="DefaultParagraphFont">
@@ -2710,7 +3948,6 @@
     <w:basedOn w:val="DefaultParagraphFont"/>
     <w:link w:val="Heading3"/>
     <w:uiPriority w:val="9"/>
-    <w:semiHidden/>
     <w:rsid w:val="005313EE"/>
     <w:rPr>
       <w:rFonts w:asciiTheme="majorHAnsi" w:eastAsiaTheme="majorEastAsia" w:hAnsiTheme="majorHAnsi" w:cstheme="majorBidi"/>
@@ -2738,6 +3975,19 @@
     <w:pPr>
       <w:spacing w:after="0" w:line="240" w:lineRule="auto"/>
     </w:pPr>
+  </w:style>
+  <w:style w:type="character" w:customStyle="1" w:styleId="Heading4Char">
+    <w:name w:val="Heading 4 Char"/>
+    <w:basedOn w:val="DefaultParagraphFont"/>
+    <w:link w:val="Heading4"/>
+    <w:uiPriority w:val="9"/>
+    <w:rsid w:val="00110643"/>
+    <w:rPr>
+      <w:rFonts w:asciiTheme="majorHAnsi" w:eastAsiaTheme="majorEastAsia" w:hAnsiTheme="majorHAnsi" w:cstheme="majorBidi"/>
+      <w:i/>
+      <w:iCs/>
+      <w:color w:val="2F5496" w:themeColor="accent1" w:themeShade="BF"/>
+    </w:rPr>
   </w:style>
 </w:styles>
 </file>
@@ -3042,7 +4292,7 @@
 </file>
 
 <file path=customXml/itemProps1.xml><?xml version="1.0" encoding="utf-8"?>
-<ds:datastoreItem xmlns:ds="http://schemas.openxmlformats.org/officeDocument/2006/customXml" ds:itemID="{03CF0792-ADF5-4052-82A4-38EF54CFDFCC}">
+<ds:datastoreItem xmlns:ds="http://schemas.openxmlformats.org/officeDocument/2006/customXml" ds:itemID="{CADE8722-614C-431D-A0F4-18E32C18B388}">
   <ds:schemaRefs>
     <ds:schemaRef ds:uri="http://schemas.openxmlformats.org/officeDocument/2006/bibliography"/>
   </ds:schemaRefs>

</xml_diff>

<commit_message>
added project plan and my use case
</commit_message>
<xml_diff>
--- a/Project plans/VCR-OOSE-2017.docx
+++ b/Project plans/VCR-OOSE-2017.docx
@@ -1,6 +1,6 @@
 
 <file path=word/document.xml><?xml version="1.0" encoding="utf-8"?>
-<w:document xmlns:wpc="http://schemas.microsoft.com/office/word/2010/wordprocessingCanvas" xmlns:cx="http://schemas.microsoft.com/office/drawing/2014/chartex" xmlns:cx1="http://schemas.microsoft.com/office/drawing/2015/9/8/chartex" xmlns:cx2="http://schemas.microsoft.com/office/drawing/2015/10/21/chartex" xmlns:cx3="http://schemas.microsoft.com/office/drawing/2016/5/9/chartex" xmlns:cx4="http://schemas.microsoft.com/office/drawing/2016/5/10/chartex" xmlns:cx5="http://schemas.microsoft.com/office/drawing/2016/5/11/chartex" xmlns:mc="http://schemas.openxmlformats.org/markup-compatibility/2006" xmlns:o="urn:schemas-microsoft-com:office:office" xmlns:r="http://schemas.openxmlformats.org/officeDocument/2006/relationships" xmlns:m="http://schemas.openxmlformats.org/officeDocument/2006/math" xmlns:v="urn:schemas-microsoft-com:vml" xmlns:wp14="http://schemas.microsoft.com/office/word/2010/wordprocessingDrawing" xmlns:wp="http://schemas.openxmlformats.org/drawingml/2006/wordprocessingDrawing" xmlns:w10="urn:schemas-microsoft-com:office:word" xmlns:w="http://schemas.openxmlformats.org/wordprocessingml/2006/main" xmlns:w14="http://schemas.microsoft.com/office/word/2010/wordml" xmlns:w15="http://schemas.microsoft.com/office/word/2012/wordml" xmlns:w16se="http://schemas.microsoft.com/office/word/2015/wordml/symex" xmlns:wpg="http://schemas.microsoft.com/office/word/2010/wordprocessingGroup" xmlns:wpi="http://schemas.microsoft.com/office/word/2010/wordprocessingInk" xmlns:wne="http://schemas.microsoft.com/office/word/2006/wordml" xmlns:wps="http://schemas.microsoft.com/office/word/2010/wordprocessingShape" mc:Ignorable="w14 w15 w16se wp14">
+<w:document xmlns:wpc="http://schemas.microsoft.com/office/word/2010/wordprocessingCanvas" xmlns:mc="http://schemas.openxmlformats.org/markup-compatibility/2006" xmlns:o="urn:schemas-microsoft-com:office:office" xmlns:r="http://schemas.openxmlformats.org/officeDocument/2006/relationships" xmlns:m="http://schemas.openxmlformats.org/officeDocument/2006/math" xmlns:v="urn:schemas-microsoft-com:vml" xmlns:wp14="http://schemas.microsoft.com/office/word/2010/wordprocessingDrawing" xmlns:wp="http://schemas.openxmlformats.org/drawingml/2006/wordprocessingDrawing" xmlns:w10="urn:schemas-microsoft-com:office:word" xmlns:w="http://schemas.openxmlformats.org/wordprocessingml/2006/main" xmlns:w14="http://schemas.microsoft.com/office/word/2010/wordml" xmlns:w15="http://schemas.microsoft.com/office/word/2012/wordml" xmlns:wpg="http://schemas.microsoft.com/office/word/2010/wordprocessingGroup" xmlns:wpi="http://schemas.microsoft.com/office/word/2010/wordprocessingInk" xmlns:wne="http://schemas.microsoft.com/office/word/2006/wordml" xmlns:wps="http://schemas.microsoft.com/office/word/2010/wordprocessingShape" mc:Ignorable="w14 w15 wp14">
   <w:body>
     <w:p>
       <w:pPr>
@@ -236,16 +236,8 @@
               <w:rPr>
                 <w:rStyle w:val="BookTitle"/>
               </w:rPr>
-              <w:t xml:space="preserve">Carl </w:t>
+              <w:t>Carl Mohn</w:t>
             </w:r>
-            <w:proofErr w:type="spellStart"/>
-            <w:r>
-              <w:rPr>
-                <w:rStyle w:val="BookTitle"/>
-              </w:rPr>
-              <w:t>Mohn</w:t>
-            </w:r>
-            <w:proofErr w:type="spellEnd"/>
           </w:p>
         </w:tc>
         <w:tc>
@@ -304,13 +296,7 @@
               <w:rPr>
                 <w:rStyle w:val="BookTitle"/>
               </w:rPr>
-              <w:t xml:space="preserve"> </w:t>
-            </w:r>
-            <w:r>
-              <w:rPr>
-                <w:rStyle w:val="BookTitle"/>
-              </w:rPr>
-              <w:t>student.ncirl.ie</w:t>
+              <w:t xml:space="preserve"> student.ncirl.ie</w:t>
             </w:r>
           </w:p>
         </w:tc>
@@ -854,12 +840,14 @@
         <w:rPr>
           <w:rFonts w:ascii="Times New Roman" w:eastAsia="Times New Roman" w:hAnsi="Times New Roman"/>
           <w:sz w:val="28"/>
-        </w:rPr>
-      </w:pPr>
-      <w:r>
-        <w:rPr>
-          <w:rFonts w:ascii="Times New Roman" w:eastAsia="Times New Roman" w:hAnsi="Times New Roman"/>
-          <w:sz w:val="28"/>
+          <w:lang w:val="sv-FI"/>
+        </w:rPr>
+      </w:pPr>
+      <w:r>
+        <w:rPr>
+          <w:rFonts w:ascii="Times New Roman" w:eastAsia="Times New Roman" w:hAnsi="Times New Roman"/>
+          <w:sz w:val="28"/>
+          <w:lang w:val="sv-FI"/>
         </w:rPr>
         <w:t>Vinit Date</w:t>
       </w:r>
@@ -870,14 +858,44 @@
         <w:rPr>
           <w:rFonts w:ascii="Times New Roman" w:eastAsia="Times New Roman" w:hAnsi="Times New Roman"/>
           <w:sz w:val="28"/>
-        </w:rPr>
-      </w:pPr>
-      <w:r>
-        <w:rPr>
-          <w:rFonts w:ascii="Times New Roman" w:eastAsia="Times New Roman" w:hAnsi="Times New Roman"/>
-          <w:sz w:val="28"/>
-        </w:rPr>
-        <w:t xml:space="preserve">Rajeeva Revankar </w:t>
+          <w:lang w:val="sv-FI"/>
+        </w:rPr>
+      </w:pPr>
+      <w:proofErr w:type="spellStart"/>
+      <w:r>
+        <w:rPr>
+          <w:rFonts w:ascii="Times New Roman" w:eastAsia="Times New Roman" w:hAnsi="Times New Roman"/>
+          <w:sz w:val="28"/>
+          <w:lang w:val="sv-FI"/>
+        </w:rPr>
+        <w:t>Rajeeva</w:t>
+      </w:r>
+      <w:proofErr w:type="spellEnd"/>
+      <w:r>
+        <w:rPr>
+          <w:rFonts w:ascii="Times New Roman" w:eastAsia="Times New Roman" w:hAnsi="Times New Roman"/>
+          <w:sz w:val="28"/>
+          <w:lang w:val="sv-FI"/>
+        </w:rPr>
+        <w:t xml:space="preserve"> </w:t>
+      </w:r>
+      <w:proofErr w:type="spellStart"/>
+      <w:r>
+        <w:rPr>
+          <w:rFonts w:ascii="Times New Roman" w:eastAsia="Times New Roman" w:hAnsi="Times New Roman"/>
+          <w:sz w:val="28"/>
+          <w:lang w:val="sv-FI"/>
+        </w:rPr>
+        <w:t>Revankar</w:t>
+      </w:r>
+      <w:proofErr w:type="spellEnd"/>
+      <w:r>
+        <w:rPr>
+          <w:rFonts w:ascii="Times New Roman" w:eastAsia="Times New Roman" w:hAnsi="Times New Roman"/>
+          <w:sz w:val="28"/>
+          <w:lang w:val="sv-FI"/>
+        </w:rPr>
+        <w:t xml:space="preserve"> </w:t>
       </w:r>
     </w:p>
     <w:p>
@@ -886,36 +904,29 @@
         <w:rPr>
           <w:rFonts w:ascii="Times New Roman" w:eastAsia="Times New Roman" w:hAnsi="Times New Roman"/>
           <w:sz w:val="28"/>
-        </w:rPr>
-      </w:pPr>
-      <w:r>
-        <w:rPr>
-          <w:rFonts w:ascii="Times New Roman" w:eastAsia="Times New Roman" w:hAnsi="Times New Roman"/>
-          <w:sz w:val="28"/>
-        </w:rPr>
-        <w:t xml:space="preserve">Carl </w:t>
-      </w:r>
-      <w:proofErr w:type="spellStart"/>
-      <w:r>
-        <w:rPr>
-          <w:rFonts w:ascii="Times New Roman" w:eastAsia="Times New Roman" w:hAnsi="Times New Roman"/>
-          <w:sz w:val="28"/>
-        </w:rPr>
-        <w:t>Mohn</w:t>
-      </w:r>
-      <w:proofErr w:type="spellEnd"/>
-    </w:p>
-    <w:p>
-      <w:pPr>
-        <w:rPr>
-          <w:lang w:val="en-US"/>
-        </w:rPr>
-      </w:pPr>
-    </w:p>
-    <w:p>
-      <w:pPr>
-        <w:rPr>
-          <w:lang w:val="en-US"/>
+          <w:lang w:val="sv-FI"/>
+        </w:rPr>
+      </w:pPr>
+      <w:r>
+        <w:rPr>
+          <w:rFonts w:ascii="Times New Roman" w:eastAsia="Times New Roman" w:hAnsi="Times New Roman"/>
+          <w:sz w:val="28"/>
+          <w:lang w:val="sv-FI"/>
+        </w:rPr>
+        <w:t>Carl Mohn</w:t>
+      </w:r>
+    </w:p>
+    <w:p>
+      <w:pPr>
+        <w:rPr>
+          <w:lang w:val="sv-FI"/>
+        </w:rPr>
+      </w:pPr>
+    </w:p>
+    <w:p>
+      <w:pPr>
+        <w:rPr>
+          <w:lang w:val="sv-FI"/>
         </w:rPr>
       </w:pPr>
     </w:p>
@@ -1101,7 +1112,7 @@
               </w:rPr>
               <w:t xml:space="preserve">Demonstrate an understanding of </w:t>
             </w:r>
-            <w:hyperlink r:id="rId6" w:tooltip="Agile Development" w:history="1">
+            <w:hyperlink r:id="rId8" w:tooltip="Agile Development" w:history="1">
               <w:r>
                 <w:rPr>
                   <w:rFonts w:ascii="Times New Roman" w:eastAsia="Times New Roman" w:hAnsi="Times New Roman" w:cs="Times New Roman"/>
@@ -1149,7 +1160,7 @@
               </w:rPr>
               <w:t>Describe in detail the theory, concepts and methods pertaining to the Unified Modelling Language (</w:t>
             </w:r>
-            <w:hyperlink r:id="rId7" w:tooltip="uml" w:history="1">
+            <w:hyperlink r:id="rId9" w:tooltip="uml" w:history="1">
               <w:r>
                 <w:rPr>
                   <w:rFonts w:ascii="Times New Roman" w:eastAsia="Times New Roman" w:hAnsi="Times New Roman" w:cs="Times New Roman"/>
@@ -1317,7 +1328,7 @@
               </w:rPr>
               <w:t xml:space="preserve">Demonstrate an ability to adapt and solve problems in software development activities from specification to </w:t>
             </w:r>
-            <w:hyperlink r:id="rId8" w:tooltip="Testing" w:history="1">
+            <w:hyperlink r:id="rId10" w:tooltip="Testing" w:history="1">
               <w:r>
                 <w:rPr>
                   <w:rFonts w:ascii="Times New Roman" w:eastAsia="Times New Roman" w:hAnsi="Times New Roman" w:cs="Times New Roman"/>
@@ -1445,16 +1456,7 @@
           <w:sz w:val="28"/>
           <w:szCs w:val="24"/>
         </w:rPr>
-        <w:t>Minecraft Game System”</w:t>
-      </w:r>
-      <w:r>
-        <w:rPr>
-          <w:rFonts w:ascii="Times New Roman" w:eastAsia="Times New Roman" w:hAnsi="Times New Roman"/>
-          <w:color w:val="000000" w:themeColor="text1"/>
-          <w:sz w:val="28"/>
-          <w:szCs w:val="24"/>
-        </w:rPr>
-        <w:t>.</w:t>
+        <w:t>Minecraft Game System”.</w:t>
       </w:r>
     </w:p>
     <w:p>
@@ -1577,15 +1579,7 @@
           <w:color w:val="0070C1"/>
           <w:sz w:val="24"/>
         </w:rPr>
-        <w:t>BLUE</w:t>
-      </w:r>
-      <w:r>
-        <w:rPr>
-          <w:rFonts w:ascii="Times New Roman" w:eastAsia="Times New Roman" w:hAnsi="Times New Roman"/>
-          <w:color w:val="0070C1"/>
-          <w:sz w:val="24"/>
-        </w:rPr>
-        <w:t>.</w:t>
+        <w:t>BLUE.</w:t>
       </w:r>
     </w:p>
     <w:p>
@@ -1723,10 +1717,7 @@
         </w:tabs>
       </w:pPr>
       <w:r>
-        <w:t>Individual] Draw Communication diagrams based on the contracts. The communication diagrams should demonstrate the use of design patterns</w:t>
-      </w:r>
-      <w:r>
-        <w:t>.</w:t>
+        <w:t>Individual] Draw Communication diagrams based on the contracts. The communication diagrams should demonstrate the use of design patterns.</w:t>
       </w:r>
     </w:p>
     <w:p>
@@ -2237,970 +2228,6 @@
             <wp:extent cx="5731510" cy="4269740"/>
             <wp:effectExtent l="0" t="0" r="2540" b="0"/>
             <wp:docPr id="1" name="Picture 1"/>
-            <wp:cNvGraphicFramePr>
-              <a:graphicFrameLocks xmlns:a="http://schemas.openxmlformats.org/drawingml/2006/main" noChangeAspect="1"/>
-            </wp:cNvGraphicFramePr>
-            <a:graphic xmlns:a="http://schemas.openxmlformats.org/drawingml/2006/main">
-              <a:graphicData uri="http://schemas.openxmlformats.org/drawingml/2006/picture">
-                <pic:pic xmlns:pic="http://schemas.openxmlformats.org/drawingml/2006/picture">
-                  <pic:nvPicPr>
-                    <pic:cNvPr id="1" name=""/>
-                    <pic:cNvPicPr/>
-                  </pic:nvPicPr>
-                  <pic:blipFill>
-                    <a:blip r:embed="rId9"/>
-                    <a:stretch>
-                      <a:fillRect/>
-                    </a:stretch>
-                  </pic:blipFill>
-                  <pic:spPr>
-                    <a:xfrm>
-                      <a:off x="0" y="0"/>
-                      <a:ext cx="5731510" cy="4269740"/>
-                    </a:xfrm>
-                    <a:prstGeom prst="rect">
-                      <a:avLst/>
-                    </a:prstGeom>
-                  </pic:spPr>
-                </pic:pic>
-              </a:graphicData>
-            </a:graphic>
-          </wp:inline>
-        </w:drawing>
-      </w:r>
-    </w:p>
-    <w:p>
-      <w:pPr>
-        <w:rPr>
-          <w:rFonts w:ascii="Times New Roman" w:eastAsia="Times New Roman" w:hAnsi="Times New Roman"/>
-          <w:sz w:val="28"/>
-        </w:rPr>
-      </w:pPr>
-    </w:p>
-    <w:p>
-      <w:pPr>
-        <w:rPr>
-          <w:rFonts w:ascii="Times New Roman" w:eastAsia="Times New Roman" w:hAnsi="Times New Roman"/>
-          <w:sz w:val="28"/>
-        </w:rPr>
-      </w:pPr>
-    </w:p>
-    <w:p>
-      <w:pPr>
-        <w:rPr>
-          <w:rFonts w:ascii="Times New Roman" w:eastAsia="Times New Roman" w:hAnsi="Times New Roman"/>
-          <w:sz w:val="28"/>
-        </w:rPr>
-      </w:pPr>
-    </w:p>
-    <w:p>
-      <w:pPr>
-        <w:rPr>
-          <w:rFonts w:asciiTheme="majorHAnsi" w:eastAsiaTheme="majorEastAsia" w:hAnsiTheme="majorHAnsi" w:cstheme="majorBidi"/>
-          <w:color w:val="1F3763" w:themeColor="accent1" w:themeShade="7F"/>
-          <w:sz w:val="24"/>
-          <w:szCs w:val="24"/>
-          <w:lang w:val="en-US"/>
-        </w:rPr>
-      </w:pPr>
-      <w:r>
-        <w:rPr>
-          <w:lang w:val="en-US"/>
-        </w:rPr>
-        <w:br w:type="page"/>
-      </w:r>
-    </w:p>
-    <w:p>
-      <w:pPr>
-        <w:pStyle w:val="Heading3"/>
-        <w:rPr>
-          <w:lang w:val="en-US"/>
-        </w:rPr>
-      </w:pPr>
-      <w:r>
-        <w:rPr>
-          <w:lang w:val="en-US"/>
-        </w:rPr>
-        <w:lastRenderedPageBreak/>
-        <w:t>Describe Use Cases</w:t>
-      </w:r>
-    </w:p>
-    <w:p>
-      <w:pPr>
-        <w:pStyle w:val="ListParagraph"/>
-        <w:numPr>
-          <w:ilvl w:val="0"/>
-          <w:numId w:val="17"/>
-        </w:numPr>
-        <w:rPr>
-          <w:rFonts w:ascii="Times New Roman" w:eastAsia="Times New Roman" w:hAnsi="Times New Roman"/>
-          <w:sz w:val="28"/>
-        </w:rPr>
-      </w:pPr>
-      <w:r>
-        <w:rPr>
-          <w:rFonts w:ascii="Times New Roman" w:eastAsia="Times New Roman" w:hAnsi="Times New Roman"/>
-          <w:sz w:val="28"/>
-        </w:rPr>
-        <w:t>Player Register with Minecraft server</w:t>
-      </w:r>
-    </w:p>
-    <w:p>
-      <w:pPr>
-        <w:pStyle w:val="ListParagraph"/>
-        <w:numPr>
-          <w:ilvl w:val="0"/>
-          <w:numId w:val="17"/>
-        </w:numPr>
-        <w:rPr>
-          <w:rFonts w:ascii="Times New Roman" w:eastAsia="Times New Roman" w:hAnsi="Times New Roman"/>
-          <w:sz w:val="28"/>
-        </w:rPr>
-      </w:pPr>
-      <w:r>
-        <w:rPr>
-          <w:rFonts w:ascii="Times New Roman" w:eastAsia="Times New Roman" w:hAnsi="Times New Roman"/>
-          <w:sz w:val="28"/>
-        </w:rPr>
-        <w:t>Player Logs in with Minecraft server.</w:t>
-      </w:r>
-    </w:p>
-    <w:p>
-      <w:pPr>
-        <w:pStyle w:val="ListParagraph"/>
-        <w:numPr>
-          <w:ilvl w:val="0"/>
-          <w:numId w:val="17"/>
-        </w:numPr>
-        <w:rPr>
-          <w:rFonts w:ascii="Times New Roman" w:eastAsia="Times New Roman" w:hAnsi="Times New Roman"/>
-          <w:sz w:val="28"/>
-        </w:rPr>
-      </w:pPr>
-      <w:r>
-        <w:rPr>
-          <w:rFonts w:ascii="Times New Roman" w:eastAsia="Times New Roman" w:hAnsi="Times New Roman"/>
-          <w:sz w:val="28"/>
-        </w:rPr>
-        <w:t>Player Logs in, The player has option to Create or Update  world with World Server</w:t>
-      </w:r>
-    </w:p>
-    <w:p>
-      <w:pPr>
-        <w:pStyle w:val="ListParagraph"/>
-        <w:numPr>
-          <w:ilvl w:val="0"/>
-          <w:numId w:val="17"/>
-        </w:numPr>
-        <w:rPr>
-          <w:rFonts w:ascii="Times New Roman" w:eastAsia="Times New Roman" w:hAnsi="Times New Roman"/>
-          <w:sz w:val="28"/>
-        </w:rPr>
-      </w:pPr>
-      <w:r>
-        <w:rPr>
-          <w:rFonts w:ascii="Times New Roman" w:eastAsia="Times New Roman" w:hAnsi="Times New Roman"/>
-          <w:sz w:val="28"/>
-        </w:rPr>
-        <w:t>Player Logs in Start Single Player Game Build/Destroy/Attack with</w:t>
-      </w:r>
-    </w:p>
-    <w:p>
-      <w:pPr>
-        <w:pStyle w:val="ListParagraph"/>
-        <w:numPr>
-          <w:ilvl w:val="0"/>
-          <w:numId w:val="17"/>
-        </w:numPr>
-        <w:rPr>
-          <w:rFonts w:ascii="Times New Roman" w:eastAsia="Times New Roman" w:hAnsi="Times New Roman"/>
-          <w:sz w:val="28"/>
-        </w:rPr>
-      </w:pPr>
-      <w:r>
-        <w:rPr>
-          <w:rFonts w:ascii="Times New Roman" w:eastAsia="Times New Roman" w:hAnsi="Times New Roman"/>
-          <w:sz w:val="28"/>
-        </w:rPr>
-        <w:t>opposite Virtual player.</w:t>
-      </w:r>
-    </w:p>
-    <w:p>
-      <w:pPr>
-        <w:pStyle w:val="ListParagraph"/>
-        <w:numPr>
-          <w:ilvl w:val="0"/>
-          <w:numId w:val="17"/>
-        </w:numPr>
-        <w:rPr>
-          <w:rFonts w:ascii="Times New Roman" w:eastAsia="Times New Roman" w:hAnsi="Times New Roman"/>
-          <w:sz w:val="28"/>
-        </w:rPr>
-      </w:pPr>
-      <w:r>
-        <w:rPr>
-          <w:rFonts w:ascii="Times New Roman" w:eastAsia="Times New Roman" w:hAnsi="Times New Roman"/>
-          <w:sz w:val="28"/>
-        </w:rPr>
-        <w:t>Player Logs in Starts multiplayer game Cooperate/Build/Destroy/Attack/Send Message with opponent player</w:t>
-      </w:r>
-    </w:p>
-    <w:p>
-      <w:pPr>
-        <w:pStyle w:val="ListParagraph"/>
-        <w:numPr>
-          <w:ilvl w:val="0"/>
-          <w:numId w:val="17"/>
-        </w:numPr>
-        <w:rPr>
-          <w:rFonts w:ascii="Times New Roman" w:eastAsia="Times New Roman" w:hAnsi="Times New Roman"/>
-          <w:sz w:val="28"/>
-        </w:rPr>
-      </w:pPr>
-      <w:r>
-        <w:rPr>
-          <w:rFonts w:ascii="Times New Roman" w:eastAsia="Times New Roman" w:hAnsi="Times New Roman"/>
-          <w:sz w:val="28"/>
-        </w:rPr>
-        <w:t>Player logs in buys add on</w:t>
-      </w:r>
-    </w:p>
-    <w:p>
-      <w:pPr>
-        <w:rPr>
-          <w:rFonts w:ascii="Times New Roman" w:eastAsia="Times New Roman" w:hAnsi="Times New Roman"/>
-          <w:sz w:val="28"/>
-        </w:rPr>
-      </w:pPr>
-    </w:p>
-    <w:p>
-      <w:pPr>
-        <w:rPr>
-          <w:rFonts w:ascii="Times New Roman" w:eastAsia="Times New Roman" w:hAnsi="Times New Roman"/>
-          <w:sz w:val="28"/>
-        </w:rPr>
-      </w:pPr>
-    </w:p>
-    <w:p>
-      <w:pPr>
-        <w:rPr>
-          <w:rFonts w:ascii="Times New Roman" w:eastAsia="Times New Roman" w:hAnsi="Times New Roman"/>
-          <w:sz w:val="28"/>
-        </w:rPr>
-      </w:pPr>
-    </w:p>
-    <w:p>
-      <w:pPr>
-        <w:rPr>
-          <w:rFonts w:ascii="Times New Roman" w:eastAsia="Times New Roman" w:hAnsi="Times New Roman"/>
-          <w:sz w:val="28"/>
-        </w:rPr>
-      </w:pPr>
-    </w:p>
-    <w:p>
-      <w:pPr>
-        <w:rPr>
-          <w:rFonts w:ascii="Times New Roman" w:eastAsia="Times New Roman" w:hAnsi="Times New Roman"/>
-          <w:sz w:val="28"/>
-        </w:rPr>
-      </w:pPr>
-    </w:p>
-    <w:p>
-      <w:pPr>
-        <w:rPr>
-          <w:rFonts w:ascii="Times New Roman" w:eastAsia="Times New Roman" w:hAnsi="Times New Roman"/>
-          <w:sz w:val="28"/>
-        </w:rPr>
-      </w:pPr>
-    </w:p>
-    <w:p>
-      <w:pPr>
-        <w:rPr>
-          <w:rFonts w:ascii="Times New Roman" w:eastAsia="Times New Roman" w:hAnsi="Times New Roman"/>
-          <w:sz w:val="28"/>
-        </w:rPr>
-      </w:pPr>
-    </w:p>
-    <w:p>
-      <w:pPr>
-        <w:rPr>
-          <w:rFonts w:ascii="Times New Roman" w:eastAsia="Times New Roman" w:hAnsi="Times New Roman"/>
-          <w:sz w:val="28"/>
-        </w:rPr>
-      </w:pPr>
-    </w:p>
-    <w:p>
-      <w:pPr>
-        <w:rPr>
-          <w:rFonts w:ascii="Times New Roman" w:eastAsia="Times New Roman" w:hAnsi="Times New Roman"/>
-          <w:sz w:val="28"/>
-        </w:rPr>
-      </w:pPr>
-    </w:p>
-    <w:p>
-      <w:pPr>
-        <w:rPr>
-          <w:rFonts w:ascii="Times New Roman" w:eastAsia="Times New Roman" w:hAnsi="Times New Roman"/>
-          <w:sz w:val="28"/>
-        </w:rPr>
-      </w:pPr>
-    </w:p>
-    <w:p>
-      <w:pPr>
-        <w:rPr>
-          <w:rFonts w:ascii="Times New Roman" w:eastAsia="Times New Roman" w:hAnsi="Times New Roman"/>
-          <w:sz w:val="28"/>
-        </w:rPr>
-      </w:pPr>
-    </w:p>
-    <w:p>
-      <w:pPr>
-        <w:rPr>
-          <w:rFonts w:ascii="Times New Roman" w:eastAsia="Times New Roman" w:hAnsi="Times New Roman"/>
-          <w:sz w:val="28"/>
-        </w:rPr>
-      </w:pPr>
-    </w:p>
-    <w:p>
-      <w:pPr>
-        <w:rPr>
-          <w:rFonts w:ascii="Times New Roman" w:eastAsia="Times New Roman" w:hAnsi="Times New Roman"/>
-          <w:sz w:val="28"/>
-        </w:rPr>
-      </w:pPr>
-    </w:p>
-    <w:p>
-      <w:pPr>
-        <w:rPr>
-          <w:rFonts w:ascii="Times New Roman" w:eastAsia="Times New Roman" w:hAnsi="Times New Roman"/>
-          <w:sz w:val="28"/>
-        </w:rPr>
-      </w:pPr>
-    </w:p>
-    <w:p>
-      <w:pPr>
-        <w:rPr>
-          <w:rFonts w:ascii="Times New Roman" w:eastAsia="Times New Roman" w:hAnsi="Times New Roman"/>
-          <w:sz w:val="28"/>
-        </w:rPr>
-      </w:pPr>
-    </w:p>
-    <w:p>
-      <w:pPr>
-        <w:rPr>
-          <w:rFonts w:ascii="Times New Roman" w:eastAsia="Times New Roman" w:hAnsi="Times New Roman"/>
-          <w:sz w:val="28"/>
-        </w:rPr>
-      </w:pPr>
-    </w:p>
-    <w:p>
-      <w:pPr>
-        <w:rPr>
-          <w:rFonts w:ascii="Times New Roman" w:eastAsia="Times New Roman" w:hAnsi="Times New Roman"/>
-          <w:sz w:val="28"/>
-        </w:rPr>
-      </w:pPr>
-    </w:p>
-    <w:p>
-      <w:pPr>
-        <w:rPr>
-          <w:rFonts w:ascii="Times New Roman" w:eastAsia="Times New Roman" w:hAnsi="Times New Roman"/>
-          <w:sz w:val="28"/>
-        </w:rPr>
-      </w:pPr>
-    </w:p>
-    <w:p>
-      <w:pPr>
-        <w:rPr>
-          <w:rFonts w:ascii="Times New Roman" w:eastAsia="Times New Roman" w:hAnsi="Times New Roman"/>
-          <w:sz w:val="28"/>
-        </w:rPr>
-      </w:pPr>
-    </w:p>
-    <w:p>
-      <w:pPr>
-        <w:rPr>
-          <w:rFonts w:ascii="Times New Roman" w:eastAsia="Times New Roman" w:hAnsi="Times New Roman"/>
-          <w:sz w:val="28"/>
-        </w:rPr>
-      </w:pPr>
-    </w:p>
-    <w:p>
-      <w:pPr>
-        <w:pStyle w:val="Heading3"/>
-        <w:rPr>
-          <w:rFonts w:eastAsia="Times New Roman"/>
-        </w:rPr>
-      </w:pPr>
-      <w:r>
-        <w:rPr>
-          <w:rFonts w:eastAsia="Times New Roman"/>
-        </w:rPr>
-        <w:lastRenderedPageBreak/>
-        <w:t xml:space="preserve">Detailed Use Case Diagram for “Build” use </w:t>
-      </w:r>
-      <w:r>
-        <w:rPr>
-          <w:rFonts w:eastAsia="Times New Roman"/>
-        </w:rPr>
-        <w:t>case</w:t>
-      </w:r>
-      <w:r>
-        <w:rPr>
-          <w:rFonts w:eastAsia="Times New Roman"/>
-        </w:rPr>
-        <w:t xml:space="preserve"> (</w:t>
-      </w:r>
-      <w:proofErr w:type="spellStart"/>
-      <w:r>
-        <w:rPr>
-          <w:rFonts w:eastAsia="Times New Roman"/>
-        </w:rPr>
-        <w:t>Contributor:Vinit</w:t>
-      </w:r>
-      <w:proofErr w:type="spellEnd"/>
-      <w:r>
-        <w:rPr>
-          <w:rFonts w:eastAsia="Times New Roman"/>
-        </w:rPr>
-        <w:t xml:space="preserve"> Date</w:t>
-      </w:r>
-      <w:r>
-        <w:rPr>
-          <w:rFonts w:eastAsia="Times New Roman"/>
-        </w:rPr>
-        <w:t>)</w:t>
-      </w:r>
-    </w:p>
-    <w:p>
-      <w:pPr>
-        <w:rPr>
-          <w:rFonts w:ascii="Times New Roman" w:eastAsia="Times New Roman" w:hAnsi="Times New Roman"/>
-          <w:sz w:val="28"/>
-        </w:rPr>
-      </w:pPr>
-      <w:r>
-        <w:rPr>
-          <w:rFonts w:ascii="Times New Roman" w:eastAsia="Times New Roman" w:hAnsi="Times New Roman"/>
-          <w:sz w:val="28"/>
-        </w:rPr>
-        <w:drawing>
-          <wp:inline distT="0" distB="0" distL="0" distR="0" wp14:anchorId="20D98B54" wp14:editId="01E7F368">
-            <wp:extent cx="5731510" cy="1725930"/>
-            <wp:effectExtent l="0" t="0" r="2540" b="7620"/>
-            <wp:docPr id="2" name="Picture 2"/>
-            <wp:cNvGraphicFramePr>
-              <a:graphicFrameLocks xmlns:a="http://schemas.openxmlformats.org/drawingml/2006/main" noChangeAspect="1"/>
-            </wp:cNvGraphicFramePr>
-            <a:graphic xmlns:a="http://schemas.openxmlformats.org/drawingml/2006/main">
-              <a:graphicData uri="http://schemas.openxmlformats.org/drawingml/2006/picture">
-                <pic:pic xmlns:pic="http://schemas.openxmlformats.org/drawingml/2006/picture">
-                  <pic:nvPicPr>
-                    <pic:cNvPr id="1" name=""/>
-                    <pic:cNvPicPr/>
-                  </pic:nvPicPr>
-                  <pic:blipFill>
-                    <a:blip r:embed="rId10"/>
-                    <a:stretch>
-                      <a:fillRect/>
-                    </a:stretch>
-                  </pic:blipFill>
-                  <pic:spPr>
-                    <a:xfrm>
-                      <a:off x="0" y="0"/>
-                      <a:ext cx="5731510" cy="1725930"/>
-                    </a:xfrm>
-                    <a:prstGeom prst="rect">
-                      <a:avLst/>
-                    </a:prstGeom>
-                  </pic:spPr>
-                </pic:pic>
-              </a:graphicData>
-            </a:graphic>
-          </wp:inline>
-        </w:drawing>
-      </w:r>
-    </w:p>
-    <w:p>
-      <w:pPr>
-        <w:pStyle w:val="Heading2"/>
-      </w:pPr>
-      <w:r>
-        <w:t xml:space="preserve">Actors </w:t>
-      </w:r>
-    </w:p>
-    <w:p>
-      <w:pPr>
-        <w:pStyle w:val="ListParagraph"/>
-        <w:numPr>
-          <w:ilvl w:val="0"/>
-          <w:numId w:val="17"/>
-        </w:numPr>
-        <w:rPr>
-          <w:rFonts w:ascii="Times New Roman" w:eastAsia="Times New Roman" w:hAnsi="Times New Roman"/>
-          <w:sz w:val="28"/>
-        </w:rPr>
-      </w:pPr>
-      <w:r>
-        <w:rPr>
-          <w:rFonts w:ascii="Times New Roman" w:eastAsia="Times New Roman" w:hAnsi="Times New Roman"/>
-          <w:sz w:val="28"/>
-        </w:rPr>
-        <w:t>Player</w:t>
-      </w:r>
-    </w:p>
-    <w:p>
-      <w:pPr>
-        <w:pStyle w:val="ListParagraph"/>
-        <w:numPr>
-          <w:ilvl w:val="0"/>
-          <w:numId w:val="17"/>
-        </w:numPr>
-        <w:rPr>
-          <w:rFonts w:ascii="Times New Roman" w:eastAsia="Times New Roman" w:hAnsi="Times New Roman"/>
-          <w:sz w:val="28"/>
-        </w:rPr>
-      </w:pPr>
-      <w:r>
-        <w:rPr>
-          <w:rFonts w:ascii="Times New Roman" w:eastAsia="Times New Roman" w:hAnsi="Times New Roman"/>
-          <w:sz w:val="28"/>
-        </w:rPr>
-        <w:t>Virtual Player</w:t>
-      </w:r>
-    </w:p>
-    <w:p>
-      <w:pPr>
-        <w:pStyle w:val="ListParagraph"/>
-        <w:numPr>
-          <w:ilvl w:val="0"/>
-          <w:numId w:val="17"/>
-        </w:numPr>
-        <w:rPr>
-          <w:rFonts w:ascii="Times New Roman" w:eastAsia="Times New Roman" w:hAnsi="Times New Roman"/>
-          <w:sz w:val="28"/>
-        </w:rPr>
-      </w:pPr>
-      <w:r>
-        <w:rPr>
-          <w:rFonts w:ascii="Times New Roman" w:eastAsia="Times New Roman" w:hAnsi="Times New Roman"/>
-          <w:sz w:val="28"/>
-        </w:rPr>
-        <w:t>Minecraft</w:t>
-      </w:r>
-      <w:r>
-        <w:rPr>
-          <w:rFonts w:ascii="Times New Roman" w:eastAsia="Times New Roman" w:hAnsi="Times New Roman"/>
-          <w:sz w:val="28"/>
-        </w:rPr>
-        <w:t xml:space="preserve"> server (</w:t>
-      </w:r>
-      <w:r>
-        <w:rPr>
-          <w:rFonts w:ascii="Times New Roman" w:eastAsia="Times New Roman" w:hAnsi="Times New Roman"/>
-          <w:sz w:val="28"/>
-        </w:rPr>
-        <w:t>passive actor, needed for authentication)</w:t>
-      </w:r>
-    </w:p>
-    <w:p>
-      <w:pPr>
-        <w:pStyle w:val="Heading2"/>
-      </w:pPr>
-      <w:bookmarkStart w:id="0" w:name="SECTION00533000000000000000"/>
-      <w:r>
-        <w:t>Pre-Conditions</w:t>
-      </w:r>
-      <w:bookmarkEnd w:id="0"/>
-      <w:r>
-        <w:t xml:space="preserve"> </w:t>
-      </w:r>
-    </w:p>
-    <w:p>
-      <w:pPr>
-        <w:pStyle w:val="ListParagraph"/>
-        <w:numPr>
-          <w:ilvl w:val="0"/>
-          <w:numId w:val="17"/>
-        </w:numPr>
-      </w:pPr>
-      <w:r>
-        <w:rPr>
-          <w:rFonts w:ascii="Times New Roman" w:eastAsia="Times New Roman" w:hAnsi="Times New Roman"/>
-          <w:sz w:val="28"/>
-        </w:rPr>
-        <w:t>The</w:t>
-      </w:r>
-      <w:r>
-        <w:t xml:space="preserve"> </w:t>
-      </w:r>
-      <w:r>
-        <w:rPr>
-          <w:rFonts w:ascii="Times New Roman" w:eastAsia="Times New Roman" w:hAnsi="Times New Roman"/>
-          <w:sz w:val="28"/>
-        </w:rPr>
-        <w:t>player</w:t>
-      </w:r>
-      <w:r>
-        <w:rPr>
-          <w:rFonts w:ascii="Times New Roman" w:eastAsia="Times New Roman" w:hAnsi="Times New Roman"/>
-          <w:sz w:val="28"/>
-        </w:rPr>
-        <w:t xml:space="preserve"> is logged into the system.</w:t>
-      </w:r>
-      <w:r>
-        <w:t xml:space="preserve"> </w:t>
-      </w:r>
-    </w:p>
-    <w:p>
-      <w:pPr>
-        <w:pStyle w:val="Heading2"/>
-      </w:pPr>
-      <w:bookmarkStart w:id="1" w:name="SECTION00534000000000000000"/>
-      <w:r>
-        <w:t>Flow of Events</w:t>
-      </w:r>
-      <w:bookmarkEnd w:id="1"/>
-      <w:r>
-        <w:t xml:space="preserve"> </w:t>
-      </w:r>
-    </w:p>
-    <w:p>
-      <w:pPr>
-        <w:pStyle w:val="ListParagraph"/>
-        <w:numPr>
-          <w:ilvl w:val="0"/>
-          <w:numId w:val="17"/>
-        </w:numPr>
-        <w:rPr>
-          <w:rFonts w:ascii="Times New Roman" w:eastAsia="Times New Roman" w:hAnsi="Times New Roman"/>
-          <w:sz w:val="28"/>
-        </w:rPr>
-      </w:pPr>
-      <w:r>
-        <w:t xml:space="preserve">The </w:t>
-      </w:r>
-      <w:r>
-        <w:rPr>
-          <w:rFonts w:ascii="Times New Roman" w:eastAsia="Times New Roman" w:hAnsi="Times New Roman"/>
-          <w:sz w:val="28"/>
-        </w:rPr>
-        <w:t>player selects to build object</w:t>
-      </w:r>
-    </w:p>
-    <w:p>
-      <w:pPr>
-        <w:pStyle w:val="ListParagraph"/>
-        <w:numPr>
-          <w:ilvl w:val="0"/>
-          <w:numId w:val="17"/>
-        </w:numPr>
-        <w:rPr>
-          <w:rFonts w:ascii="Times New Roman" w:eastAsia="Times New Roman" w:hAnsi="Times New Roman"/>
-          <w:sz w:val="28"/>
-        </w:rPr>
-      </w:pPr>
-      <w:r>
-        <w:rPr>
-          <w:rFonts w:ascii="Times New Roman" w:eastAsia="Times New Roman" w:hAnsi="Times New Roman"/>
-          <w:sz w:val="28"/>
-        </w:rPr>
-        <w:t>The object starts getting built.</w:t>
-      </w:r>
-    </w:p>
-    <w:p>
-      <w:pPr>
-        <w:pStyle w:val="ListParagraph"/>
-        <w:numPr>
-          <w:ilvl w:val="0"/>
-          <w:numId w:val="17"/>
-        </w:numPr>
-        <w:rPr>
-          <w:rFonts w:ascii="Times New Roman" w:eastAsia="Times New Roman" w:hAnsi="Times New Roman"/>
-          <w:sz w:val="28"/>
-        </w:rPr>
-      </w:pPr>
-      <w:r>
-        <w:rPr>
-          <w:rFonts w:ascii="Times New Roman" w:eastAsia="Times New Roman" w:hAnsi="Times New Roman"/>
-          <w:sz w:val="28"/>
-        </w:rPr>
-        <w:t>The resources needed for object build are deducted from player inventory as the object is being built.</w:t>
-      </w:r>
-    </w:p>
-    <w:p>
-      <w:pPr>
-        <w:pStyle w:val="ListParagraph"/>
-        <w:numPr>
-          <w:ilvl w:val="0"/>
-          <w:numId w:val="17"/>
-        </w:numPr>
-        <w:rPr>
-          <w:rFonts w:ascii="Times New Roman" w:eastAsia="Times New Roman" w:hAnsi="Times New Roman"/>
-          <w:sz w:val="28"/>
-        </w:rPr>
-      </w:pPr>
-      <w:r>
-        <w:rPr>
-          <w:rFonts w:ascii="Times New Roman" w:eastAsia="Times New Roman" w:hAnsi="Times New Roman"/>
-          <w:sz w:val="28"/>
-        </w:rPr>
-        <w:t>Object</w:t>
-      </w:r>
-      <w:r>
-        <w:rPr>
-          <w:rFonts w:ascii="Times New Roman" w:eastAsia="Times New Roman" w:hAnsi="Times New Roman"/>
-          <w:sz w:val="28"/>
-        </w:rPr>
-        <w:t xml:space="preserve"> building is finished</w:t>
-      </w:r>
-    </w:p>
-    <w:p>
-      <w:pPr>
-        <w:pStyle w:val="Heading2"/>
-      </w:pPr>
-      <w:r>
-        <w:t xml:space="preserve">Post-Conditions </w:t>
-      </w:r>
-    </w:p>
-    <w:p>
-      <w:pPr>
-        <w:pStyle w:val="ListParagraph"/>
-        <w:numPr>
-          <w:ilvl w:val="0"/>
-          <w:numId w:val="17"/>
-        </w:numPr>
-        <w:rPr>
-          <w:rFonts w:ascii="Times New Roman" w:eastAsia="Times New Roman" w:hAnsi="Times New Roman"/>
-          <w:sz w:val="28"/>
-        </w:rPr>
-      </w:pPr>
-      <w:r>
-        <w:rPr>
-          <w:rFonts w:ascii="Times New Roman" w:eastAsia="Times New Roman" w:hAnsi="Times New Roman"/>
-          <w:sz w:val="28"/>
-        </w:rPr>
-        <w:t>Render surrounding world with finished object</w:t>
-      </w:r>
-    </w:p>
-    <w:p>
-      <w:pPr>
-        <w:pStyle w:val="Heading2"/>
-      </w:pPr>
-      <w:r>
-        <w:t>Alternative Flow of Event</w:t>
-      </w:r>
-    </w:p>
-    <w:p>
-      <w:pPr>
-        <w:pStyle w:val="ListParagraph"/>
-        <w:numPr>
-          <w:ilvl w:val="0"/>
-          <w:numId w:val="17"/>
-        </w:numPr>
-        <w:rPr>
-          <w:rFonts w:ascii="Times New Roman" w:eastAsia="Times New Roman" w:hAnsi="Times New Roman"/>
-          <w:sz w:val="28"/>
-        </w:rPr>
-      </w:pPr>
-      <w:r>
-        <w:rPr>
-          <w:rFonts w:ascii="Times New Roman" w:eastAsia="Times New Roman" w:hAnsi="Times New Roman"/>
-          <w:sz w:val="28"/>
-        </w:rPr>
-        <w:t>The player selects to build object</w:t>
-      </w:r>
-    </w:p>
-    <w:p>
-      <w:pPr>
-        <w:pStyle w:val="ListParagraph"/>
-        <w:numPr>
-          <w:ilvl w:val="0"/>
-          <w:numId w:val="17"/>
-        </w:numPr>
-        <w:rPr>
-          <w:rFonts w:ascii="Times New Roman" w:eastAsia="Times New Roman" w:hAnsi="Times New Roman"/>
-          <w:sz w:val="28"/>
-        </w:rPr>
-      </w:pPr>
-      <w:r>
-        <w:rPr>
-          <w:rFonts w:ascii="Times New Roman" w:eastAsia="Times New Roman" w:hAnsi="Times New Roman"/>
-          <w:sz w:val="28"/>
-        </w:rPr>
-        <w:t>Object starts to get built</w:t>
-      </w:r>
-    </w:p>
-    <w:p>
-      <w:pPr>
-        <w:pStyle w:val="ListParagraph"/>
-        <w:numPr>
-          <w:ilvl w:val="0"/>
-          <w:numId w:val="17"/>
-        </w:numPr>
-        <w:rPr>
-          <w:rFonts w:ascii="Times New Roman" w:eastAsia="Times New Roman" w:hAnsi="Times New Roman"/>
-          <w:sz w:val="28"/>
-        </w:rPr>
-      </w:pPr>
-      <w:r>
-        <w:rPr>
-          <w:rFonts w:ascii="Times New Roman" w:eastAsia="Times New Roman" w:hAnsi="Times New Roman"/>
-          <w:sz w:val="28"/>
-        </w:rPr>
-        <w:t>Not enough resources are found, Object building is stopped as is</w:t>
-      </w:r>
-      <w:bookmarkStart w:id="2" w:name="SECTION00534100000000000000"/>
-    </w:p>
-    <w:bookmarkEnd w:id="2"/>
-    <w:p>
-      <w:pPr>
-        <w:pStyle w:val="Heading2"/>
-      </w:pPr>
-      <w:r>
-        <w:t xml:space="preserve">Post-Conditions </w:t>
-      </w:r>
-    </w:p>
-    <w:p>
-      <w:pPr>
-        <w:pStyle w:val="ListParagraph"/>
-        <w:numPr>
-          <w:ilvl w:val="0"/>
-          <w:numId w:val="17"/>
-        </w:numPr>
-        <w:rPr>
-          <w:rFonts w:ascii="Times New Roman" w:eastAsia="Times New Roman" w:hAnsi="Times New Roman"/>
-          <w:sz w:val="28"/>
-        </w:rPr>
-      </w:pPr>
-      <w:r>
-        <w:rPr>
-          <w:rFonts w:ascii="Times New Roman" w:eastAsia="Times New Roman" w:hAnsi="Times New Roman"/>
-          <w:sz w:val="28"/>
-        </w:rPr>
-        <w:t>Render surrounding world with unfinished object</w:t>
-      </w:r>
-    </w:p>
-    <w:p>
-      <w:pPr>
-        <w:rPr>
-          <w:rFonts w:ascii="Times New Roman" w:eastAsia="Times New Roman" w:hAnsi="Times New Roman"/>
-          <w:sz w:val="28"/>
-        </w:rPr>
-      </w:pPr>
-    </w:p>
-    <w:p>
-      <w:pPr>
-        <w:rPr>
-          <w:rFonts w:asciiTheme="majorHAnsi" w:eastAsiaTheme="majorEastAsia" w:hAnsiTheme="majorHAnsi" w:cstheme="majorBidi"/>
-          <w:color w:val="2F5496" w:themeColor="accent1" w:themeShade="BF"/>
-          <w:sz w:val="32"/>
-          <w:szCs w:val="32"/>
-          <w:lang w:val="en-US"/>
-        </w:rPr>
-      </w:pPr>
-    </w:p>
-    <w:p>
-      <w:pPr>
-        <w:rPr>
-          <w:rFonts w:asciiTheme="majorHAnsi" w:eastAsiaTheme="majorEastAsia" w:hAnsiTheme="majorHAnsi" w:cstheme="majorBidi"/>
-          <w:b/>
-          <w:color w:val="2F5496" w:themeColor="accent1" w:themeShade="BF"/>
-          <w:sz w:val="26"/>
-          <w:szCs w:val="26"/>
-          <w:lang w:val="en-US"/>
-        </w:rPr>
-      </w:pPr>
-    </w:p>
-    <w:p>
-      <w:pPr>
-        <w:rPr>
-          <w:b/>
-          <w:sz w:val="26"/>
-          <w:szCs w:val="26"/>
-          <w:lang w:val="en-US"/>
-        </w:rPr>
-      </w:pPr>
-      <w:r>
-        <w:rPr>
-          <w:b/>
-          <w:sz w:val="26"/>
-          <w:szCs w:val="26"/>
-          <w:lang w:val="en-US"/>
-        </w:rPr>
-        <w:br w:type="page"/>
-      </w:r>
-    </w:p>
-    <w:p>
-      <w:pPr>
-        <w:pStyle w:val="Heading3"/>
-        <w:rPr>
-          <w:rFonts w:eastAsia="Times New Roman"/>
-        </w:rPr>
-      </w:pPr>
-      <w:r>
-        <w:rPr>
-          <w:rFonts w:eastAsia="Times New Roman"/>
-        </w:rPr>
-        <w:lastRenderedPageBreak/>
-        <w:t>Detailed Use Case Diagram for “</w:t>
-      </w:r>
-      <w:r>
-        <w:rPr>
-          <w:rFonts w:eastAsia="Times New Roman"/>
-        </w:rPr>
-        <w:t>Attack</w:t>
-      </w:r>
-      <w:r>
-        <w:rPr>
-          <w:rFonts w:eastAsia="Times New Roman"/>
-        </w:rPr>
-        <w:t>” use case (</w:t>
-      </w:r>
-      <w:r>
-        <w:rPr>
-          <w:rFonts w:eastAsia="Times New Roman"/>
-        </w:rPr>
-        <w:t>Contributor: Rajeeva Revankar</w:t>
-      </w:r>
-      <w:r>
-        <w:rPr>
-          <w:rFonts w:eastAsia="Times New Roman"/>
-        </w:rPr>
-        <w:t>)</w:t>
-      </w:r>
-    </w:p>
-    <w:p>
-      <w:pPr>
-        <w:rPr>
-          <w:b/>
-          <w:sz w:val="26"/>
-          <w:szCs w:val="26"/>
-          <w:lang w:val="en-US"/>
-        </w:rPr>
-      </w:pPr>
-    </w:p>
-    <w:p>
-      <w:pPr>
-        <w:rPr>
-          <w:b/>
-          <w:sz w:val="26"/>
-          <w:szCs w:val="26"/>
-          <w:lang w:val="en-US"/>
-        </w:rPr>
-      </w:pPr>
-      <w:r>
-        <w:rPr>
-          <w:b/>
-          <w:sz w:val="26"/>
-          <w:szCs w:val="26"/>
-          <w:lang w:val="en-US"/>
-        </w:rPr>
-        <w:drawing>
-          <wp:inline distT="0" distB="0" distL="0" distR="0" wp14:anchorId="0E4C308F" wp14:editId="4CDE1F30">
-            <wp:extent cx="5731510" cy="1725930"/>
-            <wp:effectExtent l="0" t="0" r="2540" b="7620"/>
-            <wp:docPr id="3" name="Picture 3"/>
             <wp:cNvGraphicFramePr>
               <a:graphicFrameLocks xmlns:a="http://schemas.openxmlformats.org/drawingml/2006/main" noChangeAspect="1"/>
             </wp:cNvGraphicFramePr>
@@ -3220,6 +2247,460 @@
                   <pic:spPr>
                     <a:xfrm>
                       <a:off x="0" y="0"/>
+                      <a:ext cx="5731510" cy="4269740"/>
+                    </a:xfrm>
+                    <a:prstGeom prst="rect">
+                      <a:avLst/>
+                    </a:prstGeom>
+                  </pic:spPr>
+                </pic:pic>
+              </a:graphicData>
+            </a:graphic>
+          </wp:inline>
+        </w:drawing>
+      </w:r>
+    </w:p>
+    <w:p>
+      <w:pPr>
+        <w:rPr>
+          <w:rFonts w:ascii="Times New Roman" w:eastAsia="Times New Roman" w:hAnsi="Times New Roman"/>
+          <w:sz w:val="28"/>
+        </w:rPr>
+      </w:pPr>
+    </w:p>
+    <w:p>
+      <w:pPr>
+        <w:rPr>
+          <w:rFonts w:ascii="Times New Roman" w:eastAsia="Times New Roman" w:hAnsi="Times New Roman"/>
+          <w:sz w:val="28"/>
+        </w:rPr>
+      </w:pPr>
+    </w:p>
+    <w:p>
+      <w:pPr>
+        <w:rPr>
+          <w:rFonts w:ascii="Times New Roman" w:eastAsia="Times New Roman" w:hAnsi="Times New Roman"/>
+          <w:sz w:val="28"/>
+        </w:rPr>
+      </w:pPr>
+    </w:p>
+    <w:p>
+      <w:pPr>
+        <w:rPr>
+          <w:rFonts w:asciiTheme="majorHAnsi" w:eastAsiaTheme="majorEastAsia" w:hAnsiTheme="majorHAnsi" w:cstheme="majorBidi"/>
+          <w:color w:val="1F3763" w:themeColor="accent1" w:themeShade="7F"/>
+          <w:sz w:val="24"/>
+          <w:szCs w:val="24"/>
+          <w:lang w:val="en-US"/>
+        </w:rPr>
+      </w:pPr>
+      <w:r>
+        <w:rPr>
+          <w:lang w:val="en-US"/>
+        </w:rPr>
+        <w:br w:type="page"/>
+      </w:r>
+    </w:p>
+    <w:p>
+      <w:pPr>
+        <w:pStyle w:val="Heading3"/>
+        <w:rPr>
+          <w:lang w:val="en-US"/>
+        </w:rPr>
+      </w:pPr>
+      <w:r>
+        <w:rPr>
+          <w:lang w:val="en-US"/>
+        </w:rPr>
+        <w:lastRenderedPageBreak/>
+        <w:t>Describe Use Cases</w:t>
+      </w:r>
+    </w:p>
+    <w:p>
+      <w:pPr>
+        <w:pStyle w:val="ListParagraph"/>
+        <w:numPr>
+          <w:ilvl w:val="0"/>
+          <w:numId w:val="17"/>
+        </w:numPr>
+        <w:rPr>
+          <w:rFonts w:ascii="Times New Roman" w:eastAsia="Times New Roman" w:hAnsi="Times New Roman"/>
+          <w:sz w:val="28"/>
+        </w:rPr>
+      </w:pPr>
+      <w:r>
+        <w:rPr>
+          <w:rFonts w:ascii="Times New Roman" w:eastAsia="Times New Roman" w:hAnsi="Times New Roman"/>
+          <w:sz w:val="28"/>
+        </w:rPr>
+        <w:t>Player Register with Minecraft server</w:t>
+      </w:r>
+    </w:p>
+    <w:p>
+      <w:pPr>
+        <w:pStyle w:val="ListParagraph"/>
+        <w:numPr>
+          <w:ilvl w:val="0"/>
+          <w:numId w:val="17"/>
+        </w:numPr>
+        <w:rPr>
+          <w:rFonts w:ascii="Times New Roman" w:eastAsia="Times New Roman" w:hAnsi="Times New Roman"/>
+          <w:sz w:val="28"/>
+        </w:rPr>
+      </w:pPr>
+      <w:r>
+        <w:rPr>
+          <w:rFonts w:ascii="Times New Roman" w:eastAsia="Times New Roman" w:hAnsi="Times New Roman"/>
+          <w:sz w:val="28"/>
+        </w:rPr>
+        <w:t>Player Logs in with Minecraft server.</w:t>
+      </w:r>
+    </w:p>
+    <w:p>
+      <w:pPr>
+        <w:pStyle w:val="ListParagraph"/>
+        <w:numPr>
+          <w:ilvl w:val="0"/>
+          <w:numId w:val="17"/>
+        </w:numPr>
+        <w:rPr>
+          <w:rFonts w:ascii="Times New Roman" w:eastAsia="Times New Roman" w:hAnsi="Times New Roman"/>
+          <w:sz w:val="28"/>
+        </w:rPr>
+      </w:pPr>
+      <w:r>
+        <w:rPr>
+          <w:rFonts w:ascii="Times New Roman" w:eastAsia="Times New Roman" w:hAnsi="Times New Roman"/>
+          <w:sz w:val="28"/>
+        </w:rPr>
+        <w:t>Player Logs in, The player has option to Create or Update  world with World Server</w:t>
+      </w:r>
+    </w:p>
+    <w:p>
+      <w:pPr>
+        <w:pStyle w:val="ListParagraph"/>
+        <w:numPr>
+          <w:ilvl w:val="0"/>
+          <w:numId w:val="17"/>
+        </w:numPr>
+        <w:rPr>
+          <w:rFonts w:ascii="Times New Roman" w:eastAsia="Times New Roman" w:hAnsi="Times New Roman"/>
+          <w:sz w:val="28"/>
+        </w:rPr>
+      </w:pPr>
+      <w:r>
+        <w:rPr>
+          <w:rFonts w:ascii="Times New Roman" w:eastAsia="Times New Roman" w:hAnsi="Times New Roman"/>
+          <w:sz w:val="28"/>
+        </w:rPr>
+        <w:t>Player Logs in Start Single Player Game Build/Destroy/Attack with</w:t>
+      </w:r>
+    </w:p>
+    <w:p>
+      <w:pPr>
+        <w:pStyle w:val="ListParagraph"/>
+        <w:numPr>
+          <w:ilvl w:val="0"/>
+          <w:numId w:val="17"/>
+        </w:numPr>
+        <w:rPr>
+          <w:rFonts w:ascii="Times New Roman" w:eastAsia="Times New Roman" w:hAnsi="Times New Roman"/>
+          <w:sz w:val="28"/>
+        </w:rPr>
+      </w:pPr>
+      <w:r>
+        <w:rPr>
+          <w:rFonts w:ascii="Times New Roman" w:eastAsia="Times New Roman" w:hAnsi="Times New Roman"/>
+          <w:sz w:val="28"/>
+        </w:rPr>
+        <w:t>opposite Virtual player.</w:t>
+      </w:r>
+    </w:p>
+    <w:p>
+      <w:pPr>
+        <w:pStyle w:val="ListParagraph"/>
+        <w:numPr>
+          <w:ilvl w:val="0"/>
+          <w:numId w:val="17"/>
+        </w:numPr>
+        <w:rPr>
+          <w:rFonts w:ascii="Times New Roman" w:eastAsia="Times New Roman" w:hAnsi="Times New Roman"/>
+          <w:sz w:val="28"/>
+        </w:rPr>
+      </w:pPr>
+      <w:r>
+        <w:rPr>
+          <w:rFonts w:ascii="Times New Roman" w:eastAsia="Times New Roman" w:hAnsi="Times New Roman"/>
+          <w:sz w:val="28"/>
+        </w:rPr>
+        <w:t>Player Logs in Starts multiplayer game Cooperate/Build/Destroy/Attack/Send Message with opponent player</w:t>
+      </w:r>
+    </w:p>
+    <w:p>
+      <w:pPr>
+        <w:pStyle w:val="ListParagraph"/>
+        <w:numPr>
+          <w:ilvl w:val="0"/>
+          <w:numId w:val="17"/>
+        </w:numPr>
+        <w:rPr>
+          <w:rFonts w:ascii="Times New Roman" w:eastAsia="Times New Roman" w:hAnsi="Times New Roman"/>
+          <w:sz w:val="28"/>
+        </w:rPr>
+      </w:pPr>
+      <w:r>
+        <w:rPr>
+          <w:rFonts w:ascii="Times New Roman" w:eastAsia="Times New Roman" w:hAnsi="Times New Roman"/>
+          <w:sz w:val="28"/>
+        </w:rPr>
+        <w:t>Player logs in buys add on</w:t>
+      </w:r>
+    </w:p>
+    <w:p>
+      <w:pPr>
+        <w:rPr>
+          <w:rFonts w:ascii="Times New Roman" w:eastAsia="Times New Roman" w:hAnsi="Times New Roman"/>
+          <w:sz w:val="28"/>
+        </w:rPr>
+      </w:pPr>
+    </w:p>
+    <w:p>
+      <w:pPr>
+        <w:rPr>
+          <w:rFonts w:ascii="Times New Roman" w:eastAsia="Times New Roman" w:hAnsi="Times New Roman"/>
+          <w:sz w:val="28"/>
+        </w:rPr>
+      </w:pPr>
+    </w:p>
+    <w:p>
+      <w:pPr>
+        <w:rPr>
+          <w:rFonts w:ascii="Times New Roman" w:eastAsia="Times New Roman" w:hAnsi="Times New Roman"/>
+          <w:sz w:val="28"/>
+        </w:rPr>
+      </w:pPr>
+    </w:p>
+    <w:p>
+      <w:pPr>
+        <w:rPr>
+          <w:rFonts w:ascii="Times New Roman" w:eastAsia="Times New Roman" w:hAnsi="Times New Roman"/>
+          <w:sz w:val="28"/>
+        </w:rPr>
+      </w:pPr>
+    </w:p>
+    <w:p>
+      <w:pPr>
+        <w:rPr>
+          <w:rFonts w:ascii="Times New Roman" w:eastAsia="Times New Roman" w:hAnsi="Times New Roman"/>
+          <w:sz w:val="28"/>
+        </w:rPr>
+      </w:pPr>
+    </w:p>
+    <w:p>
+      <w:pPr>
+        <w:rPr>
+          <w:rFonts w:ascii="Times New Roman" w:eastAsia="Times New Roman" w:hAnsi="Times New Roman"/>
+          <w:sz w:val="28"/>
+        </w:rPr>
+      </w:pPr>
+    </w:p>
+    <w:p>
+      <w:pPr>
+        <w:rPr>
+          <w:rFonts w:ascii="Times New Roman" w:eastAsia="Times New Roman" w:hAnsi="Times New Roman"/>
+          <w:sz w:val="28"/>
+        </w:rPr>
+      </w:pPr>
+    </w:p>
+    <w:p>
+      <w:pPr>
+        <w:rPr>
+          <w:rFonts w:ascii="Times New Roman" w:eastAsia="Times New Roman" w:hAnsi="Times New Roman"/>
+          <w:sz w:val="28"/>
+        </w:rPr>
+      </w:pPr>
+    </w:p>
+    <w:p>
+      <w:pPr>
+        <w:rPr>
+          <w:rFonts w:ascii="Times New Roman" w:eastAsia="Times New Roman" w:hAnsi="Times New Roman"/>
+          <w:sz w:val="28"/>
+        </w:rPr>
+      </w:pPr>
+    </w:p>
+    <w:p>
+      <w:pPr>
+        <w:rPr>
+          <w:rFonts w:ascii="Times New Roman" w:eastAsia="Times New Roman" w:hAnsi="Times New Roman"/>
+          <w:sz w:val="28"/>
+        </w:rPr>
+      </w:pPr>
+    </w:p>
+    <w:p>
+      <w:pPr>
+        <w:rPr>
+          <w:rFonts w:ascii="Times New Roman" w:eastAsia="Times New Roman" w:hAnsi="Times New Roman"/>
+          <w:sz w:val="28"/>
+        </w:rPr>
+      </w:pPr>
+    </w:p>
+    <w:p>
+      <w:pPr>
+        <w:rPr>
+          <w:rFonts w:ascii="Times New Roman" w:eastAsia="Times New Roman" w:hAnsi="Times New Roman"/>
+          <w:sz w:val="28"/>
+        </w:rPr>
+      </w:pPr>
+    </w:p>
+    <w:p>
+      <w:pPr>
+        <w:rPr>
+          <w:rFonts w:ascii="Times New Roman" w:eastAsia="Times New Roman" w:hAnsi="Times New Roman"/>
+          <w:sz w:val="28"/>
+        </w:rPr>
+      </w:pPr>
+    </w:p>
+    <w:p>
+      <w:pPr>
+        <w:rPr>
+          <w:rFonts w:ascii="Times New Roman" w:eastAsia="Times New Roman" w:hAnsi="Times New Roman"/>
+          <w:sz w:val="28"/>
+        </w:rPr>
+      </w:pPr>
+    </w:p>
+    <w:p>
+      <w:pPr>
+        <w:rPr>
+          <w:rFonts w:ascii="Times New Roman" w:eastAsia="Times New Roman" w:hAnsi="Times New Roman"/>
+          <w:sz w:val="28"/>
+        </w:rPr>
+      </w:pPr>
+    </w:p>
+    <w:p>
+      <w:pPr>
+        <w:rPr>
+          <w:rFonts w:ascii="Times New Roman" w:eastAsia="Times New Roman" w:hAnsi="Times New Roman"/>
+          <w:sz w:val="28"/>
+        </w:rPr>
+      </w:pPr>
+    </w:p>
+    <w:p>
+      <w:pPr>
+        <w:rPr>
+          <w:rFonts w:ascii="Times New Roman" w:eastAsia="Times New Roman" w:hAnsi="Times New Roman"/>
+          <w:sz w:val="28"/>
+        </w:rPr>
+      </w:pPr>
+    </w:p>
+    <w:p>
+      <w:pPr>
+        <w:rPr>
+          <w:rFonts w:ascii="Times New Roman" w:eastAsia="Times New Roman" w:hAnsi="Times New Roman"/>
+          <w:sz w:val="28"/>
+        </w:rPr>
+      </w:pPr>
+    </w:p>
+    <w:p>
+      <w:pPr>
+        <w:rPr>
+          <w:rFonts w:ascii="Times New Roman" w:eastAsia="Times New Roman" w:hAnsi="Times New Roman"/>
+          <w:sz w:val="28"/>
+        </w:rPr>
+      </w:pPr>
+    </w:p>
+    <w:p>
+      <w:pPr>
+        <w:rPr>
+          <w:rFonts w:ascii="Times New Roman" w:eastAsia="Times New Roman" w:hAnsi="Times New Roman"/>
+          <w:sz w:val="28"/>
+        </w:rPr>
+      </w:pPr>
+    </w:p>
+    <w:p>
+      <w:pPr>
+        <w:pStyle w:val="Heading3"/>
+        <w:rPr>
+          <w:rFonts w:eastAsia="Times New Roman"/>
+        </w:rPr>
+      </w:pPr>
+      <w:r>
+        <w:rPr>
+          <w:rFonts w:eastAsia="Times New Roman"/>
+        </w:rPr>
+        <w:lastRenderedPageBreak/>
+        <w:t xml:space="preserve">Detailed Use Case Diagram for “Build” use </w:t>
+      </w:r>
+      <w:r>
+        <w:rPr>
+          <w:rFonts w:eastAsia="Times New Roman"/>
+        </w:rPr>
+        <w:t>case</w:t>
+      </w:r>
+      <w:r>
+        <w:rPr>
+          <w:rFonts w:eastAsia="Times New Roman"/>
+        </w:rPr>
+        <w:t xml:space="preserve"> (</w:t>
+      </w:r>
+      <w:proofErr w:type="spellStart"/>
+      <w:r>
+        <w:rPr>
+          <w:rFonts w:eastAsia="Times New Roman"/>
+        </w:rPr>
+        <w:t>Contributor:Vinit</w:t>
+      </w:r>
+      <w:proofErr w:type="spellEnd"/>
+      <w:r>
+        <w:rPr>
+          <w:rFonts w:eastAsia="Times New Roman"/>
+        </w:rPr>
+        <w:t xml:space="preserve"> Date</w:t>
+      </w:r>
+      <w:r>
+        <w:rPr>
+          <w:rFonts w:eastAsia="Times New Roman"/>
+        </w:rPr>
+        <w:t>)</w:t>
+      </w:r>
+    </w:p>
+    <w:p>
+      <w:pPr>
+        <w:rPr>
+          <w:rFonts w:ascii="Times New Roman" w:eastAsia="Times New Roman" w:hAnsi="Times New Roman"/>
+          <w:sz w:val="28"/>
+        </w:rPr>
+      </w:pPr>
+      <w:r>
+        <w:rPr>
+          <w:rFonts w:ascii="Times New Roman" w:eastAsia="Times New Roman" w:hAnsi="Times New Roman"/>
+          <w:noProof/>
+          <w:sz w:val="28"/>
+          <w:lang w:eastAsia="en-IE"/>
+        </w:rPr>
+        <w:drawing>
+          <wp:inline distT="0" distB="0" distL="0" distR="0" wp14:anchorId="20D98B54" wp14:editId="01E7F368">
+            <wp:extent cx="5731510" cy="1725930"/>
+            <wp:effectExtent l="0" t="0" r="2540" b="7620"/>
+            <wp:docPr id="2" name="Picture 2"/>
+            <wp:cNvGraphicFramePr>
+              <a:graphicFrameLocks xmlns:a="http://schemas.openxmlformats.org/drawingml/2006/main" noChangeAspect="1"/>
+            </wp:cNvGraphicFramePr>
+            <a:graphic xmlns:a="http://schemas.openxmlformats.org/drawingml/2006/main">
+              <a:graphicData uri="http://schemas.openxmlformats.org/drawingml/2006/picture">
+                <pic:pic xmlns:pic="http://schemas.openxmlformats.org/drawingml/2006/picture">
+                  <pic:nvPicPr>
+                    <pic:cNvPr id="1" name=""/>
+                    <pic:cNvPicPr/>
+                  </pic:nvPicPr>
+                  <pic:blipFill>
+                    <a:blip r:embed="rId12"/>
+                    <a:stretch>
+                      <a:fillRect/>
+                    </a:stretch>
+                  </pic:blipFill>
+                  <pic:spPr>
+                    <a:xfrm>
+                      <a:off x="0" y="0"/>
                       <a:ext cx="5731510" cy="1725930"/>
                     </a:xfrm>
                     <a:prstGeom prst="rect">
@@ -3258,7 +2739,7 @@
           <w:rFonts w:ascii="Times New Roman" w:eastAsia="Times New Roman" w:hAnsi="Times New Roman"/>
           <w:sz w:val="28"/>
         </w:rPr>
-        <w:t xml:space="preserve">Player </w:t>
+        <w:t>Player</w:t>
       </w:r>
     </w:p>
     <w:p>
@@ -3298,15 +2779,34 @@
           <w:rFonts w:ascii="Times New Roman" w:eastAsia="Times New Roman" w:hAnsi="Times New Roman"/>
           <w:sz w:val="28"/>
         </w:rPr>
-        <w:t>Minecraft server (passive actor, needed for authentication)</w:t>
+        <w:t>Minecraft</w:t>
+      </w:r>
+      <w:r>
+        <w:rPr>
+          <w:rFonts w:ascii="Times New Roman" w:eastAsia="Times New Roman" w:hAnsi="Times New Roman"/>
+          <w:sz w:val="28"/>
+        </w:rPr>
+        <w:t xml:space="preserve"> server (</w:t>
+      </w:r>
+      <w:r>
+        <w:rPr>
+          <w:rFonts w:ascii="Times New Roman" w:eastAsia="Times New Roman" w:hAnsi="Times New Roman"/>
+          <w:sz w:val="28"/>
+        </w:rPr>
+        <w:t>passive actor, needed for authentication)</w:t>
       </w:r>
     </w:p>
     <w:p>
       <w:pPr>
         <w:pStyle w:val="Heading2"/>
       </w:pPr>
-      <w:r>
-        <w:t xml:space="preserve">Pre-Conditions </w:t>
+      <w:bookmarkStart w:id="0" w:name="SECTION00533000000000000000"/>
+      <w:r>
+        <w:t>Pre-Conditions</w:t>
+      </w:r>
+      <w:bookmarkEnd w:id="0"/>
+      <w:r>
+        <w:t xml:space="preserve"> </w:t>
       </w:r>
     </w:p>
     <w:p>
@@ -3316,25 +2816,46 @@
           <w:ilvl w:val="0"/>
           <w:numId w:val="17"/>
         </w:numPr>
-        <w:rPr>
-          <w:rFonts w:ascii="Times New Roman" w:eastAsia="Times New Roman" w:hAnsi="Times New Roman"/>
-          <w:sz w:val="28"/>
-        </w:rPr>
-      </w:pPr>
-      <w:r>
-        <w:rPr>
-          <w:rFonts w:ascii="Times New Roman" w:eastAsia="Times New Roman" w:hAnsi="Times New Roman"/>
-          <w:sz w:val="28"/>
-        </w:rPr>
-        <w:t xml:space="preserve">The player is logged into the system. </w:t>
+      </w:pPr>
+      <w:r>
+        <w:rPr>
+          <w:rFonts w:ascii="Times New Roman" w:eastAsia="Times New Roman" w:hAnsi="Times New Roman"/>
+          <w:sz w:val="28"/>
+        </w:rPr>
+        <w:t>The</w:t>
+      </w:r>
+      <w:r>
+        <w:t xml:space="preserve"> </w:t>
+      </w:r>
+      <w:r>
+        <w:rPr>
+          <w:rFonts w:ascii="Times New Roman" w:eastAsia="Times New Roman" w:hAnsi="Times New Roman"/>
+          <w:sz w:val="28"/>
+        </w:rPr>
+        <w:t>player</w:t>
+      </w:r>
+      <w:r>
+        <w:rPr>
+          <w:rFonts w:ascii="Times New Roman" w:eastAsia="Times New Roman" w:hAnsi="Times New Roman"/>
+          <w:sz w:val="28"/>
+        </w:rPr>
+        <w:t xml:space="preserve"> is logged into the system.</w:t>
+      </w:r>
+      <w:r>
+        <w:t xml:space="preserve"> </w:t>
       </w:r>
     </w:p>
     <w:p>
       <w:pPr>
         <w:pStyle w:val="Heading2"/>
       </w:pPr>
-      <w:r>
-        <w:t xml:space="preserve">Flow of Events </w:t>
+      <w:bookmarkStart w:id="1" w:name="SECTION00534000000000000000"/>
+      <w:r>
+        <w:t>Flow of Events</w:t>
+      </w:r>
+      <w:bookmarkEnd w:id="1"/>
+      <w:r>
+        <w:t xml:space="preserve"> </w:t>
       </w:r>
     </w:p>
     <w:p>
@@ -3350,11 +2871,14 @@
         </w:rPr>
       </w:pPr>
       <w:r>
-        <w:rPr>
-          <w:rFonts w:ascii="Times New Roman" w:eastAsia="Times New Roman" w:hAnsi="Times New Roman"/>
-          <w:sz w:val="28"/>
-        </w:rPr>
-        <w:t xml:space="preserve">The player selects attack </w:t>
+        <w:t xml:space="preserve">The </w:t>
+      </w:r>
+      <w:r>
+        <w:rPr>
+          <w:rFonts w:ascii="Times New Roman" w:eastAsia="Times New Roman" w:hAnsi="Times New Roman"/>
+          <w:sz w:val="28"/>
+        </w:rPr>
+        <w:t>player selects to build object</w:t>
       </w:r>
     </w:p>
     <w:p>
@@ -3374,7 +2898,7 @@
           <w:rFonts w:ascii="Times New Roman" w:eastAsia="Times New Roman" w:hAnsi="Times New Roman"/>
           <w:sz w:val="28"/>
         </w:rPr>
-        <w:t>Cost of attack is deducted from player inventory.</w:t>
+        <w:t>The object starts getting built.</w:t>
       </w:r>
     </w:p>
     <w:p>
@@ -3384,21 +2908,17 @@
           <w:ilvl w:val="0"/>
           <w:numId w:val="17"/>
         </w:numPr>
-      </w:pPr>
-      <w:r>
-        <w:rPr>
-          <w:rFonts w:ascii="Times New Roman" w:eastAsia="Times New Roman" w:hAnsi="Times New Roman"/>
-          <w:sz w:val="28"/>
-        </w:rPr>
-        <w:t>Object/s in surround are damaged</w:t>
-      </w:r>
-    </w:p>
-    <w:p>
-      <w:pPr>
-        <w:pStyle w:val="Heading4"/>
-      </w:pPr>
-      <w:r>
-        <w:t xml:space="preserve">Post-Conditions </w:t>
+        <w:rPr>
+          <w:rFonts w:ascii="Times New Roman" w:eastAsia="Times New Roman" w:hAnsi="Times New Roman"/>
+          <w:sz w:val="28"/>
+        </w:rPr>
+      </w:pPr>
+      <w:r>
+        <w:rPr>
+          <w:rFonts w:ascii="Times New Roman" w:eastAsia="Times New Roman" w:hAnsi="Times New Roman"/>
+          <w:sz w:val="28"/>
+        </w:rPr>
+        <w:t>The resources needed for object build are deducted from player inventory as the object is being built.</w:t>
       </w:r>
     </w:p>
     <w:p>
@@ -3418,7 +2938,14 @@
           <w:rFonts w:ascii="Times New Roman" w:eastAsia="Times New Roman" w:hAnsi="Times New Roman"/>
           <w:sz w:val="28"/>
         </w:rPr>
-        <w:t>Render surrounding world with damaged object/s</w:t>
+        <w:t>Object</w:t>
+      </w:r>
+      <w:r>
+        <w:rPr>
+          <w:rFonts w:ascii="Times New Roman" w:eastAsia="Times New Roman" w:hAnsi="Times New Roman"/>
+          <w:sz w:val="28"/>
+        </w:rPr>
+        <w:t xml:space="preserve"> building is finished</w:t>
       </w:r>
     </w:p>
     <w:p>
@@ -3426,7 +2953,7 @@
         <w:pStyle w:val="Heading2"/>
       </w:pPr>
       <w:r>
-        <w:t>Alternative Flow of Event</w:t>
+        <w:t xml:space="preserve">Post-Conditions </w:t>
       </w:r>
     </w:p>
     <w:p>
@@ -3446,7 +2973,15 @@
           <w:rFonts w:ascii="Times New Roman" w:eastAsia="Times New Roman" w:hAnsi="Times New Roman"/>
           <w:sz w:val="28"/>
         </w:rPr>
-        <w:t>The player selects attack</w:t>
+        <w:t>Render surrounding world with finished object</w:t>
+      </w:r>
+    </w:p>
+    <w:p>
+      <w:pPr>
+        <w:pStyle w:val="Heading2"/>
+      </w:pPr>
+      <w:r>
+        <w:t>Alternative Flow of Event</w:t>
       </w:r>
     </w:p>
     <w:p>
@@ -3466,7 +3001,7 @@
           <w:rFonts w:ascii="Times New Roman" w:eastAsia="Times New Roman" w:hAnsi="Times New Roman"/>
           <w:sz w:val="28"/>
         </w:rPr>
-        <w:t>Cost of attack is deducted from player inventory</w:t>
+        <w:t>The player selects to build object</w:t>
       </w:r>
     </w:p>
     <w:p>
@@ -3486,15 +3021,7 @@
           <w:rFonts w:ascii="Times New Roman" w:eastAsia="Times New Roman" w:hAnsi="Times New Roman"/>
           <w:sz w:val="28"/>
         </w:rPr>
-        <w:t>Object/s in surround are indestructible e.g. sky / water</w:t>
-      </w:r>
-    </w:p>
-    <w:p>
-      <w:pPr>
-        <w:pStyle w:val="Heading2"/>
-      </w:pPr>
-      <w:r>
-        <w:t xml:space="preserve">Post-Conditions </w:t>
+        <w:t>Object starts to get built</w:t>
       </w:r>
     </w:p>
     <w:p>
@@ -3514,8 +3041,69 @@
           <w:rFonts w:ascii="Times New Roman" w:eastAsia="Times New Roman" w:hAnsi="Times New Roman"/>
           <w:sz w:val="28"/>
         </w:rPr>
-        <w:t xml:space="preserve">Render surrounding world same as before event. </w:t>
-      </w:r>
+        <w:t>Not enough resources are found, Object building is stopped as is</w:t>
+      </w:r>
+      <w:bookmarkStart w:id="2" w:name="SECTION00534100000000000000"/>
+    </w:p>
+    <w:bookmarkEnd w:id="2"/>
+    <w:p>
+      <w:pPr>
+        <w:pStyle w:val="Heading2"/>
+      </w:pPr>
+      <w:r>
+        <w:t xml:space="preserve">Post-Conditions </w:t>
+      </w:r>
+    </w:p>
+    <w:p>
+      <w:pPr>
+        <w:pStyle w:val="ListParagraph"/>
+        <w:numPr>
+          <w:ilvl w:val="0"/>
+          <w:numId w:val="17"/>
+        </w:numPr>
+        <w:rPr>
+          <w:rFonts w:ascii="Times New Roman" w:eastAsia="Times New Roman" w:hAnsi="Times New Roman"/>
+          <w:sz w:val="28"/>
+        </w:rPr>
+      </w:pPr>
+      <w:r>
+        <w:rPr>
+          <w:rFonts w:ascii="Times New Roman" w:eastAsia="Times New Roman" w:hAnsi="Times New Roman"/>
+          <w:sz w:val="28"/>
+        </w:rPr>
+        <w:t>Render surrounding world with unfinished object</w:t>
+      </w:r>
+    </w:p>
+    <w:p>
+      <w:pPr>
+        <w:rPr>
+          <w:rFonts w:ascii="Times New Roman" w:eastAsia="Times New Roman" w:hAnsi="Times New Roman"/>
+          <w:sz w:val="28"/>
+        </w:rPr>
+      </w:pPr>
+    </w:p>
+    <w:p>
+      <w:pPr>
+        <w:rPr>
+          <w:rFonts w:asciiTheme="majorHAnsi" w:eastAsiaTheme="majorEastAsia" w:hAnsiTheme="majorHAnsi" w:cstheme="majorBidi"/>
+          <w:color w:val="2F5496" w:themeColor="accent1" w:themeShade="BF"/>
+          <w:sz w:val="32"/>
+          <w:szCs w:val="32"/>
+          <w:lang w:val="en-US"/>
+        </w:rPr>
+      </w:pPr>
+    </w:p>
+    <w:p>
+      <w:pPr>
+        <w:rPr>
+          <w:rFonts w:asciiTheme="majorHAnsi" w:eastAsiaTheme="majorEastAsia" w:hAnsiTheme="majorHAnsi" w:cstheme="majorBidi"/>
+          <w:b/>
+          <w:color w:val="2F5496" w:themeColor="accent1" w:themeShade="BF"/>
+          <w:sz w:val="26"/>
+          <w:szCs w:val="26"/>
+          <w:lang w:val="en-US"/>
+        </w:rPr>
+      </w:pPr>
     </w:p>
     <w:p>
       <w:pPr>
@@ -3526,16 +3114,42 @@
           <w:lang w:val="en-US"/>
         </w:rPr>
       </w:pPr>
-    </w:p>
-    <w:p>
-      <w:pPr>
+      <w:r>
         <w:rPr>
           <w:b/>
           <w:sz w:val="26"/>
           <w:szCs w:val="26"/>
           <w:lang w:val="en-US"/>
         </w:rPr>
-      </w:pPr>
+        <w:br w:type="page"/>
+      </w:r>
+    </w:p>
+    <w:p>
+      <w:pPr>
+        <w:pStyle w:val="Heading3"/>
+        <w:rPr>
+          <w:rFonts w:eastAsia="Times New Roman"/>
+        </w:rPr>
+      </w:pPr>
+      <w:r>
+        <w:rPr>
+          <w:rFonts w:eastAsia="Times New Roman"/>
+        </w:rPr>
+        <w:lastRenderedPageBreak/>
+        <w:t>Detailed Use Case Diagram for “Attack” use case (</w:t>
+      </w:r>
+      <w:r>
+        <w:rPr>
+          <w:rFonts w:eastAsia="Times New Roman"/>
+        </w:rPr>
+        <w:t>Contributor: Rajeeva Revankar</w:t>
+      </w:r>
+      <w:r>
+        <w:rPr>
+          <w:rFonts w:eastAsia="Times New Roman"/>
+        </w:rPr>
+        <w:t>)</w:t>
+      </w:r>
     </w:p>
     <w:p>
       <w:pPr>
@@ -3556,6 +3170,334 @@
           <w:lang w:val="en-US"/>
         </w:rPr>
       </w:pPr>
+      <w:r>
+        <w:rPr>
+          <w:b/>
+          <w:noProof/>
+          <w:sz w:val="26"/>
+          <w:szCs w:val="26"/>
+          <w:lang w:eastAsia="en-IE"/>
+        </w:rPr>
+        <w:drawing>
+          <wp:inline distT="0" distB="0" distL="0" distR="0" wp14:anchorId="0E4C308F" wp14:editId="4CDE1F30">
+            <wp:extent cx="5731510" cy="1725930"/>
+            <wp:effectExtent l="0" t="0" r="2540" b="7620"/>
+            <wp:docPr id="3" name="Picture 3"/>
+            <wp:cNvGraphicFramePr>
+              <a:graphicFrameLocks xmlns:a="http://schemas.openxmlformats.org/drawingml/2006/main" noChangeAspect="1"/>
+            </wp:cNvGraphicFramePr>
+            <a:graphic xmlns:a="http://schemas.openxmlformats.org/drawingml/2006/main">
+              <a:graphicData uri="http://schemas.openxmlformats.org/drawingml/2006/picture">
+                <pic:pic xmlns:pic="http://schemas.openxmlformats.org/drawingml/2006/picture">
+                  <pic:nvPicPr>
+                    <pic:cNvPr id="1" name=""/>
+                    <pic:cNvPicPr/>
+                  </pic:nvPicPr>
+                  <pic:blipFill>
+                    <a:blip r:embed="rId13"/>
+                    <a:stretch>
+                      <a:fillRect/>
+                    </a:stretch>
+                  </pic:blipFill>
+                  <pic:spPr>
+                    <a:xfrm>
+                      <a:off x="0" y="0"/>
+                      <a:ext cx="5731510" cy="1725930"/>
+                    </a:xfrm>
+                    <a:prstGeom prst="rect">
+                      <a:avLst/>
+                    </a:prstGeom>
+                  </pic:spPr>
+                </pic:pic>
+              </a:graphicData>
+            </a:graphic>
+          </wp:inline>
+        </w:drawing>
+      </w:r>
+    </w:p>
+    <w:p>
+      <w:pPr>
+        <w:pStyle w:val="Heading2"/>
+      </w:pPr>
+      <w:r>
+        <w:t xml:space="preserve">Actors </w:t>
+      </w:r>
+    </w:p>
+    <w:p>
+      <w:pPr>
+        <w:pStyle w:val="ListParagraph"/>
+        <w:numPr>
+          <w:ilvl w:val="0"/>
+          <w:numId w:val="17"/>
+        </w:numPr>
+        <w:rPr>
+          <w:rFonts w:ascii="Times New Roman" w:eastAsia="Times New Roman" w:hAnsi="Times New Roman"/>
+          <w:sz w:val="28"/>
+        </w:rPr>
+      </w:pPr>
+      <w:r>
+        <w:rPr>
+          <w:rFonts w:ascii="Times New Roman" w:eastAsia="Times New Roman" w:hAnsi="Times New Roman"/>
+          <w:sz w:val="28"/>
+        </w:rPr>
+        <w:t xml:space="preserve">Player </w:t>
+      </w:r>
+    </w:p>
+    <w:p>
+      <w:pPr>
+        <w:pStyle w:val="ListParagraph"/>
+        <w:numPr>
+          <w:ilvl w:val="0"/>
+          <w:numId w:val="17"/>
+        </w:numPr>
+        <w:rPr>
+          <w:rFonts w:ascii="Times New Roman" w:eastAsia="Times New Roman" w:hAnsi="Times New Roman"/>
+          <w:sz w:val="28"/>
+        </w:rPr>
+      </w:pPr>
+      <w:r>
+        <w:rPr>
+          <w:rFonts w:ascii="Times New Roman" w:eastAsia="Times New Roman" w:hAnsi="Times New Roman"/>
+          <w:sz w:val="28"/>
+        </w:rPr>
+        <w:t>Virtual Player</w:t>
+      </w:r>
+    </w:p>
+    <w:p>
+      <w:pPr>
+        <w:pStyle w:val="ListParagraph"/>
+        <w:numPr>
+          <w:ilvl w:val="0"/>
+          <w:numId w:val="17"/>
+        </w:numPr>
+        <w:rPr>
+          <w:rFonts w:ascii="Times New Roman" w:eastAsia="Times New Roman" w:hAnsi="Times New Roman"/>
+          <w:sz w:val="28"/>
+        </w:rPr>
+      </w:pPr>
+      <w:r>
+        <w:rPr>
+          <w:rFonts w:ascii="Times New Roman" w:eastAsia="Times New Roman" w:hAnsi="Times New Roman"/>
+          <w:sz w:val="28"/>
+        </w:rPr>
+        <w:t>Minecraft server (passive actor, needed for authentication)</w:t>
+      </w:r>
+    </w:p>
+    <w:p>
+      <w:pPr>
+        <w:pStyle w:val="Heading2"/>
+      </w:pPr>
+      <w:r>
+        <w:t xml:space="preserve">Pre-Conditions </w:t>
+      </w:r>
+    </w:p>
+    <w:p>
+      <w:pPr>
+        <w:pStyle w:val="ListParagraph"/>
+        <w:numPr>
+          <w:ilvl w:val="0"/>
+          <w:numId w:val="17"/>
+        </w:numPr>
+        <w:rPr>
+          <w:rFonts w:ascii="Times New Roman" w:eastAsia="Times New Roman" w:hAnsi="Times New Roman"/>
+          <w:sz w:val="28"/>
+        </w:rPr>
+      </w:pPr>
+      <w:r>
+        <w:rPr>
+          <w:rFonts w:ascii="Times New Roman" w:eastAsia="Times New Roman" w:hAnsi="Times New Roman"/>
+          <w:sz w:val="28"/>
+        </w:rPr>
+        <w:t xml:space="preserve">The player is logged into the system. </w:t>
+      </w:r>
+    </w:p>
+    <w:p>
+      <w:pPr>
+        <w:pStyle w:val="Heading2"/>
+      </w:pPr>
+      <w:r>
+        <w:t xml:space="preserve">Flow of Events </w:t>
+      </w:r>
+    </w:p>
+    <w:p>
+      <w:pPr>
+        <w:pStyle w:val="ListParagraph"/>
+        <w:numPr>
+          <w:ilvl w:val="0"/>
+          <w:numId w:val="17"/>
+        </w:numPr>
+        <w:rPr>
+          <w:rFonts w:ascii="Times New Roman" w:eastAsia="Times New Roman" w:hAnsi="Times New Roman"/>
+          <w:sz w:val="28"/>
+        </w:rPr>
+      </w:pPr>
+      <w:r>
+        <w:rPr>
+          <w:rFonts w:ascii="Times New Roman" w:eastAsia="Times New Roman" w:hAnsi="Times New Roman"/>
+          <w:sz w:val="28"/>
+        </w:rPr>
+        <w:t xml:space="preserve">The player selects attack </w:t>
+      </w:r>
+    </w:p>
+    <w:p>
+      <w:pPr>
+        <w:pStyle w:val="ListParagraph"/>
+        <w:numPr>
+          <w:ilvl w:val="0"/>
+          <w:numId w:val="17"/>
+        </w:numPr>
+        <w:rPr>
+          <w:rFonts w:ascii="Times New Roman" w:eastAsia="Times New Roman" w:hAnsi="Times New Roman"/>
+          <w:sz w:val="28"/>
+        </w:rPr>
+      </w:pPr>
+      <w:r>
+        <w:rPr>
+          <w:rFonts w:ascii="Times New Roman" w:eastAsia="Times New Roman" w:hAnsi="Times New Roman"/>
+          <w:sz w:val="28"/>
+        </w:rPr>
+        <w:t>Cost of attack is deducted from player inventory.</w:t>
+      </w:r>
+    </w:p>
+    <w:p>
+      <w:pPr>
+        <w:pStyle w:val="ListParagraph"/>
+        <w:numPr>
+          <w:ilvl w:val="0"/>
+          <w:numId w:val="17"/>
+        </w:numPr>
+      </w:pPr>
+      <w:r>
+        <w:rPr>
+          <w:rFonts w:ascii="Times New Roman" w:eastAsia="Times New Roman" w:hAnsi="Times New Roman"/>
+          <w:sz w:val="28"/>
+        </w:rPr>
+        <w:t>Object/s in surround are damaged</w:t>
+      </w:r>
+    </w:p>
+    <w:p>
+      <w:pPr>
+        <w:pStyle w:val="Heading4"/>
+      </w:pPr>
+      <w:r>
+        <w:t xml:space="preserve">Post-Conditions </w:t>
+      </w:r>
+    </w:p>
+    <w:p>
+      <w:pPr>
+        <w:pStyle w:val="ListParagraph"/>
+        <w:numPr>
+          <w:ilvl w:val="0"/>
+          <w:numId w:val="17"/>
+        </w:numPr>
+        <w:rPr>
+          <w:rFonts w:ascii="Times New Roman" w:eastAsia="Times New Roman" w:hAnsi="Times New Roman"/>
+          <w:sz w:val="28"/>
+        </w:rPr>
+      </w:pPr>
+      <w:r>
+        <w:rPr>
+          <w:rFonts w:ascii="Times New Roman" w:eastAsia="Times New Roman" w:hAnsi="Times New Roman"/>
+          <w:sz w:val="28"/>
+        </w:rPr>
+        <w:t>Render surrounding world with damaged object/s</w:t>
+      </w:r>
+    </w:p>
+    <w:p>
+      <w:pPr>
+        <w:pStyle w:val="Heading2"/>
+      </w:pPr>
+      <w:r>
+        <w:t>Alternative Flow of Event</w:t>
+      </w:r>
+    </w:p>
+    <w:p>
+      <w:pPr>
+        <w:pStyle w:val="ListParagraph"/>
+        <w:numPr>
+          <w:ilvl w:val="0"/>
+          <w:numId w:val="17"/>
+        </w:numPr>
+        <w:rPr>
+          <w:rFonts w:ascii="Times New Roman" w:eastAsia="Times New Roman" w:hAnsi="Times New Roman"/>
+          <w:sz w:val="28"/>
+        </w:rPr>
+      </w:pPr>
+      <w:r>
+        <w:rPr>
+          <w:rFonts w:ascii="Times New Roman" w:eastAsia="Times New Roman" w:hAnsi="Times New Roman"/>
+          <w:sz w:val="28"/>
+        </w:rPr>
+        <w:t>The player selects attack</w:t>
+      </w:r>
+    </w:p>
+    <w:p>
+      <w:pPr>
+        <w:pStyle w:val="ListParagraph"/>
+        <w:numPr>
+          <w:ilvl w:val="0"/>
+          <w:numId w:val="17"/>
+        </w:numPr>
+        <w:rPr>
+          <w:rFonts w:ascii="Times New Roman" w:eastAsia="Times New Roman" w:hAnsi="Times New Roman"/>
+          <w:sz w:val="28"/>
+        </w:rPr>
+      </w:pPr>
+      <w:r>
+        <w:rPr>
+          <w:rFonts w:ascii="Times New Roman" w:eastAsia="Times New Roman" w:hAnsi="Times New Roman"/>
+          <w:sz w:val="28"/>
+        </w:rPr>
+        <w:t>Cost of attack is deducted from player inventory</w:t>
+      </w:r>
+    </w:p>
+    <w:p>
+      <w:pPr>
+        <w:pStyle w:val="ListParagraph"/>
+        <w:numPr>
+          <w:ilvl w:val="0"/>
+          <w:numId w:val="17"/>
+        </w:numPr>
+        <w:rPr>
+          <w:rFonts w:ascii="Times New Roman" w:eastAsia="Times New Roman" w:hAnsi="Times New Roman"/>
+          <w:sz w:val="28"/>
+        </w:rPr>
+      </w:pPr>
+      <w:r>
+        <w:rPr>
+          <w:rFonts w:ascii="Times New Roman" w:eastAsia="Times New Roman" w:hAnsi="Times New Roman"/>
+          <w:sz w:val="28"/>
+        </w:rPr>
+        <w:t>Object/s in surround are indestructible e.g. sky / water</w:t>
+      </w:r>
+    </w:p>
+    <w:p>
+      <w:pPr>
+        <w:pStyle w:val="Heading2"/>
+      </w:pPr>
+      <w:r>
+        <w:t xml:space="preserve">Post-Conditions </w:t>
+      </w:r>
+    </w:p>
+    <w:p>
+      <w:pPr>
+        <w:pStyle w:val="ListParagraph"/>
+        <w:numPr>
+          <w:ilvl w:val="0"/>
+          <w:numId w:val="17"/>
+        </w:numPr>
+        <w:rPr>
+          <w:rFonts w:ascii="Times New Roman" w:eastAsia="Times New Roman" w:hAnsi="Times New Roman"/>
+          <w:sz w:val="28"/>
+        </w:rPr>
+      </w:pPr>
+      <w:r>
+        <w:rPr>
+          <w:rFonts w:ascii="Times New Roman" w:eastAsia="Times New Roman" w:hAnsi="Times New Roman"/>
+          <w:sz w:val="28"/>
+        </w:rPr>
+        <w:t xml:space="preserve">Render surrounding world same as before event. </w:t>
+      </w:r>
     </w:p>
     <w:p>
       <w:pPr>
@@ -3569,6 +3511,441 @@
     </w:p>
     <w:p>
       <w:pPr>
+        <w:pStyle w:val="Heading3"/>
+        <w:rPr>
+          <w:rFonts w:eastAsia="Times New Roman"/>
+        </w:rPr>
+      </w:pPr>
+      <w:r>
+        <w:rPr>
+          <w:rFonts w:eastAsia="Times New Roman"/>
+        </w:rPr>
+        <w:t>Detai</w:t>
+      </w:r>
+      <w:r>
+        <w:rPr>
+          <w:rFonts w:eastAsia="Times New Roman"/>
+        </w:rPr>
+        <w:t>led Use Case Diagram for “Collaborate</w:t>
+      </w:r>
+      <w:r>
+        <w:rPr>
+          <w:rStyle w:val="FootnoteReference"/>
+          <w:rFonts w:eastAsia="Times New Roman"/>
+        </w:rPr>
+        <w:footnoteReference w:id="1"/>
+      </w:r>
+      <w:r>
+        <w:rPr>
+          <w:rFonts w:eastAsia="Times New Roman"/>
+        </w:rPr>
+        <w:t xml:space="preserve">” use case (Contributor: </w:t>
+      </w:r>
+      <w:r>
+        <w:rPr>
+          <w:rFonts w:eastAsia="Times New Roman"/>
+        </w:rPr>
+        <w:t>Carl Mohn</w:t>
+      </w:r>
+      <w:r>
+        <w:rPr>
+          <w:rFonts w:eastAsia="Times New Roman"/>
+        </w:rPr>
+        <w:t>)</w:t>
+      </w:r>
+    </w:p>
+    <w:p>
+      <w:pPr>
+        <w:pStyle w:val="Heading3"/>
+      </w:pPr>
+    </w:p>
+    <w:p>
+      <w:pPr>
+        <w:pStyle w:val="Heading2"/>
+      </w:pPr>
+      <w:r>
+        <w:t xml:space="preserve">Actors </w:t>
+      </w:r>
+    </w:p>
+    <w:p>
+      <w:pPr>
+        <w:pStyle w:val="ListParagraph"/>
+        <w:numPr>
+          <w:ilvl w:val="0"/>
+          <w:numId w:val="17"/>
+        </w:numPr>
+        <w:rPr>
+          <w:rFonts w:ascii="Times New Roman" w:eastAsia="Times New Roman" w:hAnsi="Times New Roman"/>
+          <w:sz w:val="28"/>
+        </w:rPr>
+      </w:pPr>
+      <w:r>
+        <w:rPr>
+          <w:rFonts w:ascii="Times New Roman" w:eastAsia="Times New Roman" w:hAnsi="Times New Roman"/>
+          <w:sz w:val="28"/>
+        </w:rPr>
+        <w:t>Player</w:t>
+      </w:r>
+      <w:r>
+        <w:rPr>
+          <w:rFonts w:ascii="Times New Roman" w:eastAsia="Times New Roman" w:hAnsi="Times New Roman"/>
+          <w:sz w:val="28"/>
+        </w:rPr>
+        <w:t xml:space="preserve"> x</w:t>
+      </w:r>
+    </w:p>
+    <w:p>
+      <w:pPr>
+        <w:pStyle w:val="ListParagraph"/>
+        <w:numPr>
+          <w:ilvl w:val="0"/>
+          <w:numId w:val="17"/>
+        </w:numPr>
+        <w:rPr>
+          <w:rFonts w:ascii="Times New Roman" w:eastAsia="Times New Roman" w:hAnsi="Times New Roman"/>
+          <w:sz w:val="28"/>
+        </w:rPr>
+      </w:pPr>
+      <w:r>
+        <w:rPr>
+          <w:rFonts w:ascii="Times New Roman" w:eastAsia="Times New Roman" w:hAnsi="Times New Roman"/>
+          <w:sz w:val="28"/>
+        </w:rPr>
+        <w:t>Player y</w:t>
+      </w:r>
+    </w:p>
+    <w:p>
+      <w:pPr>
+        <w:pStyle w:val="ListParagraph"/>
+        <w:numPr>
+          <w:ilvl w:val="0"/>
+          <w:numId w:val="17"/>
+        </w:numPr>
+        <w:rPr>
+          <w:rFonts w:ascii="Times New Roman" w:eastAsia="Times New Roman" w:hAnsi="Times New Roman"/>
+          <w:sz w:val="28"/>
+        </w:rPr>
+      </w:pPr>
+      <w:r>
+        <w:rPr>
+          <w:rFonts w:ascii="Times New Roman" w:eastAsia="Times New Roman" w:hAnsi="Times New Roman"/>
+          <w:sz w:val="28"/>
+        </w:rPr>
+        <w:lastRenderedPageBreak/>
+        <w:t>Minecraft</w:t>
+      </w:r>
+      <w:r>
+        <w:rPr>
+          <w:rFonts w:ascii="Times New Roman" w:eastAsia="Times New Roman" w:hAnsi="Times New Roman"/>
+          <w:sz w:val="28"/>
+        </w:rPr>
+        <w:t xml:space="preserve"> server (</w:t>
+      </w:r>
+      <w:r>
+        <w:rPr>
+          <w:rFonts w:ascii="Times New Roman" w:eastAsia="Times New Roman" w:hAnsi="Times New Roman"/>
+          <w:sz w:val="28"/>
+        </w:rPr>
+        <w:t>passive actor, needed for authentication)</w:t>
+      </w:r>
+    </w:p>
+    <w:p>
+      <w:pPr>
+        <w:pStyle w:val="Heading2"/>
+      </w:pPr>
+      <w:r>
+        <w:t xml:space="preserve">Pre-Conditions </w:t>
+      </w:r>
+    </w:p>
+    <w:p>
+      <w:pPr>
+        <w:pStyle w:val="ListParagraph"/>
+        <w:numPr>
+          <w:ilvl w:val="0"/>
+          <w:numId w:val="17"/>
+        </w:numPr>
+        <w:rPr>
+          <w:rFonts w:ascii="Times New Roman" w:eastAsia="Times New Roman" w:hAnsi="Times New Roman"/>
+          <w:sz w:val="28"/>
+        </w:rPr>
+      </w:pPr>
+      <w:r>
+        <w:rPr>
+          <w:rFonts w:ascii="Times New Roman" w:eastAsia="Times New Roman" w:hAnsi="Times New Roman"/>
+          <w:sz w:val="28"/>
+        </w:rPr>
+        <w:t xml:space="preserve">The player is logged into the system. </w:t>
+      </w:r>
+    </w:p>
+    <w:p>
+      <w:pPr>
+        <w:pStyle w:val="ListParagraph"/>
+        <w:numPr>
+          <w:ilvl w:val="0"/>
+          <w:numId w:val="17"/>
+        </w:numPr>
+        <w:rPr>
+          <w:rFonts w:ascii="Times New Roman" w:eastAsia="Times New Roman" w:hAnsi="Times New Roman"/>
+          <w:sz w:val="28"/>
+        </w:rPr>
+      </w:pPr>
+      <w:r>
+        <w:rPr>
+          <w:rFonts w:ascii="Times New Roman" w:eastAsia="Times New Roman" w:hAnsi="Times New Roman"/>
+          <w:sz w:val="28"/>
+        </w:rPr>
+        <w:t>The player has a container, such as a strongbox available</w:t>
+      </w:r>
+    </w:p>
+    <w:p>
+      <w:pPr>
+        <w:pStyle w:val="Heading2"/>
+      </w:pPr>
+      <w:r>
+        <w:t xml:space="preserve">Flow of Events </w:t>
+      </w:r>
+    </w:p>
+    <w:p>
+      <w:pPr>
+        <w:pStyle w:val="ListParagraph"/>
+        <w:numPr>
+          <w:ilvl w:val="0"/>
+          <w:numId w:val="17"/>
+        </w:numPr>
+        <w:rPr>
+          <w:rFonts w:ascii="Times New Roman" w:eastAsia="Times New Roman" w:hAnsi="Times New Roman"/>
+          <w:sz w:val="28"/>
+        </w:rPr>
+      </w:pPr>
+      <w:r>
+        <w:rPr>
+          <w:rFonts w:ascii="Times New Roman" w:eastAsia="Times New Roman" w:hAnsi="Times New Roman"/>
+          <w:sz w:val="28"/>
+        </w:rPr>
+        <w:t xml:space="preserve">The player </w:t>
+      </w:r>
+      <w:r>
+        <w:rPr>
+          <w:rFonts w:ascii="Times New Roman" w:eastAsia="Times New Roman" w:hAnsi="Times New Roman"/>
+          <w:sz w:val="28"/>
+        </w:rPr>
+        <w:t>opens the container, and the personal inventory window pops up automatically</w:t>
+      </w:r>
+    </w:p>
+    <w:p>
+      <w:pPr>
+        <w:pStyle w:val="ListParagraph"/>
+        <w:numPr>
+          <w:ilvl w:val="0"/>
+          <w:numId w:val="17"/>
+        </w:numPr>
+        <w:rPr>
+          <w:rFonts w:ascii="Times New Roman" w:eastAsia="Times New Roman" w:hAnsi="Times New Roman"/>
+          <w:sz w:val="28"/>
+        </w:rPr>
+      </w:pPr>
+      <w:r>
+        <w:rPr>
+          <w:rFonts w:ascii="Times New Roman" w:eastAsia="Times New Roman" w:hAnsi="Times New Roman"/>
+          <w:sz w:val="28"/>
+        </w:rPr>
+        <w:t>The player clicks and drags objects with the controller to or from the container or inventory window</w:t>
+      </w:r>
+    </w:p>
+    <w:p>
+      <w:pPr>
+        <w:pStyle w:val="ListParagraph"/>
+        <w:numPr>
+          <w:ilvl w:val="0"/>
+          <w:numId w:val="17"/>
+        </w:numPr>
+        <w:rPr>
+          <w:rFonts w:ascii="Times New Roman" w:eastAsia="Times New Roman" w:hAnsi="Times New Roman"/>
+          <w:sz w:val="28"/>
+        </w:rPr>
+      </w:pPr>
+      <w:r>
+        <w:rPr>
+          <w:rFonts w:ascii="Times New Roman" w:eastAsia="Times New Roman" w:hAnsi="Times New Roman"/>
+          <w:sz w:val="28"/>
+        </w:rPr>
+        <w:t>If another player wants to acquire the stored resource, repeat the same function</w:t>
+      </w:r>
+    </w:p>
+    <w:p>
+      <w:pPr>
+        <w:pStyle w:val="Heading2"/>
+      </w:pPr>
+      <w:r>
+        <w:t xml:space="preserve">Post-Conditions </w:t>
+      </w:r>
+    </w:p>
+    <w:p>
+      <w:pPr>
+        <w:pStyle w:val="ListParagraph"/>
+        <w:numPr>
+          <w:ilvl w:val="0"/>
+          <w:numId w:val="17"/>
+        </w:numPr>
+        <w:rPr>
+          <w:rFonts w:ascii="Times New Roman" w:eastAsia="Times New Roman" w:hAnsi="Times New Roman"/>
+          <w:sz w:val="28"/>
+        </w:rPr>
+      </w:pPr>
+      <w:r>
+        <w:rPr>
+          <w:rFonts w:ascii="Times New Roman" w:eastAsia="Times New Roman" w:hAnsi="Times New Roman"/>
+          <w:sz w:val="28"/>
+        </w:rPr>
+        <w:t>Adjust player inventory weight by addition or subtraction of resource weight</w:t>
+      </w:r>
+    </w:p>
+    <w:p>
+      <w:pPr>
+        <w:pStyle w:val="Heading2"/>
+      </w:pPr>
+      <w:r>
+        <w:t>Alternative Flow of Event</w:t>
+      </w:r>
+    </w:p>
+    <w:p>
+      <w:pPr>
+        <w:pStyle w:val="ListParagraph"/>
+        <w:numPr>
+          <w:ilvl w:val="0"/>
+          <w:numId w:val="17"/>
+        </w:numPr>
+        <w:rPr>
+          <w:rFonts w:ascii="Times New Roman" w:eastAsia="Times New Roman" w:hAnsi="Times New Roman"/>
+          <w:sz w:val="28"/>
+        </w:rPr>
+      </w:pPr>
+      <w:r>
+        <w:rPr>
+          <w:rFonts w:ascii="Times New Roman" w:eastAsia="Times New Roman" w:hAnsi="Times New Roman"/>
+          <w:sz w:val="28"/>
+        </w:rPr>
+        <w:t>The player drops an object outside either the container content window or outside the inventory window</w:t>
+      </w:r>
+    </w:p>
+    <w:p>
+      <w:pPr>
+        <w:pStyle w:val="ListParagraph"/>
+        <w:numPr>
+          <w:ilvl w:val="0"/>
+          <w:numId w:val="17"/>
+        </w:numPr>
+        <w:rPr>
+          <w:rFonts w:ascii="Times New Roman" w:eastAsia="Times New Roman" w:hAnsi="Times New Roman"/>
+          <w:sz w:val="28"/>
+        </w:rPr>
+      </w:pPr>
+      <w:r>
+        <w:rPr>
+          <w:rFonts w:ascii="Times New Roman" w:eastAsia="Times New Roman" w:hAnsi="Times New Roman"/>
+          <w:sz w:val="28"/>
+        </w:rPr>
+        <w:t>The object being dragged will drop to the floor level, thus removed from its container or inventory</w:t>
+      </w:r>
+    </w:p>
+    <w:p>
+      <w:pPr>
+        <w:pStyle w:val="Heading2"/>
+      </w:pPr>
+      <w:r>
+        <w:t xml:space="preserve">Post-Conditions </w:t>
+      </w:r>
+    </w:p>
+    <w:p>
+      <w:pPr>
+        <w:pStyle w:val="ListParagraph"/>
+        <w:numPr>
+          <w:ilvl w:val="0"/>
+          <w:numId w:val="17"/>
+        </w:numPr>
+        <w:rPr>
+          <w:rFonts w:ascii="Times New Roman" w:eastAsia="Times New Roman" w:hAnsi="Times New Roman"/>
+          <w:sz w:val="28"/>
+        </w:rPr>
+      </w:pPr>
+      <w:r>
+        <w:rPr>
+          <w:rFonts w:ascii="Times New Roman" w:eastAsia="Times New Roman" w:hAnsi="Times New Roman"/>
+          <w:sz w:val="28"/>
+        </w:rPr>
+        <w:t>Adjust player inventory weight by subtraction of resource weight</w:t>
+      </w:r>
+    </w:p>
+    <w:p>
+      <w:pPr>
+        <w:pStyle w:val="ListParagraph"/>
+        <w:numPr>
+          <w:ilvl w:val="0"/>
+          <w:numId w:val="17"/>
+        </w:numPr>
+        <w:rPr>
+          <w:rFonts w:ascii="Times New Roman" w:eastAsia="Times New Roman" w:hAnsi="Times New Roman"/>
+          <w:sz w:val="28"/>
+        </w:rPr>
+      </w:pPr>
+      <w:r>
+        <w:rPr>
+          <w:rFonts w:ascii="Times New Roman" w:eastAsia="Times New Roman" w:hAnsi="Times New Roman"/>
+          <w:sz w:val="28"/>
+        </w:rPr>
+        <w:t>Render the object in-world on the floor level</w:t>
+      </w:r>
+    </w:p>
+    <w:p>
+      <w:pPr>
+        <w:ind w:left="360"/>
+        <w:rPr>
+          <w:rFonts w:ascii="Times New Roman" w:eastAsia="Times New Roman" w:hAnsi="Times New Roman"/>
+          <w:sz w:val="28"/>
+        </w:rPr>
+      </w:pPr>
+    </w:p>
+    <w:p>
+      <w:pPr>
+        <w:ind w:left="360"/>
+        <w:rPr>
+          <w:rFonts w:ascii="Times New Roman" w:eastAsia="Times New Roman" w:hAnsi="Times New Roman"/>
+          <w:sz w:val="28"/>
+        </w:rPr>
+      </w:pPr>
+    </w:p>
+    <w:p>
+      <w:pPr>
+        <w:rPr>
+          <w:lang w:val="en-US"/>
+        </w:rPr>
+      </w:pPr>
+    </w:p>
+    <w:p>
+      <w:pPr>
+        <w:rPr>
+          <w:lang w:val="en-US"/>
+        </w:rPr>
+      </w:pPr>
+      <w:bookmarkStart w:id="3" w:name="_GoBack"/>
+      <w:bookmarkEnd w:id="3"/>
+    </w:p>
+    <w:p>
+      <w:pPr>
+        <w:pStyle w:val="Heading3"/>
+        <w:rPr>
+          <w:lang w:val="en-US"/>
+        </w:rPr>
+      </w:pPr>
+      <w:r>
+        <w:rPr>
+          <w:lang w:val="en-US"/>
+        </w:rPr>
+        <w:t>Project Plan</w:t>
+      </w:r>
+    </w:p>
+    <w:p>
+      <w:pPr>
         <w:rPr>
           <w:b/>
           <w:sz w:val="26"/>
@@ -3576,8 +3953,69 @@
           <w:lang w:val="en-US"/>
         </w:rPr>
       </w:pPr>
-      <w:bookmarkStart w:id="3" w:name="_GoBack"/>
-      <w:bookmarkEnd w:id="3"/>
+    </w:p>
+    <w:p>
+      <w:pPr>
+        <w:rPr>
+          <w:b/>
+          <w:sz w:val="26"/>
+          <w:szCs w:val="26"/>
+          <w:lang w:val="en-US"/>
+        </w:rPr>
+      </w:pPr>
+      <w:r>
+        <w:rPr>
+          <w:b/>
+          <w:sz w:val="26"/>
+          <w:szCs w:val="26"/>
+          <w:lang w:val="en-US"/>
+        </w:rPr>
+        <w:object w:dxaOrig="3631" w:dyaOrig="810">
+          <v:shapetype id="_x0000_t75" coordsize="21600,21600" o:spt="75" o:preferrelative="t" path="m@4@5l@4@11@9@11@9@5xe" filled="f" stroked="f">
+            <v:stroke joinstyle="miter"/>
+            <v:formulas>
+              <v:f eqn="if lineDrawn pixelLineWidth 0"/>
+              <v:f eqn="sum @0 1 0"/>
+              <v:f eqn="sum 0 0 @1"/>
+              <v:f eqn="prod @2 1 2"/>
+              <v:f eqn="prod @3 21600 pixelWidth"/>
+              <v:f eqn="prod @3 21600 pixelHeight"/>
+              <v:f eqn="sum @0 0 1"/>
+              <v:f eqn="prod @6 1 2"/>
+              <v:f eqn="prod @7 21600 pixelWidth"/>
+              <v:f eqn="sum @8 21600 0"/>
+              <v:f eqn="prod @7 21600 pixelHeight"/>
+              <v:f eqn="sum @10 21600 0"/>
+            </v:formulas>
+            <v:path o:extrusionok="f" gradientshapeok="t" o:connecttype="rect"/>
+            <o:lock v:ext="edit" aspectratio="t"/>
+          </v:shapetype>
+          <v:shape id="_x0000_i1025" type="#_x0000_t75" style="width:181.5pt;height:40.5pt" o:ole="">
+            <v:imagedata r:id="rId14" o:title=""/>
+          </v:shape>
+          <o:OLEObject Type="Embed" ProgID="Package" ShapeID="_x0000_i1025" DrawAspect="Content" ObjectID="_1552337546" r:id="rId15"/>
+        </w:object>
+      </w:r>
+    </w:p>
+    <w:p>
+      <w:pPr>
+        <w:rPr>
+          <w:b/>
+          <w:sz w:val="26"/>
+          <w:szCs w:val="26"/>
+          <w:lang w:val="en-US"/>
+        </w:rPr>
+      </w:pPr>
+    </w:p>
+    <w:p>
+      <w:pPr>
+        <w:rPr>
+          <w:b/>
+          <w:sz w:val="26"/>
+          <w:szCs w:val="26"/>
+          <w:lang w:val="en-US"/>
+        </w:rPr>
+      </w:pPr>
     </w:p>
     <w:p>
       <w:pPr>
@@ -3925,8 +4363,77 @@
 </w:document>
 </file>
 
+<file path=word/endnotes.xml><?xml version="1.0" encoding="utf-8"?>
+<w:endnotes xmlns:wpc="http://schemas.microsoft.com/office/word/2010/wordprocessingCanvas" xmlns:mc="http://schemas.openxmlformats.org/markup-compatibility/2006" xmlns:o="urn:schemas-microsoft-com:office:office" xmlns:r="http://schemas.openxmlformats.org/officeDocument/2006/relationships" xmlns:m="http://schemas.openxmlformats.org/officeDocument/2006/math" xmlns:v="urn:schemas-microsoft-com:vml" xmlns:wp14="http://schemas.microsoft.com/office/word/2010/wordprocessingDrawing" xmlns:wp="http://schemas.openxmlformats.org/drawingml/2006/wordprocessingDrawing" xmlns:w10="urn:schemas-microsoft-com:office:word" xmlns:w="http://schemas.openxmlformats.org/wordprocessingml/2006/main" xmlns:w14="http://schemas.microsoft.com/office/word/2010/wordml" xmlns:w15="http://schemas.microsoft.com/office/word/2012/wordml" xmlns:wpg="http://schemas.microsoft.com/office/word/2010/wordprocessingGroup" xmlns:wpi="http://schemas.microsoft.com/office/word/2010/wordprocessingInk" xmlns:wne="http://schemas.microsoft.com/office/word/2006/wordml" xmlns:wps="http://schemas.microsoft.com/office/word/2010/wordprocessingShape" mc:Ignorable="w14 w15 wp14">
+  <w:endnote w:type="separator" w:id="-1">
+    <w:p>
+      <w:pPr>
+        <w:spacing w:after="0" w:line="240" w:lineRule="auto"/>
+      </w:pPr>
+      <w:r>
+        <w:separator/>
+      </w:r>
+    </w:p>
+  </w:endnote>
+  <w:endnote w:type="continuationSeparator" w:id="0">
+    <w:p>
+      <w:pPr>
+        <w:spacing w:after="0" w:line="240" w:lineRule="auto"/>
+      </w:pPr>
+      <w:r>
+        <w:continuationSeparator/>
+      </w:r>
+    </w:p>
+  </w:endnote>
+</w:endnotes>
+</file>
+
+<file path=word/footnotes.xml><?xml version="1.0" encoding="utf-8"?>
+<w:footnotes xmlns:wpc="http://schemas.microsoft.com/office/word/2010/wordprocessingCanvas" xmlns:mc="http://schemas.openxmlformats.org/markup-compatibility/2006" xmlns:o="urn:schemas-microsoft-com:office:office" xmlns:r="http://schemas.openxmlformats.org/officeDocument/2006/relationships" xmlns:m="http://schemas.openxmlformats.org/officeDocument/2006/math" xmlns:v="urn:schemas-microsoft-com:vml" xmlns:wp14="http://schemas.microsoft.com/office/word/2010/wordprocessingDrawing" xmlns:wp="http://schemas.openxmlformats.org/drawingml/2006/wordprocessingDrawing" xmlns:w10="urn:schemas-microsoft-com:office:word" xmlns:w="http://schemas.openxmlformats.org/wordprocessingml/2006/main" xmlns:w14="http://schemas.microsoft.com/office/word/2010/wordml" xmlns:w15="http://schemas.microsoft.com/office/word/2012/wordml" xmlns:wpg="http://schemas.microsoft.com/office/word/2010/wordprocessingGroup" xmlns:wpi="http://schemas.microsoft.com/office/word/2010/wordprocessingInk" xmlns:wne="http://schemas.microsoft.com/office/word/2006/wordml" xmlns:wps="http://schemas.microsoft.com/office/word/2010/wordprocessingShape" mc:Ignorable="w14 w15 wp14">
+  <w:footnote w:type="separator" w:id="-1">
+    <w:p>
+      <w:pPr>
+        <w:spacing w:after="0" w:line="240" w:lineRule="auto"/>
+      </w:pPr>
+      <w:r>
+        <w:separator/>
+      </w:r>
+    </w:p>
+  </w:footnote>
+  <w:footnote w:type="continuationSeparator" w:id="0">
+    <w:p>
+      <w:pPr>
+        <w:spacing w:after="0" w:line="240" w:lineRule="auto"/>
+      </w:pPr>
+      <w:r>
+        <w:continuationSeparator/>
+      </w:r>
+    </w:p>
+  </w:footnote>
+  <w:footnote w:id="1">
+    <w:p>
+      <w:pPr>
+        <w:pStyle w:val="FootnoteText"/>
+      </w:pPr>
+      <w:r>
+        <w:rPr>
+          <w:rStyle w:val="FootnoteReference"/>
+        </w:rPr>
+        <w:footnoteRef/>
+      </w:r>
+      <w:r>
+        <w:t xml:space="preserve"> </w:t>
+      </w:r>
+      <w:r>
+        <w:t>In this case, share resources with another player</w:t>
+      </w:r>
+    </w:p>
+  </w:footnote>
+</w:footnotes>
+</file>
+
 <file path=word/numbering.xml><?xml version="1.0" encoding="utf-8"?>
-<w:numbering xmlns:wpc="http://schemas.microsoft.com/office/word/2010/wordprocessingCanvas" xmlns:cx="http://schemas.microsoft.com/office/drawing/2014/chartex" xmlns:cx1="http://schemas.microsoft.com/office/drawing/2015/9/8/chartex" xmlns:cx2="http://schemas.microsoft.com/office/drawing/2015/10/21/chartex" xmlns:cx3="http://schemas.microsoft.com/office/drawing/2016/5/9/chartex" xmlns:cx4="http://schemas.microsoft.com/office/drawing/2016/5/10/chartex" xmlns:cx5="http://schemas.microsoft.com/office/drawing/2016/5/11/chartex" xmlns:mc="http://schemas.openxmlformats.org/markup-compatibility/2006" xmlns:o="urn:schemas-microsoft-com:office:office" xmlns:r="http://schemas.openxmlformats.org/officeDocument/2006/relationships" xmlns:m="http://schemas.openxmlformats.org/officeDocument/2006/math" xmlns:v="urn:schemas-microsoft-com:vml" xmlns:wp14="http://schemas.microsoft.com/office/word/2010/wordprocessingDrawing" xmlns:wp="http://schemas.openxmlformats.org/drawingml/2006/wordprocessingDrawing" xmlns:w10="urn:schemas-microsoft-com:office:word" xmlns:w="http://schemas.openxmlformats.org/wordprocessingml/2006/main" xmlns:w14="http://schemas.microsoft.com/office/word/2010/wordml" xmlns:w15="http://schemas.microsoft.com/office/word/2012/wordml" xmlns:w16se="http://schemas.microsoft.com/office/word/2015/wordml/symex" xmlns:wpg="http://schemas.microsoft.com/office/word/2010/wordprocessingGroup" xmlns:wpi="http://schemas.microsoft.com/office/word/2010/wordprocessingInk" xmlns:wne="http://schemas.microsoft.com/office/word/2006/wordml" xmlns:wps="http://schemas.microsoft.com/office/word/2010/wordprocessingShape" mc:Ignorable="w14 w15 w16se wp14">
+<w:numbering xmlns:wpc="http://schemas.microsoft.com/office/word/2010/wordprocessingCanvas" xmlns:mc="http://schemas.openxmlformats.org/markup-compatibility/2006" xmlns:o="urn:schemas-microsoft-com:office:office" xmlns:r="http://schemas.openxmlformats.org/officeDocument/2006/relationships" xmlns:m="http://schemas.openxmlformats.org/officeDocument/2006/math" xmlns:v="urn:schemas-microsoft-com:vml" xmlns:wp14="http://schemas.microsoft.com/office/word/2010/wordprocessingDrawing" xmlns:wp="http://schemas.openxmlformats.org/drawingml/2006/wordprocessingDrawing" xmlns:w10="urn:schemas-microsoft-com:office:word" xmlns:w="http://schemas.openxmlformats.org/wordprocessingml/2006/main" xmlns:w14="http://schemas.microsoft.com/office/word/2010/wordml" xmlns:w15="http://schemas.microsoft.com/office/word/2012/wordml" xmlns:wpg="http://schemas.microsoft.com/office/word/2010/wordprocessingGroup" xmlns:wpi="http://schemas.microsoft.com/office/word/2010/wordprocessingInk" xmlns:wne="http://schemas.microsoft.com/office/word/2006/wordml" xmlns:wps="http://schemas.microsoft.com/office/word/2010/wordprocessingShape" mc:Ignorable="w14 w15 wp14">
   <w:abstractNum w:abstractNumId="0" w15:restartNumberingAfterBreak="0">
     <w:nsid w:val="00000002"/>
     <w:multiLevelType w:val="hybridMultilevel"/>
@@ -6874,7 +7381,7 @@
 </file>
 
 <file path=word/styles.xml><?xml version="1.0" encoding="utf-8"?>
-<w:styles xmlns:mc="http://schemas.openxmlformats.org/markup-compatibility/2006" xmlns:r="http://schemas.openxmlformats.org/officeDocument/2006/relationships" xmlns:w="http://schemas.openxmlformats.org/wordprocessingml/2006/main" xmlns:w14="http://schemas.microsoft.com/office/word/2010/wordml" xmlns:w15="http://schemas.microsoft.com/office/word/2012/wordml" xmlns:w16se="http://schemas.microsoft.com/office/word/2015/wordml/symex" mc:Ignorable="w14 w15 w16se">
+<w:styles xmlns:mc="http://schemas.openxmlformats.org/markup-compatibility/2006" xmlns:r="http://schemas.openxmlformats.org/officeDocument/2006/relationships" xmlns:w="http://schemas.openxmlformats.org/wordprocessingml/2006/main" xmlns:w14="http://schemas.microsoft.com/office/word/2010/wordml" xmlns:w15="http://schemas.microsoft.com/office/word/2012/wordml" mc:Ignorable="w14 w15">
   <w:docDefaults>
     <w:rPrDefault>
       <w:rPr>
@@ -6890,7 +7397,7 @@
       </w:pPr>
     </w:pPrDefault>
   </w:docDefaults>
-  <w:latentStyles w:defLockedState="0" w:defUIPriority="99" w:defSemiHidden="0" w:defUnhideWhenUsed="0" w:defQFormat="0" w:count="374">
+  <w:latentStyles w:defLockedState="0" w:defUIPriority="99" w:defSemiHidden="0" w:defUnhideWhenUsed="0" w:defQFormat="0" w:count="371">
     <w:lsdException w:name="Normal" w:uiPriority="0" w:qFormat="1"/>
     <w:lsdException w:name="heading 1" w:uiPriority="9" w:qFormat="1"/>
     <w:lsdException w:name="heading 2" w:semiHidden="1" w:uiPriority="9" w:unhideWhenUsed="1" w:qFormat="1"/>
@@ -7262,9 +7769,6 @@
     <w:lsdException w:name="List Table 5 Dark Accent 6" w:uiPriority="50"/>
     <w:lsdException w:name="List Table 6 Colorful Accent 6" w:uiPriority="51"/>
     <w:lsdException w:name="List Table 7 Colorful Accent 6" w:uiPriority="52"/>
-    <w:lsdException w:name="Mention" w:semiHidden="1" w:unhideWhenUsed="1"/>
-    <w:lsdException w:name="Smart Hyperlink" w:semiHidden="1" w:unhideWhenUsed="1"/>
-    <w:lsdException w:name="Hashtag" w:semiHidden="1" w:unhideWhenUsed="1"/>
   </w:latentStyles>
   <w:style w:type="paragraph" w:default="1" w:styleId="Normal">
     <w:name w:val="Normal"/>
@@ -7633,6 +8137,45 @@
       <w:spacing w:val="15"/>
     </w:rPr>
   </w:style>
+  <w:style w:type="paragraph" w:styleId="FootnoteText">
+    <w:name w:val="footnote text"/>
+    <w:basedOn w:val="Normal"/>
+    <w:link w:val="FootnoteTextChar"/>
+    <w:uiPriority w:val="99"/>
+    <w:semiHidden/>
+    <w:unhideWhenUsed/>
+    <w:rsid w:val="00845B2D"/>
+    <w:pPr>
+      <w:spacing w:after="0" w:line="240" w:lineRule="auto"/>
+    </w:pPr>
+    <w:rPr>
+      <w:sz w:val="20"/>
+      <w:szCs w:val="20"/>
+    </w:rPr>
+  </w:style>
+  <w:style w:type="character" w:customStyle="1" w:styleId="FootnoteTextChar">
+    <w:name w:val="Footnote Text Char"/>
+    <w:basedOn w:val="DefaultParagraphFont"/>
+    <w:link w:val="FootnoteText"/>
+    <w:uiPriority w:val="99"/>
+    <w:semiHidden/>
+    <w:rsid w:val="00845B2D"/>
+    <w:rPr>
+      <w:sz w:val="20"/>
+      <w:szCs w:val="20"/>
+    </w:rPr>
+  </w:style>
+  <w:style w:type="character" w:styleId="FootnoteReference">
+    <w:name w:val="footnote reference"/>
+    <w:basedOn w:val="DefaultParagraphFont"/>
+    <w:uiPriority w:val="99"/>
+    <w:semiHidden/>
+    <w:unhideWhenUsed/>
+    <w:rsid w:val="00845B2D"/>
+    <w:rPr>
+      <w:vertAlign w:val="superscript"/>
+    </w:rPr>
+  </w:style>
 </w:styles>
 </file>
 
@@ -7936,7 +8479,7 @@
 </file>
 
 <file path=customXml/itemProps1.xml><?xml version="1.0" encoding="utf-8"?>
-<ds:datastoreItem xmlns:ds="http://schemas.openxmlformats.org/officeDocument/2006/customXml" ds:itemID="{F04E2406-A672-4453-B85F-5B8CD49A51D6}">
+<ds:datastoreItem xmlns:ds="http://schemas.openxmlformats.org/officeDocument/2006/customXml" ds:itemID="{3E0E79A4-A9FB-4A82-BB93-B6B3EBA65506}">
   <ds:schemaRefs>
     <ds:schemaRef ds:uri="http://schemas.openxmlformats.org/officeDocument/2006/bibliography"/>
   </ds:schemaRefs>

</xml_diff>

<commit_message>
Beta Ver 2. Rezig TOC. We may remove timeline , add UC for Carl and submit from here .
</commit_message>
<xml_diff>
--- a/Project plans/VCR-OOSE-2017.docx
+++ b/Project plans/VCR-OOSE-2017.docx
@@ -1,6 +1,6 @@
 
 <file path=word/document.xml><?xml version="1.0" encoding="utf-8"?>
-<w:document xmlns:wpc="http://schemas.microsoft.com/office/word/2010/wordprocessingCanvas" xmlns:mc="http://schemas.openxmlformats.org/markup-compatibility/2006" xmlns:o="urn:schemas-microsoft-com:office:office" xmlns:r="http://schemas.openxmlformats.org/officeDocument/2006/relationships" xmlns:m="http://schemas.openxmlformats.org/officeDocument/2006/math" xmlns:v="urn:schemas-microsoft-com:vml" xmlns:wp14="http://schemas.microsoft.com/office/word/2010/wordprocessingDrawing" xmlns:wp="http://schemas.openxmlformats.org/drawingml/2006/wordprocessingDrawing" xmlns:w10="urn:schemas-microsoft-com:office:word" xmlns:w="http://schemas.openxmlformats.org/wordprocessingml/2006/main" xmlns:w14="http://schemas.microsoft.com/office/word/2010/wordml" xmlns:w15="http://schemas.microsoft.com/office/word/2012/wordml" xmlns:wpg="http://schemas.microsoft.com/office/word/2010/wordprocessingGroup" xmlns:wpi="http://schemas.microsoft.com/office/word/2010/wordprocessingInk" xmlns:wne="http://schemas.microsoft.com/office/word/2006/wordml" xmlns:wps="http://schemas.microsoft.com/office/word/2010/wordprocessingShape" mc:Ignorable="w14 w15 wp14">
+<w:document xmlns:wpc="http://schemas.microsoft.com/office/word/2010/wordprocessingCanvas" xmlns:cx="http://schemas.microsoft.com/office/drawing/2014/chartex" xmlns:cx1="http://schemas.microsoft.com/office/drawing/2015/9/8/chartex" xmlns:cx2="http://schemas.microsoft.com/office/drawing/2015/10/21/chartex" xmlns:cx3="http://schemas.microsoft.com/office/drawing/2016/5/9/chartex" xmlns:cx4="http://schemas.microsoft.com/office/drawing/2016/5/10/chartex" xmlns:cx5="http://schemas.microsoft.com/office/drawing/2016/5/11/chartex" xmlns:mc="http://schemas.openxmlformats.org/markup-compatibility/2006" xmlns:o="urn:schemas-microsoft-com:office:office" xmlns:r="http://schemas.openxmlformats.org/officeDocument/2006/relationships" xmlns:m="http://schemas.openxmlformats.org/officeDocument/2006/math" xmlns:v="urn:schemas-microsoft-com:vml" xmlns:wp14="http://schemas.microsoft.com/office/word/2010/wordprocessingDrawing" xmlns:wp="http://schemas.openxmlformats.org/drawingml/2006/wordprocessingDrawing" xmlns:w10="urn:schemas-microsoft-com:office:word" xmlns:w="http://schemas.openxmlformats.org/wordprocessingml/2006/main" xmlns:w14="http://schemas.microsoft.com/office/word/2010/wordml" xmlns:w15="http://schemas.microsoft.com/office/word/2012/wordml" xmlns:w16se="http://schemas.microsoft.com/office/word/2015/wordml/symex" xmlns:wpg="http://schemas.microsoft.com/office/word/2010/wordprocessingGroup" xmlns:wpi="http://schemas.microsoft.com/office/word/2010/wordprocessingInk" xmlns:wne="http://schemas.microsoft.com/office/word/2006/wordml" xmlns:wps="http://schemas.microsoft.com/office/word/2010/wordprocessingShape" mc:Ignorable="w14 w15 w16se wp14">
   <w:body>
     <w:p>
       <w:pPr>
@@ -168,19 +168,11 @@
                 <w:rStyle w:val="BookTitle"/>
               </w:rPr>
             </w:pPr>
-            <w:proofErr w:type="spellStart"/>
             <w:r>
               <w:rPr>
                 <w:rStyle w:val="BookTitle"/>
               </w:rPr>
-              <w:t>Vinit</w:t>
-            </w:r>
-            <w:proofErr w:type="spellEnd"/>
-            <w:r>
-              <w:rPr>
-                <w:rStyle w:val="BookTitle"/>
-              </w:rPr>
-              <w:t xml:space="preserve"> Date</w:t>
+              <w:t>Vinit Date</w:t>
             </w:r>
           </w:p>
         </w:tc>
@@ -861,41 +853,68 @@
           <w:lang w:val="sv-FI"/>
         </w:rPr>
       </w:pPr>
-      <w:proofErr w:type="spellStart"/>
       <w:r>
         <w:rPr>
           <w:rFonts w:ascii="Times New Roman" w:eastAsia="Times New Roman" w:hAnsi="Times New Roman"/>
           <w:sz w:val="28"/>
           <w:lang w:val="sv-FI"/>
         </w:rPr>
-        <w:t>Rajeeva</w:t>
-      </w:r>
-      <w:proofErr w:type="spellEnd"/>
-      <w:r>
+        <w:t xml:space="preserve">Rajeeva Revankar </w:t>
+      </w:r>
+    </w:p>
+    <w:p>
+      <w:pPr>
+        <w:pStyle w:val="NoSpacing"/>
         <w:rPr>
           <w:rFonts w:ascii="Times New Roman" w:eastAsia="Times New Roman" w:hAnsi="Times New Roman"/>
           <w:sz w:val="28"/>
           <w:lang w:val="sv-FI"/>
         </w:rPr>
-        <w:t xml:space="preserve"> </w:t>
-      </w:r>
-      <w:proofErr w:type="spellStart"/>
+      </w:pPr>
       <w:r>
         <w:rPr>
           <w:rFonts w:ascii="Times New Roman" w:eastAsia="Times New Roman" w:hAnsi="Times New Roman"/>
           <w:sz w:val="28"/>
           <w:lang w:val="sv-FI"/>
         </w:rPr>
-        <w:t>Revankar</w:t>
-      </w:r>
-      <w:proofErr w:type="spellEnd"/>
-      <w:r>
-        <w:rPr>
-          <w:rFonts w:ascii="Times New Roman" w:eastAsia="Times New Roman" w:hAnsi="Times New Roman"/>
-          <w:sz w:val="28"/>
+        <w:t>Carl Mohn</w:t>
+      </w:r>
+    </w:p>
+    <w:p>
+      <w:pPr>
+        <w:rPr>
           <w:lang w:val="sv-FI"/>
         </w:rPr>
-        <w:t xml:space="preserve"> </w:t>
+      </w:pPr>
+    </w:p>
+    <w:p>
+      <w:pPr>
+        <w:rPr>
+          <w:lang w:val="sv-FI"/>
+        </w:rPr>
+      </w:pPr>
+    </w:p>
+    <w:p>
+      <w:pPr>
+        <w:pStyle w:val="Heading2"/>
+        <w:rPr>
+          <w:b/>
+          <w:lang w:val="en-US"/>
+        </w:rPr>
+      </w:pPr>
+      <w:r>
+        <w:rPr>
+          <w:b/>
+          <w:lang w:val="en-US"/>
+        </w:rPr>
+        <w:t>Exemptions / Out of Project S</w:t>
+      </w:r>
+      <w:r>
+        <w:rPr>
+          <w:b/>
+          <w:lang w:val="en-US"/>
+        </w:rPr>
+        <w:t xml:space="preserve">cope </w:t>
       </w:r>
     </w:p>
     <w:p>
@@ -904,61 +923,6 @@
         <w:rPr>
           <w:rFonts w:ascii="Times New Roman" w:eastAsia="Times New Roman" w:hAnsi="Times New Roman"/>
           <w:sz w:val="28"/>
-          <w:lang w:val="sv-FI"/>
-        </w:rPr>
-      </w:pPr>
-      <w:r>
-        <w:rPr>
-          <w:rFonts w:ascii="Times New Roman" w:eastAsia="Times New Roman" w:hAnsi="Times New Roman"/>
-          <w:sz w:val="28"/>
-          <w:lang w:val="sv-FI"/>
-        </w:rPr>
-        <w:t>Carl Mohn</w:t>
-      </w:r>
-    </w:p>
-    <w:p>
-      <w:pPr>
-        <w:rPr>
-          <w:lang w:val="sv-FI"/>
-        </w:rPr>
-      </w:pPr>
-    </w:p>
-    <w:p>
-      <w:pPr>
-        <w:rPr>
-          <w:lang w:val="sv-FI"/>
-        </w:rPr>
-      </w:pPr>
-    </w:p>
-    <w:p>
-      <w:pPr>
-        <w:pStyle w:val="Heading2"/>
-        <w:rPr>
-          <w:b/>
-          <w:lang w:val="en-US"/>
-        </w:rPr>
-      </w:pPr>
-      <w:r>
-        <w:rPr>
-          <w:b/>
-          <w:lang w:val="en-US"/>
-        </w:rPr>
-        <w:t>Exemptions / Out of Project S</w:t>
-      </w:r>
-      <w:r>
-        <w:rPr>
-          <w:b/>
-          <w:lang w:val="en-US"/>
-        </w:rPr>
-        <w:t xml:space="preserve">cope </w:t>
-      </w:r>
-    </w:p>
-    <w:p>
-      <w:pPr>
-        <w:pStyle w:val="NoSpacing"/>
-        <w:rPr>
-          <w:rFonts w:ascii="Times New Roman" w:eastAsia="Times New Roman" w:hAnsi="Times New Roman"/>
-          <w:sz w:val="28"/>
         </w:rPr>
       </w:pPr>
       <w:r>
@@ -998,14 +962,13 @@
     </w:p>
     <w:p>
       <w:pPr>
-        <w:pStyle w:val="Heading2"/>
-        <w:rPr>
-          <w:lang w:val="en-US"/>
-        </w:rPr>
-      </w:pPr>
-      <w:r>
-        <w:rPr>
-          <w:b/>
+        <w:pStyle w:val="Heading1"/>
+        <w:rPr>
+          <w:lang w:val="en-US"/>
+        </w:rPr>
+      </w:pPr>
+      <w:r>
+        <w:rPr>
           <w:lang w:val="en-US"/>
         </w:rPr>
         <w:lastRenderedPageBreak/>
@@ -1530,15 +1493,13 @@
     </w:p>
     <w:p>
       <w:pPr>
-        <w:pStyle w:val="Heading2"/>
-        <w:rPr>
-          <w:b/>
-          <w:lang w:val="en-US"/>
-        </w:rPr>
-      </w:pPr>
-      <w:r>
-        <w:rPr>
-          <w:b/>
+        <w:pStyle w:val="Heading1"/>
+        <w:rPr>
+          <w:lang w:val="en-US"/>
+        </w:rPr>
+      </w:pPr>
+      <w:r>
+        <w:rPr>
           <w:lang w:val="en-US"/>
         </w:rPr>
         <w:lastRenderedPageBreak/>
@@ -1809,13 +1770,11 @@
       <w:pPr>
         <w:pStyle w:val="Heading2"/>
         <w:rPr>
-          <w:b/>
-          <w:lang w:val="en-US"/>
-        </w:rPr>
-      </w:pPr>
-      <w:r>
-        <w:rPr>
-          <w:b/>
+          <w:lang w:val="en-US"/>
+        </w:rPr>
+      </w:pPr>
+      <w:r>
+        <w:rPr>
           <w:lang w:val="en-US"/>
         </w:rPr>
         <w:lastRenderedPageBreak/>
@@ -1920,19 +1879,10 @@
       <w:pPr>
         <w:pStyle w:val="Heading1"/>
         <w:rPr>
-          <w:b/>
-          <w:sz w:val="26"/>
-          <w:szCs w:val="26"/>
-          <w:lang w:val="en-US"/>
-        </w:rPr>
-      </w:pPr>
-      <w:r>
-        <w:rPr>
-          <w:b/>
-          <w:sz w:val="26"/>
-          <w:szCs w:val="26"/>
-          <w:lang w:val="en-US"/>
-        </w:rPr>
+          <w:lang w:val="en-US"/>
+        </w:rPr>
+      </w:pPr>
+      <w:r>
         <w:t>Implementation</w:t>
       </w:r>
     </w:p>
@@ -1954,38 +1904,6 @@
         <w:rPr>
           <w:lang w:val="en-US"/>
         </w:rPr>
-        <w:t>Deliverable Timeline</w:t>
-      </w:r>
-    </w:p>
-    <w:p>
-      <w:pPr>
-        <w:rPr>
-          <w:rFonts w:asciiTheme="majorHAnsi" w:eastAsiaTheme="majorEastAsia" w:hAnsiTheme="majorHAnsi" w:cstheme="majorBidi"/>
-          <w:color w:val="2F5496" w:themeColor="accent1" w:themeShade="BF"/>
-          <w:sz w:val="26"/>
-          <w:szCs w:val="26"/>
-          <w:lang w:val="en-US"/>
-        </w:rPr>
-      </w:pPr>
-      <w:r>
-        <w:rPr>
-          <w:lang w:val="en-US"/>
-        </w:rPr>
-        <w:br w:type="page"/>
-      </w:r>
-    </w:p>
-    <w:p>
-      <w:pPr>
-        <w:pStyle w:val="Heading2"/>
-        <w:rPr>
-          <w:lang w:val="en-US"/>
-        </w:rPr>
-      </w:pPr>
-      <w:r>
-        <w:rPr>
-          <w:lang w:val="en-US"/>
-        </w:rPr>
-        <w:lastRenderedPageBreak/>
         <w:t>Implementation</w:t>
       </w:r>
       <w:r>
@@ -2006,19 +1924,7 @@
         <w:rPr>
           <w:lang w:val="en-US"/>
         </w:rPr>
-        <w:t xml:space="preserve">Identified </w:t>
-      </w:r>
-      <w:r>
-        <w:rPr>
-          <w:lang w:val="en-US"/>
-        </w:rPr>
-        <w:t>the a</w:t>
-      </w:r>
-      <w:r>
-        <w:rPr>
-          <w:lang w:val="en-US"/>
-        </w:rPr>
-        <w:t>ctors</w:t>
+        <w:t>Actor Identification</w:t>
       </w:r>
     </w:p>
     <w:p>
@@ -2192,6 +2098,12 @@
           <w:lang w:val="en-US"/>
         </w:rPr>
         <w:t xml:space="preserve"> Use Case Diagram</w:t>
+      </w:r>
+      <w:r>
+        <w:rPr>
+          <w:lang w:val="en-US"/>
+        </w:rPr>
+        <w:t xml:space="preserve"> ( High Level)</w:t>
       </w:r>
     </w:p>
     <w:p>
@@ -2315,6 +2227,12 @@
         <w:lastRenderedPageBreak/>
         <w:t>Describe Use Cases</w:t>
       </w:r>
+      <w:r>
+        <w:rPr>
+          <w:lang w:val="en-US"/>
+        </w:rPr>
+        <w:t xml:space="preserve"> (Bird’s eye view)</w:t>
+      </w:r>
     </w:p>
     <w:p>
       <w:pPr>
@@ -2716,7 +2634,7 @@
     </w:p>
     <w:p>
       <w:pPr>
-        <w:pStyle w:val="Heading2"/>
+        <w:pStyle w:val="Heading4"/>
       </w:pPr>
       <w:r>
         <w:t xml:space="preserve">Actors </w:t>
@@ -2798,11 +2716,17 @@
     </w:p>
     <w:p>
       <w:pPr>
-        <w:pStyle w:val="Heading2"/>
+        <w:pStyle w:val="Heading4"/>
       </w:pPr>
       <w:bookmarkStart w:id="0" w:name="SECTION00533000000000000000"/>
       <w:r>
-        <w:t>Pre-Conditions</w:t>
+        <w:t>Pre-</w:t>
+      </w:r>
+      <w:r>
+        <w:rPr>
+          <w:rStyle w:val="Heading4Char"/>
+        </w:rPr>
+        <w:t>Conditions</w:t>
       </w:r>
       <w:bookmarkEnd w:id="0"/>
       <w:r>
@@ -2847,7 +2771,7 @@
     </w:p>
     <w:p>
       <w:pPr>
-        <w:pStyle w:val="Heading2"/>
+        <w:pStyle w:val="Heading4"/>
       </w:pPr>
       <w:bookmarkStart w:id="1" w:name="SECTION00534000000000000000"/>
       <w:r>
@@ -2950,7 +2874,7 @@
     </w:p>
     <w:p>
       <w:pPr>
-        <w:pStyle w:val="Heading2"/>
+        <w:pStyle w:val="Heading4"/>
       </w:pPr>
       <w:r>
         <w:t xml:space="preserve">Post-Conditions </w:t>
@@ -2978,7 +2902,7 @@
     </w:p>
     <w:p>
       <w:pPr>
-        <w:pStyle w:val="Heading2"/>
+        <w:pStyle w:val="Heading4"/>
       </w:pPr>
       <w:r>
         <w:t>Alternative Flow of Event</w:t>
@@ -3048,7 +2972,7 @@
     <w:bookmarkEnd w:id="2"/>
     <w:p>
       <w:pPr>
-        <w:pStyle w:val="Heading2"/>
+        <w:pStyle w:val="Heading4"/>
       </w:pPr>
       <w:r>
         <w:t xml:space="preserve">Post-Conditions </w:t>
@@ -3217,7 +3141,7 @@
     </w:p>
     <w:p>
       <w:pPr>
-        <w:pStyle w:val="Heading2"/>
+        <w:pStyle w:val="Heading4"/>
       </w:pPr>
       <w:r>
         <w:t xml:space="preserve">Actors </w:t>
@@ -3285,7 +3209,7 @@
     </w:p>
     <w:p>
       <w:pPr>
-        <w:pStyle w:val="Heading2"/>
+        <w:pStyle w:val="Heading4"/>
       </w:pPr>
       <w:r>
         <w:t xml:space="preserve">Pre-Conditions </w:t>
@@ -3313,7 +3237,7 @@
     </w:p>
     <w:p>
       <w:pPr>
-        <w:pStyle w:val="Heading2"/>
+        <w:pStyle w:val="Heading4"/>
       </w:pPr>
       <w:r>
         <w:t xml:space="preserve">Flow of Events </w:t>
@@ -3405,7 +3329,7 @@
     </w:p>
     <w:p>
       <w:pPr>
-        <w:pStyle w:val="Heading2"/>
+        <w:pStyle w:val="Heading4"/>
       </w:pPr>
       <w:r>
         <w:t>Alternative Flow of Event</w:t>
@@ -3473,7 +3397,7 @@
     </w:p>
     <w:p>
       <w:pPr>
-        <w:pStyle w:val="Heading2"/>
+        <w:pStyle w:val="Heading4"/>
       </w:pPr>
       <w:r>
         <w:t xml:space="preserve">Post-Conditions </w:t>
@@ -3508,6 +3432,25 @@
           <w:lang w:val="en-US"/>
         </w:rPr>
       </w:pPr>
+      <w:r>
+        <w:rPr>
+          <w:b/>
+          <w:sz w:val="26"/>
+          <w:szCs w:val="26"/>
+          <w:lang w:val="en-US"/>
+        </w:rPr>
+        <w:br w:type="page"/>
+      </w:r>
+    </w:p>
+    <w:p>
+      <w:pPr>
+        <w:rPr>
+          <w:b/>
+          <w:sz w:val="26"/>
+          <w:szCs w:val="26"/>
+          <w:lang w:val="en-US"/>
+        </w:rPr>
+      </w:pPr>
     </w:p>
     <w:p>
       <w:pPr>
@@ -3539,29 +3482,12 @@
         <w:rPr>
           <w:rFonts w:eastAsia="Times New Roman"/>
         </w:rPr>
-        <w:t xml:space="preserve">” use case (Contributor: </w:t>
-      </w:r>
-      <w:r>
-        <w:rPr>
-          <w:rFonts w:eastAsia="Times New Roman"/>
-        </w:rPr>
-        <w:t>Carl Mohn</w:t>
-      </w:r>
-      <w:r>
-        <w:rPr>
-          <w:rFonts w:eastAsia="Times New Roman"/>
-        </w:rPr>
-        <w:t>)</w:t>
-      </w:r>
-    </w:p>
-    <w:p>
-      <w:pPr>
-        <w:pStyle w:val="Heading3"/>
-      </w:pPr>
-    </w:p>
-    <w:p>
-      <w:pPr>
-        <w:pStyle w:val="Heading2"/>
+        <w:t>” use case (Contributor: Carl Mohn)</w:t>
+      </w:r>
+    </w:p>
+    <w:p>
+      <w:pPr>
+        <w:pStyle w:val="Heading4"/>
       </w:pPr>
       <w:r>
         <w:t xml:space="preserve">Actors </w:t>
@@ -3631,7 +3557,6 @@
           <w:rFonts w:ascii="Times New Roman" w:eastAsia="Times New Roman" w:hAnsi="Times New Roman"/>
           <w:sz w:val="28"/>
         </w:rPr>
-        <w:lastRenderedPageBreak/>
         <w:t>Minecraft</w:t>
       </w:r>
       <w:r>
@@ -3651,7 +3576,7 @@
     </w:p>
     <w:p>
       <w:pPr>
-        <w:pStyle w:val="Heading2"/>
+        <w:pStyle w:val="Heading4"/>
       </w:pPr>
       <w:r>
         <w:t xml:space="preserve">Pre-Conditions </w:t>
@@ -3699,7 +3624,7 @@
     </w:p>
     <w:p>
       <w:pPr>
-        <w:pStyle w:val="Heading2"/>
+        <w:pStyle w:val="Heading4"/>
       </w:pPr>
       <w:r>
         <w:t xml:space="preserve">Flow of Events </w:t>
@@ -3774,7 +3699,7 @@
     </w:p>
     <w:p>
       <w:pPr>
-        <w:pStyle w:val="Heading2"/>
+        <w:pStyle w:val="Heading4"/>
       </w:pPr>
       <w:r>
         <w:t xml:space="preserve">Post-Conditions </w:t>
@@ -3802,7 +3727,7 @@
     </w:p>
     <w:p>
       <w:pPr>
-        <w:pStyle w:val="Heading2"/>
+        <w:pStyle w:val="Heading4"/>
       </w:pPr>
       <w:r>
         <w:t>Alternative Flow of Event</w:t>
@@ -3850,7 +3775,7 @@
     </w:p>
     <w:p>
       <w:pPr>
-        <w:pStyle w:val="Heading2"/>
+        <w:pStyle w:val="Heading4"/>
       </w:pPr>
       <w:r>
         <w:t xml:space="preserve">Post-Conditions </w:t>
@@ -3927,8 +3852,49 @@
           <w:lang w:val="en-US"/>
         </w:rPr>
       </w:pPr>
-      <w:bookmarkStart w:id="3" w:name="_GoBack"/>
-      <w:bookmarkEnd w:id="3"/>
+    </w:p>
+    <w:p>
+      <w:pPr>
+        <w:rPr>
+          <w:rFonts w:asciiTheme="majorHAnsi" w:eastAsiaTheme="majorEastAsia" w:hAnsiTheme="majorHAnsi" w:cstheme="majorBidi"/>
+          <w:color w:val="1F3763" w:themeColor="accent1" w:themeShade="7F"/>
+          <w:sz w:val="24"/>
+          <w:szCs w:val="24"/>
+          <w:lang w:val="en-US"/>
+        </w:rPr>
+      </w:pPr>
+      <w:r>
+        <w:rPr>
+          <w:lang w:val="en-US"/>
+        </w:rPr>
+        <w:br w:type="page"/>
+      </w:r>
+    </w:p>
+    <w:p>
+      <w:pPr>
+        <w:pStyle w:val="Heading2"/>
+        <w:rPr>
+          <w:lang w:val="en-US"/>
+        </w:rPr>
+      </w:pPr>
+      <w:r>
+        <w:rPr>
+          <w:lang w:val="en-US"/>
+        </w:rPr>
+        <w:lastRenderedPageBreak/>
+        <w:t>Deliverable Timeline</w:t>
+      </w:r>
+    </w:p>
+    <w:p>
+      <w:pPr>
+        <w:rPr>
+          <w:rFonts w:asciiTheme="majorHAnsi" w:eastAsiaTheme="majorEastAsia" w:hAnsiTheme="majorHAnsi" w:cstheme="majorBidi"/>
+          <w:color w:val="2F5496" w:themeColor="accent1" w:themeShade="BF"/>
+          <w:sz w:val="26"/>
+          <w:szCs w:val="26"/>
+          <w:lang w:val="en-US"/>
+        </w:rPr>
+      </w:pPr>
     </w:p>
     <w:p>
       <w:pPr>
@@ -3990,10 +3956,10 @@
             <v:path o:extrusionok="f" gradientshapeok="t" o:connecttype="rect"/>
             <o:lock v:ext="edit" aspectratio="t"/>
           </v:shapetype>
-          <v:shape id="_x0000_i1025" type="#_x0000_t75" style="width:181.5pt;height:40.5pt" o:ole="">
+          <v:shape id="_x0000_i1028" type="#_x0000_t75" style="width:181.5pt;height:40.5pt" o:ole="">
             <v:imagedata r:id="rId14" o:title=""/>
           </v:shape>
-          <o:OLEObject Type="Embed" ProgID="Package" ShapeID="_x0000_i1025" DrawAspect="Content" ObjectID="_1552337546" r:id="rId15"/>
+          <o:OLEObject Type="Embed" ProgID="Package" ShapeID="_x0000_i1028" DrawAspect="Content" ObjectID="_1552396711" r:id="rId15"/>
         </w:object>
       </w:r>
     </w:p>
@@ -4016,6 +3982,27 @@
           <w:lang w:val="en-US"/>
         </w:rPr>
       </w:pPr>
+    </w:p>
+    <w:p>
+      <w:pPr>
+        <w:rPr>
+          <w:rFonts w:asciiTheme="majorHAnsi" w:eastAsiaTheme="majorEastAsia" w:hAnsiTheme="majorHAnsi" w:cstheme="majorBidi"/>
+          <w:b/>
+          <w:color w:val="2F5496" w:themeColor="accent1" w:themeShade="BF"/>
+          <w:sz w:val="26"/>
+          <w:szCs w:val="26"/>
+          <w:lang w:val="en-US"/>
+        </w:rPr>
+      </w:pPr>
+      <w:r>
+        <w:rPr>
+          <w:b/>
+          <w:sz w:val="26"/>
+          <w:szCs w:val="26"/>
+          <w:lang w:val="en-US"/>
+        </w:rPr>
+        <w:br w:type="page"/>
+      </w:r>
     </w:p>
     <w:p>
       <w:pPr>
@@ -4165,11 +4152,6 @@
       <w:pPr>
         <w:pStyle w:val="Heading2"/>
       </w:pPr>
-    </w:p>
-    <w:p>
-      <w:pPr>
-        <w:pStyle w:val="Heading2"/>
-      </w:pPr>
       <w:r>
         <w:t>Player Logs in, The player has option to Create or Update  world with World Server</w:t>
       </w:r>
@@ -4192,7 +4174,10 @@
         <w:t>Can update world</w:t>
       </w:r>
     </w:p>
-    <w:p/>
+    <w:p>
+      <w:bookmarkStart w:id="3" w:name="_GoBack"/>
+      <w:bookmarkEnd w:id="3"/>
+    </w:p>
     <w:p>
       <w:pPr>
         <w:pStyle w:val="Heading2"/>
@@ -4364,7 +4349,7 @@
 </file>
 
 <file path=word/endnotes.xml><?xml version="1.0" encoding="utf-8"?>
-<w:endnotes xmlns:wpc="http://schemas.microsoft.com/office/word/2010/wordprocessingCanvas" xmlns:mc="http://schemas.openxmlformats.org/markup-compatibility/2006" xmlns:o="urn:schemas-microsoft-com:office:office" xmlns:r="http://schemas.openxmlformats.org/officeDocument/2006/relationships" xmlns:m="http://schemas.openxmlformats.org/officeDocument/2006/math" xmlns:v="urn:schemas-microsoft-com:vml" xmlns:wp14="http://schemas.microsoft.com/office/word/2010/wordprocessingDrawing" xmlns:wp="http://schemas.openxmlformats.org/drawingml/2006/wordprocessingDrawing" xmlns:w10="urn:schemas-microsoft-com:office:word" xmlns:w="http://schemas.openxmlformats.org/wordprocessingml/2006/main" xmlns:w14="http://schemas.microsoft.com/office/word/2010/wordml" xmlns:w15="http://schemas.microsoft.com/office/word/2012/wordml" xmlns:wpg="http://schemas.microsoft.com/office/word/2010/wordprocessingGroup" xmlns:wpi="http://schemas.microsoft.com/office/word/2010/wordprocessingInk" xmlns:wne="http://schemas.microsoft.com/office/word/2006/wordml" xmlns:wps="http://schemas.microsoft.com/office/word/2010/wordprocessingShape" mc:Ignorable="w14 w15 wp14">
+<w:endnotes xmlns:wpc="http://schemas.microsoft.com/office/word/2010/wordprocessingCanvas" xmlns:cx="http://schemas.microsoft.com/office/drawing/2014/chartex" xmlns:cx1="http://schemas.microsoft.com/office/drawing/2015/9/8/chartex" xmlns:cx2="http://schemas.microsoft.com/office/drawing/2015/10/21/chartex" xmlns:cx3="http://schemas.microsoft.com/office/drawing/2016/5/9/chartex" xmlns:cx4="http://schemas.microsoft.com/office/drawing/2016/5/10/chartex" xmlns:cx5="http://schemas.microsoft.com/office/drawing/2016/5/11/chartex" xmlns:mc="http://schemas.openxmlformats.org/markup-compatibility/2006" xmlns:o="urn:schemas-microsoft-com:office:office" xmlns:r="http://schemas.openxmlformats.org/officeDocument/2006/relationships" xmlns:m="http://schemas.openxmlformats.org/officeDocument/2006/math" xmlns:v="urn:schemas-microsoft-com:vml" xmlns:wp14="http://schemas.microsoft.com/office/word/2010/wordprocessingDrawing" xmlns:wp="http://schemas.openxmlformats.org/drawingml/2006/wordprocessingDrawing" xmlns:w10="urn:schemas-microsoft-com:office:word" xmlns:w="http://schemas.openxmlformats.org/wordprocessingml/2006/main" xmlns:w14="http://schemas.microsoft.com/office/word/2010/wordml" xmlns:w15="http://schemas.microsoft.com/office/word/2012/wordml" xmlns:w16se="http://schemas.microsoft.com/office/word/2015/wordml/symex" xmlns:wpg="http://schemas.microsoft.com/office/word/2010/wordprocessingGroup" xmlns:wpi="http://schemas.microsoft.com/office/word/2010/wordprocessingInk" xmlns:wne="http://schemas.microsoft.com/office/word/2006/wordml" xmlns:wps="http://schemas.microsoft.com/office/word/2010/wordprocessingShape" mc:Ignorable="w14 w15 w16se wp14">
   <w:endnote w:type="separator" w:id="-1">
     <w:p>
       <w:pPr>
@@ -4389,7 +4374,7 @@
 </file>
 
 <file path=word/footnotes.xml><?xml version="1.0" encoding="utf-8"?>
-<w:footnotes xmlns:wpc="http://schemas.microsoft.com/office/word/2010/wordprocessingCanvas" xmlns:mc="http://schemas.openxmlformats.org/markup-compatibility/2006" xmlns:o="urn:schemas-microsoft-com:office:office" xmlns:r="http://schemas.openxmlformats.org/officeDocument/2006/relationships" xmlns:m="http://schemas.openxmlformats.org/officeDocument/2006/math" xmlns:v="urn:schemas-microsoft-com:vml" xmlns:wp14="http://schemas.microsoft.com/office/word/2010/wordprocessingDrawing" xmlns:wp="http://schemas.openxmlformats.org/drawingml/2006/wordprocessingDrawing" xmlns:w10="urn:schemas-microsoft-com:office:word" xmlns:w="http://schemas.openxmlformats.org/wordprocessingml/2006/main" xmlns:w14="http://schemas.microsoft.com/office/word/2010/wordml" xmlns:w15="http://schemas.microsoft.com/office/word/2012/wordml" xmlns:wpg="http://schemas.microsoft.com/office/word/2010/wordprocessingGroup" xmlns:wpi="http://schemas.microsoft.com/office/word/2010/wordprocessingInk" xmlns:wne="http://schemas.microsoft.com/office/word/2006/wordml" xmlns:wps="http://schemas.microsoft.com/office/word/2010/wordprocessingShape" mc:Ignorable="w14 w15 wp14">
+<w:footnotes xmlns:wpc="http://schemas.microsoft.com/office/word/2010/wordprocessingCanvas" xmlns:cx="http://schemas.microsoft.com/office/drawing/2014/chartex" xmlns:cx1="http://schemas.microsoft.com/office/drawing/2015/9/8/chartex" xmlns:cx2="http://schemas.microsoft.com/office/drawing/2015/10/21/chartex" xmlns:cx3="http://schemas.microsoft.com/office/drawing/2016/5/9/chartex" xmlns:cx4="http://schemas.microsoft.com/office/drawing/2016/5/10/chartex" xmlns:cx5="http://schemas.microsoft.com/office/drawing/2016/5/11/chartex" xmlns:mc="http://schemas.openxmlformats.org/markup-compatibility/2006" xmlns:o="urn:schemas-microsoft-com:office:office" xmlns:r="http://schemas.openxmlformats.org/officeDocument/2006/relationships" xmlns:m="http://schemas.openxmlformats.org/officeDocument/2006/math" xmlns:v="urn:schemas-microsoft-com:vml" xmlns:wp14="http://schemas.microsoft.com/office/word/2010/wordprocessingDrawing" xmlns:wp="http://schemas.openxmlformats.org/drawingml/2006/wordprocessingDrawing" xmlns:w10="urn:schemas-microsoft-com:office:word" xmlns:w="http://schemas.openxmlformats.org/wordprocessingml/2006/main" xmlns:w14="http://schemas.microsoft.com/office/word/2010/wordml" xmlns:w15="http://schemas.microsoft.com/office/word/2012/wordml" xmlns:w16se="http://schemas.microsoft.com/office/word/2015/wordml/symex" xmlns:wpg="http://schemas.microsoft.com/office/word/2010/wordprocessingGroup" xmlns:wpi="http://schemas.microsoft.com/office/word/2010/wordprocessingInk" xmlns:wne="http://schemas.microsoft.com/office/word/2006/wordml" xmlns:wps="http://schemas.microsoft.com/office/word/2010/wordprocessingShape" mc:Ignorable="w14 w15 w16se wp14">
   <w:footnote w:type="separator" w:id="-1">
     <w:p>
       <w:pPr>
@@ -4433,7 +4418,7 @@
 </file>
 
 <file path=word/numbering.xml><?xml version="1.0" encoding="utf-8"?>
-<w:numbering xmlns:wpc="http://schemas.microsoft.com/office/word/2010/wordprocessingCanvas" xmlns:mc="http://schemas.openxmlformats.org/markup-compatibility/2006" xmlns:o="urn:schemas-microsoft-com:office:office" xmlns:r="http://schemas.openxmlformats.org/officeDocument/2006/relationships" xmlns:m="http://schemas.openxmlformats.org/officeDocument/2006/math" xmlns:v="urn:schemas-microsoft-com:vml" xmlns:wp14="http://schemas.microsoft.com/office/word/2010/wordprocessingDrawing" xmlns:wp="http://schemas.openxmlformats.org/drawingml/2006/wordprocessingDrawing" xmlns:w10="urn:schemas-microsoft-com:office:word" xmlns:w="http://schemas.openxmlformats.org/wordprocessingml/2006/main" xmlns:w14="http://schemas.microsoft.com/office/word/2010/wordml" xmlns:w15="http://schemas.microsoft.com/office/word/2012/wordml" xmlns:wpg="http://schemas.microsoft.com/office/word/2010/wordprocessingGroup" xmlns:wpi="http://schemas.microsoft.com/office/word/2010/wordprocessingInk" xmlns:wne="http://schemas.microsoft.com/office/word/2006/wordml" xmlns:wps="http://schemas.microsoft.com/office/word/2010/wordprocessingShape" mc:Ignorable="w14 w15 wp14">
+<w:numbering xmlns:wpc="http://schemas.microsoft.com/office/word/2010/wordprocessingCanvas" xmlns:cx="http://schemas.microsoft.com/office/drawing/2014/chartex" xmlns:cx1="http://schemas.microsoft.com/office/drawing/2015/9/8/chartex" xmlns:cx2="http://schemas.microsoft.com/office/drawing/2015/10/21/chartex" xmlns:cx3="http://schemas.microsoft.com/office/drawing/2016/5/9/chartex" xmlns:cx4="http://schemas.microsoft.com/office/drawing/2016/5/10/chartex" xmlns:cx5="http://schemas.microsoft.com/office/drawing/2016/5/11/chartex" xmlns:mc="http://schemas.openxmlformats.org/markup-compatibility/2006" xmlns:o="urn:schemas-microsoft-com:office:office" xmlns:r="http://schemas.openxmlformats.org/officeDocument/2006/relationships" xmlns:m="http://schemas.openxmlformats.org/officeDocument/2006/math" xmlns:v="urn:schemas-microsoft-com:vml" xmlns:wp14="http://schemas.microsoft.com/office/word/2010/wordprocessingDrawing" xmlns:wp="http://schemas.openxmlformats.org/drawingml/2006/wordprocessingDrawing" xmlns:w10="urn:schemas-microsoft-com:office:word" xmlns:w="http://schemas.openxmlformats.org/wordprocessingml/2006/main" xmlns:w14="http://schemas.microsoft.com/office/word/2010/wordml" xmlns:w15="http://schemas.microsoft.com/office/word/2012/wordml" xmlns:w16se="http://schemas.microsoft.com/office/word/2015/wordml/symex" xmlns:wpg="http://schemas.microsoft.com/office/word/2010/wordprocessingGroup" xmlns:wpi="http://schemas.microsoft.com/office/word/2010/wordprocessingInk" xmlns:wne="http://schemas.microsoft.com/office/word/2006/wordml" xmlns:wps="http://schemas.microsoft.com/office/word/2010/wordprocessingShape" mc:Ignorable="w14 w15 w16se wp14">
   <w:abstractNum w:abstractNumId="0" w15:restartNumberingAfterBreak="0">
     <w:nsid w:val="00000002"/>
     <w:multiLevelType w:val="hybridMultilevel"/>
@@ -7381,7 +7366,7 @@
 </file>
 
 <file path=word/styles.xml><?xml version="1.0" encoding="utf-8"?>
-<w:styles xmlns:mc="http://schemas.openxmlformats.org/markup-compatibility/2006" xmlns:r="http://schemas.openxmlformats.org/officeDocument/2006/relationships" xmlns:w="http://schemas.openxmlformats.org/wordprocessingml/2006/main" xmlns:w14="http://schemas.microsoft.com/office/word/2010/wordml" xmlns:w15="http://schemas.microsoft.com/office/word/2012/wordml" mc:Ignorable="w14 w15">
+<w:styles xmlns:mc="http://schemas.openxmlformats.org/markup-compatibility/2006" xmlns:r="http://schemas.openxmlformats.org/officeDocument/2006/relationships" xmlns:w="http://schemas.openxmlformats.org/wordprocessingml/2006/main" xmlns:w14="http://schemas.microsoft.com/office/word/2010/wordml" xmlns:w15="http://schemas.microsoft.com/office/word/2012/wordml" xmlns:w16se="http://schemas.microsoft.com/office/word/2015/wordml/symex" mc:Ignorable="w14 w15 w16se">
   <w:docDefaults>
     <w:rPrDefault>
       <w:rPr>
@@ -7397,7 +7382,7 @@
       </w:pPr>
     </w:pPrDefault>
   </w:docDefaults>
-  <w:latentStyles w:defLockedState="0" w:defUIPriority="99" w:defSemiHidden="0" w:defUnhideWhenUsed="0" w:defQFormat="0" w:count="371">
+  <w:latentStyles w:defLockedState="0" w:defUIPriority="99" w:defSemiHidden="0" w:defUnhideWhenUsed="0" w:defQFormat="0" w:count="374">
     <w:lsdException w:name="Normal" w:uiPriority="0" w:qFormat="1"/>
     <w:lsdException w:name="heading 1" w:uiPriority="9" w:qFormat="1"/>
     <w:lsdException w:name="heading 2" w:semiHidden="1" w:uiPriority="9" w:unhideWhenUsed="1" w:qFormat="1"/>
@@ -7503,7 +7488,6 @@
     <w:lsdException w:name="HTML Sample" w:semiHidden="1" w:unhideWhenUsed="1"/>
     <w:lsdException w:name="HTML Typewriter" w:semiHidden="1" w:unhideWhenUsed="1"/>
     <w:lsdException w:name="HTML Variable" w:semiHidden="1" w:unhideWhenUsed="1"/>
-    <w:lsdException w:name="Normal Table" w:semiHidden="1" w:unhideWhenUsed="1"/>
     <w:lsdException w:name="annotation subject" w:semiHidden="1" w:unhideWhenUsed="1"/>
     <w:lsdException w:name="No List" w:semiHidden="1" w:unhideWhenUsed="1"/>
     <w:lsdException w:name="Outline List 1" w:semiHidden="1" w:unhideWhenUsed="1"/>
@@ -7548,7 +7532,6 @@
     <w:lsdException w:name="Table Professional" w:semiHidden="1" w:unhideWhenUsed="1"/>
     <w:lsdException w:name="Table Subtle 1" w:semiHidden="1" w:unhideWhenUsed="1"/>
     <w:lsdException w:name="Table Subtle 2" w:semiHidden="1" w:unhideWhenUsed="1"/>
-    <w:lsdException w:name="Table Web 1" w:semiHidden="1" w:unhideWhenUsed="1"/>
     <w:lsdException w:name="Table Web 2" w:semiHidden="1" w:unhideWhenUsed="1"/>
     <w:lsdException w:name="Table Web 3" w:semiHidden="1" w:unhideWhenUsed="1"/>
     <w:lsdException w:name="Balloon Text" w:semiHidden="1" w:unhideWhenUsed="1"/>
@@ -7769,6 +7752,9 @@
     <w:lsdException w:name="List Table 5 Dark Accent 6" w:uiPriority="50"/>
     <w:lsdException w:name="List Table 6 Colorful Accent 6" w:uiPriority="51"/>
     <w:lsdException w:name="List Table 7 Colorful Accent 6" w:uiPriority="52"/>
+    <w:lsdException w:name="Mention" w:semiHidden="1" w:unhideWhenUsed="1"/>
+    <w:lsdException w:name="Smart Hyperlink" w:semiHidden="1" w:unhideWhenUsed="1"/>
+    <w:lsdException w:name="Hashtag" w:semiHidden="1" w:unhideWhenUsed="1"/>
   </w:latentStyles>
   <w:style w:type="paragraph" w:default="1" w:styleId="Normal">
     <w:name w:val="Normal"/>
@@ -8479,7 +8465,7 @@
 </file>
 
 <file path=customXml/itemProps1.xml><?xml version="1.0" encoding="utf-8"?>
-<ds:datastoreItem xmlns:ds="http://schemas.openxmlformats.org/officeDocument/2006/customXml" ds:itemID="{3E0E79A4-A9FB-4A82-BB93-B6B3EBA65506}">
+<ds:datastoreItem xmlns:ds="http://schemas.openxmlformats.org/officeDocument/2006/customXml" ds:itemID="{D36AC339-368E-4EFD-9495-B7B604472B90}">
   <ds:schemaRefs>
     <ds:schemaRef ds:uri="http://schemas.openxmlformats.org/officeDocument/2006/bibliography"/>
   </ds:schemaRefs>

</xml_diff>

<commit_message>
Updated project plan, .gan file and PDF
</commit_message>
<xml_diff>
--- a/Project plans/VCR-OOSE-2017.docx
+++ b/Project plans/VCR-OOSE-2017.docx
@@ -1,6 +1,6 @@
 
 <file path=word/document.xml><?xml version="1.0" encoding="utf-8"?>
-<w:document xmlns:wpc="http://schemas.microsoft.com/office/word/2010/wordprocessingCanvas" xmlns:cx="http://schemas.microsoft.com/office/drawing/2014/chartex" xmlns:cx1="http://schemas.microsoft.com/office/drawing/2015/9/8/chartex" xmlns:cx2="http://schemas.microsoft.com/office/drawing/2015/10/21/chartex" xmlns:cx3="http://schemas.microsoft.com/office/drawing/2016/5/9/chartex" xmlns:cx4="http://schemas.microsoft.com/office/drawing/2016/5/10/chartex" xmlns:cx5="http://schemas.microsoft.com/office/drawing/2016/5/11/chartex" xmlns:mc="http://schemas.openxmlformats.org/markup-compatibility/2006" xmlns:o="urn:schemas-microsoft-com:office:office" xmlns:r="http://schemas.openxmlformats.org/officeDocument/2006/relationships" xmlns:m="http://schemas.openxmlformats.org/officeDocument/2006/math" xmlns:v="urn:schemas-microsoft-com:vml" xmlns:wp14="http://schemas.microsoft.com/office/word/2010/wordprocessingDrawing" xmlns:wp="http://schemas.openxmlformats.org/drawingml/2006/wordprocessingDrawing" xmlns:w10="urn:schemas-microsoft-com:office:word" xmlns:w="http://schemas.openxmlformats.org/wordprocessingml/2006/main" xmlns:w14="http://schemas.microsoft.com/office/word/2010/wordml" xmlns:w15="http://schemas.microsoft.com/office/word/2012/wordml" xmlns:w16se="http://schemas.microsoft.com/office/word/2015/wordml/symex" xmlns:wpg="http://schemas.microsoft.com/office/word/2010/wordprocessingGroup" xmlns:wpi="http://schemas.microsoft.com/office/word/2010/wordprocessingInk" xmlns:wne="http://schemas.microsoft.com/office/word/2006/wordml" xmlns:wps="http://schemas.microsoft.com/office/word/2010/wordprocessingShape" mc:Ignorable="w14 w15 w16se wp14">
+<w:document xmlns:wpc="http://schemas.microsoft.com/office/word/2010/wordprocessingCanvas" xmlns:mc="http://schemas.openxmlformats.org/markup-compatibility/2006" xmlns:o="urn:schemas-microsoft-com:office:office" xmlns:r="http://schemas.openxmlformats.org/officeDocument/2006/relationships" xmlns:m="http://schemas.openxmlformats.org/officeDocument/2006/math" xmlns:v="urn:schemas-microsoft-com:vml" xmlns:wp14="http://schemas.microsoft.com/office/word/2010/wordprocessingDrawing" xmlns:wp="http://schemas.openxmlformats.org/drawingml/2006/wordprocessingDrawing" xmlns:w10="urn:schemas-microsoft-com:office:word" xmlns:w="http://schemas.openxmlformats.org/wordprocessingml/2006/main" xmlns:w14="http://schemas.microsoft.com/office/word/2010/wordml" xmlns:w15="http://schemas.microsoft.com/office/word/2012/wordml" xmlns:wpg="http://schemas.microsoft.com/office/word/2010/wordprocessingGroup" xmlns:wpi="http://schemas.microsoft.com/office/word/2010/wordprocessingInk" xmlns:wne="http://schemas.microsoft.com/office/word/2006/wordml" xmlns:wps="http://schemas.microsoft.com/office/word/2010/wordprocessingShape" mc:Ignorable="w14 w15 wp14">
   <w:body>
     <w:p>
       <w:pPr>
@@ -1442,9 +1442,8 @@
           <w:sz w:val="28"/>
           <w:szCs w:val="24"/>
         </w:rPr>
-        <w:t xml:space="preserve">Project is to be submitted on or before end of </w:t>
-      </w:r>
-      <w:proofErr w:type="spellStart"/>
+        <w:t>Project is to be submitted on or before end of w</w:t>
+      </w:r>
       <w:r>
         <w:rPr>
           <w:rFonts w:ascii="Times New Roman" w:eastAsia="Times New Roman" w:hAnsi="Times New Roman"/>
@@ -1452,9 +1451,8 @@
           <w:sz w:val="28"/>
           <w:szCs w:val="24"/>
         </w:rPr>
-        <w:t>wk</w:t>
-      </w:r>
-      <w:proofErr w:type="spellEnd"/>
+        <w:t>ee</w:t>
+      </w:r>
       <w:r>
         <w:rPr>
           <w:rFonts w:ascii="Times New Roman" w:eastAsia="Times New Roman" w:hAnsi="Times New Roman"/>
@@ -1462,7 +1460,7 @@
           <w:sz w:val="28"/>
           <w:szCs w:val="24"/>
         </w:rPr>
-        <w:t xml:space="preserve"> 13 of the module</w:t>
+        <w:t>k 13 of the module</w:t>
       </w:r>
       <w:r>
         <w:rPr>
@@ -2251,7 +2249,21 @@
           <w:rFonts w:ascii="Times New Roman" w:eastAsia="Times New Roman" w:hAnsi="Times New Roman"/>
           <w:sz w:val="28"/>
         </w:rPr>
-        <w:t>Player Register with Minecraft server</w:t>
+        <w:t>Player Register</w:t>
+      </w:r>
+      <w:r>
+        <w:rPr>
+          <w:rFonts w:ascii="Times New Roman" w:eastAsia="Times New Roman" w:hAnsi="Times New Roman"/>
+          <w:sz w:val="28"/>
+        </w:rPr>
+        <w:t>s</w:t>
+      </w:r>
+      <w:r>
+        <w:rPr>
+          <w:rFonts w:ascii="Times New Roman" w:eastAsia="Times New Roman" w:hAnsi="Times New Roman"/>
+          <w:sz w:val="28"/>
+        </w:rPr>
+        <w:t xml:space="preserve"> with Minecraft server</w:t>
       </w:r>
     </w:p>
     <w:p>
@@ -2271,7 +2283,21 @@
           <w:rFonts w:ascii="Times New Roman" w:eastAsia="Times New Roman" w:hAnsi="Times New Roman"/>
           <w:sz w:val="28"/>
         </w:rPr>
-        <w:t>Player Logs in with Minecraft server.</w:t>
+        <w:t>Player Logs in</w:t>
+      </w:r>
+      <w:r>
+        <w:rPr>
+          <w:rFonts w:ascii="Times New Roman" w:eastAsia="Times New Roman" w:hAnsi="Times New Roman"/>
+          <w:sz w:val="28"/>
+        </w:rPr>
+        <w:t>,</w:t>
+      </w:r>
+      <w:r>
+        <w:rPr>
+          <w:rFonts w:ascii="Times New Roman" w:eastAsia="Times New Roman" w:hAnsi="Times New Roman"/>
+          <w:sz w:val="28"/>
+        </w:rPr>
+        <w:t xml:space="preserve"> with Minecraft server.</w:t>
       </w:r>
     </w:p>
     <w:p>
@@ -2311,7 +2337,21 @@
           <w:rFonts w:ascii="Times New Roman" w:eastAsia="Times New Roman" w:hAnsi="Times New Roman"/>
           <w:sz w:val="28"/>
         </w:rPr>
-        <w:t>Player Logs in Start Single Player Game Build/Destroy/Attack with</w:t>
+        <w:t>Player Logs in</w:t>
+      </w:r>
+      <w:r>
+        <w:rPr>
+          <w:rFonts w:ascii="Times New Roman" w:eastAsia="Times New Roman" w:hAnsi="Times New Roman"/>
+          <w:sz w:val="28"/>
+        </w:rPr>
+        <w:t>,</w:t>
+      </w:r>
+      <w:r>
+        <w:rPr>
+          <w:rFonts w:ascii="Times New Roman" w:eastAsia="Times New Roman" w:hAnsi="Times New Roman"/>
+          <w:sz w:val="28"/>
+        </w:rPr>
+        <w:t xml:space="preserve"> Start Single Player Game Build/Destroy/Attack with</w:t>
       </w:r>
     </w:p>
     <w:p>
@@ -2351,7 +2391,21 @@
           <w:rFonts w:ascii="Times New Roman" w:eastAsia="Times New Roman" w:hAnsi="Times New Roman"/>
           <w:sz w:val="28"/>
         </w:rPr>
-        <w:t>Player Logs in Starts multiplayer game Cooperate/Build/Destroy/Attack/Send Message with opponent player</w:t>
+        <w:t>Player Logs in</w:t>
+      </w:r>
+      <w:r>
+        <w:rPr>
+          <w:rFonts w:ascii="Times New Roman" w:eastAsia="Times New Roman" w:hAnsi="Times New Roman"/>
+          <w:sz w:val="28"/>
+        </w:rPr>
+        <w:t>,</w:t>
+      </w:r>
+      <w:r>
+        <w:rPr>
+          <w:rFonts w:ascii="Times New Roman" w:eastAsia="Times New Roman" w:hAnsi="Times New Roman"/>
+          <w:sz w:val="28"/>
+        </w:rPr>
+        <w:t xml:space="preserve"> Starts multiplayer game Cooperate/Build/Destroy/Attack/Send Message with opponent player</w:t>
       </w:r>
     </w:p>
     <w:p>
@@ -2371,7 +2425,21 @@
           <w:rFonts w:ascii="Times New Roman" w:eastAsia="Times New Roman" w:hAnsi="Times New Roman"/>
           <w:sz w:val="28"/>
         </w:rPr>
-        <w:t>Player logs in buys add on</w:t>
+        <w:t>Player logs in</w:t>
+      </w:r>
+      <w:r>
+        <w:rPr>
+          <w:rFonts w:ascii="Times New Roman" w:eastAsia="Times New Roman" w:hAnsi="Times New Roman"/>
+          <w:sz w:val="28"/>
+        </w:rPr>
+        <w:t>, buys add-</w:t>
+      </w:r>
+      <w:r>
+        <w:rPr>
+          <w:rFonts w:ascii="Times New Roman" w:eastAsia="Times New Roman" w:hAnsi="Times New Roman"/>
+          <w:sz w:val="28"/>
+        </w:rPr>
+        <w:t>on</w:t>
       </w:r>
     </w:p>
     <w:p>
@@ -2558,16 +2626,20 @@
         <w:rPr>
           <w:rFonts w:eastAsia="Times New Roman"/>
         </w:rPr>
-        <w:t xml:space="preserve"> (</w:t>
-      </w:r>
-      <w:proofErr w:type="spellStart"/>
+        <w:t xml:space="preserve"> (Contributor:</w:t>
+      </w:r>
       <w:r>
         <w:rPr>
           <w:rFonts w:eastAsia="Times New Roman"/>
         </w:rPr>
-        <w:t>Contributor:Vinit</w:t>
-      </w:r>
-      <w:proofErr w:type="spellEnd"/>
+        <w:t xml:space="preserve"> </w:t>
+      </w:r>
+      <w:r>
+        <w:rPr>
+          <w:rFonts w:eastAsia="Times New Roman"/>
+        </w:rPr>
+        <w:t>Vinit</w:t>
+      </w:r>
       <w:r>
         <w:rPr>
           <w:rFonts w:eastAsia="Times New Roman"/>
@@ -3473,13 +3545,6 @@
       </w:r>
       <w:r>
         <w:rPr>
-          <w:rStyle w:val="FootnoteReference"/>
-          <w:rFonts w:eastAsia="Times New Roman"/>
-        </w:rPr>
-        <w:footnoteReference w:id="1"/>
-      </w:r>
-      <w:r>
-        <w:rPr>
           <w:rFonts w:eastAsia="Times New Roman"/>
         </w:rPr>
         <w:t>” use case (Contributor: Carl Mohn)</w:t>
@@ -3557,29 +3622,7 @@
           <w:rFonts w:ascii="Times New Roman" w:eastAsia="Times New Roman" w:hAnsi="Times New Roman"/>
           <w:sz w:val="28"/>
         </w:rPr>
-        <w:t>Minecraft</w:t>
-      </w:r>
-      <w:r>
-        <w:rPr>
-          <w:rFonts w:ascii="Times New Roman" w:eastAsia="Times New Roman" w:hAnsi="Times New Roman"/>
-          <w:sz w:val="28"/>
-        </w:rPr>
-        <w:t xml:space="preserve"> server (</w:t>
-      </w:r>
-      <w:r>
-        <w:rPr>
-          <w:rFonts w:ascii="Times New Roman" w:eastAsia="Times New Roman" w:hAnsi="Times New Roman"/>
-          <w:sz w:val="28"/>
-        </w:rPr>
-        <w:t>passive actor, needed for authentication)</w:t>
-      </w:r>
-    </w:p>
-    <w:p>
-      <w:pPr>
-        <w:pStyle w:val="Heading4"/>
-      </w:pPr>
-      <w:r>
-        <w:t xml:space="preserve">Pre-Conditions </w:t>
+        <w:t>Shop</w:t>
       </w:r>
     </w:p>
     <w:p>
@@ -3599,7 +3642,29 @@
           <w:rFonts w:ascii="Times New Roman" w:eastAsia="Times New Roman" w:hAnsi="Times New Roman"/>
           <w:sz w:val="28"/>
         </w:rPr>
-        <w:t xml:space="preserve">The player is logged into the system. </w:t>
+        <w:t>Minecraft</w:t>
+      </w:r>
+      <w:r>
+        <w:rPr>
+          <w:rFonts w:ascii="Times New Roman" w:eastAsia="Times New Roman" w:hAnsi="Times New Roman"/>
+          <w:sz w:val="28"/>
+        </w:rPr>
+        <w:t xml:space="preserve"> server (</w:t>
+      </w:r>
+      <w:r>
+        <w:rPr>
+          <w:rFonts w:ascii="Times New Roman" w:eastAsia="Times New Roman" w:hAnsi="Times New Roman"/>
+          <w:sz w:val="28"/>
+        </w:rPr>
+        <w:t>passive actor, needed for authentication)</w:t>
+      </w:r>
+    </w:p>
+    <w:p>
+      <w:pPr>
+        <w:pStyle w:val="Heading4"/>
+      </w:pPr>
+      <w:r>
+        <w:t xml:space="preserve">Pre-Conditions </w:t>
       </w:r>
     </w:p>
     <w:p>
@@ -3619,15 +3684,7 @@
           <w:rFonts w:ascii="Times New Roman" w:eastAsia="Times New Roman" w:hAnsi="Times New Roman"/>
           <w:sz w:val="28"/>
         </w:rPr>
-        <w:t>The player has a container, such as a strongbox available</w:t>
-      </w:r>
-    </w:p>
-    <w:p>
-      <w:pPr>
-        <w:pStyle w:val="Heading4"/>
-      </w:pPr>
-      <w:r>
-        <w:t xml:space="preserve">Flow of Events </w:t>
+        <w:t xml:space="preserve">The player is logged into the system. </w:t>
       </w:r>
     </w:p>
     <w:p>
@@ -3647,14 +3704,24 @@
           <w:rFonts w:ascii="Times New Roman" w:eastAsia="Times New Roman" w:hAnsi="Times New Roman"/>
           <w:sz w:val="28"/>
         </w:rPr>
-        <w:t xml:space="preserve">The player </w:t>
-      </w:r>
-      <w:r>
-        <w:rPr>
-          <w:rFonts w:ascii="Times New Roman" w:eastAsia="Times New Roman" w:hAnsi="Times New Roman"/>
-          <w:sz w:val="28"/>
-        </w:rPr>
-        <w:t>opens the container, and the personal inventory window pops up automatically</w:t>
+        <w:t xml:space="preserve">The player has none or more </w:t>
+      </w:r>
+      <w:bookmarkStart w:id="3" w:name="_GoBack"/>
+      <w:bookmarkEnd w:id="3"/>
+      <w:r>
+        <w:rPr>
+          <w:rFonts w:ascii="Times New Roman" w:eastAsia="Times New Roman" w:hAnsi="Times New Roman"/>
+          <w:sz w:val="28"/>
+        </w:rPr>
+        <w:t>objects in the inventory</w:t>
+      </w:r>
+    </w:p>
+    <w:p>
+      <w:pPr>
+        <w:pStyle w:val="Heading4"/>
+      </w:pPr>
+      <w:r>
+        <w:t xml:space="preserve">Flow of Events </w:t>
       </w:r>
     </w:p>
     <w:p>
@@ -3674,7 +3741,14 @@
           <w:rFonts w:ascii="Times New Roman" w:eastAsia="Times New Roman" w:hAnsi="Times New Roman"/>
           <w:sz w:val="28"/>
         </w:rPr>
-        <w:t>The player clicks and drags objects with the controller to or from the container or inventory window</w:t>
+        <w:t xml:space="preserve">The player </w:t>
+      </w:r>
+      <w:r>
+        <w:rPr>
+          <w:rFonts w:ascii="Times New Roman" w:eastAsia="Times New Roman" w:hAnsi="Times New Roman"/>
+          <w:sz w:val="28"/>
+        </w:rPr>
+        <w:t>targets another player and selects Trade, two inventory windows will pop up</w:t>
       </w:r>
     </w:p>
     <w:p>
@@ -3694,15 +3768,14 @@
           <w:rFonts w:ascii="Times New Roman" w:eastAsia="Times New Roman" w:hAnsi="Times New Roman"/>
           <w:sz w:val="28"/>
         </w:rPr>
-        <w:t>If another player wants to acquire the stored resource, repeat the same function</w:t>
-      </w:r>
-    </w:p>
-    <w:p>
-      <w:pPr>
-        <w:pStyle w:val="Heading4"/>
-      </w:pPr>
-      <w:r>
-        <w:t xml:space="preserve">Post-Conditions </w:t>
+        <w:t>The player clicks and drags objects with the controller to or from the inventory window</w:t>
+      </w:r>
+      <w:r>
+        <w:rPr>
+          <w:rFonts w:ascii="Times New Roman" w:eastAsia="Times New Roman" w:hAnsi="Times New Roman"/>
+          <w:sz w:val="28"/>
+        </w:rPr>
+        <w:t xml:space="preserve"> of one player to the inventory window of the other player</w:t>
       </w:r>
     </w:p>
     <w:p>
@@ -3722,7 +3795,7 @@
           <w:rFonts w:ascii="Times New Roman" w:eastAsia="Times New Roman" w:hAnsi="Times New Roman"/>
           <w:sz w:val="28"/>
         </w:rPr>
-        <w:t>Adjust player inventory weight by addition or subtraction of resource weight</w:t>
+        <w:t>Both players have to select “Accept” to complete the transaction, or click “Cancel” to cancel the transaction</w:t>
       </w:r>
     </w:p>
     <w:p>
@@ -3730,7 +3803,7 @@
         <w:pStyle w:val="Heading4"/>
       </w:pPr>
       <w:r>
-        <w:t>Alternative Flow of Event</w:t>
+        <w:t xml:space="preserve">Post-Conditions </w:t>
       </w:r>
     </w:p>
     <w:p>
@@ -3750,7 +3823,28 @@
           <w:rFonts w:ascii="Times New Roman" w:eastAsia="Times New Roman" w:hAnsi="Times New Roman"/>
           <w:sz w:val="28"/>
         </w:rPr>
-        <w:t>The player drops an object outside either the container content window or outside the inventory window</w:t>
+        <w:t>Adjust player inventory</w:t>
+      </w:r>
+      <w:r>
+        <w:rPr>
+          <w:rFonts w:ascii="Times New Roman" w:eastAsia="Times New Roman" w:hAnsi="Times New Roman"/>
+          <w:sz w:val="28"/>
+        </w:rPr>
+        <w:t>,</w:t>
+      </w:r>
+      <w:r>
+        <w:rPr>
+          <w:rFonts w:ascii="Times New Roman" w:eastAsia="Times New Roman" w:hAnsi="Times New Roman"/>
+          <w:sz w:val="28"/>
+        </w:rPr>
+        <w:t xml:space="preserve"> </w:t>
+      </w:r>
+      <w:r>
+        <w:rPr>
+          <w:rFonts w:ascii="Times New Roman" w:eastAsia="Times New Roman" w:hAnsi="Times New Roman"/>
+          <w:sz w:val="28"/>
+        </w:rPr>
+        <w:t>objects to transfer from source to destination</w:t>
       </w:r>
     </w:p>
     <w:p>
@@ -3770,7 +3864,7 @@
           <w:rFonts w:ascii="Times New Roman" w:eastAsia="Times New Roman" w:hAnsi="Times New Roman"/>
           <w:sz w:val="28"/>
         </w:rPr>
-        <w:t>The object being dragged will drop to the floor level, thus removed from its container or inventory</w:t>
+        <w:t>Adjust player inventory weight by addition or subtraction of resource weight</w:t>
       </w:r>
     </w:p>
     <w:p>
@@ -3778,7 +3872,7 @@
         <w:pStyle w:val="Heading4"/>
       </w:pPr>
       <w:r>
-        <w:t xml:space="preserve">Post-Conditions </w:t>
+        <w:t>Alternative Flow of Event</w:t>
       </w:r>
     </w:p>
     <w:p>
@@ -3798,7 +3892,35 @@
           <w:rFonts w:ascii="Times New Roman" w:eastAsia="Times New Roman" w:hAnsi="Times New Roman"/>
           <w:sz w:val="28"/>
         </w:rPr>
-        <w:t>Adjust player inventory weight by subtraction of resource weight</w:t>
+        <w:t xml:space="preserve">The player targets </w:t>
+      </w:r>
+      <w:r>
+        <w:rPr>
+          <w:rFonts w:ascii="Times New Roman" w:eastAsia="Times New Roman" w:hAnsi="Times New Roman"/>
+          <w:sz w:val="28"/>
+        </w:rPr>
+        <w:t>a</w:t>
+      </w:r>
+      <w:r>
+        <w:rPr>
+          <w:rFonts w:ascii="Times New Roman" w:eastAsia="Times New Roman" w:hAnsi="Times New Roman"/>
+          <w:sz w:val="28"/>
+        </w:rPr>
+        <w:t xml:space="preserve"> </w:t>
+      </w:r>
+      <w:r>
+        <w:rPr>
+          <w:rFonts w:ascii="Times New Roman" w:eastAsia="Times New Roman" w:hAnsi="Times New Roman"/>
+          <w:sz w:val="28"/>
+        </w:rPr>
+        <w:t>Shop</w:t>
+      </w:r>
+      <w:r>
+        <w:rPr>
+          <w:rFonts w:ascii="Times New Roman" w:eastAsia="Times New Roman" w:hAnsi="Times New Roman"/>
+          <w:sz w:val="28"/>
+        </w:rPr>
+        <w:t xml:space="preserve"> and selects Trade, two inventory windows will pop up</w:t>
       </w:r>
     </w:p>
     <w:p>
@@ -3818,7 +3940,95 @@
           <w:rFonts w:ascii="Times New Roman" w:eastAsia="Times New Roman" w:hAnsi="Times New Roman"/>
           <w:sz w:val="28"/>
         </w:rPr>
-        <w:t>Render the object in-world on the floor level</w:t>
+        <w:t>The player clicks and drags objects with the controller to or from the inventory window of one player to the inventory window of the other player</w:t>
+      </w:r>
+    </w:p>
+    <w:p>
+      <w:pPr>
+        <w:pStyle w:val="ListParagraph"/>
+        <w:numPr>
+          <w:ilvl w:val="0"/>
+          <w:numId w:val="17"/>
+        </w:numPr>
+        <w:rPr>
+          <w:rFonts w:ascii="Times New Roman" w:eastAsia="Times New Roman" w:hAnsi="Times New Roman"/>
+          <w:sz w:val="28"/>
+        </w:rPr>
+      </w:pPr>
+      <w:r>
+        <w:rPr>
+          <w:rFonts w:ascii="Times New Roman" w:eastAsia="Times New Roman" w:hAnsi="Times New Roman"/>
+          <w:sz w:val="28"/>
+        </w:rPr>
+        <w:t>Both players have to select “Accept” to complete the transaction, or click “Cancel” to cancel the transaction</w:t>
+      </w:r>
+    </w:p>
+    <w:p>
+      <w:pPr>
+        <w:pStyle w:val="Heading4"/>
+      </w:pPr>
+      <w:r>
+        <w:t xml:space="preserve">Post-Conditions </w:t>
+      </w:r>
+    </w:p>
+    <w:p>
+      <w:pPr>
+        <w:pStyle w:val="ListParagraph"/>
+        <w:numPr>
+          <w:ilvl w:val="0"/>
+          <w:numId w:val="17"/>
+        </w:numPr>
+        <w:rPr>
+          <w:rFonts w:ascii="Times New Roman" w:eastAsia="Times New Roman" w:hAnsi="Times New Roman"/>
+          <w:sz w:val="28"/>
+        </w:rPr>
+      </w:pPr>
+      <w:r>
+        <w:rPr>
+          <w:rFonts w:ascii="Times New Roman" w:eastAsia="Times New Roman" w:hAnsi="Times New Roman"/>
+          <w:sz w:val="28"/>
+        </w:rPr>
+        <w:t>Adjust player inventory, objects to transfer from source to destination</w:t>
+      </w:r>
+    </w:p>
+    <w:p>
+      <w:pPr>
+        <w:pStyle w:val="ListParagraph"/>
+        <w:numPr>
+          <w:ilvl w:val="0"/>
+          <w:numId w:val="17"/>
+        </w:numPr>
+        <w:rPr>
+          <w:rFonts w:ascii="Times New Roman" w:eastAsia="Times New Roman" w:hAnsi="Times New Roman"/>
+          <w:sz w:val="28"/>
+        </w:rPr>
+      </w:pPr>
+      <w:r>
+        <w:rPr>
+          <w:rFonts w:ascii="Times New Roman" w:eastAsia="Times New Roman" w:hAnsi="Times New Roman"/>
+          <w:sz w:val="28"/>
+        </w:rPr>
+        <w:t>Adjust player inventory weight by subtraction of resource weight</w:t>
+      </w:r>
+    </w:p>
+    <w:p>
+      <w:pPr>
+        <w:pStyle w:val="ListParagraph"/>
+        <w:numPr>
+          <w:ilvl w:val="0"/>
+          <w:numId w:val="17"/>
+        </w:numPr>
+        <w:rPr>
+          <w:rFonts w:ascii="Times New Roman" w:eastAsia="Times New Roman" w:hAnsi="Times New Roman"/>
+          <w:sz w:val="28"/>
+        </w:rPr>
+      </w:pPr>
+      <w:r>
+        <w:rPr>
+          <w:rFonts w:ascii="Times New Roman" w:eastAsia="Times New Roman" w:hAnsi="Times New Roman"/>
+          <w:sz w:val="28"/>
+        </w:rPr>
+        <w:t>Adjust player inventory, money is either added (items sold) or subtracted (items purchased)</w:t>
       </w:r>
     </w:p>
     <w:p>
@@ -3913,12 +4123,66 @@
     <w:p>
       <w:pPr>
         <w:rPr>
+          <w:lang w:val="en-US"/>
+        </w:rPr>
+      </w:pPr>
+      <w:r>
+        <w:rPr>
+          <w:lang w:val="en-US"/>
+        </w:rPr>
+        <w:t>For the full project plan, please refer to the attached PDF file Minecraft_projplan_VCR.pdf</w:t>
+      </w:r>
+    </w:p>
+    <w:p>
+      <w:pPr>
+        <w:rPr>
           <w:b/>
           <w:sz w:val="26"/>
           <w:szCs w:val="26"/>
           <w:lang w:val="en-US"/>
         </w:rPr>
       </w:pPr>
+      <w:r>
+        <w:rPr>
+          <w:noProof/>
+          <w:lang w:eastAsia="en-IE"/>
+        </w:rPr>
+        <w:drawing>
+          <wp:inline distT="0" distB="0" distL="0" distR="0" wp14:anchorId="7FC5CEDA" wp14:editId="2EF14C4D">
+            <wp:extent cx="5731510" cy="3727450"/>
+            <wp:effectExtent l="0" t="0" r="2540" b="6350"/>
+            <wp:docPr id="6" name="Picture 6"/>
+            <wp:cNvGraphicFramePr>
+              <a:graphicFrameLocks xmlns:a="http://schemas.openxmlformats.org/drawingml/2006/main" noChangeAspect="1"/>
+            </wp:cNvGraphicFramePr>
+            <a:graphic xmlns:a="http://schemas.openxmlformats.org/drawingml/2006/main">
+              <a:graphicData uri="http://schemas.openxmlformats.org/drawingml/2006/picture">
+                <pic:pic xmlns:pic="http://schemas.openxmlformats.org/drawingml/2006/picture">
+                  <pic:nvPicPr>
+                    <pic:cNvPr id="1" name=""/>
+                    <pic:cNvPicPr/>
+                  </pic:nvPicPr>
+                  <pic:blipFill>
+                    <a:blip r:embed="rId14"/>
+                    <a:stretch>
+                      <a:fillRect/>
+                    </a:stretch>
+                  </pic:blipFill>
+                  <pic:spPr>
+                    <a:xfrm>
+                      <a:off x="0" y="0"/>
+                      <a:ext cx="5731510" cy="3727450"/>
+                    </a:xfrm>
+                    <a:prstGeom prst="rect">
+                      <a:avLst/>
+                    </a:prstGeom>
+                  </pic:spPr>
+                </pic:pic>
+              </a:graphicData>
+            </a:graphic>
+          </wp:inline>
+        </w:drawing>
+      </w:r>
     </w:p>
     <w:p>
       <w:pPr>
@@ -3929,39 +4193,6 @@
           <w:lang w:val="en-US"/>
         </w:rPr>
       </w:pPr>
-      <w:r>
-        <w:rPr>
-          <w:b/>
-          <w:sz w:val="26"/>
-          <w:szCs w:val="26"/>
-          <w:lang w:val="en-US"/>
-        </w:rPr>
-        <w:object w:dxaOrig="3631" w:dyaOrig="810">
-          <v:shapetype id="_x0000_t75" coordsize="21600,21600" o:spt="75" o:preferrelative="t" path="m@4@5l@4@11@9@11@9@5xe" filled="f" stroked="f">
-            <v:stroke joinstyle="miter"/>
-            <v:formulas>
-              <v:f eqn="if lineDrawn pixelLineWidth 0"/>
-              <v:f eqn="sum @0 1 0"/>
-              <v:f eqn="sum 0 0 @1"/>
-              <v:f eqn="prod @2 1 2"/>
-              <v:f eqn="prod @3 21600 pixelWidth"/>
-              <v:f eqn="prod @3 21600 pixelHeight"/>
-              <v:f eqn="sum @0 0 1"/>
-              <v:f eqn="prod @6 1 2"/>
-              <v:f eqn="prod @7 21600 pixelWidth"/>
-              <v:f eqn="sum @8 21600 0"/>
-              <v:f eqn="prod @7 21600 pixelHeight"/>
-              <v:f eqn="sum @10 21600 0"/>
-            </v:formulas>
-            <v:path o:extrusionok="f" gradientshapeok="t" o:connecttype="rect"/>
-            <o:lock v:ext="edit" aspectratio="t"/>
-          </v:shapetype>
-          <v:shape id="_x0000_i1028" type="#_x0000_t75" style="width:181.5pt;height:40.5pt" o:ole="">
-            <v:imagedata r:id="rId14" o:title=""/>
-          </v:shape>
-          <o:OLEObject Type="Embed" ProgID="Package" ShapeID="_x0000_i1028" DrawAspect="Content" ObjectID="_1552396711" r:id="rId15"/>
-        </w:object>
-      </w:r>
     </w:p>
     <w:p>
       <w:pPr>
@@ -4174,10 +4405,7 @@
         <w:t>Can update world</w:t>
       </w:r>
     </w:p>
-    <w:p>
-      <w:bookmarkStart w:id="3" w:name="_GoBack"/>
-      <w:bookmarkEnd w:id="3"/>
-    </w:p>
+    <w:p/>
     <w:p>
       <w:pPr>
         <w:pStyle w:val="Heading2"/>
@@ -4349,7 +4577,7 @@
 </file>
 
 <file path=word/endnotes.xml><?xml version="1.0" encoding="utf-8"?>
-<w:endnotes xmlns:wpc="http://schemas.microsoft.com/office/word/2010/wordprocessingCanvas" xmlns:cx="http://schemas.microsoft.com/office/drawing/2014/chartex" xmlns:cx1="http://schemas.microsoft.com/office/drawing/2015/9/8/chartex" xmlns:cx2="http://schemas.microsoft.com/office/drawing/2015/10/21/chartex" xmlns:cx3="http://schemas.microsoft.com/office/drawing/2016/5/9/chartex" xmlns:cx4="http://schemas.microsoft.com/office/drawing/2016/5/10/chartex" xmlns:cx5="http://schemas.microsoft.com/office/drawing/2016/5/11/chartex" xmlns:mc="http://schemas.openxmlformats.org/markup-compatibility/2006" xmlns:o="urn:schemas-microsoft-com:office:office" xmlns:r="http://schemas.openxmlformats.org/officeDocument/2006/relationships" xmlns:m="http://schemas.openxmlformats.org/officeDocument/2006/math" xmlns:v="urn:schemas-microsoft-com:vml" xmlns:wp14="http://schemas.microsoft.com/office/word/2010/wordprocessingDrawing" xmlns:wp="http://schemas.openxmlformats.org/drawingml/2006/wordprocessingDrawing" xmlns:w10="urn:schemas-microsoft-com:office:word" xmlns:w="http://schemas.openxmlformats.org/wordprocessingml/2006/main" xmlns:w14="http://schemas.microsoft.com/office/word/2010/wordml" xmlns:w15="http://schemas.microsoft.com/office/word/2012/wordml" xmlns:w16se="http://schemas.microsoft.com/office/word/2015/wordml/symex" xmlns:wpg="http://schemas.microsoft.com/office/word/2010/wordprocessingGroup" xmlns:wpi="http://schemas.microsoft.com/office/word/2010/wordprocessingInk" xmlns:wne="http://schemas.microsoft.com/office/word/2006/wordml" xmlns:wps="http://schemas.microsoft.com/office/word/2010/wordprocessingShape" mc:Ignorable="w14 w15 w16se wp14">
+<w:endnotes xmlns:wpc="http://schemas.microsoft.com/office/word/2010/wordprocessingCanvas" xmlns:mc="http://schemas.openxmlformats.org/markup-compatibility/2006" xmlns:o="urn:schemas-microsoft-com:office:office" xmlns:r="http://schemas.openxmlformats.org/officeDocument/2006/relationships" xmlns:m="http://schemas.openxmlformats.org/officeDocument/2006/math" xmlns:v="urn:schemas-microsoft-com:vml" xmlns:wp14="http://schemas.microsoft.com/office/word/2010/wordprocessingDrawing" xmlns:wp="http://schemas.openxmlformats.org/drawingml/2006/wordprocessingDrawing" xmlns:w10="urn:schemas-microsoft-com:office:word" xmlns:w="http://schemas.openxmlformats.org/wordprocessingml/2006/main" xmlns:w14="http://schemas.microsoft.com/office/word/2010/wordml" xmlns:w15="http://schemas.microsoft.com/office/word/2012/wordml" xmlns:wpg="http://schemas.microsoft.com/office/word/2010/wordprocessingGroup" xmlns:wpi="http://schemas.microsoft.com/office/word/2010/wordprocessingInk" xmlns:wne="http://schemas.microsoft.com/office/word/2006/wordml" xmlns:wps="http://schemas.microsoft.com/office/word/2010/wordprocessingShape" mc:Ignorable="w14 w15 wp14">
   <w:endnote w:type="separator" w:id="-1">
     <w:p>
       <w:pPr>
@@ -4374,7 +4602,7 @@
 </file>
 
 <file path=word/footnotes.xml><?xml version="1.0" encoding="utf-8"?>
-<w:footnotes xmlns:wpc="http://schemas.microsoft.com/office/word/2010/wordprocessingCanvas" xmlns:cx="http://schemas.microsoft.com/office/drawing/2014/chartex" xmlns:cx1="http://schemas.microsoft.com/office/drawing/2015/9/8/chartex" xmlns:cx2="http://schemas.microsoft.com/office/drawing/2015/10/21/chartex" xmlns:cx3="http://schemas.microsoft.com/office/drawing/2016/5/9/chartex" xmlns:cx4="http://schemas.microsoft.com/office/drawing/2016/5/10/chartex" xmlns:cx5="http://schemas.microsoft.com/office/drawing/2016/5/11/chartex" xmlns:mc="http://schemas.openxmlformats.org/markup-compatibility/2006" xmlns:o="urn:schemas-microsoft-com:office:office" xmlns:r="http://schemas.openxmlformats.org/officeDocument/2006/relationships" xmlns:m="http://schemas.openxmlformats.org/officeDocument/2006/math" xmlns:v="urn:schemas-microsoft-com:vml" xmlns:wp14="http://schemas.microsoft.com/office/word/2010/wordprocessingDrawing" xmlns:wp="http://schemas.openxmlformats.org/drawingml/2006/wordprocessingDrawing" xmlns:w10="urn:schemas-microsoft-com:office:word" xmlns:w="http://schemas.openxmlformats.org/wordprocessingml/2006/main" xmlns:w14="http://schemas.microsoft.com/office/word/2010/wordml" xmlns:w15="http://schemas.microsoft.com/office/word/2012/wordml" xmlns:w16se="http://schemas.microsoft.com/office/word/2015/wordml/symex" xmlns:wpg="http://schemas.microsoft.com/office/word/2010/wordprocessingGroup" xmlns:wpi="http://schemas.microsoft.com/office/word/2010/wordprocessingInk" xmlns:wne="http://schemas.microsoft.com/office/word/2006/wordml" xmlns:wps="http://schemas.microsoft.com/office/word/2010/wordprocessingShape" mc:Ignorable="w14 w15 w16se wp14">
+<w:footnotes xmlns:wpc="http://schemas.microsoft.com/office/word/2010/wordprocessingCanvas" xmlns:mc="http://schemas.openxmlformats.org/markup-compatibility/2006" xmlns:o="urn:schemas-microsoft-com:office:office" xmlns:r="http://schemas.openxmlformats.org/officeDocument/2006/relationships" xmlns:m="http://schemas.openxmlformats.org/officeDocument/2006/math" xmlns:v="urn:schemas-microsoft-com:vml" xmlns:wp14="http://schemas.microsoft.com/office/word/2010/wordprocessingDrawing" xmlns:wp="http://schemas.openxmlformats.org/drawingml/2006/wordprocessingDrawing" xmlns:w10="urn:schemas-microsoft-com:office:word" xmlns:w="http://schemas.openxmlformats.org/wordprocessingml/2006/main" xmlns:w14="http://schemas.microsoft.com/office/word/2010/wordml" xmlns:w15="http://schemas.microsoft.com/office/word/2012/wordml" xmlns:wpg="http://schemas.microsoft.com/office/word/2010/wordprocessingGroup" xmlns:wpi="http://schemas.microsoft.com/office/word/2010/wordprocessingInk" xmlns:wne="http://schemas.microsoft.com/office/word/2006/wordml" xmlns:wps="http://schemas.microsoft.com/office/word/2010/wordprocessingShape" mc:Ignorable="w14 w15 wp14">
   <w:footnote w:type="separator" w:id="-1">
     <w:p>
       <w:pPr>
@@ -4392,25 +4620,6 @@
       </w:pPr>
       <w:r>
         <w:continuationSeparator/>
-      </w:r>
-    </w:p>
-  </w:footnote>
-  <w:footnote w:id="1">
-    <w:p>
-      <w:pPr>
-        <w:pStyle w:val="FootnoteText"/>
-      </w:pPr>
-      <w:r>
-        <w:rPr>
-          <w:rStyle w:val="FootnoteReference"/>
-        </w:rPr>
-        <w:footnoteRef/>
-      </w:r>
-      <w:r>
-        <w:t xml:space="preserve"> </w:t>
-      </w:r>
-      <w:r>
-        <w:t>In this case, share resources with another player</w:t>
       </w:r>
     </w:p>
   </w:footnote>
@@ -4418,7 +4627,7 @@
 </file>
 
 <file path=word/numbering.xml><?xml version="1.0" encoding="utf-8"?>
-<w:numbering xmlns:wpc="http://schemas.microsoft.com/office/word/2010/wordprocessingCanvas" xmlns:cx="http://schemas.microsoft.com/office/drawing/2014/chartex" xmlns:cx1="http://schemas.microsoft.com/office/drawing/2015/9/8/chartex" xmlns:cx2="http://schemas.microsoft.com/office/drawing/2015/10/21/chartex" xmlns:cx3="http://schemas.microsoft.com/office/drawing/2016/5/9/chartex" xmlns:cx4="http://schemas.microsoft.com/office/drawing/2016/5/10/chartex" xmlns:cx5="http://schemas.microsoft.com/office/drawing/2016/5/11/chartex" xmlns:mc="http://schemas.openxmlformats.org/markup-compatibility/2006" xmlns:o="urn:schemas-microsoft-com:office:office" xmlns:r="http://schemas.openxmlformats.org/officeDocument/2006/relationships" xmlns:m="http://schemas.openxmlformats.org/officeDocument/2006/math" xmlns:v="urn:schemas-microsoft-com:vml" xmlns:wp14="http://schemas.microsoft.com/office/word/2010/wordprocessingDrawing" xmlns:wp="http://schemas.openxmlformats.org/drawingml/2006/wordprocessingDrawing" xmlns:w10="urn:schemas-microsoft-com:office:word" xmlns:w="http://schemas.openxmlformats.org/wordprocessingml/2006/main" xmlns:w14="http://schemas.microsoft.com/office/word/2010/wordml" xmlns:w15="http://schemas.microsoft.com/office/word/2012/wordml" xmlns:w16se="http://schemas.microsoft.com/office/word/2015/wordml/symex" xmlns:wpg="http://schemas.microsoft.com/office/word/2010/wordprocessingGroup" xmlns:wpi="http://schemas.microsoft.com/office/word/2010/wordprocessingInk" xmlns:wne="http://schemas.microsoft.com/office/word/2006/wordml" xmlns:wps="http://schemas.microsoft.com/office/word/2010/wordprocessingShape" mc:Ignorable="w14 w15 w16se wp14">
+<w:numbering xmlns:wpc="http://schemas.microsoft.com/office/word/2010/wordprocessingCanvas" xmlns:mc="http://schemas.openxmlformats.org/markup-compatibility/2006" xmlns:o="urn:schemas-microsoft-com:office:office" xmlns:r="http://schemas.openxmlformats.org/officeDocument/2006/relationships" xmlns:m="http://schemas.openxmlformats.org/officeDocument/2006/math" xmlns:v="urn:schemas-microsoft-com:vml" xmlns:wp14="http://schemas.microsoft.com/office/word/2010/wordprocessingDrawing" xmlns:wp="http://schemas.openxmlformats.org/drawingml/2006/wordprocessingDrawing" xmlns:w10="urn:schemas-microsoft-com:office:word" xmlns:w="http://schemas.openxmlformats.org/wordprocessingml/2006/main" xmlns:w14="http://schemas.microsoft.com/office/word/2010/wordml" xmlns:w15="http://schemas.microsoft.com/office/word/2012/wordml" xmlns:wpg="http://schemas.microsoft.com/office/word/2010/wordprocessingGroup" xmlns:wpi="http://schemas.microsoft.com/office/word/2010/wordprocessingInk" xmlns:wne="http://schemas.microsoft.com/office/word/2006/wordml" xmlns:wps="http://schemas.microsoft.com/office/word/2010/wordprocessingShape" mc:Ignorable="w14 w15 wp14">
   <w:abstractNum w:abstractNumId="0" w15:restartNumberingAfterBreak="0">
     <w:nsid w:val="00000002"/>
     <w:multiLevelType w:val="hybridMultilevel"/>
@@ -7366,7 +7575,7 @@
 </file>
 
 <file path=word/styles.xml><?xml version="1.0" encoding="utf-8"?>
-<w:styles xmlns:mc="http://schemas.openxmlformats.org/markup-compatibility/2006" xmlns:r="http://schemas.openxmlformats.org/officeDocument/2006/relationships" xmlns:w="http://schemas.openxmlformats.org/wordprocessingml/2006/main" xmlns:w14="http://schemas.microsoft.com/office/word/2010/wordml" xmlns:w15="http://schemas.microsoft.com/office/word/2012/wordml" xmlns:w16se="http://schemas.microsoft.com/office/word/2015/wordml/symex" mc:Ignorable="w14 w15 w16se">
+<w:styles xmlns:mc="http://schemas.openxmlformats.org/markup-compatibility/2006" xmlns:r="http://schemas.openxmlformats.org/officeDocument/2006/relationships" xmlns:w="http://schemas.openxmlformats.org/wordprocessingml/2006/main" xmlns:w14="http://schemas.microsoft.com/office/word/2010/wordml" xmlns:w15="http://schemas.microsoft.com/office/word/2012/wordml" mc:Ignorable="w14 w15">
   <w:docDefaults>
     <w:rPrDefault>
       <w:rPr>
@@ -7382,7 +7591,7 @@
       </w:pPr>
     </w:pPrDefault>
   </w:docDefaults>
-  <w:latentStyles w:defLockedState="0" w:defUIPriority="99" w:defSemiHidden="0" w:defUnhideWhenUsed="0" w:defQFormat="0" w:count="374">
+  <w:latentStyles w:defLockedState="0" w:defUIPriority="99" w:defSemiHidden="0" w:defUnhideWhenUsed="0" w:defQFormat="0" w:count="371">
     <w:lsdException w:name="Normal" w:uiPriority="0" w:qFormat="1"/>
     <w:lsdException w:name="heading 1" w:uiPriority="9" w:qFormat="1"/>
     <w:lsdException w:name="heading 2" w:semiHidden="1" w:uiPriority="9" w:unhideWhenUsed="1" w:qFormat="1"/>
@@ -7488,6 +7697,7 @@
     <w:lsdException w:name="HTML Sample" w:semiHidden="1" w:unhideWhenUsed="1"/>
     <w:lsdException w:name="HTML Typewriter" w:semiHidden="1" w:unhideWhenUsed="1"/>
     <w:lsdException w:name="HTML Variable" w:semiHidden="1" w:unhideWhenUsed="1"/>
+    <w:lsdException w:name="Normal Table" w:semiHidden="1" w:unhideWhenUsed="1"/>
     <w:lsdException w:name="annotation subject" w:semiHidden="1" w:unhideWhenUsed="1"/>
     <w:lsdException w:name="No List" w:semiHidden="1" w:unhideWhenUsed="1"/>
     <w:lsdException w:name="Outline List 1" w:semiHidden="1" w:unhideWhenUsed="1"/>
@@ -7532,6 +7742,7 @@
     <w:lsdException w:name="Table Professional" w:semiHidden="1" w:unhideWhenUsed="1"/>
     <w:lsdException w:name="Table Subtle 1" w:semiHidden="1" w:unhideWhenUsed="1"/>
     <w:lsdException w:name="Table Subtle 2" w:semiHidden="1" w:unhideWhenUsed="1"/>
+    <w:lsdException w:name="Table Web 1" w:semiHidden="1" w:unhideWhenUsed="1"/>
     <w:lsdException w:name="Table Web 2" w:semiHidden="1" w:unhideWhenUsed="1"/>
     <w:lsdException w:name="Table Web 3" w:semiHidden="1" w:unhideWhenUsed="1"/>
     <w:lsdException w:name="Balloon Text" w:semiHidden="1" w:unhideWhenUsed="1"/>
@@ -7752,9 +7963,6 @@
     <w:lsdException w:name="List Table 5 Dark Accent 6" w:uiPriority="50"/>
     <w:lsdException w:name="List Table 6 Colorful Accent 6" w:uiPriority="51"/>
     <w:lsdException w:name="List Table 7 Colorful Accent 6" w:uiPriority="52"/>
-    <w:lsdException w:name="Mention" w:semiHidden="1" w:unhideWhenUsed="1"/>
-    <w:lsdException w:name="Smart Hyperlink" w:semiHidden="1" w:unhideWhenUsed="1"/>
-    <w:lsdException w:name="Hashtag" w:semiHidden="1" w:unhideWhenUsed="1"/>
   </w:latentStyles>
   <w:style w:type="paragraph" w:default="1" w:styleId="Normal">
     <w:name w:val="Normal"/>
@@ -8465,7 +8673,7 @@
 </file>
 
 <file path=customXml/itemProps1.xml><?xml version="1.0" encoding="utf-8"?>
-<ds:datastoreItem xmlns:ds="http://schemas.openxmlformats.org/officeDocument/2006/customXml" ds:itemID="{D36AC339-368E-4EFD-9495-B7B604472B90}">
+<ds:datastoreItem xmlns:ds="http://schemas.openxmlformats.org/officeDocument/2006/customXml" ds:itemID="{B7FA9C09-C3E5-4DD2-8C5E-F8DF434EE2AB}">
   <ds:schemaRefs>
     <ds:schemaRef ds:uri="http://schemas.openxmlformats.org/officeDocument/2006/bibliography"/>
   </ds:schemaRefs>

</xml_diff>

<commit_message>
Ready for Alpha - Added Use Case for Carl M, we should look into report for final - Raj
</commit_message>
<xml_diff>
--- a/Project plans/VCR-OOSE-2017.docx
+++ b/Project plans/VCR-OOSE-2017.docx
@@ -1,6 +1,6 @@
 
 <file path=word/document.xml><?xml version="1.0" encoding="utf-8"?>
-<w:document xmlns:wpc="http://schemas.microsoft.com/office/word/2010/wordprocessingCanvas" xmlns:mc="http://schemas.openxmlformats.org/markup-compatibility/2006" xmlns:o="urn:schemas-microsoft-com:office:office" xmlns:r="http://schemas.openxmlformats.org/officeDocument/2006/relationships" xmlns:m="http://schemas.openxmlformats.org/officeDocument/2006/math" xmlns:v="urn:schemas-microsoft-com:vml" xmlns:wp14="http://schemas.microsoft.com/office/word/2010/wordprocessingDrawing" xmlns:wp="http://schemas.openxmlformats.org/drawingml/2006/wordprocessingDrawing" xmlns:w10="urn:schemas-microsoft-com:office:word" xmlns:w="http://schemas.openxmlformats.org/wordprocessingml/2006/main" xmlns:w14="http://schemas.microsoft.com/office/word/2010/wordml" xmlns:w15="http://schemas.microsoft.com/office/word/2012/wordml" xmlns:wpg="http://schemas.microsoft.com/office/word/2010/wordprocessingGroup" xmlns:wpi="http://schemas.microsoft.com/office/word/2010/wordprocessingInk" xmlns:wne="http://schemas.microsoft.com/office/word/2006/wordml" xmlns:wps="http://schemas.microsoft.com/office/word/2010/wordprocessingShape" mc:Ignorable="w14 w15 wp14">
+<w:document xmlns:wpc="http://schemas.microsoft.com/office/word/2010/wordprocessingCanvas" xmlns:cx="http://schemas.microsoft.com/office/drawing/2014/chartex" xmlns:cx1="http://schemas.microsoft.com/office/drawing/2015/9/8/chartex" xmlns:cx2="http://schemas.microsoft.com/office/drawing/2015/10/21/chartex" xmlns:cx3="http://schemas.microsoft.com/office/drawing/2016/5/9/chartex" xmlns:cx4="http://schemas.microsoft.com/office/drawing/2016/5/10/chartex" xmlns:cx5="http://schemas.microsoft.com/office/drawing/2016/5/11/chartex" xmlns:mc="http://schemas.openxmlformats.org/markup-compatibility/2006" xmlns:o="urn:schemas-microsoft-com:office:office" xmlns:r="http://schemas.openxmlformats.org/officeDocument/2006/relationships" xmlns:m="http://schemas.openxmlformats.org/officeDocument/2006/math" xmlns:v="urn:schemas-microsoft-com:vml" xmlns:wp14="http://schemas.microsoft.com/office/word/2010/wordprocessingDrawing" xmlns:wp="http://schemas.openxmlformats.org/drawingml/2006/wordprocessingDrawing" xmlns:w10="urn:schemas-microsoft-com:office:word" xmlns:w="http://schemas.openxmlformats.org/wordprocessingml/2006/main" xmlns:w14="http://schemas.microsoft.com/office/word/2010/wordml" xmlns:w15="http://schemas.microsoft.com/office/word/2012/wordml" xmlns:w16se="http://schemas.microsoft.com/office/word/2015/wordml/symex" xmlns:wpg="http://schemas.microsoft.com/office/word/2010/wordprocessingGroup" xmlns:wpi="http://schemas.microsoft.com/office/word/2010/wordprocessingInk" xmlns:wne="http://schemas.microsoft.com/office/word/2006/wordml" xmlns:wps="http://schemas.microsoft.com/office/word/2010/wordprocessingShape" mc:Ignorable="w14 w15 w16se wp14">
   <w:body>
     <w:p>
       <w:pPr>
@@ -2317,7 +2317,28 @@
           <w:rFonts w:ascii="Times New Roman" w:eastAsia="Times New Roman" w:hAnsi="Times New Roman"/>
           <w:sz w:val="28"/>
         </w:rPr>
-        <w:t>Player Logs in, The player has option to Create or Update  world with World Server</w:t>
+        <w:t>Player Logs in, t</w:t>
+      </w:r>
+      <w:r>
+        <w:rPr>
+          <w:rFonts w:ascii="Times New Roman" w:eastAsia="Times New Roman" w:hAnsi="Times New Roman"/>
+          <w:sz w:val="28"/>
+        </w:rPr>
+        <w:t xml:space="preserve">he player </w:t>
+      </w:r>
+      <w:r>
+        <w:rPr>
+          <w:rFonts w:ascii="Times New Roman" w:eastAsia="Times New Roman" w:hAnsi="Times New Roman"/>
+          <w:sz w:val="28"/>
+        </w:rPr>
+        <w:t xml:space="preserve">has option to Create or Update </w:t>
+      </w:r>
+      <w:r>
+        <w:rPr>
+          <w:rFonts w:ascii="Times New Roman" w:eastAsia="Times New Roman" w:hAnsi="Times New Roman"/>
+          <w:sz w:val="28"/>
+        </w:rPr>
+        <w:t>world with World Server</w:t>
       </w:r>
     </w:p>
     <w:p>
@@ -2405,7 +2426,21 @@
           <w:rFonts w:ascii="Times New Roman" w:eastAsia="Times New Roman" w:hAnsi="Times New Roman"/>
           <w:sz w:val="28"/>
         </w:rPr>
-        <w:t xml:space="preserve"> Starts multiplayer game Cooperate/Build/Destroy/Attack/Send Message with opponent player</w:t>
+        <w:t xml:space="preserve"> </w:t>
+      </w:r>
+      <w:r>
+        <w:rPr>
+          <w:rFonts w:ascii="Times New Roman" w:eastAsia="Times New Roman" w:hAnsi="Times New Roman"/>
+          <w:sz w:val="28"/>
+        </w:rPr>
+        <w:t>starts</w:t>
+      </w:r>
+      <w:r>
+        <w:rPr>
+          <w:rFonts w:ascii="Times New Roman" w:eastAsia="Times New Roman" w:hAnsi="Times New Roman"/>
+          <w:sz w:val="28"/>
+        </w:rPr>
+        <w:t xml:space="preserve"> multiplayer game Cooperate/Build/Destroy/Attack/Send Message with opponent player</w:t>
       </w:r>
     </w:p>
     <w:p>
@@ -3516,16 +3551,6 @@
     </w:p>
     <w:p>
       <w:pPr>
-        <w:rPr>
-          <w:b/>
-          <w:sz w:val="26"/>
-          <w:szCs w:val="26"/>
-          <w:lang w:val="en-US"/>
-        </w:rPr>
-      </w:pPr>
-    </w:p>
-    <w:p>
-      <w:pPr>
         <w:pStyle w:val="Heading3"/>
         <w:rPr>
           <w:rFonts w:eastAsia="Times New Roman"/>
@@ -3535,6 +3560,7 @@
         <w:rPr>
           <w:rFonts w:eastAsia="Times New Roman"/>
         </w:rPr>
+        <w:lastRenderedPageBreak/>
         <w:t>Detai</w:t>
       </w:r>
       <w:r>
@@ -3550,608 +3576,14 @@
         <w:t>” use case (Contributor: Carl Mohn)</w:t>
       </w:r>
     </w:p>
-    <w:p>
-      <w:pPr>
-        <w:pStyle w:val="Heading4"/>
-      </w:pPr>
-      <w:r>
-        <w:t xml:space="preserve">Actors </w:t>
-      </w:r>
-    </w:p>
-    <w:p>
-      <w:pPr>
-        <w:pStyle w:val="ListParagraph"/>
-        <w:numPr>
-          <w:ilvl w:val="0"/>
-          <w:numId w:val="17"/>
-        </w:numPr>
-        <w:rPr>
-          <w:rFonts w:ascii="Times New Roman" w:eastAsia="Times New Roman" w:hAnsi="Times New Roman"/>
-          <w:sz w:val="28"/>
-        </w:rPr>
-      </w:pPr>
-      <w:r>
-        <w:rPr>
-          <w:rFonts w:ascii="Times New Roman" w:eastAsia="Times New Roman" w:hAnsi="Times New Roman"/>
-          <w:sz w:val="28"/>
-        </w:rPr>
-        <w:t>Player</w:t>
-      </w:r>
-      <w:r>
-        <w:rPr>
-          <w:rFonts w:ascii="Times New Roman" w:eastAsia="Times New Roman" w:hAnsi="Times New Roman"/>
-          <w:sz w:val="28"/>
-        </w:rPr>
-        <w:t xml:space="preserve"> x</w:t>
-      </w:r>
-    </w:p>
-    <w:p>
-      <w:pPr>
-        <w:pStyle w:val="ListParagraph"/>
-        <w:numPr>
-          <w:ilvl w:val="0"/>
-          <w:numId w:val="17"/>
-        </w:numPr>
-        <w:rPr>
-          <w:rFonts w:ascii="Times New Roman" w:eastAsia="Times New Roman" w:hAnsi="Times New Roman"/>
-          <w:sz w:val="28"/>
-        </w:rPr>
-      </w:pPr>
-      <w:r>
-        <w:rPr>
-          <w:rFonts w:ascii="Times New Roman" w:eastAsia="Times New Roman" w:hAnsi="Times New Roman"/>
-          <w:sz w:val="28"/>
-        </w:rPr>
-        <w:t>Player y</w:t>
-      </w:r>
-    </w:p>
-    <w:p>
-      <w:pPr>
-        <w:pStyle w:val="ListParagraph"/>
-        <w:numPr>
-          <w:ilvl w:val="0"/>
-          <w:numId w:val="17"/>
-        </w:numPr>
-        <w:rPr>
-          <w:rFonts w:ascii="Times New Roman" w:eastAsia="Times New Roman" w:hAnsi="Times New Roman"/>
-          <w:sz w:val="28"/>
-        </w:rPr>
-      </w:pPr>
-      <w:r>
-        <w:rPr>
-          <w:rFonts w:ascii="Times New Roman" w:eastAsia="Times New Roman" w:hAnsi="Times New Roman"/>
-          <w:sz w:val="28"/>
-        </w:rPr>
-        <w:t>Shop</w:t>
-      </w:r>
-    </w:p>
-    <w:p>
-      <w:pPr>
-        <w:pStyle w:val="ListParagraph"/>
-        <w:numPr>
-          <w:ilvl w:val="0"/>
-          <w:numId w:val="17"/>
-        </w:numPr>
-        <w:rPr>
-          <w:rFonts w:ascii="Times New Roman" w:eastAsia="Times New Roman" w:hAnsi="Times New Roman"/>
-          <w:sz w:val="28"/>
-        </w:rPr>
-      </w:pPr>
-      <w:r>
-        <w:rPr>
-          <w:rFonts w:ascii="Times New Roman" w:eastAsia="Times New Roman" w:hAnsi="Times New Roman"/>
-          <w:sz w:val="28"/>
-        </w:rPr>
-        <w:t>Minecraft</w:t>
-      </w:r>
-      <w:r>
-        <w:rPr>
-          <w:rFonts w:ascii="Times New Roman" w:eastAsia="Times New Roman" w:hAnsi="Times New Roman"/>
-          <w:sz w:val="28"/>
-        </w:rPr>
-        <w:t xml:space="preserve"> server (</w:t>
-      </w:r>
-      <w:r>
-        <w:rPr>
-          <w:rFonts w:ascii="Times New Roman" w:eastAsia="Times New Roman" w:hAnsi="Times New Roman"/>
-          <w:sz w:val="28"/>
-        </w:rPr>
-        <w:t>passive actor, needed for authentication)</w:t>
-      </w:r>
-    </w:p>
-    <w:p>
-      <w:pPr>
-        <w:pStyle w:val="Heading4"/>
-      </w:pPr>
-      <w:r>
-        <w:t xml:space="preserve">Pre-Conditions </w:t>
-      </w:r>
-    </w:p>
-    <w:p>
-      <w:pPr>
-        <w:pStyle w:val="ListParagraph"/>
-        <w:numPr>
-          <w:ilvl w:val="0"/>
-          <w:numId w:val="17"/>
-        </w:numPr>
-        <w:rPr>
-          <w:rFonts w:ascii="Times New Roman" w:eastAsia="Times New Roman" w:hAnsi="Times New Roman"/>
-          <w:sz w:val="28"/>
-        </w:rPr>
-      </w:pPr>
-      <w:r>
-        <w:rPr>
-          <w:rFonts w:ascii="Times New Roman" w:eastAsia="Times New Roman" w:hAnsi="Times New Roman"/>
-          <w:sz w:val="28"/>
-        </w:rPr>
-        <w:t xml:space="preserve">The player is logged into the system. </w:t>
-      </w:r>
-    </w:p>
-    <w:p>
-      <w:pPr>
-        <w:pStyle w:val="ListParagraph"/>
-        <w:numPr>
-          <w:ilvl w:val="0"/>
-          <w:numId w:val="17"/>
-        </w:numPr>
-        <w:rPr>
-          <w:rFonts w:ascii="Times New Roman" w:eastAsia="Times New Roman" w:hAnsi="Times New Roman"/>
-          <w:sz w:val="28"/>
-        </w:rPr>
-      </w:pPr>
-      <w:r>
-        <w:rPr>
-          <w:rFonts w:ascii="Times New Roman" w:eastAsia="Times New Roman" w:hAnsi="Times New Roman"/>
-          <w:sz w:val="28"/>
-        </w:rPr>
-        <w:t xml:space="preserve">The player has none or more </w:t>
-      </w:r>
-      <w:bookmarkStart w:id="3" w:name="_GoBack"/>
-      <w:bookmarkEnd w:id="3"/>
-      <w:r>
-        <w:rPr>
-          <w:rFonts w:ascii="Times New Roman" w:eastAsia="Times New Roman" w:hAnsi="Times New Roman"/>
-          <w:sz w:val="28"/>
-        </w:rPr>
-        <w:t>objects in the inventory</w:t>
-      </w:r>
-    </w:p>
-    <w:p>
-      <w:pPr>
-        <w:pStyle w:val="Heading4"/>
-      </w:pPr>
-      <w:r>
-        <w:t xml:space="preserve">Flow of Events </w:t>
-      </w:r>
-    </w:p>
-    <w:p>
-      <w:pPr>
-        <w:pStyle w:val="ListParagraph"/>
-        <w:numPr>
-          <w:ilvl w:val="0"/>
-          <w:numId w:val="17"/>
-        </w:numPr>
-        <w:rPr>
-          <w:rFonts w:ascii="Times New Roman" w:eastAsia="Times New Roman" w:hAnsi="Times New Roman"/>
-          <w:sz w:val="28"/>
-        </w:rPr>
-      </w:pPr>
-      <w:r>
-        <w:rPr>
-          <w:rFonts w:ascii="Times New Roman" w:eastAsia="Times New Roman" w:hAnsi="Times New Roman"/>
-          <w:sz w:val="28"/>
-        </w:rPr>
-        <w:t xml:space="preserve">The player </w:t>
-      </w:r>
-      <w:r>
-        <w:rPr>
-          <w:rFonts w:ascii="Times New Roman" w:eastAsia="Times New Roman" w:hAnsi="Times New Roman"/>
-          <w:sz w:val="28"/>
-        </w:rPr>
-        <w:t>targets another player and selects Trade, two inventory windows will pop up</w:t>
-      </w:r>
-    </w:p>
-    <w:p>
-      <w:pPr>
-        <w:pStyle w:val="ListParagraph"/>
-        <w:numPr>
-          <w:ilvl w:val="0"/>
-          <w:numId w:val="17"/>
-        </w:numPr>
-        <w:rPr>
-          <w:rFonts w:ascii="Times New Roman" w:eastAsia="Times New Roman" w:hAnsi="Times New Roman"/>
-          <w:sz w:val="28"/>
-        </w:rPr>
-      </w:pPr>
-      <w:r>
-        <w:rPr>
-          <w:rFonts w:ascii="Times New Roman" w:eastAsia="Times New Roman" w:hAnsi="Times New Roman"/>
-          <w:sz w:val="28"/>
-        </w:rPr>
-        <w:t>The player clicks and drags objects with the controller to or from the inventory window</w:t>
-      </w:r>
-      <w:r>
-        <w:rPr>
-          <w:rFonts w:ascii="Times New Roman" w:eastAsia="Times New Roman" w:hAnsi="Times New Roman"/>
-          <w:sz w:val="28"/>
-        </w:rPr>
-        <w:t xml:space="preserve"> of one player to the inventory window of the other player</w:t>
-      </w:r>
-    </w:p>
-    <w:p>
-      <w:pPr>
-        <w:pStyle w:val="ListParagraph"/>
-        <w:numPr>
-          <w:ilvl w:val="0"/>
-          <w:numId w:val="17"/>
-        </w:numPr>
-        <w:rPr>
-          <w:rFonts w:ascii="Times New Roman" w:eastAsia="Times New Roman" w:hAnsi="Times New Roman"/>
-          <w:sz w:val="28"/>
-        </w:rPr>
-      </w:pPr>
-      <w:r>
-        <w:rPr>
-          <w:rFonts w:ascii="Times New Roman" w:eastAsia="Times New Roman" w:hAnsi="Times New Roman"/>
-          <w:sz w:val="28"/>
-        </w:rPr>
-        <w:t>Both players have to select “Accept” to complete the transaction, or click “Cancel” to cancel the transaction</w:t>
-      </w:r>
-    </w:p>
-    <w:p>
-      <w:pPr>
-        <w:pStyle w:val="Heading4"/>
-      </w:pPr>
-      <w:r>
-        <w:t xml:space="preserve">Post-Conditions </w:t>
-      </w:r>
-    </w:p>
-    <w:p>
-      <w:pPr>
-        <w:pStyle w:val="ListParagraph"/>
-        <w:numPr>
-          <w:ilvl w:val="0"/>
-          <w:numId w:val="17"/>
-        </w:numPr>
-        <w:rPr>
-          <w:rFonts w:ascii="Times New Roman" w:eastAsia="Times New Roman" w:hAnsi="Times New Roman"/>
-          <w:sz w:val="28"/>
-        </w:rPr>
-      </w:pPr>
-      <w:r>
-        <w:rPr>
-          <w:rFonts w:ascii="Times New Roman" w:eastAsia="Times New Roman" w:hAnsi="Times New Roman"/>
-          <w:sz w:val="28"/>
-        </w:rPr>
-        <w:t>Adjust player inventory</w:t>
-      </w:r>
-      <w:r>
-        <w:rPr>
-          <w:rFonts w:ascii="Times New Roman" w:eastAsia="Times New Roman" w:hAnsi="Times New Roman"/>
-          <w:sz w:val="28"/>
-        </w:rPr>
-        <w:t>,</w:t>
-      </w:r>
-      <w:r>
-        <w:rPr>
-          <w:rFonts w:ascii="Times New Roman" w:eastAsia="Times New Roman" w:hAnsi="Times New Roman"/>
-          <w:sz w:val="28"/>
-        </w:rPr>
-        <w:t xml:space="preserve"> </w:t>
-      </w:r>
-      <w:r>
-        <w:rPr>
-          <w:rFonts w:ascii="Times New Roman" w:eastAsia="Times New Roman" w:hAnsi="Times New Roman"/>
-          <w:sz w:val="28"/>
-        </w:rPr>
-        <w:t>objects to transfer from source to destination</w:t>
-      </w:r>
-    </w:p>
-    <w:p>
-      <w:pPr>
-        <w:pStyle w:val="ListParagraph"/>
-        <w:numPr>
-          <w:ilvl w:val="0"/>
-          <w:numId w:val="17"/>
-        </w:numPr>
-        <w:rPr>
-          <w:rFonts w:ascii="Times New Roman" w:eastAsia="Times New Roman" w:hAnsi="Times New Roman"/>
-          <w:sz w:val="28"/>
-        </w:rPr>
-      </w:pPr>
-      <w:r>
-        <w:rPr>
-          <w:rFonts w:ascii="Times New Roman" w:eastAsia="Times New Roman" w:hAnsi="Times New Roman"/>
-          <w:sz w:val="28"/>
-        </w:rPr>
-        <w:t>Adjust player inventory weight by addition or subtraction of resource weight</w:t>
-      </w:r>
-    </w:p>
-    <w:p>
-      <w:pPr>
-        <w:pStyle w:val="Heading4"/>
-      </w:pPr>
-      <w:r>
-        <w:t>Alternative Flow of Event</w:t>
-      </w:r>
-    </w:p>
-    <w:p>
-      <w:pPr>
-        <w:pStyle w:val="ListParagraph"/>
-        <w:numPr>
-          <w:ilvl w:val="0"/>
-          <w:numId w:val="17"/>
-        </w:numPr>
-        <w:rPr>
-          <w:rFonts w:ascii="Times New Roman" w:eastAsia="Times New Roman" w:hAnsi="Times New Roman"/>
-          <w:sz w:val="28"/>
-        </w:rPr>
-      </w:pPr>
-      <w:r>
-        <w:rPr>
-          <w:rFonts w:ascii="Times New Roman" w:eastAsia="Times New Roman" w:hAnsi="Times New Roman"/>
-          <w:sz w:val="28"/>
-        </w:rPr>
-        <w:t xml:space="preserve">The player targets </w:t>
-      </w:r>
-      <w:r>
-        <w:rPr>
-          <w:rFonts w:ascii="Times New Roman" w:eastAsia="Times New Roman" w:hAnsi="Times New Roman"/>
-          <w:sz w:val="28"/>
-        </w:rPr>
-        <w:t>a</w:t>
-      </w:r>
-      <w:r>
-        <w:rPr>
-          <w:rFonts w:ascii="Times New Roman" w:eastAsia="Times New Roman" w:hAnsi="Times New Roman"/>
-          <w:sz w:val="28"/>
-        </w:rPr>
-        <w:t xml:space="preserve"> </w:t>
-      </w:r>
-      <w:r>
-        <w:rPr>
-          <w:rFonts w:ascii="Times New Roman" w:eastAsia="Times New Roman" w:hAnsi="Times New Roman"/>
-          <w:sz w:val="28"/>
-        </w:rPr>
-        <w:t>Shop</w:t>
-      </w:r>
-      <w:r>
-        <w:rPr>
-          <w:rFonts w:ascii="Times New Roman" w:eastAsia="Times New Roman" w:hAnsi="Times New Roman"/>
-          <w:sz w:val="28"/>
-        </w:rPr>
-        <w:t xml:space="preserve"> and selects Trade, two inventory windows will pop up</w:t>
-      </w:r>
-    </w:p>
-    <w:p>
-      <w:pPr>
-        <w:pStyle w:val="ListParagraph"/>
-        <w:numPr>
-          <w:ilvl w:val="0"/>
-          <w:numId w:val="17"/>
-        </w:numPr>
-        <w:rPr>
-          <w:rFonts w:ascii="Times New Roman" w:eastAsia="Times New Roman" w:hAnsi="Times New Roman"/>
-          <w:sz w:val="28"/>
-        </w:rPr>
-      </w:pPr>
-      <w:r>
-        <w:rPr>
-          <w:rFonts w:ascii="Times New Roman" w:eastAsia="Times New Roman" w:hAnsi="Times New Roman"/>
-          <w:sz w:val="28"/>
-        </w:rPr>
-        <w:t>The player clicks and drags objects with the controller to or from the inventory window of one player to the inventory window of the other player</w:t>
-      </w:r>
-    </w:p>
-    <w:p>
-      <w:pPr>
-        <w:pStyle w:val="ListParagraph"/>
-        <w:numPr>
-          <w:ilvl w:val="0"/>
-          <w:numId w:val="17"/>
-        </w:numPr>
-        <w:rPr>
-          <w:rFonts w:ascii="Times New Roman" w:eastAsia="Times New Roman" w:hAnsi="Times New Roman"/>
-          <w:sz w:val="28"/>
-        </w:rPr>
-      </w:pPr>
-      <w:r>
-        <w:rPr>
-          <w:rFonts w:ascii="Times New Roman" w:eastAsia="Times New Roman" w:hAnsi="Times New Roman"/>
-          <w:sz w:val="28"/>
-        </w:rPr>
-        <w:t>Both players have to select “Accept” to complete the transaction, or click “Cancel” to cancel the transaction</w:t>
-      </w:r>
-    </w:p>
-    <w:p>
-      <w:pPr>
-        <w:pStyle w:val="Heading4"/>
-      </w:pPr>
-      <w:r>
-        <w:t xml:space="preserve">Post-Conditions </w:t>
-      </w:r>
-    </w:p>
-    <w:p>
-      <w:pPr>
-        <w:pStyle w:val="ListParagraph"/>
-        <w:numPr>
-          <w:ilvl w:val="0"/>
-          <w:numId w:val="17"/>
-        </w:numPr>
-        <w:rPr>
-          <w:rFonts w:ascii="Times New Roman" w:eastAsia="Times New Roman" w:hAnsi="Times New Roman"/>
-          <w:sz w:val="28"/>
-        </w:rPr>
-      </w:pPr>
-      <w:r>
-        <w:rPr>
-          <w:rFonts w:ascii="Times New Roman" w:eastAsia="Times New Roman" w:hAnsi="Times New Roman"/>
-          <w:sz w:val="28"/>
-        </w:rPr>
-        <w:t>Adjust player inventory, objects to transfer from source to destination</w:t>
-      </w:r>
-    </w:p>
-    <w:p>
-      <w:pPr>
-        <w:pStyle w:val="ListParagraph"/>
-        <w:numPr>
-          <w:ilvl w:val="0"/>
-          <w:numId w:val="17"/>
-        </w:numPr>
-        <w:rPr>
-          <w:rFonts w:ascii="Times New Roman" w:eastAsia="Times New Roman" w:hAnsi="Times New Roman"/>
-          <w:sz w:val="28"/>
-        </w:rPr>
-      </w:pPr>
-      <w:r>
-        <w:rPr>
-          <w:rFonts w:ascii="Times New Roman" w:eastAsia="Times New Roman" w:hAnsi="Times New Roman"/>
-          <w:sz w:val="28"/>
-        </w:rPr>
-        <w:t>Adjust player inventory weight by subtraction of resource weight</w:t>
-      </w:r>
-    </w:p>
-    <w:p>
-      <w:pPr>
-        <w:pStyle w:val="ListParagraph"/>
-        <w:numPr>
-          <w:ilvl w:val="0"/>
-          <w:numId w:val="17"/>
-        </w:numPr>
-        <w:rPr>
-          <w:rFonts w:ascii="Times New Roman" w:eastAsia="Times New Roman" w:hAnsi="Times New Roman"/>
-          <w:sz w:val="28"/>
-        </w:rPr>
-      </w:pPr>
-      <w:r>
-        <w:rPr>
-          <w:rFonts w:ascii="Times New Roman" w:eastAsia="Times New Roman" w:hAnsi="Times New Roman"/>
-          <w:sz w:val="28"/>
-        </w:rPr>
-        <w:t>Adjust player inventory, money is either added (items sold) or subtracted (items purchased)</w:t>
-      </w:r>
-    </w:p>
-    <w:p>
-      <w:pPr>
-        <w:ind w:left="360"/>
-        <w:rPr>
-          <w:rFonts w:ascii="Times New Roman" w:eastAsia="Times New Roman" w:hAnsi="Times New Roman"/>
-          <w:sz w:val="28"/>
-        </w:rPr>
-      </w:pPr>
-    </w:p>
-    <w:p>
-      <w:pPr>
-        <w:ind w:left="360"/>
-        <w:rPr>
-          <w:rFonts w:ascii="Times New Roman" w:eastAsia="Times New Roman" w:hAnsi="Times New Roman"/>
-          <w:sz w:val="28"/>
-        </w:rPr>
-      </w:pPr>
-    </w:p>
-    <w:p>
-      <w:pPr>
-        <w:rPr>
-          <w:lang w:val="en-US"/>
-        </w:rPr>
-      </w:pPr>
-    </w:p>
-    <w:p>
-      <w:pPr>
-        <w:rPr>
-          <w:lang w:val="en-US"/>
-        </w:rPr>
-      </w:pPr>
-    </w:p>
-    <w:p>
-      <w:pPr>
-        <w:rPr>
-          <w:rFonts w:asciiTheme="majorHAnsi" w:eastAsiaTheme="majorEastAsia" w:hAnsiTheme="majorHAnsi" w:cstheme="majorBidi"/>
-          <w:color w:val="1F3763" w:themeColor="accent1" w:themeShade="7F"/>
-          <w:sz w:val="24"/>
-          <w:szCs w:val="24"/>
-          <w:lang w:val="en-US"/>
-        </w:rPr>
-      </w:pPr>
-      <w:r>
-        <w:rPr>
-          <w:lang w:val="en-US"/>
-        </w:rPr>
-        <w:br w:type="page"/>
-      </w:r>
-    </w:p>
-    <w:p>
-      <w:pPr>
-        <w:pStyle w:val="Heading2"/>
-        <w:rPr>
-          <w:lang w:val="en-US"/>
-        </w:rPr>
-      </w:pPr>
-      <w:r>
-        <w:rPr>
-          <w:lang w:val="en-US"/>
-        </w:rPr>
-        <w:lastRenderedPageBreak/>
-        <w:t>Deliverable Timeline</w:t>
-      </w:r>
-    </w:p>
-    <w:p>
-      <w:pPr>
-        <w:rPr>
-          <w:rFonts w:asciiTheme="majorHAnsi" w:eastAsiaTheme="majorEastAsia" w:hAnsiTheme="majorHAnsi" w:cstheme="majorBidi"/>
-          <w:color w:val="2F5496" w:themeColor="accent1" w:themeShade="BF"/>
-          <w:sz w:val="26"/>
-          <w:szCs w:val="26"/>
-          <w:lang w:val="en-US"/>
-        </w:rPr>
-      </w:pPr>
-    </w:p>
-    <w:p>
-      <w:pPr>
-        <w:pStyle w:val="Heading3"/>
-        <w:rPr>
-          <w:lang w:val="en-US"/>
-        </w:rPr>
-      </w:pPr>
-      <w:r>
-        <w:rPr>
-          <w:lang w:val="en-US"/>
-        </w:rPr>
-        <w:t>Project Plan</w:t>
-      </w:r>
-    </w:p>
-    <w:p>
-      <w:pPr>
-        <w:rPr>
-          <w:lang w:val="en-US"/>
-        </w:rPr>
-      </w:pPr>
-      <w:r>
-        <w:rPr>
-          <w:lang w:val="en-US"/>
-        </w:rPr>
-        <w:t>For the full project plan, please refer to the attached PDF file Minecraft_projplan_VCR.pdf</w:t>
-      </w:r>
-    </w:p>
-    <w:p>
-      <w:pPr>
-        <w:rPr>
-          <w:b/>
-          <w:sz w:val="26"/>
-          <w:szCs w:val="26"/>
-          <w:lang w:val="en-US"/>
-        </w:rPr>
-      </w:pPr>
-      <w:r>
-        <w:rPr>
-          <w:noProof/>
-          <w:lang w:eastAsia="en-IE"/>
-        </w:rPr>
+    <w:p/>
+    <w:p>
+      <w:r>
         <w:drawing>
-          <wp:inline distT="0" distB="0" distL="0" distR="0" wp14:anchorId="7FC5CEDA" wp14:editId="2EF14C4D">
-            <wp:extent cx="5731510" cy="3727450"/>
-            <wp:effectExtent l="0" t="0" r="2540" b="6350"/>
-            <wp:docPr id="6" name="Picture 6"/>
+          <wp:inline distT="0" distB="0" distL="0" distR="0" wp14:anchorId="5A58ABA5" wp14:editId="54B5033D">
+            <wp:extent cx="5731510" cy="3321685"/>
+            <wp:effectExtent l="0" t="0" r="2540" b="0"/>
+            <wp:docPr id="5" name="Picture 5"/>
             <wp:cNvGraphicFramePr>
               <a:graphicFrameLocks xmlns:a="http://schemas.openxmlformats.org/drawingml/2006/main" noChangeAspect="1"/>
             </wp:cNvGraphicFramePr>
@@ -4171,6 +3603,613 @@
                   <pic:spPr>
                     <a:xfrm>
                       <a:off x="0" y="0"/>
+                      <a:ext cx="5731510" cy="3321685"/>
+                    </a:xfrm>
+                    <a:prstGeom prst="rect">
+                      <a:avLst/>
+                    </a:prstGeom>
+                  </pic:spPr>
+                </pic:pic>
+              </a:graphicData>
+            </a:graphic>
+          </wp:inline>
+        </w:drawing>
+      </w:r>
+      <w:bookmarkStart w:id="3" w:name="_GoBack"/>
+      <w:bookmarkEnd w:id="3"/>
+    </w:p>
+    <w:p>
+      <w:pPr>
+        <w:pStyle w:val="Heading4"/>
+      </w:pPr>
+      <w:r>
+        <w:t xml:space="preserve">Actors </w:t>
+      </w:r>
+    </w:p>
+    <w:p>
+      <w:pPr>
+        <w:pStyle w:val="ListParagraph"/>
+        <w:numPr>
+          <w:ilvl w:val="0"/>
+          <w:numId w:val="17"/>
+        </w:numPr>
+        <w:rPr>
+          <w:rFonts w:ascii="Times New Roman" w:eastAsia="Times New Roman" w:hAnsi="Times New Roman"/>
+          <w:sz w:val="28"/>
+        </w:rPr>
+      </w:pPr>
+      <w:r>
+        <w:rPr>
+          <w:rFonts w:ascii="Times New Roman" w:eastAsia="Times New Roman" w:hAnsi="Times New Roman"/>
+          <w:sz w:val="28"/>
+        </w:rPr>
+        <w:t>Player</w:t>
+      </w:r>
+      <w:r>
+        <w:rPr>
+          <w:rFonts w:ascii="Times New Roman" w:eastAsia="Times New Roman" w:hAnsi="Times New Roman"/>
+          <w:sz w:val="28"/>
+        </w:rPr>
+        <w:t xml:space="preserve"> x</w:t>
+      </w:r>
+    </w:p>
+    <w:p>
+      <w:pPr>
+        <w:pStyle w:val="ListParagraph"/>
+        <w:numPr>
+          <w:ilvl w:val="0"/>
+          <w:numId w:val="17"/>
+        </w:numPr>
+        <w:rPr>
+          <w:rFonts w:ascii="Times New Roman" w:eastAsia="Times New Roman" w:hAnsi="Times New Roman"/>
+          <w:sz w:val="28"/>
+        </w:rPr>
+      </w:pPr>
+      <w:r>
+        <w:rPr>
+          <w:rFonts w:ascii="Times New Roman" w:eastAsia="Times New Roman" w:hAnsi="Times New Roman"/>
+          <w:sz w:val="28"/>
+        </w:rPr>
+        <w:t>Player y</w:t>
+      </w:r>
+    </w:p>
+    <w:p>
+      <w:pPr>
+        <w:pStyle w:val="ListParagraph"/>
+        <w:numPr>
+          <w:ilvl w:val="0"/>
+          <w:numId w:val="17"/>
+        </w:numPr>
+        <w:rPr>
+          <w:rFonts w:ascii="Times New Roman" w:eastAsia="Times New Roman" w:hAnsi="Times New Roman"/>
+          <w:sz w:val="28"/>
+        </w:rPr>
+      </w:pPr>
+      <w:r>
+        <w:rPr>
+          <w:rFonts w:ascii="Times New Roman" w:eastAsia="Times New Roman" w:hAnsi="Times New Roman"/>
+          <w:sz w:val="28"/>
+        </w:rPr>
+        <w:t>Shop</w:t>
+      </w:r>
+    </w:p>
+    <w:p>
+      <w:pPr>
+        <w:pStyle w:val="ListParagraph"/>
+        <w:numPr>
+          <w:ilvl w:val="0"/>
+          <w:numId w:val="17"/>
+        </w:numPr>
+        <w:rPr>
+          <w:rFonts w:ascii="Times New Roman" w:eastAsia="Times New Roman" w:hAnsi="Times New Roman"/>
+          <w:sz w:val="28"/>
+        </w:rPr>
+      </w:pPr>
+      <w:r>
+        <w:rPr>
+          <w:rFonts w:ascii="Times New Roman" w:eastAsia="Times New Roman" w:hAnsi="Times New Roman"/>
+          <w:sz w:val="28"/>
+        </w:rPr>
+        <w:t>Minecraft</w:t>
+      </w:r>
+      <w:r>
+        <w:rPr>
+          <w:rFonts w:ascii="Times New Roman" w:eastAsia="Times New Roman" w:hAnsi="Times New Roman"/>
+          <w:sz w:val="28"/>
+        </w:rPr>
+        <w:t xml:space="preserve"> server (</w:t>
+      </w:r>
+      <w:r>
+        <w:rPr>
+          <w:rFonts w:ascii="Times New Roman" w:eastAsia="Times New Roman" w:hAnsi="Times New Roman"/>
+          <w:sz w:val="28"/>
+        </w:rPr>
+        <w:t>passive actor, needed for authentication)</w:t>
+      </w:r>
+    </w:p>
+    <w:p>
+      <w:pPr>
+        <w:pStyle w:val="Heading4"/>
+      </w:pPr>
+      <w:r>
+        <w:t xml:space="preserve">Pre-Conditions </w:t>
+      </w:r>
+    </w:p>
+    <w:p>
+      <w:pPr>
+        <w:pStyle w:val="ListParagraph"/>
+        <w:numPr>
+          <w:ilvl w:val="0"/>
+          <w:numId w:val="17"/>
+        </w:numPr>
+        <w:rPr>
+          <w:rFonts w:ascii="Times New Roman" w:eastAsia="Times New Roman" w:hAnsi="Times New Roman"/>
+          <w:sz w:val="28"/>
+        </w:rPr>
+      </w:pPr>
+      <w:r>
+        <w:rPr>
+          <w:rFonts w:ascii="Times New Roman" w:eastAsia="Times New Roman" w:hAnsi="Times New Roman"/>
+          <w:sz w:val="28"/>
+        </w:rPr>
+        <w:t xml:space="preserve">The player is logged into the system. </w:t>
+      </w:r>
+    </w:p>
+    <w:p>
+      <w:pPr>
+        <w:pStyle w:val="ListParagraph"/>
+        <w:numPr>
+          <w:ilvl w:val="0"/>
+          <w:numId w:val="17"/>
+        </w:numPr>
+        <w:rPr>
+          <w:rFonts w:ascii="Times New Roman" w:eastAsia="Times New Roman" w:hAnsi="Times New Roman"/>
+          <w:sz w:val="28"/>
+        </w:rPr>
+      </w:pPr>
+      <w:r>
+        <w:rPr>
+          <w:rFonts w:ascii="Times New Roman" w:eastAsia="Times New Roman" w:hAnsi="Times New Roman"/>
+          <w:sz w:val="28"/>
+        </w:rPr>
+        <w:t xml:space="preserve">The player has none or more </w:t>
+      </w:r>
+      <w:r>
+        <w:rPr>
+          <w:rFonts w:ascii="Times New Roman" w:eastAsia="Times New Roman" w:hAnsi="Times New Roman"/>
+          <w:sz w:val="28"/>
+        </w:rPr>
+        <w:t>objects in the inventory</w:t>
+      </w:r>
+    </w:p>
+    <w:p>
+      <w:pPr>
+        <w:pStyle w:val="Heading4"/>
+      </w:pPr>
+      <w:r>
+        <w:t xml:space="preserve">Flow of Events </w:t>
+      </w:r>
+    </w:p>
+    <w:p>
+      <w:pPr>
+        <w:pStyle w:val="ListParagraph"/>
+        <w:numPr>
+          <w:ilvl w:val="0"/>
+          <w:numId w:val="17"/>
+        </w:numPr>
+        <w:rPr>
+          <w:rFonts w:ascii="Times New Roman" w:eastAsia="Times New Roman" w:hAnsi="Times New Roman"/>
+          <w:sz w:val="28"/>
+        </w:rPr>
+      </w:pPr>
+      <w:r>
+        <w:rPr>
+          <w:rFonts w:ascii="Times New Roman" w:eastAsia="Times New Roman" w:hAnsi="Times New Roman"/>
+          <w:sz w:val="28"/>
+        </w:rPr>
+        <w:t xml:space="preserve">The player </w:t>
+      </w:r>
+      <w:r>
+        <w:rPr>
+          <w:rFonts w:ascii="Times New Roman" w:eastAsia="Times New Roman" w:hAnsi="Times New Roman"/>
+          <w:sz w:val="28"/>
+        </w:rPr>
+        <w:t>targets another player and selects Trade, two inventory windows will pop up</w:t>
+      </w:r>
+    </w:p>
+    <w:p>
+      <w:pPr>
+        <w:pStyle w:val="ListParagraph"/>
+        <w:numPr>
+          <w:ilvl w:val="0"/>
+          <w:numId w:val="17"/>
+        </w:numPr>
+        <w:rPr>
+          <w:rFonts w:ascii="Times New Roman" w:eastAsia="Times New Roman" w:hAnsi="Times New Roman"/>
+          <w:sz w:val="28"/>
+        </w:rPr>
+      </w:pPr>
+      <w:r>
+        <w:rPr>
+          <w:rFonts w:ascii="Times New Roman" w:eastAsia="Times New Roman" w:hAnsi="Times New Roman"/>
+          <w:sz w:val="28"/>
+        </w:rPr>
+        <w:t>The player clicks and drags objects with the controller to or from the inventory window</w:t>
+      </w:r>
+      <w:r>
+        <w:rPr>
+          <w:rFonts w:ascii="Times New Roman" w:eastAsia="Times New Roman" w:hAnsi="Times New Roman"/>
+          <w:sz w:val="28"/>
+        </w:rPr>
+        <w:t xml:space="preserve"> of one player to the inventory window of the other player</w:t>
+      </w:r>
+    </w:p>
+    <w:p>
+      <w:pPr>
+        <w:pStyle w:val="ListParagraph"/>
+        <w:numPr>
+          <w:ilvl w:val="0"/>
+          <w:numId w:val="17"/>
+        </w:numPr>
+        <w:rPr>
+          <w:rFonts w:ascii="Times New Roman" w:eastAsia="Times New Roman" w:hAnsi="Times New Roman"/>
+          <w:sz w:val="28"/>
+        </w:rPr>
+      </w:pPr>
+      <w:r>
+        <w:rPr>
+          <w:rFonts w:ascii="Times New Roman" w:eastAsia="Times New Roman" w:hAnsi="Times New Roman"/>
+          <w:sz w:val="28"/>
+        </w:rPr>
+        <w:t>Both players have to select “Accept” to complete the transaction, or click “Cancel” to cancel the transaction</w:t>
+      </w:r>
+    </w:p>
+    <w:p>
+      <w:pPr>
+        <w:pStyle w:val="Heading4"/>
+      </w:pPr>
+      <w:r>
+        <w:t xml:space="preserve">Post-Conditions </w:t>
+      </w:r>
+    </w:p>
+    <w:p>
+      <w:pPr>
+        <w:pStyle w:val="ListParagraph"/>
+        <w:numPr>
+          <w:ilvl w:val="0"/>
+          <w:numId w:val="17"/>
+        </w:numPr>
+        <w:rPr>
+          <w:rFonts w:ascii="Times New Roman" w:eastAsia="Times New Roman" w:hAnsi="Times New Roman"/>
+          <w:sz w:val="28"/>
+        </w:rPr>
+      </w:pPr>
+      <w:r>
+        <w:rPr>
+          <w:rFonts w:ascii="Times New Roman" w:eastAsia="Times New Roman" w:hAnsi="Times New Roman"/>
+          <w:sz w:val="28"/>
+        </w:rPr>
+        <w:t>Adjust player inventory</w:t>
+      </w:r>
+      <w:r>
+        <w:rPr>
+          <w:rFonts w:ascii="Times New Roman" w:eastAsia="Times New Roman" w:hAnsi="Times New Roman"/>
+          <w:sz w:val="28"/>
+        </w:rPr>
+        <w:t>,</w:t>
+      </w:r>
+      <w:r>
+        <w:rPr>
+          <w:rFonts w:ascii="Times New Roman" w:eastAsia="Times New Roman" w:hAnsi="Times New Roman"/>
+          <w:sz w:val="28"/>
+        </w:rPr>
+        <w:t xml:space="preserve"> </w:t>
+      </w:r>
+      <w:r>
+        <w:rPr>
+          <w:rFonts w:ascii="Times New Roman" w:eastAsia="Times New Roman" w:hAnsi="Times New Roman"/>
+          <w:sz w:val="28"/>
+        </w:rPr>
+        <w:t>objects to transfer from source to destination</w:t>
+      </w:r>
+    </w:p>
+    <w:p>
+      <w:pPr>
+        <w:pStyle w:val="ListParagraph"/>
+        <w:numPr>
+          <w:ilvl w:val="0"/>
+          <w:numId w:val="17"/>
+        </w:numPr>
+        <w:rPr>
+          <w:rFonts w:ascii="Times New Roman" w:eastAsia="Times New Roman" w:hAnsi="Times New Roman"/>
+          <w:sz w:val="28"/>
+        </w:rPr>
+      </w:pPr>
+      <w:r>
+        <w:rPr>
+          <w:rFonts w:ascii="Times New Roman" w:eastAsia="Times New Roman" w:hAnsi="Times New Roman"/>
+          <w:sz w:val="28"/>
+        </w:rPr>
+        <w:t>Adjust player inventory weight by addition or subtraction of resource weight</w:t>
+      </w:r>
+    </w:p>
+    <w:p>
+      <w:pPr>
+        <w:pStyle w:val="Heading4"/>
+      </w:pPr>
+      <w:r>
+        <w:lastRenderedPageBreak/>
+        <w:t>Alternative Flow of Event</w:t>
+      </w:r>
+    </w:p>
+    <w:p>
+      <w:pPr>
+        <w:pStyle w:val="ListParagraph"/>
+        <w:numPr>
+          <w:ilvl w:val="0"/>
+          <w:numId w:val="17"/>
+        </w:numPr>
+        <w:rPr>
+          <w:rFonts w:ascii="Times New Roman" w:eastAsia="Times New Roman" w:hAnsi="Times New Roman"/>
+          <w:sz w:val="28"/>
+        </w:rPr>
+      </w:pPr>
+      <w:r>
+        <w:rPr>
+          <w:rFonts w:ascii="Times New Roman" w:eastAsia="Times New Roman" w:hAnsi="Times New Roman"/>
+          <w:sz w:val="28"/>
+        </w:rPr>
+        <w:t>The player targets a Shop and selects Trade, two inventory windows will pop up</w:t>
+      </w:r>
+    </w:p>
+    <w:p>
+      <w:pPr>
+        <w:pStyle w:val="ListParagraph"/>
+        <w:numPr>
+          <w:ilvl w:val="0"/>
+          <w:numId w:val="17"/>
+        </w:numPr>
+        <w:rPr>
+          <w:rFonts w:ascii="Times New Roman" w:eastAsia="Times New Roman" w:hAnsi="Times New Roman"/>
+          <w:sz w:val="28"/>
+        </w:rPr>
+      </w:pPr>
+      <w:r>
+        <w:rPr>
+          <w:rFonts w:ascii="Times New Roman" w:eastAsia="Times New Roman" w:hAnsi="Times New Roman"/>
+          <w:sz w:val="28"/>
+        </w:rPr>
+        <w:t>The player clicks and drags objects with the controller to or from the inventory window of one player to the inventory window of the other player</w:t>
+      </w:r>
+    </w:p>
+    <w:p>
+      <w:pPr>
+        <w:pStyle w:val="ListParagraph"/>
+        <w:numPr>
+          <w:ilvl w:val="0"/>
+          <w:numId w:val="17"/>
+        </w:numPr>
+        <w:rPr>
+          <w:rFonts w:ascii="Times New Roman" w:eastAsia="Times New Roman" w:hAnsi="Times New Roman"/>
+          <w:sz w:val="28"/>
+        </w:rPr>
+      </w:pPr>
+      <w:r>
+        <w:rPr>
+          <w:rFonts w:ascii="Times New Roman" w:eastAsia="Times New Roman" w:hAnsi="Times New Roman"/>
+          <w:sz w:val="28"/>
+        </w:rPr>
+        <w:t>Both players have to select “Accept” to complete the transaction, or click “Cancel” to cancel the transaction</w:t>
+      </w:r>
+    </w:p>
+    <w:p>
+      <w:pPr>
+        <w:pStyle w:val="Heading4"/>
+      </w:pPr>
+      <w:r>
+        <w:t xml:space="preserve">Post-Conditions </w:t>
+      </w:r>
+    </w:p>
+    <w:p>
+      <w:pPr>
+        <w:pStyle w:val="ListParagraph"/>
+        <w:numPr>
+          <w:ilvl w:val="0"/>
+          <w:numId w:val="17"/>
+        </w:numPr>
+        <w:rPr>
+          <w:rFonts w:ascii="Times New Roman" w:eastAsia="Times New Roman" w:hAnsi="Times New Roman"/>
+          <w:sz w:val="28"/>
+        </w:rPr>
+      </w:pPr>
+      <w:r>
+        <w:rPr>
+          <w:rFonts w:ascii="Times New Roman" w:eastAsia="Times New Roman" w:hAnsi="Times New Roman"/>
+          <w:sz w:val="28"/>
+        </w:rPr>
+        <w:t>Adjust player inventory, objects to transfer from source to destination</w:t>
+      </w:r>
+    </w:p>
+    <w:p>
+      <w:pPr>
+        <w:pStyle w:val="ListParagraph"/>
+        <w:numPr>
+          <w:ilvl w:val="0"/>
+          <w:numId w:val="17"/>
+        </w:numPr>
+        <w:rPr>
+          <w:rFonts w:ascii="Times New Roman" w:eastAsia="Times New Roman" w:hAnsi="Times New Roman"/>
+          <w:sz w:val="28"/>
+        </w:rPr>
+      </w:pPr>
+      <w:r>
+        <w:rPr>
+          <w:rFonts w:ascii="Times New Roman" w:eastAsia="Times New Roman" w:hAnsi="Times New Roman"/>
+          <w:sz w:val="28"/>
+        </w:rPr>
+        <w:t>Adjust player inventory weight by subtraction of resource weight</w:t>
+      </w:r>
+    </w:p>
+    <w:p>
+      <w:pPr>
+        <w:pStyle w:val="ListParagraph"/>
+        <w:numPr>
+          <w:ilvl w:val="0"/>
+          <w:numId w:val="17"/>
+        </w:numPr>
+        <w:rPr>
+          <w:rFonts w:ascii="Times New Roman" w:eastAsia="Times New Roman" w:hAnsi="Times New Roman"/>
+          <w:sz w:val="28"/>
+        </w:rPr>
+      </w:pPr>
+      <w:r>
+        <w:rPr>
+          <w:rFonts w:ascii="Times New Roman" w:eastAsia="Times New Roman" w:hAnsi="Times New Roman"/>
+          <w:sz w:val="28"/>
+        </w:rPr>
+        <w:t>Adjust player inventory, money is either added (items sold) or subtracted (items purchased)</w:t>
+      </w:r>
+    </w:p>
+    <w:p>
+      <w:pPr>
+        <w:ind w:left="360"/>
+        <w:rPr>
+          <w:rFonts w:ascii="Times New Roman" w:eastAsia="Times New Roman" w:hAnsi="Times New Roman"/>
+          <w:sz w:val="28"/>
+        </w:rPr>
+      </w:pPr>
+    </w:p>
+    <w:p>
+      <w:pPr>
+        <w:ind w:left="360"/>
+        <w:rPr>
+          <w:rFonts w:ascii="Times New Roman" w:eastAsia="Times New Roman" w:hAnsi="Times New Roman"/>
+          <w:sz w:val="28"/>
+        </w:rPr>
+      </w:pPr>
+    </w:p>
+    <w:p>
+      <w:pPr>
+        <w:rPr>
+          <w:lang w:val="en-US"/>
+        </w:rPr>
+      </w:pPr>
+    </w:p>
+    <w:p>
+      <w:pPr>
+        <w:rPr>
+          <w:lang w:val="en-US"/>
+        </w:rPr>
+      </w:pPr>
+    </w:p>
+    <w:p>
+      <w:pPr>
+        <w:rPr>
+          <w:rFonts w:asciiTheme="majorHAnsi" w:eastAsiaTheme="majorEastAsia" w:hAnsiTheme="majorHAnsi" w:cstheme="majorBidi"/>
+          <w:color w:val="1F3763" w:themeColor="accent1" w:themeShade="7F"/>
+          <w:sz w:val="24"/>
+          <w:szCs w:val="24"/>
+          <w:lang w:val="en-US"/>
+        </w:rPr>
+      </w:pPr>
+      <w:r>
+        <w:rPr>
+          <w:lang w:val="en-US"/>
+        </w:rPr>
+        <w:br w:type="page"/>
+      </w:r>
+    </w:p>
+    <w:p>
+      <w:pPr>
+        <w:pStyle w:val="Heading2"/>
+        <w:rPr>
+          <w:lang w:val="en-US"/>
+        </w:rPr>
+      </w:pPr>
+      <w:r>
+        <w:rPr>
+          <w:lang w:val="en-US"/>
+        </w:rPr>
+        <w:lastRenderedPageBreak/>
+        <w:t>Deliverable Timeline</w:t>
+      </w:r>
+    </w:p>
+    <w:p>
+      <w:pPr>
+        <w:rPr>
+          <w:rFonts w:asciiTheme="majorHAnsi" w:eastAsiaTheme="majorEastAsia" w:hAnsiTheme="majorHAnsi" w:cstheme="majorBidi"/>
+          <w:color w:val="2F5496" w:themeColor="accent1" w:themeShade="BF"/>
+          <w:sz w:val="26"/>
+          <w:szCs w:val="26"/>
+          <w:lang w:val="en-US"/>
+        </w:rPr>
+      </w:pPr>
+    </w:p>
+    <w:p>
+      <w:pPr>
+        <w:pStyle w:val="Heading3"/>
+        <w:rPr>
+          <w:lang w:val="en-US"/>
+        </w:rPr>
+      </w:pPr>
+      <w:r>
+        <w:rPr>
+          <w:lang w:val="en-US"/>
+        </w:rPr>
+        <w:t>Project Plan</w:t>
+      </w:r>
+    </w:p>
+    <w:p>
+      <w:pPr>
+        <w:rPr>
+          <w:lang w:val="en-US"/>
+        </w:rPr>
+      </w:pPr>
+      <w:r>
+        <w:rPr>
+          <w:lang w:val="en-US"/>
+        </w:rPr>
+        <w:t>For the full project plan, please refer to the attached PDF file Minecraft_projplan_VCR.pdf</w:t>
+      </w:r>
+    </w:p>
+    <w:p>
+      <w:pPr>
+        <w:rPr>
+          <w:b/>
+          <w:sz w:val="26"/>
+          <w:szCs w:val="26"/>
+          <w:lang w:val="en-US"/>
+        </w:rPr>
+      </w:pPr>
+      <w:r>
+        <w:rPr>
+          <w:noProof/>
+          <w:lang w:eastAsia="en-IE"/>
+        </w:rPr>
+        <w:drawing>
+          <wp:inline distT="0" distB="0" distL="0" distR="0" wp14:anchorId="7FC5CEDA" wp14:editId="2EF14C4D">
+            <wp:extent cx="5731510" cy="3727450"/>
+            <wp:effectExtent l="0" t="0" r="2540" b="6350"/>
+            <wp:docPr id="6" name="Picture 6"/>
+            <wp:cNvGraphicFramePr>
+              <a:graphicFrameLocks xmlns:a="http://schemas.openxmlformats.org/drawingml/2006/main" noChangeAspect="1"/>
+            </wp:cNvGraphicFramePr>
+            <a:graphic xmlns:a="http://schemas.openxmlformats.org/drawingml/2006/main">
+              <a:graphicData uri="http://schemas.openxmlformats.org/drawingml/2006/picture">
+                <pic:pic xmlns:pic="http://schemas.openxmlformats.org/drawingml/2006/picture">
+                  <pic:nvPicPr>
+                    <pic:cNvPr id="1" name=""/>
+                    <pic:cNvPicPr/>
+                  </pic:nvPicPr>
+                  <pic:blipFill>
+                    <a:blip r:embed="rId15"/>
+                    <a:stretch>
+                      <a:fillRect/>
+                    </a:stretch>
+                  </pic:blipFill>
+                  <pic:spPr>
+                    <a:xfrm>
+                      <a:off x="0" y="0"/>
                       <a:ext cx="5731510" cy="3727450"/>
                     </a:xfrm>
                     <a:prstGeom prst="rect">
@@ -4577,7 +4616,7 @@
 </file>
 
 <file path=word/endnotes.xml><?xml version="1.0" encoding="utf-8"?>
-<w:endnotes xmlns:wpc="http://schemas.microsoft.com/office/word/2010/wordprocessingCanvas" xmlns:mc="http://schemas.openxmlformats.org/markup-compatibility/2006" xmlns:o="urn:schemas-microsoft-com:office:office" xmlns:r="http://schemas.openxmlformats.org/officeDocument/2006/relationships" xmlns:m="http://schemas.openxmlformats.org/officeDocument/2006/math" xmlns:v="urn:schemas-microsoft-com:vml" xmlns:wp14="http://schemas.microsoft.com/office/word/2010/wordprocessingDrawing" xmlns:wp="http://schemas.openxmlformats.org/drawingml/2006/wordprocessingDrawing" xmlns:w10="urn:schemas-microsoft-com:office:word" xmlns:w="http://schemas.openxmlformats.org/wordprocessingml/2006/main" xmlns:w14="http://schemas.microsoft.com/office/word/2010/wordml" xmlns:w15="http://schemas.microsoft.com/office/word/2012/wordml" xmlns:wpg="http://schemas.microsoft.com/office/word/2010/wordprocessingGroup" xmlns:wpi="http://schemas.microsoft.com/office/word/2010/wordprocessingInk" xmlns:wne="http://schemas.microsoft.com/office/word/2006/wordml" xmlns:wps="http://schemas.microsoft.com/office/word/2010/wordprocessingShape" mc:Ignorable="w14 w15 wp14">
+<w:endnotes xmlns:wpc="http://schemas.microsoft.com/office/word/2010/wordprocessingCanvas" xmlns:cx="http://schemas.microsoft.com/office/drawing/2014/chartex" xmlns:cx1="http://schemas.microsoft.com/office/drawing/2015/9/8/chartex" xmlns:cx2="http://schemas.microsoft.com/office/drawing/2015/10/21/chartex" xmlns:cx3="http://schemas.microsoft.com/office/drawing/2016/5/9/chartex" xmlns:cx4="http://schemas.microsoft.com/office/drawing/2016/5/10/chartex" xmlns:cx5="http://schemas.microsoft.com/office/drawing/2016/5/11/chartex" xmlns:mc="http://schemas.openxmlformats.org/markup-compatibility/2006" xmlns:o="urn:schemas-microsoft-com:office:office" xmlns:r="http://schemas.openxmlformats.org/officeDocument/2006/relationships" xmlns:m="http://schemas.openxmlformats.org/officeDocument/2006/math" xmlns:v="urn:schemas-microsoft-com:vml" xmlns:wp14="http://schemas.microsoft.com/office/word/2010/wordprocessingDrawing" xmlns:wp="http://schemas.openxmlformats.org/drawingml/2006/wordprocessingDrawing" xmlns:w10="urn:schemas-microsoft-com:office:word" xmlns:w="http://schemas.openxmlformats.org/wordprocessingml/2006/main" xmlns:w14="http://schemas.microsoft.com/office/word/2010/wordml" xmlns:w15="http://schemas.microsoft.com/office/word/2012/wordml" xmlns:w16se="http://schemas.microsoft.com/office/word/2015/wordml/symex" xmlns:wpg="http://schemas.microsoft.com/office/word/2010/wordprocessingGroup" xmlns:wpi="http://schemas.microsoft.com/office/word/2010/wordprocessingInk" xmlns:wne="http://schemas.microsoft.com/office/word/2006/wordml" xmlns:wps="http://schemas.microsoft.com/office/word/2010/wordprocessingShape" mc:Ignorable="w14 w15 w16se wp14">
   <w:endnote w:type="separator" w:id="-1">
     <w:p>
       <w:pPr>
@@ -4602,7 +4641,7 @@
 </file>
 
 <file path=word/footnotes.xml><?xml version="1.0" encoding="utf-8"?>
-<w:footnotes xmlns:wpc="http://schemas.microsoft.com/office/word/2010/wordprocessingCanvas" xmlns:mc="http://schemas.openxmlformats.org/markup-compatibility/2006" xmlns:o="urn:schemas-microsoft-com:office:office" xmlns:r="http://schemas.openxmlformats.org/officeDocument/2006/relationships" xmlns:m="http://schemas.openxmlformats.org/officeDocument/2006/math" xmlns:v="urn:schemas-microsoft-com:vml" xmlns:wp14="http://schemas.microsoft.com/office/word/2010/wordprocessingDrawing" xmlns:wp="http://schemas.openxmlformats.org/drawingml/2006/wordprocessingDrawing" xmlns:w10="urn:schemas-microsoft-com:office:word" xmlns:w="http://schemas.openxmlformats.org/wordprocessingml/2006/main" xmlns:w14="http://schemas.microsoft.com/office/word/2010/wordml" xmlns:w15="http://schemas.microsoft.com/office/word/2012/wordml" xmlns:wpg="http://schemas.microsoft.com/office/word/2010/wordprocessingGroup" xmlns:wpi="http://schemas.microsoft.com/office/word/2010/wordprocessingInk" xmlns:wne="http://schemas.microsoft.com/office/word/2006/wordml" xmlns:wps="http://schemas.microsoft.com/office/word/2010/wordprocessingShape" mc:Ignorable="w14 w15 wp14">
+<w:footnotes xmlns:wpc="http://schemas.microsoft.com/office/word/2010/wordprocessingCanvas" xmlns:cx="http://schemas.microsoft.com/office/drawing/2014/chartex" xmlns:cx1="http://schemas.microsoft.com/office/drawing/2015/9/8/chartex" xmlns:cx2="http://schemas.microsoft.com/office/drawing/2015/10/21/chartex" xmlns:cx3="http://schemas.microsoft.com/office/drawing/2016/5/9/chartex" xmlns:cx4="http://schemas.microsoft.com/office/drawing/2016/5/10/chartex" xmlns:cx5="http://schemas.microsoft.com/office/drawing/2016/5/11/chartex" xmlns:mc="http://schemas.openxmlformats.org/markup-compatibility/2006" xmlns:o="urn:schemas-microsoft-com:office:office" xmlns:r="http://schemas.openxmlformats.org/officeDocument/2006/relationships" xmlns:m="http://schemas.openxmlformats.org/officeDocument/2006/math" xmlns:v="urn:schemas-microsoft-com:vml" xmlns:wp14="http://schemas.microsoft.com/office/word/2010/wordprocessingDrawing" xmlns:wp="http://schemas.openxmlformats.org/drawingml/2006/wordprocessingDrawing" xmlns:w10="urn:schemas-microsoft-com:office:word" xmlns:w="http://schemas.openxmlformats.org/wordprocessingml/2006/main" xmlns:w14="http://schemas.microsoft.com/office/word/2010/wordml" xmlns:w15="http://schemas.microsoft.com/office/word/2012/wordml" xmlns:w16se="http://schemas.microsoft.com/office/word/2015/wordml/symex" xmlns:wpg="http://schemas.microsoft.com/office/word/2010/wordprocessingGroup" xmlns:wpi="http://schemas.microsoft.com/office/word/2010/wordprocessingInk" xmlns:wne="http://schemas.microsoft.com/office/word/2006/wordml" xmlns:wps="http://schemas.microsoft.com/office/word/2010/wordprocessingShape" mc:Ignorable="w14 w15 w16se wp14">
   <w:footnote w:type="separator" w:id="-1">
     <w:p>
       <w:pPr>
@@ -4627,7 +4666,7 @@
 </file>
 
 <file path=word/numbering.xml><?xml version="1.0" encoding="utf-8"?>
-<w:numbering xmlns:wpc="http://schemas.microsoft.com/office/word/2010/wordprocessingCanvas" xmlns:mc="http://schemas.openxmlformats.org/markup-compatibility/2006" xmlns:o="urn:schemas-microsoft-com:office:office" xmlns:r="http://schemas.openxmlformats.org/officeDocument/2006/relationships" xmlns:m="http://schemas.openxmlformats.org/officeDocument/2006/math" xmlns:v="urn:schemas-microsoft-com:vml" xmlns:wp14="http://schemas.microsoft.com/office/word/2010/wordprocessingDrawing" xmlns:wp="http://schemas.openxmlformats.org/drawingml/2006/wordprocessingDrawing" xmlns:w10="urn:schemas-microsoft-com:office:word" xmlns:w="http://schemas.openxmlformats.org/wordprocessingml/2006/main" xmlns:w14="http://schemas.microsoft.com/office/word/2010/wordml" xmlns:w15="http://schemas.microsoft.com/office/word/2012/wordml" xmlns:wpg="http://schemas.microsoft.com/office/word/2010/wordprocessingGroup" xmlns:wpi="http://schemas.microsoft.com/office/word/2010/wordprocessingInk" xmlns:wne="http://schemas.microsoft.com/office/word/2006/wordml" xmlns:wps="http://schemas.microsoft.com/office/word/2010/wordprocessingShape" mc:Ignorable="w14 w15 wp14">
+<w:numbering xmlns:wpc="http://schemas.microsoft.com/office/word/2010/wordprocessingCanvas" xmlns:cx="http://schemas.microsoft.com/office/drawing/2014/chartex" xmlns:cx1="http://schemas.microsoft.com/office/drawing/2015/9/8/chartex" xmlns:cx2="http://schemas.microsoft.com/office/drawing/2015/10/21/chartex" xmlns:cx3="http://schemas.microsoft.com/office/drawing/2016/5/9/chartex" xmlns:cx4="http://schemas.microsoft.com/office/drawing/2016/5/10/chartex" xmlns:cx5="http://schemas.microsoft.com/office/drawing/2016/5/11/chartex" xmlns:mc="http://schemas.openxmlformats.org/markup-compatibility/2006" xmlns:o="urn:schemas-microsoft-com:office:office" xmlns:r="http://schemas.openxmlformats.org/officeDocument/2006/relationships" xmlns:m="http://schemas.openxmlformats.org/officeDocument/2006/math" xmlns:v="urn:schemas-microsoft-com:vml" xmlns:wp14="http://schemas.microsoft.com/office/word/2010/wordprocessingDrawing" xmlns:wp="http://schemas.openxmlformats.org/drawingml/2006/wordprocessingDrawing" xmlns:w10="urn:schemas-microsoft-com:office:word" xmlns:w="http://schemas.openxmlformats.org/wordprocessingml/2006/main" xmlns:w14="http://schemas.microsoft.com/office/word/2010/wordml" xmlns:w15="http://schemas.microsoft.com/office/word/2012/wordml" xmlns:w16se="http://schemas.microsoft.com/office/word/2015/wordml/symex" xmlns:wpg="http://schemas.microsoft.com/office/word/2010/wordprocessingGroup" xmlns:wpi="http://schemas.microsoft.com/office/word/2010/wordprocessingInk" xmlns:wne="http://schemas.microsoft.com/office/word/2006/wordml" xmlns:wps="http://schemas.microsoft.com/office/word/2010/wordprocessingShape" mc:Ignorable="w14 w15 w16se wp14">
   <w:abstractNum w:abstractNumId="0" w15:restartNumberingAfterBreak="0">
     <w:nsid w:val="00000002"/>
     <w:multiLevelType w:val="hybridMultilevel"/>
@@ -7575,7 +7614,7 @@
 </file>
 
 <file path=word/styles.xml><?xml version="1.0" encoding="utf-8"?>
-<w:styles xmlns:mc="http://schemas.openxmlformats.org/markup-compatibility/2006" xmlns:r="http://schemas.openxmlformats.org/officeDocument/2006/relationships" xmlns:w="http://schemas.openxmlformats.org/wordprocessingml/2006/main" xmlns:w14="http://schemas.microsoft.com/office/word/2010/wordml" xmlns:w15="http://schemas.microsoft.com/office/word/2012/wordml" mc:Ignorable="w14 w15">
+<w:styles xmlns:mc="http://schemas.openxmlformats.org/markup-compatibility/2006" xmlns:r="http://schemas.openxmlformats.org/officeDocument/2006/relationships" xmlns:w="http://schemas.openxmlformats.org/wordprocessingml/2006/main" xmlns:w14="http://schemas.microsoft.com/office/word/2010/wordml" xmlns:w15="http://schemas.microsoft.com/office/word/2012/wordml" xmlns:w16se="http://schemas.microsoft.com/office/word/2015/wordml/symex" mc:Ignorable="w14 w15 w16se">
   <w:docDefaults>
     <w:rPrDefault>
       <w:rPr>
@@ -7591,7 +7630,7 @@
       </w:pPr>
     </w:pPrDefault>
   </w:docDefaults>
-  <w:latentStyles w:defLockedState="0" w:defUIPriority="99" w:defSemiHidden="0" w:defUnhideWhenUsed="0" w:defQFormat="0" w:count="371">
+  <w:latentStyles w:defLockedState="0" w:defUIPriority="99" w:defSemiHidden="0" w:defUnhideWhenUsed="0" w:defQFormat="0" w:count="374">
     <w:lsdException w:name="Normal" w:uiPriority="0" w:qFormat="1"/>
     <w:lsdException w:name="heading 1" w:uiPriority="9" w:qFormat="1"/>
     <w:lsdException w:name="heading 2" w:semiHidden="1" w:uiPriority="9" w:unhideWhenUsed="1" w:qFormat="1"/>
@@ -7697,7 +7736,6 @@
     <w:lsdException w:name="HTML Sample" w:semiHidden="1" w:unhideWhenUsed="1"/>
     <w:lsdException w:name="HTML Typewriter" w:semiHidden="1" w:unhideWhenUsed="1"/>
     <w:lsdException w:name="HTML Variable" w:semiHidden="1" w:unhideWhenUsed="1"/>
-    <w:lsdException w:name="Normal Table" w:semiHidden="1" w:unhideWhenUsed="1"/>
     <w:lsdException w:name="annotation subject" w:semiHidden="1" w:unhideWhenUsed="1"/>
     <w:lsdException w:name="No List" w:semiHidden="1" w:unhideWhenUsed="1"/>
     <w:lsdException w:name="Outline List 1" w:semiHidden="1" w:unhideWhenUsed="1"/>
@@ -7742,7 +7780,6 @@
     <w:lsdException w:name="Table Professional" w:semiHidden="1" w:unhideWhenUsed="1"/>
     <w:lsdException w:name="Table Subtle 1" w:semiHidden="1" w:unhideWhenUsed="1"/>
     <w:lsdException w:name="Table Subtle 2" w:semiHidden="1" w:unhideWhenUsed="1"/>
-    <w:lsdException w:name="Table Web 1" w:semiHidden="1" w:unhideWhenUsed="1"/>
     <w:lsdException w:name="Table Web 2" w:semiHidden="1" w:unhideWhenUsed="1"/>
     <w:lsdException w:name="Table Web 3" w:semiHidden="1" w:unhideWhenUsed="1"/>
     <w:lsdException w:name="Balloon Text" w:semiHidden="1" w:unhideWhenUsed="1"/>
@@ -7963,6 +8000,9 @@
     <w:lsdException w:name="List Table 5 Dark Accent 6" w:uiPriority="50"/>
     <w:lsdException w:name="List Table 6 Colorful Accent 6" w:uiPriority="51"/>
     <w:lsdException w:name="List Table 7 Colorful Accent 6" w:uiPriority="52"/>
+    <w:lsdException w:name="Mention" w:semiHidden="1" w:unhideWhenUsed="1"/>
+    <w:lsdException w:name="Smart Hyperlink" w:semiHidden="1" w:unhideWhenUsed="1"/>
+    <w:lsdException w:name="Hashtag" w:semiHidden="1" w:unhideWhenUsed="1"/>
   </w:latentStyles>
   <w:style w:type="paragraph" w:default="1" w:styleId="Normal">
     <w:name w:val="Normal"/>
@@ -8673,7 +8713,7 @@
 </file>
 
 <file path=customXml/itemProps1.xml><?xml version="1.0" encoding="utf-8"?>
-<ds:datastoreItem xmlns:ds="http://schemas.openxmlformats.org/officeDocument/2006/customXml" ds:itemID="{B7FA9C09-C3E5-4DD2-8C5E-F8DF434EE2AB}">
+<ds:datastoreItem xmlns:ds="http://schemas.openxmlformats.org/officeDocument/2006/customXml" ds:itemID="{5AA029AE-E876-49C7-A678-2D397AB94127}">
   <ds:schemaRefs>
     <ds:schemaRef ds:uri="http://schemas.openxmlformats.org/officeDocument/2006/bibliography"/>
   </ds:schemaRefs>

</xml_diff>

<commit_message>
added/corrected Trade use case
</commit_message>
<xml_diff>
--- a/Project plans/VCR-OOSE-2017.docx
+++ b/Project plans/VCR-OOSE-2017.docx
@@ -1,6 +1,6 @@
 
 <file path=word/document.xml><?xml version="1.0" encoding="utf-8"?>
-<w:document xmlns:wpc="http://schemas.microsoft.com/office/word/2010/wordprocessingCanvas" xmlns:cx="http://schemas.microsoft.com/office/drawing/2014/chartex" xmlns:cx1="http://schemas.microsoft.com/office/drawing/2015/9/8/chartex" xmlns:cx2="http://schemas.microsoft.com/office/drawing/2015/10/21/chartex" xmlns:cx3="http://schemas.microsoft.com/office/drawing/2016/5/9/chartex" xmlns:cx4="http://schemas.microsoft.com/office/drawing/2016/5/10/chartex" xmlns:cx5="http://schemas.microsoft.com/office/drawing/2016/5/11/chartex" xmlns:mc="http://schemas.openxmlformats.org/markup-compatibility/2006" xmlns:o="urn:schemas-microsoft-com:office:office" xmlns:r="http://schemas.openxmlformats.org/officeDocument/2006/relationships" xmlns:m="http://schemas.openxmlformats.org/officeDocument/2006/math" xmlns:v="urn:schemas-microsoft-com:vml" xmlns:wp14="http://schemas.microsoft.com/office/word/2010/wordprocessingDrawing" xmlns:wp="http://schemas.openxmlformats.org/drawingml/2006/wordprocessingDrawing" xmlns:w10="urn:schemas-microsoft-com:office:word" xmlns:w="http://schemas.openxmlformats.org/wordprocessingml/2006/main" xmlns:w14="http://schemas.microsoft.com/office/word/2010/wordml" xmlns:w15="http://schemas.microsoft.com/office/word/2012/wordml" xmlns:w16se="http://schemas.microsoft.com/office/word/2015/wordml/symex" xmlns:wpg="http://schemas.microsoft.com/office/word/2010/wordprocessingGroup" xmlns:wpi="http://schemas.microsoft.com/office/word/2010/wordprocessingInk" xmlns:wne="http://schemas.microsoft.com/office/word/2006/wordml" xmlns:wps="http://schemas.microsoft.com/office/word/2010/wordprocessingShape" mc:Ignorable="w14 w15 w16se wp14">
+<w:document xmlns:wpc="http://schemas.microsoft.com/office/word/2010/wordprocessingCanvas" xmlns:mc="http://schemas.openxmlformats.org/markup-compatibility/2006" xmlns:o="urn:schemas-microsoft-com:office:office" xmlns:r="http://schemas.openxmlformats.org/officeDocument/2006/relationships" xmlns:m="http://schemas.openxmlformats.org/officeDocument/2006/math" xmlns:v="urn:schemas-microsoft-com:vml" xmlns:wp14="http://schemas.microsoft.com/office/word/2010/wordprocessingDrawing" xmlns:wp="http://schemas.openxmlformats.org/drawingml/2006/wordprocessingDrawing" xmlns:w10="urn:schemas-microsoft-com:office:word" xmlns:w="http://schemas.openxmlformats.org/wordprocessingml/2006/main" xmlns:w14="http://schemas.microsoft.com/office/word/2010/wordml" xmlns:w15="http://schemas.microsoft.com/office/word/2012/wordml" xmlns:wpg="http://schemas.microsoft.com/office/word/2010/wordprocessingGroup" xmlns:wpi="http://schemas.microsoft.com/office/word/2010/wordprocessingInk" xmlns:wne="http://schemas.microsoft.com/office/word/2006/wordml" xmlns:wps="http://schemas.microsoft.com/office/word/2010/wordprocessingShape" mc:Ignorable="w14 w15 wp14">
   <w:body>
     <w:p>
       <w:pPr>
@@ -3579,6 +3579,10 @@
     <w:p/>
     <w:p>
       <w:r>
+        <w:rPr>
+          <w:noProof/>
+          <w:lang w:eastAsia="en-IE"/>
+        </w:rPr>
         <w:drawing>
           <wp:inline distT="0" distB="0" distL="0" distR="0" wp14:anchorId="5A58ABA5" wp14:editId="54B5033D">
             <wp:extent cx="5731510" cy="3321685"/>
@@ -3615,8 +3619,6 @@
           </wp:inline>
         </w:drawing>
       </w:r>
-      <w:bookmarkStart w:id="3" w:name="_GoBack"/>
-      <w:bookmarkEnd w:id="3"/>
     </w:p>
     <w:p>
       <w:pPr>
@@ -3843,6 +3845,15 @@
         </w:rPr>
         <w:t xml:space="preserve"> of one player to the inventory window of the other player</w:t>
       </w:r>
+      <w:r>
+        <w:rPr>
+          <w:rFonts w:ascii="Times New Roman" w:eastAsia="Times New Roman" w:hAnsi="Times New Roman"/>
+          <w:sz w:val="28"/>
+        </w:rPr>
+        <w:t>. A player is not able to drag objects from the other player’s inventory, only to.</w:t>
+      </w:r>
+      <w:bookmarkStart w:id="3" w:name="_GoBack"/>
+      <w:bookmarkEnd w:id="3"/>
     </w:p>
     <w:p>
       <w:pPr>
@@ -3861,7 +3872,28 @@
           <w:rFonts w:ascii="Times New Roman" w:eastAsia="Times New Roman" w:hAnsi="Times New Roman"/>
           <w:sz w:val="28"/>
         </w:rPr>
-        <w:t>Both players have to select “Accept” to complete the transaction, or click “Cancel” to cancel the transaction</w:t>
+        <w:t xml:space="preserve">Both players have to select “Accept” to complete the transaction, or </w:t>
+      </w:r>
+      <w:r>
+        <w:rPr>
+          <w:rFonts w:ascii="Times New Roman" w:eastAsia="Times New Roman" w:hAnsi="Times New Roman"/>
+          <w:sz w:val="28"/>
+        </w:rPr>
+        <w:t xml:space="preserve">either player can </w:t>
+      </w:r>
+      <w:r>
+        <w:rPr>
+          <w:rFonts w:ascii="Times New Roman" w:eastAsia="Times New Roman" w:hAnsi="Times New Roman"/>
+          <w:sz w:val="28"/>
+        </w:rPr>
+        <w:t>click “Cancel” to cancel the transaction</w:t>
+      </w:r>
+      <w:r>
+        <w:rPr>
+          <w:rFonts w:ascii="Times New Roman" w:eastAsia="Times New Roman" w:hAnsi="Times New Roman"/>
+          <w:sz w:val="28"/>
+        </w:rPr>
+        <w:t>.</w:t>
       </w:r>
     </w:p>
     <w:p>
@@ -3979,7 +4011,21 @@
           <w:rFonts w:ascii="Times New Roman" w:eastAsia="Times New Roman" w:hAnsi="Times New Roman"/>
           <w:sz w:val="28"/>
         </w:rPr>
-        <w:t>The player clicks and drags objects with the controller to or from the inventory window of one player to the inventory window of the other player</w:t>
+        <w:t xml:space="preserve">The player clicks and drags objects with the controller to or from the inventory window of one player to the inventory window of the </w:t>
+      </w:r>
+      <w:r>
+        <w:rPr>
+          <w:rFonts w:ascii="Times New Roman" w:eastAsia="Times New Roman" w:hAnsi="Times New Roman"/>
+          <w:sz w:val="28"/>
+        </w:rPr>
+        <w:t>Shop (Trader Actor).</w:t>
+      </w:r>
+      <w:r>
+        <w:rPr>
+          <w:rFonts w:ascii="Times New Roman" w:eastAsia="Times New Roman" w:hAnsi="Times New Roman"/>
+          <w:sz w:val="28"/>
+        </w:rPr>
+        <w:t xml:space="preserve"> If the player wants to buy items, he can drag and drop objects from the Shop (not possible when trading with other players).</w:t>
       </w:r>
     </w:p>
     <w:p>
@@ -3999,7 +4045,35 @@
           <w:rFonts w:ascii="Times New Roman" w:eastAsia="Times New Roman" w:hAnsi="Times New Roman"/>
           <w:sz w:val="28"/>
         </w:rPr>
-        <w:t>Both players have to select “Accept” to complete the transaction, or click “Cancel” to cancel the transaction</w:t>
+        <w:t>The p</w:t>
+      </w:r>
+      <w:r>
+        <w:rPr>
+          <w:rFonts w:ascii="Times New Roman" w:eastAsia="Times New Roman" w:hAnsi="Times New Roman"/>
+          <w:sz w:val="28"/>
+        </w:rPr>
+        <w:t>layer ha</w:t>
+      </w:r>
+      <w:r>
+        <w:rPr>
+          <w:rFonts w:ascii="Times New Roman" w:eastAsia="Times New Roman" w:hAnsi="Times New Roman"/>
+          <w:sz w:val="28"/>
+        </w:rPr>
+        <w:t>s</w:t>
+      </w:r>
+      <w:r>
+        <w:rPr>
+          <w:rFonts w:ascii="Times New Roman" w:eastAsia="Times New Roman" w:hAnsi="Times New Roman"/>
+          <w:sz w:val="28"/>
+        </w:rPr>
+        <w:t xml:space="preserve"> to select “Accept” to complete the transaction, or click “Cancel” to cancel the transaction</w:t>
+      </w:r>
+      <w:r>
+        <w:rPr>
+          <w:rFonts w:ascii="Times New Roman" w:eastAsia="Times New Roman" w:hAnsi="Times New Roman"/>
+          <w:sz w:val="28"/>
+        </w:rPr>
+        <w:t>.</w:t>
       </w:r>
     </w:p>
     <w:p>
@@ -4047,7 +4121,35 @@
           <w:rFonts w:ascii="Times New Roman" w:eastAsia="Times New Roman" w:hAnsi="Times New Roman"/>
           <w:sz w:val="28"/>
         </w:rPr>
-        <w:t>Adjust player inventory weight by subtraction of resource weight</w:t>
+        <w:t xml:space="preserve">Adjust player inventory weight by </w:t>
+      </w:r>
+      <w:r>
+        <w:rPr>
+          <w:rFonts w:ascii="Times New Roman" w:eastAsia="Times New Roman" w:hAnsi="Times New Roman"/>
+          <w:sz w:val="28"/>
+        </w:rPr>
+        <w:t xml:space="preserve">addition (receiver) or </w:t>
+      </w:r>
+      <w:r>
+        <w:rPr>
+          <w:rFonts w:ascii="Times New Roman" w:eastAsia="Times New Roman" w:hAnsi="Times New Roman"/>
+          <w:sz w:val="28"/>
+        </w:rPr>
+        <w:t>subtraction</w:t>
+      </w:r>
+      <w:r>
+        <w:rPr>
+          <w:rFonts w:ascii="Times New Roman" w:eastAsia="Times New Roman" w:hAnsi="Times New Roman"/>
+          <w:sz w:val="28"/>
+        </w:rPr>
+        <w:t xml:space="preserve"> (giver)</w:t>
+      </w:r>
+      <w:r>
+        <w:rPr>
+          <w:rFonts w:ascii="Times New Roman" w:eastAsia="Times New Roman" w:hAnsi="Times New Roman"/>
+          <w:sz w:val="28"/>
+        </w:rPr>
+        <w:t xml:space="preserve"> of resource weight</w:t>
       </w:r>
     </w:p>
     <w:p>
@@ -4423,7 +4525,19 @@
         <w:pStyle w:val="Heading2"/>
       </w:pPr>
       <w:r>
-        <w:t>Player Logs in, The player has option to Create or Update  world with World Server</w:t>
+        <w:t xml:space="preserve">Player Logs in, </w:t>
+      </w:r>
+      <w:r>
+        <w:t>the</w:t>
+      </w:r>
+      <w:r>
+        <w:t xml:space="preserve"> player has option to Create or </w:t>
+      </w:r>
+      <w:r>
+        <w:t>Update world</w:t>
+      </w:r>
+      <w:r>
+        <w:t xml:space="preserve"> with World Server</w:t>
       </w:r>
     </w:p>
     <w:p>
@@ -4504,7 +4618,10 @@
         <w:pStyle w:val="Heading2"/>
       </w:pPr>
       <w:r>
-        <w:t>Player logs in  buys add on</w:t>
+        <w:t xml:space="preserve">Player logs in </w:t>
+      </w:r>
+      <w:r>
+        <w:t>buys add on</w:t>
       </w:r>
     </w:p>
     <w:p>
@@ -4616,7 +4733,7 @@
 </file>
 
 <file path=word/endnotes.xml><?xml version="1.0" encoding="utf-8"?>
-<w:endnotes xmlns:wpc="http://schemas.microsoft.com/office/word/2010/wordprocessingCanvas" xmlns:cx="http://schemas.microsoft.com/office/drawing/2014/chartex" xmlns:cx1="http://schemas.microsoft.com/office/drawing/2015/9/8/chartex" xmlns:cx2="http://schemas.microsoft.com/office/drawing/2015/10/21/chartex" xmlns:cx3="http://schemas.microsoft.com/office/drawing/2016/5/9/chartex" xmlns:cx4="http://schemas.microsoft.com/office/drawing/2016/5/10/chartex" xmlns:cx5="http://schemas.microsoft.com/office/drawing/2016/5/11/chartex" xmlns:mc="http://schemas.openxmlformats.org/markup-compatibility/2006" xmlns:o="urn:schemas-microsoft-com:office:office" xmlns:r="http://schemas.openxmlformats.org/officeDocument/2006/relationships" xmlns:m="http://schemas.openxmlformats.org/officeDocument/2006/math" xmlns:v="urn:schemas-microsoft-com:vml" xmlns:wp14="http://schemas.microsoft.com/office/word/2010/wordprocessingDrawing" xmlns:wp="http://schemas.openxmlformats.org/drawingml/2006/wordprocessingDrawing" xmlns:w10="urn:schemas-microsoft-com:office:word" xmlns:w="http://schemas.openxmlformats.org/wordprocessingml/2006/main" xmlns:w14="http://schemas.microsoft.com/office/word/2010/wordml" xmlns:w15="http://schemas.microsoft.com/office/word/2012/wordml" xmlns:w16se="http://schemas.microsoft.com/office/word/2015/wordml/symex" xmlns:wpg="http://schemas.microsoft.com/office/word/2010/wordprocessingGroup" xmlns:wpi="http://schemas.microsoft.com/office/word/2010/wordprocessingInk" xmlns:wne="http://schemas.microsoft.com/office/word/2006/wordml" xmlns:wps="http://schemas.microsoft.com/office/word/2010/wordprocessingShape" mc:Ignorable="w14 w15 w16se wp14">
+<w:endnotes xmlns:wpc="http://schemas.microsoft.com/office/word/2010/wordprocessingCanvas" xmlns:mc="http://schemas.openxmlformats.org/markup-compatibility/2006" xmlns:o="urn:schemas-microsoft-com:office:office" xmlns:r="http://schemas.openxmlformats.org/officeDocument/2006/relationships" xmlns:m="http://schemas.openxmlformats.org/officeDocument/2006/math" xmlns:v="urn:schemas-microsoft-com:vml" xmlns:wp14="http://schemas.microsoft.com/office/word/2010/wordprocessingDrawing" xmlns:wp="http://schemas.openxmlformats.org/drawingml/2006/wordprocessingDrawing" xmlns:w10="urn:schemas-microsoft-com:office:word" xmlns:w="http://schemas.openxmlformats.org/wordprocessingml/2006/main" xmlns:w14="http://schemas.microsoft.com/office/word/2010/wordml" xmlns:w15="http://schemas.microsoft.com/office/word/2012/wordml" xmlns:wpg="http://schemas.microsoft.com/office/word/2010/wordprocessingGroup" xmlns:wpi="http://schemas.microsoft.com/office/word/2010/wordprocessingInk" xmlns:wne="http://schemas.microsoft.com/office/word/2006/wordml" xmlns:wps="http://schemas.microsoft.com/office/word/2010/wordprocessingShape" mc:Ignorable="w14 w15 wp14">
   <w:endnote w:type="separator" w:id="-1">
     <w:p>
       <w:pPr>
@@ -4641,7 +4758,7 @@
 </file>
 
 <file path=word/footnotes.xml><?xml version="1.0" encoding="utf-8"?>
-<w:footnotes xmlns:wpc="http://schemas.microsoft.com/office/word/2010/wordprocessingCanvas" xmlns:cx="http://schemas.microsoft.com/office/drawing/2014/chartex" xmlns:cx1="http://schemas.microsoft.com/office/drawing/2015/9/8/chartex" xmlns:cx2="http://schemas.microsoft.com/office/drawing/2015/10/21/chartex" xmlns:cx3="http://schemas.microsoft.com/office/drawing/2016/5/9/chartex" xmlns:cx4="http://schemas.microsoft.com/office/drawing/2016/5/10/chartex" xmlns:cx5="http://schemas.microsoft.com/office/drawing/2016/5/11/chartex" xmlns:mc="http://schemas.openxmlformats.org/markup-compatibility/2006" xmlns:o="urn:schemas-microsoft-com:office:office" xmlns:r="http://schemas.openxmlformats.org/officeDocument/2006/relationships" xmlns:m="http://schemas.openxmlformats.org/officeDocument/2006/math" xmlns:v="urn:schemas-microsoft-com:vml" xmlns:wp14="http://schemas.microsoft.com/office/word/2010/wordprocessingDrawing" xmlns:wp="http://schemas.openxmlformats.org/drawingml/2006/wordprocessingDrawing" xmlns:w10="urn:schemas-microsoft-com:office:word" xmlns:w="http://schemas.openxmlformats.org/wordprocessingml/2006/main" xmlns:w14="http://schemas.microsoft.com/office/word/2010/wordml" xmlns:w15="http://schemas.microsoft.com/office/word/2012/wordml" xmlns:w16se="http://schemas.microsoft.com/office/word/2015/wordml/symex" xmlns:wpg="http://schemas.microsoft.com/office/word/2010/wordprocessingGroup" xmlns:wpi="http://schemas.microsoft.com/office/word/2010/wordprocessingInk" xmlns:wne="http://schemas.microsoft.com/office/word/2006/wordml" xmlns:wps="http://schemas.microsoft.com/office/word/2010/wordprocessingShape" mc:Ignorable="w14 w15 w16se wp14">
+<w:footnotes xmlns:wpc="http://schemas.microsoft.com/office/word/2010/wordprocessingCanvas" xmlns:mc="http://schemas.openxmlformats.org/markup-compatibility/2006" xmlns:o="urn:schemas-microsoft-com:office:office" xmlns:r="http://schemas.openxmlformats.org/officeDocument/2006/relationships" xmlns:m="http://schemas.openxmlformats.org/officeDocument/2006/math" xmlns:v="urn:schemas-microsoft-com:vml" xmlns:wp14="http://schemas.microsoft.com/office/word/2010/wordprocessingDrawing" xmlns:wp="http://schemas.openxmlformats.org/drawingml/2006/wordprocessingDrawing" xmlns:w10="urn:schemas-microsoft-com:office:word" xmlns:w="http://schemas.openxmlformats.org/wordprocessingml/2006/main" xmlns:w14="http://schemas.microsoft.com/office/word/2010/wordml" xmlns:w15="http://schemas.microsoft.com/office/word/2012/wordml" xmlns:wpg="http://schemas.microsoft.com/office/word/2010/wordprocessingGroup" xmlns:wpi="http://schemas.microsoft.com/office/word/2010/wordprocessingInk" xmlns:wne="http://schemas.microsoft.com/office/word/2006/wordml" xmlns:wps="http://schemas.microsoft.com/office/word/2010/wordprocessingShape" mc:Ignorable="w14 w15 wp14">
   <w:footnote w:type="separator" w:id="-1">
     <w:p>
       <w:pPr>
@@ -4666,7 +4783,7 @@
 </file>
 
 <file path=word/numbering.xml><?xml version="1.0" encoding="utf-8"?>
-<w:numbering xmlns:wpc="http://schemas.microsoft.com/office/word/2010/wordprocessingCanvas" xmlns:cx="http://schemas.microsoft.com/office/drawing/2014/chartex" xmlns:cx1="http://schemas.microsoft.com/office/drawing/2015/9/8/chartex" xmlns:cx2="http://schemas.microsoft.com/office/drawing/2015/10/21/chartex" xmlns:cx3="http://schemas.microsoft.com/office/drawing/2016/5/9/chartex" xmlns:cx4="http://schemas.microsoft.com/office/drawing/2016/5/10/chartex" xmlns:cx5="http://schemas.microsoft.com/office/drawing/2016/5/11/chartex" xmlns:mc="http://schemas.openxmlformats.org/markup-compatibility/2006" xmlns:o="urn:schemas-microsoft-com:office:office" xmlns:r="http://schemas.openxmlformats.org/officeDocument/2006/relationships" xmlns:m="http://schemas.openxmlformats.org/officeDocument/2006/math" xmlns:v="urn:schemas-microsoft-com:vml" xmlns:wp14="http://schemas.microsoft.com/office/word/2010/wordprocessingDrawing" xmlns:wp="http://schemas.openxmlformats.org/drawingml/2006/wordprocessingDrawing" xmlns:w10="urn:schemas-microsoft-com:office:word" xmlns:w="http://schemas.openxmlformats.org/wordprocessingml/2006/main" xmlns:w14="http://schemas.microsoft.com/office/word/2010/wordml" xmlns:w15="http://schemas.microsoft.com/office/word/2012/wordml" xmlns:w16se="http://schemas.microsoft.com/office/word/2015/wordml/symex" xmlns:wpg="http://schemas.microsoft.com/office/word/2010/wordprocessingGroup" xmlns:wpi="http://schemas.microsoft.com/office/word/2010/wordprocessingInk" xmlns:wne="http://schemas.microsoft.com/office/word/2006/wordml" xmlns:wps="http://schemas.microsoft.com/office/word/2010/wordprocessingShape" mc:Ignorable="w14 w15 w16se wp14">
+<w:numbering xmlns:wpc="http://schemas.microsoft.com/office/word/2010/wordprocessingCanvas" xmlns:mc="http://schemas.openxmlformats.org/markup-compatibility/2006" xmlns:o="urn:schemas-microsoft-com:office:office" xmlns:r="http://schemas.openxmlformats.org/officeDocument/2006/relationships" xmlns:m="http://schemas.openxmlformats.org/officeDocument/2006/math" xmlns:v="urn:schemas-microsoft-com:vml" xmlns:wp14="http://schemas.microsoft.com/office/word/2010/wordprocessingDrawing" xmlns:wp="http://schemas.openxmlformats.org/drawingml/2006/wordprocessingDrawing" xmlns:w10="urn:schemas-microsoft-com:office:word" xmlns:w="http://schemas.openxmlformats.org/wordprocessingml/2006/main" xmlns:w14="http://schemas.microsoft.com/office/word/2010/wordml" xmlns:w15="http://schemas.microsoft.com/office/word/2012/wordml" xmlns:wpg="http://schemas.microsoft.com/office/word/2010/wordprocessingGroup" xmlns:wpi="http://schemas.microsoft.com/office/word/2010/wordprocessingInk" xmlns:wne="http://schemas.microsoft.com/office/word/2006/wordml" xmlns:wps="http://schemas.microsoft.com/office/word/2010/wordprocessingShape" mc:Ignorable="w14 w15 wp14">
   <w:abstractNum w:abstractNumId="0" w15:restartNumberingAfterBreak="0">
     <w:nsid w:val="00000002"/>
     <w:multiLevelType w:val="hybridMultilevel"/>
@@ -7614,7 +7731,7 @@
 </file>
 
 <file path=word/styles.xml><?xml version="1.0" encoding="utf-8"?>
-<w:styles xmlns:mc="http://schemas.openxmlformats.org/markup-compatibility/2006" xmlns:r="http://schemas.openxmlformats.org/officeDocument/2006/relationships" xmlns:w="http://schemas.openxmlformats.org/wordprocessingml/2006/main" xmlns:w14="http://schemas.microsoft.com/office/word/2010/wordml" xmlns:w15="http://schemas.microsoft.com/office/word/2012/wordml" xmlns:w16se="http://schemas.microsoft.com/office/word/2015/wordml/symex" mc:Ignorable="w14 w15 w16se">
+<w:styles xmlns:mc="http://schemas.openxmlformats.org/markup-compatibility/2006" xmlns:r="http://schemas.openxmlformats.org/officeDocument/2006/relationships" xmlns:w="http://schemas.openxmlformats.org/wordprocessingml/2006/main" xmlns:w14="http://schemas.microsoft.com/office/word/2010/wordml" xmlns:w15="http://schemas.microsoft.com/office/word/2012/wordml" mc:Ignorable="w14 w15">
   <w:docDefaults>
     <w:rPrDefault>
       <w:rPr>
@@ -7630,7 +7747,7 @@
       </w:pPr>
     </w:pPrDefault>
   </w:docDefaults>
-  <w:latentStyles w:defLockedState="0" w:defUIPriority="99" w:defSemiHidden="0" w:defUnhideWhenUsed="0" w:defQFormat="0" w:count="374">
+  <w:latentStyles w:defLockedState="0" w:defUIPriority="99" w:defSemiHidden="0" w:defUnhideWhenUsed="0" w:defQFormat="0" w:count="371">
     <w:lsdException w:name="Normal" w:uiPriority="0" w:qFormat="1"/>
     <w:lsdException w:name="heading 1" w:uiPriority="9" w:qFormat="1"/>
     <w:lsdException w:name="heading 2" w:semiHidden="1" w:uiPriority="9" w:unhideWhenUsed="1" w:qFormat="1"/>
@@ -7736,6 +7853,7 @@
     <w:lsdException w:name="HTML Sample" w:semiHidden="1" w:unhideWhenUsed="1"/>
     <w:lsdException w:name="HTML Typewriter" w:semiHidden="1" w:unhideWhenUsed="1"/>
     <w:lsdException w:name="HTML Variable" w:semiHidden="1" w:unhideWhenUsed="1"/>
+    <w:lsdException w:name="Normal Table" w:semiHidden="1" w:unhideWhenUsed="1"/>
     <w:lsdException w:name="annotation subject" w:semiHidden="1" w:unhideWhenUsed="1"/>
     <w:lsdException w:name="No List" w:semiHidden="1" w:unhideWhenUsed="1"/>
     <w:lsdException w:name="Outline List 1" w:semiHidden="1" w:unhideWhenUsed="1"/>
@@ -7780,6 +7898,7 @@
     <w:lsdException w:name="Table Professional" w:semiHidden="1" w:unhideWhenUsed="1"/>
     <w:lsdException w:name="Table Subtle 1" w:semiHidden="1" w:unhideWhenUsed="1"/>
     <w:lsdException w:name="Table Subtle 2" w:semiHidden="1" w:unhideWhenUsed="1"/>
+    <w:lsdException w:name="Table Web 1" w:semiHidden="1" w:unhideWhenUsed="1"/>
     <w:lsdException w:name="Table Web 2" w:semiHidden="1" w:unhideWhenUsed="1"/>
     <w:lsdException w:name="Table Web 3" w:semiHidden="1" w:unhideWhenUsed="1"/>
     <w:lsdException w:name="Balloon Text" w:semiHidden="1" w:unhideWhenUsed="1"/>
@@ -8000,9 +8119,6 @@
     <w:lsdException w:name="List Table 5 Dark Accent 6" w:uiPriority="50"/>
     <w:lsdException w:name="List Table 6 Colorful Accent 6" w:uiPriority="51"/>
     <w:lsdException w:name="List Table 7 Colorful Accent 6" w:uiPriority="52"/>
-    <w:lsdException w:name="Mention" w:semiHidden="1" w:unhideWhenUsed="1"/>
-    <w:lsdException w:name="Smart Hyperlink" w:semiHidden="1" w:unhideWhenUsed="1"/>
-    <w:lsdException w:name="Hashtag" w:semiHidden="1" w:unhideWhenUsed="1"/>
   </w:latentStyles>
   <w:style w:type="paragraph" w:default="1" w:styleId="Normal">
     <w:name w:val="Normal"/>
@@ -8713,7 +8829,7 @@
 </file>
 
 <file path=customXml/itemProps1.xml><?xml version="1.0" encoding="utf-8"?>
-<ds:datastoreItem xmlns:ds="http://schemas.openxmlformats.org/officeDocument/2006/customXml" ds:itemID="{5AA029AE-E876-49C7-A678-2D397AB94127}">
+<ds:datastoreItem xmlns:ds="http://schemas.openxmlformats.org/officeDocument/2006/customXml" ds:itemID="{1B5A4848-DCED-43AA-BED5-9E26E72A075D}">
   <ds:schemaRefs>
     <ds:schemaRef ds:uri="http://schemas.openxmlformats.org/officeDocument/2006/bibliography"/>
   </ds:schemaRefs>

</xml_diff>

<commit_message>
Alpha version and ready to go lads...... Updated Overall Use case Model with Trade Use Case... Also, performed spell check. You lads have a look and let me know, tomorrow night let us submit via Moodle....Cheers.
</commit_message>
<xml_diff>
--- a/Project plans/VCR-OOSE-2017.docx
+++ b/Project plans/VCR-OOSE-2017.docx
@@ -1,6 +1,6 @@
 
 <file path=word/document.xml><?xml version="1.0" encoding="utf-8"?>
-<w:document xmlns:wpc="http://schemas.microsoft.com/office/word/2010/wordprocessingCanvas" xmlns:mc="http://schemas.openxmlformats.org/markup-compatibility/2006" xmlns:o="urn:schemas-microsoft-com:office:office" xmlns:r="http://schemas.openxmlformats.org/officeDocument/2006/relationships" xmlns:m="http://schemas.openxmlformats.org/officeDocument/2006/math" xmlns:v="urn:schemas-microsoft-com:vml" xmlns:wp14="http://schemas.microsoft.com/office/word/2010/wordprocessingDrawing" xmlns:wp="http://schemas.openxmlformats.org/drawingml/2006/wordprocessingDrawing" xmlns:w10="urn:schemas-microsoft-com:office:word" xmlns:w="http://schemas.openxmlformats.org/wordprocessingml/2006/main" xmlns:w14="http://schemas.microsoft.com/office/word/2010/wordml" xmlns:w15="http://schemas.microsoft.com/office/word/2012/wordml" xmlns:wpg="http://schemas.microsoft.com/office/word/2010/wordprocessingGroup" xmlns:wpi="http://schemas.microsoft.com/office/word/2010/wordprocessingInk" xmlns:wne="http://schemas.microsoft.com/office/word/2006/wordml" xmlns:wps="http://schemas.microsoft.com/office/word/2010/wordprocessingShape" mc:Ignorable="w14 w15 wp14">
+<w:document xmlns:wpc="http://schemas.microsoft.com/office/word/2010/wordprocessingCanvas" xmlns:cx="http://schemas.microsoft.com/office/drawing/2014/chartex" xmlns:cx1="http://schemas.microsoft.com/office/drawing/2015/9/8/chartex" xmlns:cx2="http://schemas.microsoft.com/office/drawing/2015/10/21/chartex" xmlns:cx3="http://schemas.microsoft.com/office/drawing/2016/5/9/chartex" xmlns:cx4="http://schemas.microsoft.com/office/drawing/2016/5/10/chartex" xmlns:cx5="http://schemas.microsoft.com/office/drawing/2016/5/11/chartex" xmlns:mc="http://schemas.openxmlformats.org/markup-compatibility/2006" xmlns:o="urn:schemas-microsoft-com:office:office" xmlns:r="http://schemas.openxmlformats.org/officeDocument/2006/relationships" xmlns:m="http://schemas.openxmlformats.org/officeDocument/2006/math" xmlns:v="urn:schemas-microsoft-com:vml" xmlns:wp14="http://schemas.microsoft.com/office/word/2010/wordprocessingDrawing" xmlns:wp="http://schemas.openxmlformats.org/drawingml/2006/wordprocessingDrawing" xmlns:w10="urn:schemas-microsoft-com:office:word" xmlns:w="http://schemas.openxmlformats.org/wordprocessingml/2006/main" xmlns:w14="http://schemas.microsoft.com/office/word/2010/wordml" xmlns:w15="http://schemas.microsoft.com/office/word/2012/wordml" xmlns:w16se="http://schemas.microsoft.com/office/word/2015/wordml/symex" xmlns:wpg="http://schemas.microsoft.com/office/word/2010/wordprocessingGroup" xmlns:wpi="http://schemas.microsoft.com/office/word/2010/wordprocessingInk" xmlns:wne="http://schemas.microsoft.com/office/word/2006/wordml" xmlns:wps="http://schemas.microsoft.com/office/word/2010/wordprocessingShape" mc:Ignorable="w14 w15 w16se wp14">
   <w:body>
     <w:p>
       <w:pPr>
@@ -716,7 +716,35 @@
           <w:rFonts w:ascii="Times New Roman" w:eastAsia="Times New Roman" w:hAnsi="Times New Roman"/>
           <w:sz w:val="28"/>
         </w:rPr>
-        <w:t>being studied for the course, “Higher Diploma In Science In Computing HDCBIBM”.</w:t>
+        <w:t xml:space="preserve">being studied for the course, “Higher Diploma </w:t>
+      </w:r>
+      <w:r>
+        <w:rPr>
+          <w:rFonts w:ascii="Times New Roman" w:eastAsia="Times New Roman" w:hAnsi="Times New Roman"/>
+          <w:sz w:val="28"/>
+        </w:rPr>
+        <w:t>in</w:t>
+      </w:r>
+      <w:r>
+        <w:rPr>
+          <w:rFonts w:ascii="Times New Roman" w:eastAsia="Times New Roman" w:hAnsi="Times New Roman"/>
+          <w:sz w:val="28"/>
+        </w:rPr>
+        <w:t xml:space="preserve"> Science </w:t>
+      </w:r>
+      <w:r>
+        <w:rPr>
+          <w:rFonts w:ascii="Times New Roman" w:eastAsia="Times New Roman" w:hAnsi="Times New Roman"/>
+          <w:sz w:val="28"/>
+        </w:rPr>
+        <w:t>in</w:t>
+      </w:r>
+      <w:r>
+        <w:rPr>
+          <w:rFonts w:ascii="Times New Roman" w:eastAsia="Times New Roman" w:hAnsi="Times New Roman"/>
+          <w:sz w:val="28"/>
+        </w:rPr>
+        <w:t xml:space="preserve"> Computing HDCBIBM”.</w:t>
       </w:r>
       <w:r>
         <w:rPr>
@@ -2089,19 +2117,37 @@
           <w:lang w:val="en-US"/>
         </w:rPr>
         <w:lastRenderedPageBreak/>
-        <w:t xml:space="preserve">Construct a </w:t>
-      </w:r>
-      <w:r>
-        <w:rPr>
-          <w:lang w:val="en-US"/>
-        </w:rPr>
-        <w:t xml:space="preserve"> Use Case Diagram</w:t>
-      </w:r>
-      <w:r>
-        <w:rPr>
-          <w:lang w:val="en-US"/>
-        </w:rPr>
-        <w:t xml:space="preserve"> ( High Level)</w:t>
+        <w:t xml:space="preserve">Construct </w:t>
+      </w:r>
+      <w:r>
+        <w:rPr>
+          <w:lang w:val="en-US"/>
+        </w:rPr>
+        <w:t>a Use</w:t>
+      </w:r>
+      <w:r>
+        <w:rPr>
+          <w:lang w:val="en-US"/>
+        </w:rPr>
+        <w:t xml:space="preserve"> Case Diagram</w:t>
+      </w:r>
+      <w:r>
+        <w:rPr>
+          <w:lang w:val="en-US"/>
+        </w:rPr>
+        <w:t xml:space="preserve"> </w:t>
+      </w:r>
+      <w:r>
+        <w:rPr>
+          <w:lang w:val="en-US"/>
+        </w:rPr>
+        <w:t>(High</w:t>
+      </w:r>
+      <w:r>
+        <w:rPr>
+          <w:lang w:val="en-US"/>
+        </w:rPr>
+        <w:t xml:space="preserve"> Level)</w:t>
       </w:r>
     </w:p>
     <w:p>
@@ -2129,13 +2175,11 @@
       <w:r>
         <w:rPr>
           <w:rFonts w:ascii="Times New Roman" w:eastAsia="Times New Roman" w:hAnsi="Times New Roman"/>
-          <w:noProof/>
-          <w:sz w:val="28"/>
-          <w:lang w:eastAsia="en-IE"/>
+          <w:sz w:val="28"/>
         </w:rPr>
         <w:drawing>
-          <wp:inline distT="0" distB="0" distL="0" distR="0" wp14:anchorId="57AEDAC5" wp14:editId="6A0B9C31">
-            <wp:extent cx="5731510" cy="4269740"/>
+          <wp:inline distT="0" distB="0" distL="0" distR="0" wp14:anchorId="4A7BFA41" wp14:editId="5DA15D18">
+            <wp:extent cx="5731510" cy="4446270"/>
             <wp:effectExtent l="0" t="0" r="2540" b="0"/>
             <wp:docPr id="1" name="Picture 1"/>
             <wp:cNvGraphicFramePr>
@@ -2157,7 +2201,7 @@
                   <pic:spPr>
                     <a:xfrm>
                       <a:off x="0" y="0"/>
-                      <a:ext cx="5731510" cy="4269740"/>
+                      <a:ext cx="5731510" cy="4446270"/>
                     </a:xfrm>
                     <a:prstGeom prst="rect">
                       <a:avLst/>
@@ -3852,8 +3896,6 @@
         </w:rPr>
         <w:t>. A player is not able to drag objects from the other player’s inventory, only to.</w:t>
       </w:r>
-      <w:bookmarkStart w:id="3" w:name="_GoBack"/>
-      <w:bookmarkEnd w:id="3"/>
     </w:p>
     <w:p>
       <w:pPr>
@@ -3872,7 +3914,21 @@
           <w:rFonts w:ascii="Times New Roman" w:eastAsia="Times New Roman" w:hAnsi="Times New Roman"/>
           <w:sz w:val="28"/>
         </w:rPr>
-        <w:t xml:space="preserve">Both players have to select “Accept” to complete the transaction, or </w:t>
+        <w:t xml:space="preserve">Both players </w:t>
+      </w:r>
+      <w:r>
+        <w:rPr>
+          <w:rFonts w:ascii="Times New Roman" w:eastAsia="Times New Roman" w:hAnsi="Times New Roman"/>
+          <w:sz w:val="28"/>
+        </w:rPr>
+        <w:t>must</w:t>
+      </w:r>
+      <w:r>
+        <w:rPr>
+          <w:rFonts w:ascii="Times New Roman" w:eastAsia="Times New Roman" w:hAnsi="Times New Roman"/>
+          <w:sz w:val="28"/>
+        </w:rPr>
+        <w:t xml:space="preserve"> select “Accept” to complete the transaction, or </w:t>
       </w:r>
       <w:r>
         <w:rPr>
@@ -4052,21 +4108,21 @@
           <w:rFonts w:ascii="Times New Roman" w:eastAsia="Times New Roman" w:hAnsi="Times New Roman"/>
           <w:sz w:val="28"/>
         </w:rPr>
-        <w:t>layer ha</w:t>
-      </w:r>
-      <w:r>
-        <w:rPr>
-          <w:rFonts w:ascii="Times New Roman" w:eastAsia="Times New Roman" w:hAnsi="Times New Roman"/>
-          <w:sz w:val="28"/>
-        </w:rPr>
-        <w:t>s</w:t>
-      </w:r>
-      <w:r>
-        <w:rPr>
-          <w:rFonts w:ascii="Times New Roman" w:eastAsia="Times New Roman" w:hAnsi="Times New Roman"/>
-          <w:sz w:val="28"/>
-        </w:rPr>
-        <w:t xml:space="preserve"> to select “Accept” to complete the transaction, or click “Cancel” to cancel the transaction</w:t>
+        <w:t xml:space="preserve">layer </w:t>
+      </w:r>
+      <w:r>
+        <w:rPr>
+          <w:rFonts w:ascii="Times New Roman" w:eastAsia="Times New Roman" w:hAnsi="Times New Roman"/>
+          <w:sz w:val="28"/>
+        </w:rPr>
+        <w:t>must</w:t>
+      </w:r>
+      <w:r>
+        <w:rPr>
+          <w:rFonts w:ascii="Times New Roman" w:eastAsia="Times New Roman" w:hAnsi="Times New Roman"/>
+          <w:sz w:val="28"/>
+        </w:rPr>
+        <w:t xml:space="preserve"> select “Accept” to complete the transaction, or click “Cancel” to cancel the transaction</w:t>
       </w:r>
       <w:r>
         <w:rPr>
@@ -4283,6 +4339,8 @@
           <w:lang w:val="en-US"/>
         </w:rPr>
       </w:pPr>
+      <w:bookmarkStart w:id="3" w:name="_GoBack"/>
+      <w:bookmarkEnd w:id="3"/>
       <w:r>
         <w:rPr>
           <w:noProof/>
@@ -4411,7 +4469,23 @@
           <w:sz w:val="28"/>
           <w:lang w:val="en-US"/>
         </w:rPr>
-        <w:t>For each use case acceptance criteria is as</w:t>
+        <w:t xml:space="preserve">For each use case acceptance criteria </w:t>
+      </w:r>
+      <w:r>
+        <w:rPr>
+          <w:rFonts w:ascii="Times New Roman" w:hAnsi="Times New Roman" w:cs="Times New Roman"/>
+          <w:sz w:val="28"/>
+          <w:lang w:val="en-US"/>
+        </w:rPr>
+        <w:t>are</w:t>
+      </w:r>
+      <w:r>
+        <w:rPr>
+          <w:rFonts w:ascii="Times New Roman" w:hAnsi="Times New Roman" w:cs="Times New Roman"/>
+          <w:sz w:val="28"/>
+          <w:lang w:val="en-US"/>
+        </w:rPr>
+        <w:t xml:space="preserve"> as</w:t>
       </w:r>
     </w:p>
     <w:p>
@@ -4733,7 +4807,7 @@
 </file>
 
 <file path=word/endnotes.xml><?xml version="1.0" encoding="utf-8"?>
-<w:endnotes xmlns:wpc="http://schemas.microsoft.com/office/word/2010/wordprocessingCanvas" xmlns:mc="http://schemas.openxmlformats.org/markup-compatibility/2006" xmlns:o="urn:schemas-microsoft-com:office:office" xmlns:r="http://schemas.openxmlformats.org/officeDocument/2006/relationships" xmlns:m="http://schemas.openxmlformats.org/officeDocument/2006/math" xmlns:v="urn:schemas-microsoft-com:vml" xmlns:wp14="http://schemas.microsoft.com/office/word/2010/wordprocessingDrawing" xmlns:wp="http://schemas.openxmlformats.org/drawingml/2006/wordprocessingDrawing" xmlns:w10="urn:schemas-microsoft-com:office:word" xmlns:w="http://schemas.openxmlformats.org/wordprocessingml/2006/main" xmlns:w14="http://schemas.microsoft.com/office/word/2010/wordml" xmlns:w15="http://schemas.microsoft.com/office/word/2012/wordml" xmlns:wpg="http://schemas.microsoft.com/office/word/2010/wordprocessingGroup" xmlns:wpi="http://schemas.microsoft.com/office/word/2010/wordprocessingInk" xmlns:wne="http://schemas.microsoft.com/office/word/2006/wordml" xmlns:wps="http://schemas.microsoft.com/office/word/2010/wordprocessingShape" mc:Ignorable="w14 w15 wp14">
+<w:endnotes xmlns:wpc="http://schemas.microsoft.com/office/word/2010/wordprocessingCanvas" xmlns:cx="http://schemas.microsoft.com/office/drawing/2014/chartex" xmlns:cx1="http://schemas.microsoft.com/office/drawing/2015/9/8/chartex" xmlns:cx2="http://schemas.microsoft.com/office/drawing/2015/10/21/chartex" xmlns:cx3="http://schemas.microsoft.com/office/drawing/2016/5/9/chartex" xmlns:cx4="http://schemas.microsoft.com/office/drawing/2016/5/10/chartex" xmlns:cx5="http://schemas.microsoft.com/office/drawing/2016/5/11/chartex" xmlns:mc="http://schemas.openxmlformats.org/markup-compatibility/2006" xmlns:o="urn:schemas-microsoft-com:office:office" xmlns:r="http://schemas.openxmlformats.org/officeDocument/2006/relationships" xmlns:m="http://schemas.openxmlformats.org/officeDocument/2006/math" xmlns:v="urn:schemas-microsoft-com:vml" xmlns:wp14="http://schemas.microsoft.com/office/word/2010/wordprocessingDrawing" xmlns:wp="http://schemas.openxmlformats.org/drawingml/2006/wordprocessingDrawing" xmlns:w10="urn:schemas-microsoft-com:office:word" xmlns:w="http://schemas.openxmlformats.org/wordprocessingml/2006/main" xmlns:w14="http://schemas.microsoft.com/office/word/2010/wordml" xmlns:w15="http://schemas.microsoft.com/office/word/2012/wordml" xmlns:w16se="http://schemas.microsoft.com/office/word/2015/wordml/symex" xmlns:wpg="http://schemas.microsoft.com/office/word/2010/wordprocessingGroup" xmlns:wpi="http://schemas.microsoft.com/office/word/2010/wordprocessingInk" xmlns:wne="http://schemas.microsoft.com/office/word/2006/wordml" xmlns:wps="http://schemas.microsoft.com/office/word/2010/wordprocessingShape" mc:Ignorable="w14 w15 w16se wp14">
   <w:endnote w:type="separator" w:id="-1">
     <w:p>
       <w:pPr>
@@ -4758,7 +4832,7 @@
 </file>
 
 <file path=word/footnotes.xml><?xml version="1.0" encoding="utf-8"?>
-<w:footnotes xmlns:wpc="http://schemas.microsoft.com/office/word/2010/wordprocessingCanvas" xmlns:mc="http://schemas.openxmlformats.org/markup-compatibility/2006" xmlns:o="urn:schemas-microsoft-com:office:office" xmlns:r="http://schemas.openxmlformats.org/officeDocument/2006/relationships" xmlns:m="http://schemas.openxmlformats.org/officeDocument/2006/math" xmlns:v="urn:schemas-microsoft-com:vml" xmlns:wp14="http://schemas.microsoft.com/office/word/2010/wordprocessingDrawing" xmlns:wp="http://schemas.openxmlformats.org/drawingml/2006/wordprocessingDrawing" xmlns:w10="urn:schemas-microsoft-com:office:word" xmlns:w="http://schemas.openxmlformats.org/wordprocessingml/2006/main" xmlns:w14="http://schemas.microsoft.com/office/word/2010/wordml" xmlns:w15="http://schemas.microsoft.com/office/word/2012/wordml" xmlns:wpg="http://schemas.microsoft.com/office/word/2010/wordprocessingGroup" xmlns:wpi="http://schemas.microsoft.com/office/word/2010/wordprocessingInk" xmlns:wne="http://schemas.microsoft.com/office/word/2006/wordml" xmlns:wps="http://schemas.microsoft.com/office/word/2010/wordprocessingShape" mc:Ignorable="w14 w15 wp14">
+<w:footnotes xmlns:wpc="http://schemas.microsoft.com/office/word/2010/wordprocessingCanvas" xmlns:cx="http://schemas.microsoft.com/office/drawing/2014/chartex" xmlns:cx1="http://schemas.microsoft.com/office/drawing/2015/9/8/chartex" xmlns:cx2="http://schemas.microsoft.com/office/drawing/2015/10/21/chartex" xmlns:cx3="http://schemas.microsoft.com/office/drawing/2016/5/9/chartex" xmlns:cx4="http://schemas.microsoft.com/office/drawing/2016/5/10/chartex" xmlns:cx5="http://schemas.microsoft.com/office/drawing/2016/5/11/chartex" xmlns:mc="http://schemas.openxmlformats.org/markup-compatibility/2006" xmlns:o="urn:schemas-microsoft-com:office:office" xmlns:r="http://schemas.openxmlformats.org/officeDocument/2006/relationships" xmlns:m="http://schemas.openxmlformats.org/officeDocument/2006/math" xmlns:v="urn:schemas-microsoft-com:vml" xmlns:wp14="http://schemas.microsoft.com/office/word/2010/wordprocessingDrawing" xmlns:wp="http://schemas.openxmlformats.org/drawingml/2006/wordprocessingDrawing" xmlns:w10="urn:schemas-microsoft-com:office:word" xmlns:w="http://schemas.openxmlformats.org/wordprocessingml/2006/main" xmlns:w14="http://schemas.microsoft.com/office/word/2010/wordml" xmlns:w15="http://schemas.microsoft.com/office/word/2012/wordml" xmlns:w16se="http://schemas.microsoft.com/office/word/2015/wordml/symex" xmlns:wpg="http://schemas.microsoft.com/office/word/2010/wordprocessingGroup" xmlns:wpi="http://schemas.microsoft.com/office/word/2010/wordprocessingInk" xmlns:wne="http://schemas.microsoft.com/office/word/2006/wordml" xmlns:wps="http://schemas.microsoft.com/office/word/2010/wordprocessingShape" mc:Ignorable="w14 w15 w16se wp14">
   <w:footnote w:type="separator" w:id="-1">
     <w:p>
       <w:pPr>
@@ -4783,7 +4857,7 @@
 </file>
 
 <file path=word/numbering.xml><?xml version="1.0" encoding="utf-8"?>
-<w:numbering xmlns:wpc="http://schemas.microsoft.com/office/word/2010/wordprocessingCanvas" xmlns:mc="http://schemas.openxmlformats.org/markup-compatibility/2006" xmlns:o="urn:schemas-microsoft-com:office:office" xmlns:r="http://schemas.openxmlformats.org/officeDocument/2006/relationships" xmlns:m="http://schemas.openxmlformats.org/officeDocument/2006/math" xmlns:v="urn:schemas-microsoft-com:vml" xmlns:wp14="http://schemas.microsoft.com/office/word/2010/wordprocessingDrawing" xmlns:wp="http://schemas.openxmlformats.org/drawingml/2006/wordprocessingDrawing" xmlns:w10="urn:schemas-microsoft-com:office:word" xmlns:w="http://schemas.openxmlformats.org/wordprocessingml/2006/main" xmlns:w14="http://schemas.microsoft.com/office/word/2010/wordml" xmlns:w15="http://schemas.microsoft.com/office/word/2012/wordml" xmlns:wpg="http://schemas.microsoft.com/office/word/2010/wordprocessingGroup" xmlns:wpi="http://schemas.microsoft.com/office/word/2010/wordprocessingInk" xmlns:wne="http://schemas.microsoft.com/office/word/2006/wordml" xmlns:wps="http://schemas.microsoft.com/office/word/2010/wordprocessingShape" mc:Ignorable="w14 w15 wp14">
+<w:numbering xmlns:wpc="http://schemas.microsoft.com/office/word/2010/wordprocessingCanvas" xmlns:cx="http://schemas.microsoft.com/office/drawing/2014/chartex" xmlns:cx1="http://schemas.microsoft.com/office/drawing/2015/9/8/chartex" xmlns:cx2="http://schemas.microsoft.com/office/drawing/2015/10/21/chartex" xmlns:cx3="http://schemas.microsoft.com/office/drawing/2016/5/9/chartex" xmlns:cx4="http://schemas.microsoft.com/office/drawing/2016/5/10/chartex" xmlns:cx5="http://schemas.microsoft.com/office/drawing/2016/5/11/chartex" xmlns:mc="http://schemas.openxmlformats.org/markup-compatibility/2006" xmlns:o="urn:schemas-microsoft-com:office:office" xmlns:r="http://schemas.openxmlformats.org/officeDocument/2006/relationships" xmlns:m="http://schemas.openxmlformats.org/officeDocument/2006/math" xmlns:v="urn:schemas-microsoft-com:vml" xmlns:wp14="http://schemas.microsoft.com/office/word/2010/wordprocessingDrawing" xmlns:wp="http://schemas.openxmlformats.org/drawingml/2006/wordprocessingDrawing" xmlns:w10="urn:schemas-microsoft-com:office:word" xmlns:w="http://schemas.openxmlformats.org/wordprocessingml/2006/main" xmlns:w14="http://schemas.microsoft.com/office/word/2010/wordml" xmlns:w15="http://schemas.microsoft.com/office/word/2012/wordml" xmlns:w16se="http://schemas.microsoft.com/office/word/2015/wordml/symex" xmlns:wpg="http://schemas.microsoft.com/office/word/2010/wordprocessingGroup" xmlns:wpi="http://schemas.microsoft.com/office/word/2010/wordprocessingInk" xmlns:wne="http://schemas.microsoft.com/office/word/2006/wordml" xmlns:wps="http://schemas.microsoft.com/office/word/2010/wordprocessingShape" mc:Ignorable="w14 w15 w16se wp14">
   <w:abstractNum w:abstractNumId="0" w15:restartNumberingAfterBreak="0">
     <w:nsid w:val="00000002"/>
     <w:multiLevelType w:val="hybridMultilevel"/>
@@ -7731,7 +7805,7 @@
 </file>
 
 <file path=word/styles.xml><?xml version="1.0" encoding="utf-8"?>
-<w:styles xmlns:mc="http://schemas.openxmlformats.org/markup-compatibility/2006" xmlns:r="http://schemas.openxmlformats.org/officeDocument/2006/relationships" xmlns:w="http://schemas.openxmlformats.org/wordprocessingml/2006/main" xmlns:w14="http://schemas.microsoft.com/office/word/2010/wordml" xmlns:w15="http://schemas.microsoft.com/office/word/2012/wordml" mc:Ignorable="w14 w15">
+<w:styles xmlns:mc="http://schemas.openxmlformats.org/markup-compatibility/2006" xmlns:r="http://schemas.openxmlformats.org/officeDocument/2006/relationships" xmlns:w="http://schemas.openxmlformats.org/wordprocessingml/2006/main" xmlns:w14="http://schemas.microsoft.com/office/word/2010/wordml" xmlns:w15="http://schemas.microsoft.com/office/word/2012/wordml" xmlns:w16se="http://schemas.microsoft.com/office/word/2015/wordml/symex" mc:Ignorable="w14 w15 w16se">
   <w:docDefaults>
     <w:rPrDefault>
       <w:rPr>
@@ -7747,7 +7821,7 @@
       </w:pPr>
     </w:pPrDefault>
   </w:docDefaults>
-  <w:latentStyles w:defLockedState="0" w:defUIPriority="99" w:defSemiHidden="0" w:defUnhideWhenUsed="0" w:defQFormat="0" w:count="371">
+  <w:latentStyles w:defLockedState="0" w:defUIPriority="99" w:defSemiHidden="0" w:defUnhideWhenUsed="0" w:defQFormat="0" w:count="374">
     <w:lsdException w:name="Normal" w:uiPriority="0" w:qFormat="1"/>
     <w:lsdException w:name="heading 1" w:uiPriority="9" w:qFormat="1"/>
     <w:lsdException w:name="heading 2" w:semiHidden="1" w:uiPriority="9" w:unhideWhenUsed="1" w:qFormat="1"/>
@@ -7853,7 +7927,6 @@
     <w:lsdException w:name="HTML Sample" w:semiHidden="1" w:unhideWhenUsed="1"/>
     <w:lsdException w:name="HTML Typewriter" w:semiHidden="1" w:unhideWhenUsed="1"/>
     <w:lsdException w:name="HTML Variable" w:semiHidden="1" w:unhideWhenUsed="1"/>
-    <w:lsdException w:name="Normal Table" w:semiHidden="1" w:unhideWhenUsed="1"/>
     <w:lsdException w:name="annotation subject" w:semiHidden="1" w:unhideWhenUsed="1"/>
     <w:lsdException w:name="No List" w:semiHidden="1" w:unhideWhenUsed="1"/>
     <w:lsdException w:name="Outline List 1" w:semiHidden="1" w:unhideWhenUsed="1"/>
@@ -7898,7 +7971,6 @@
     <w:lsdException w:name="Table Professional" w:semiHidden="1" w:unhideWhenUsed="1"/>
     <w:lsdException w:name="Table Subtle 1" w:semiHidden="1" w:unhideWhenUsed="1"/>
     <w:lsdException w:name="Table Subtle 2" w:semiHidden="1" w:unhideWhenUsed="1"/>
-    <w:lsdException w:name="Table Web 1" w:semiHidden="1" w:unhideWhenUsed="1"/>
     <w:lsdException w:name="Table Web 2" w:semiHidden="1" w:unhideWhenUsed="1"/>
     <w:lsdException w:name="Table Web 3" w:semiHidden="1" w:unhideWhenUsed="1"/>
     <w:lsdException w:name="Balloon Text" w:semiHidden="1" w:unhideWhenUsed="1"/>
@@ -8119,6 +8191,9 @@
     <w:lsdException w:name="List Table 5 Dark Accent 6" w:uiPriority="50"/>
     <w:lsdException w:name="List Table 6 Colorful Accent 6" w:uiPriority="51"/>
     <w:lsdException w:name="List Table 7 Colorful Accent 6" w:uiPriority="52"/>
+    <w:lsdException w:name="Mention" w:semiHidden="1" w:unhideWhenUsed="1"/>
+    <w:lsdException w:name="Smart Hyperlink" w:semiHidden="1" w:unhideWhenUsed="1"/>
+    <w:lsdException w:name="Hashtag" w:semiHidden="1" w:unhideWhenUsed="1"/>
   </w:latentStyles>
   <w:style w:type="paragraph" w:default="1" w:styleId="Normal">
     <w:name w:val="Normal"/>
@@ -8829,7 +8904,7 @@
 </file>
 
 <file path=customXml/itemProps1.xml><?xml version="1.0" encoding="utf-8"?>
-<ds:datastoreItem xmlns:ds="http://schemas.openxmlformats.org/officeDocument/2006/customXml" ds:itemID="{1B5A4848-DCED-43AA-BED5-9E26E72A075D}">
+<ds:datastoreItem xmlns:ds="http://schemas.openxmlformats.org/officeDocument/2006/customXml" ds:itemID="{71BEC99B-DFAD-4450-8D07-B404B9DBF9A3}">
   <ds:schemaRefs>
     <ds:schemaRef ds:uri="http://schemas.openxmlformats.org/officeDocument/2006/bibliography"/>
   </ds:schemaRefs>

</xml_diff>

<commit_message>
updated OOSE project plan
</commit_message>
<xml_diff>
--- a/Project plans/VCR-OOSE-2017.docx
+++ b/Project plans/VCR-OOSE-2017.docx
@@ -1,6 +1,6 @@
 
 <file path=word/document.xml><?xml version="1.0" encoding="utf-8"?>
-<w:document xmlns:wpc="http://schemas.microsoft.com/office/word/2010/wordprocessingCanvas" xmlns:cx="http://schemas.microsoft.com/office/drawing/2014/chartex" xmlns:cx1="http://schemas.microsoft.com/office/drawing/2015/9/8/chartex" xmlns:cx2="http://schemas.microsoft.com/office/drawing/2015/10/21/chartex" xmlns:cx3="http://schemas.microsoft.com/office/drawing/2016/5/9/chartex" xmlns:cx4="http://schemas.microsoft.com/office/drawing/2016/5/10/chartex" xmlns:cx5="http://schemas.microsoft.com/office/drawing/2016/5/11/chartex" xmlns:mc="http://schemas.openxmlformats.org/markup-compatibility/2006" xmlns:o="urn:schemas-microsoft-com:office:office" xmlns:r="http://schemas.openxmlformats.org/officeDocument/2006/relationships" xmlns:m="http://schemas.openxmlformats.org/officeDocument/2006/math" xmlns:v="urn:schemas-microsoft-com:vml" xmlns:wp14="http://schemas.microsoft.com/office/word/2010/wordprocessingDrawing" xmlns:wp="http://schemas.openxmlformats.org/drawingml/2006/wordprocessingDrawing" xmlns:w10="urn:schemas-microsoft-com:office:word" xmlns:w="http://schemas.openxmlformats.org/wordprocessingml/2006/main" xmlns:w14="http://schemas.microsoft.com/office/word/2010/wordml" xmlns:w15="http://schemas.microsoft.com/office/word/2012/wordml" xmlns:w16se="http://schemas.microsoft.com/office/word/2015/wordml/symex" xmlns:wpg="http://schemas.microsoft.com/office/word/2010/wordprocessingGroup" xmlns:wpi="http://schemas.microsoft.com/office/word/2010/wordprocessingInk" xmlns:wne="http://schemas.microsoft.com/office/word/2006/wordml" xmlns:wps="http://schemas.microsoft.com/office/word/2010/wordprocessingShape" mc:Ignorable="w14 w15 w16se wp14">
+<w:document xmlns:wpc="http://schemas.microsoft.com/office/word/2010/wordprocessingCanvas" xmlns:mc="http://schemas.openxmlformats.org/markup-compatibility/2006" xmlns:o="urn:schemas-microsoft-com:office:office" xmlns:r="http://schemas.openxmlformats.org/officeDocument/2006/relationships" xmlns:m="http://schemas.openxmlformats.org/officeDocument/2006/math" xmlns:v="urn:schemas-microsoft-com:vml" xmlns:wp14="http://schemas.microsoft.com/office/word/2010/wordprocessingDrawing" xmlns:wp="http://schemas.openxmlformats.org/drawingml/2006/wordprocessingDrawing" xmlns:w10="urn:schemas-microsoft-com:office:word" xmlns:w="http://schemas.openxmlformats.org/wordprocessingml/2006/main" xmlns:w14="http://schemas.microsoft.com/office/word/2010/wordml" xmlns:w15="http://schemas.microsoft.com/office/word/2012/wordml" xmlns:wpg="http://schemas.microsoft.com/office/word/2010/wordprocessingGroup" xmlns:wpi="http://schemas.microsoft.com/office/word/2010/wordprocessingInk" xmlns:wne="http://schemas.microsoft.com/office/word/2006/wordml" xmlns:wps="http://schemas.microsoft.com/office/word/2010/wordprocessingShape" mc:Ignorable="w14 w15 wp14">
   <w:body>
     <w:p>
       <w:pPr>
@@ -1658,6 +1658,8 @@
       <w:r>
         <w:t xml:space="preserve">[Individual] Create a conceptual class diagram of the chosen use case. The conceptual class diagram should demonstrate the use of many of the following: attributes, relationships, navigability, association class, multiplicity and composition. </w:t>
       </w:r>
+      <w:bookmarkStart w:id="0" w:name="_GoBack"/>
+      <w:bookmarkEnd w:id="0"/>
     </w:p>
     <w:p>
       <w:pPr>
@@ -2175,7 +2177,9 @@
       <w:r>
         <w:rPr>
           <w:rFonts w:ascii="Times New Roman" w:eastAsia="Times New Roman" w:hAnsi="Times New Roman"/>
-          <w:sz w:val="28"/>
+          <w:noProof/>
+          <w:sz w:val="28"/>
+          <w:lang w:eastAsia="en-IE"/>
         </w:rPr>
         <w:drawing>
           <wp:inline distT="0" distB="0" distL="0" distR="0" wp14:anchorId="4A7BFA41" wp14:editId="5DA15D18">
@@ -2531,159 +2535,7 @@
     </w:p>
     <w:p>
       <w:pPr>
-        <w:rPr>
-          <w:rFonts w:ascii="Times New Roman" w:eastAsia="Times New Roman" w:hAnsi="Times New Roman"/>
-          <w:sz w:val="28"/>
-        </w:rPr>
-      </w:pPr>
-    </w:p>
-    <w:p>
-      <w:pPr>
-        <w:rPr>
-          <w:rFonts w:ascii="Times New Roman" w:eastAsia="Times New Roman" w:hAnsi="Times New Roman"/>
-          <w:sz w:val="28"/>
-        </w:rPr>
-      </w:pPr>
-    </w:p>
-    <w:p>
-      <w:pPr>
-        <w:rPr>
-          <w:rFonts w:ascii="Times New Roman" w:eastAsia="Times New Roman" w:hAnsi="Times New Roman"/>
-          <w:sz w:val="28"/>
-        </w:rPr>
-      </w:pPr>
-    </w:p>
-    <w:p>
-      <w:pPr>
-        <w:rPr>
-          <w:rFonts w:ascii="Times New Roman" w:eastAsia="Times New Roman" w:hAnsi="Times New Roman"/>
-          <w:sz w:val="28"/>
-        </w:rPr>
-      </w:pPr>
-    </w:p>
-    <w:p>
-      <w:pPr>
-        <w:rPr>
-          <w:rFonts w:ascii="Times New Roman" w:eastAsia="Times New Roman" w:hAnsi="Times New Roman"/>
-          <w:sz w:val="28"/>
-        </w:rPr>
-      </w:pPr>
-    </w:p>
-    <w:p>
-      <w:pPr>
-        <w:rPr>
-          <w:rFonts w:ascii="Times New Roman" w:eastAsia="Times New Roman" w:hAnsi="Times New Roman"/>
-          <w:sz w:val="28"/>
-        </w:rPr>
-      </w:pPr>
-    </w:p>
-    <w:p>
-      <w:pPr>
-        <w:rPr>
-          <w:rFonts w:ascii="Times New Roman" w:eastAsia="Times New Roman" w:hAnsi="Times New Roman"/>
-          <w:sz w:val="28"/>
-        </w:rPr>
-      </w:pPr>
-    </w:p>
-    <w:p>
-      <w:pPr>
-        <w:rPr>
-          <w:rFonts w:ascii="Times New Roman" w:eastAsia="Times New Roman" w:hAnsi="Times New Roman"/>
-          <w:sz w:val="28"/>
-        </w:rPr>
-      </w:pPr>
-    </w:p>
-    <w:p>
-      <w:pPr>
-        <w:rPr>
-          <w:rFonts w:ascii="Times New Roman" w:eastAsia="Times New Roman" w:hAnsi="Times New Roman"/>
-          <w:sz w:val="28"/>
-        </w:rPr>
-      </w:pPr>
-    </w:p>
-    <w:p>
-      <w:pPr>
-        <w:rPr>
-          <w:rFonts w:ascii="Times New Roman" w:eastAsia="Times New Roman" w:hAnsi="Times New Roman"/>
-          <w:sz w:val="28"/>
-        </w:rPr>
-      </w:pPr>
-    </w:p>
-    <w:p>
-      <w:pPr>
-        <w:rPr>
-          <w:rFonts w:ascii="Times New Roman" w:eastAsia="Times New Roman" w:hAnsi="Times New Roman"/>
-          <w:sz w:val="28"/>
-        </w:rPr>
-      </w:pPr>
-    </w:p>
-    <w:p>
-      <w:pPr>
-        <w:rPr>
-          <w:rFonts w:ascii="Times New Roman" w:eastAsia="Times New Roman" w:hAnsi="Times New Roman"/>
-          <w:sz w:val="28"/>
-        </w:rPr>
-      </w:pPr>
-    </w:p>
-    <w:p>
-      <w:pPr>
-        <w:rPr>
-          <w:rFonts w:ascii="Times New Roman" w:eastAsia="Times New Roman" w:hAnsi="Times New Roman"/>
-          <w:sz w:val="28"/>
-        </w:rPr>
-      </w:pPr>
-    </w:p>
-    <w:p>
-      <w:pPr>
-        <w:rPr>
-          <w:rFonts w:ascii="Times New Roman" w:eastAsia="Times New Roman" w:hAnsi="Times New Roman"/>
-          <w:sz w:val="28"/>
-        </w:rPr>
-      </w:pPr>
-    </w:p>
-    <w:p>
-      <w:pPr>
-        <w:rPr>
-          <w:rFonts w:ascii="Times New Roman" w:eastAsia="Times New Roman" w:hAnsi="Times New Roman"/>
-          <w:sz w:val="28"/>
-        </w:rPr>
-      </w:pPr>
-    </w:p>
-    <w:p>
-      <w:pPr>
-        <w:rPr>
-          <w:rFonts w:ascii="Times New Roman" w:eastAsia="Times New Roman" w:hAnsi="Times New Roman"/>
-          <w:sz w:val="28"/>
-        </w:rPr>
-      </w:pPr>
-    </w:p>
-    <w:p>
-      <w:pPr>
-        <w:rPr>
-          <w:rFonts w:ascii="Times New Roman" w:eastAsia="Times New Roman" w:hAnsi="Times New Roman"/>
-          <w:sz w:val="28"/>
-        </w:rPr>
-      </w:pPr>
-    </w:p>
-    <w:p>
-      <w:pPr>
-        <w:rPr>
-          <w:rFonts w:ascii="Times New Roman" w:eastAsia="Times New Roman" w:hAnsi="Times New Roman"/>
-          <w:sz w:val="28"/>
-        </w:rPr>
-      </w:pPr>
-    </w:p>
-    <w:p>
-      <w:pPr>
-        <w:rPr>
-          <w:rFonts w:ascii="Times New Roman" w:eastAsia="Times New Roman" w:hAnsi="Times New Roman"/>
-          <w:sz w:val="28"/>
-        </w:rPr>
-      </w:pPr>
-    </w:p>
-    <w:p>
-      <w:pPr>
-        <w:pStyle w:val="Heading3"/>
+        <w:pStyle w:val="Heading1"/>
         <w:rPr>
           <w:rFonts w:eastAsia="Times New Roman"/>
         </w:rPr>
@@ -2692,65 +2544,26 @@
         <w:rPr>
           <w:rFonts w:eastAsia="Times New Roman"/>
         </w:rPr>
-        <w:lastRenderedPageBreak/>
-        <w:t xml:space="preserve">Detailed Use Case Diagram for “Build” use </w:t>
-      </w:r>
-      <w:r>
-        <w:rPr>
-          <w:rFonts w:eastAsia="Times New Roman"/>
-        </w:rPr>
-        <w:t>case</w:t>
-      </w:r>
-      <w:r>
-        <w:rPr>
-          <w:rFonts w:eastAsia="Times New Roman"/>
-        </w:rPr>
-        <w:t xml:space="preserve"> (Contributor:</w:t>
-      </w:r>
-      <w:r>
-        <w:rPr>
-          <w:rFonts w:eastAsia="Times New Roman"/>
-        </w:rPr>
-        <w:t xml:space="preserve"> </w:t>
-      </w:r>
-      <w:r>
-        <w:rPr>
-          <w:rFonts w:eastAsia="Times New Roman"/>
-        </w:rPr>
-        <w:t>Vinit</w:t>
-      </w:r>
-      <w:r>
-        <w:rPr>
-          <w:rFonts w:eastAsia="Times New Roman"/>
-        </w:rPr>
-        <w:t xml:space="preserve"> Date</w:t>
-      </w:r>
-      <w:r>
-        <w:rPr>
-          <w:rFonts w:eastAsia="Times New Roman"/>
-        </w:rPr>
-        <w:t>)</w:t>
-      </w:r>
-    </w:p>
-    <w:p>
-      <w:pPr>
-        <w:rPr>
-          <w:rFonts w:ascii="Times New Roman" w:eastAsia="Times New Roman" w:hAnsi="Times New Roman"/>
-          <w:sz w:val="28"/>
-        </w:rPr>
-      </w:pPr>
-      <w:r>
-        <w:rPr>
-          <w:rFonts w:ascii="Times New Roman" w:eastAsia="Times New Roman" w:hAnsi="Times New Roman"/>
-          <w:noProof/>
-          <w:sz w:val="28"/>
-          <w:lang w:eastAsia="en-IE"/>
+        <w:t>Conceptual Class Diagram (joint)</w:t>
+      </w:r>
+    </w:p>
+    <w:p>
+      <w:pPr>
+        <w:rPr>
+          <w:rFonts w:ascii="Times New Roman" w:eastAsia="Times New Roman" w:hAnsi="Times New Roman"/>
+          <w:sz w:val="28"/>
+        </w:rPr>
+      </w:pPr>
+      <w:r>
+        <w:rPr>
+          <w:rFonts w:ascii="Times New Roman" w:eastAsia="Times New Roman" w:hAnsi="Times New Roman"/>
+          <w:sz w:val="28"/>
         </w:rPr>
         <w:drawing>
-          <wp:inline distT="0" distB="0" distL="0" distR="0" wp14:anchorId="20D98B54" wp14:editId="01E7F368">
-            <wp:extent cx="5731510" cy="1725930"/>
-            <wp:effectExtent l="0" t="0" r="2540" b="7620"/>
-            <wp:docPr id="2" name="Picture 2"/>
+          <wp:inline distT="0" distB="0" distL="0" distR="0" wp14:anchorId="0104B886" wp14:editId="7420E720">
+            <wp:extent cx="5731510" cy="2813050"/>
+            <wp:effectExtent l="0" t="0" r="2540" b="6350"/>
+            <wp:docPr id="9" name="Picture 9"/>
             <wp:cNvGraphicFramePr>
               <a:graphicFrameLocks xmlns:a="http://schemas.openxmlformats.org/drawingml/2006/main" noChangeAspect="1"/>
             </wp:cNvGraphicFramePr>
@@ -2770,7 +2583,7 @@
                   <pic:spPr>
                     <a:xfrm>
                       <a:off x="0" y="0"/>
-                      <a:ext cx="5731510" cy="1725930"/>
+                      <a:ext cx="5731510" cy="2813050"/>
                     </a:xfrm>
                     <a:prstGeom prst="rect">
                       <a:avLst/>
@@ -2785,479 +2598,225 @@
     </w:p>
     <w:p>
       <w:pPr>
-        <w:pStyle w:val="Heading4"/>
-      </w:pPr>
-      <w:r>
-        <w:t xml:space="preserve">Actors </w:t>
-      </w:r>
-    </w:p>
-    <w:p>
-      <w:pPr>
-        <w:pStyle w:val="ListParagraph"/>
-        <w:numPr>
-          <w:ilvl w:val="0"/>
-          <w:numId w:val="17"/>
-        </w:numPr>
-        <w:rPr>
-          <w:rFonts w:ascii="Times New Roman" w:eastAsia="Times New Roman" w:hAnsi="Times New Roman"/>
-          <w:sz w:val="28"/>
-        </w:rPr>
-      </w:pPr>
-      <w:r>
-        <w:rPr>
-          <w:rFonts w:ascii="Times New Roman" w:eastAsia="Times New Roman" w:hAnsi="Times New Roman"/>
-          <w:sz w:val="28"/>
-        </w:rPr>
-        <w:t>Player</w:t>
-      </w:r>
-    </w:p>
-    <w:p>
-      <w:pPr>
-        <w:pStyle w:val="ListParagraph"/>
-        <w:numPr>
-          <w:ilvl w:val="0"/>
-          <w:numId w:val="17"/>
-        </w:numPr>
-        <w:rPr>
-          <w:rFonts w:ascii="Times New Roman" w:eastAsia="Times New Roman" w:hAnsi="Times New Roman"/>
-          <w:sz w:val="28"/>
-        </w:rPr>
-      </w:pPr>
-      <w:r>
-        <w:rPr>
-          <w:rFonts w:ascii="Times New Roman" w:eastAsia="Times New Roman" w:hAnsi="Times New Roman"/>
-          <w:sz w:val="28"/>
-        </w:rPr>
-        <w:t>Virtual Player</w:t>
-      </w:r>
-    </w:p>
-    <w:p>
-      <w:pPr>
-        <w:pStyle w:val="ListParagraph"/>
-        <w:numPr>
-          <w:ilvl w:val="0"/>
-          <w:numId w:val="17"/>
-        </w:numPr>
-        <w:rPr>
-          <w:rFonts w:ascii="Times New Roman" w:eastAsia="Times New Roman" w:hAnsi="Times New Roman"/>
-          <w:sz w:val="28"/>
-        </w:rPr>
-      </w:pPr>
-      <w:r>
-        <w:rPr>
-          <w:rFonts w:ascii="Times New Roman" w:eastAsia="Times New Roman" w:hAnsi="Times New Roman"/>
-          <w:sz w:val="28"/>
-        </w:rPr>
-        <w:t>Minecraft</w:t>
-      </w:r>
-      <w:r>
-        <w:rPr>
-          <w:rFonts w:ascii="Times New Roman" w:eastAsia="Times New Roman" w:hAnsi="Times New Roman"/>
-          <w:sz w:val="28"/>
-        </w:rPr>
-        <w:t xml:space="preserve"> server (</w:t>
-      </w:r>
-      <w:r>
-        <w:rPr>
-          <w:rFonts w:ascii="Times New Roman" w:eastAsia="Times New Roman" w:hAnsi="Times New Roman"/>
-          <w:sz w:val="28"/>
-        </w:rPr>
-        <w:t>passive actor, needed for authentication)</w:t>
-      </w:r>
-    </w:p>
-    <w:p>
-      <w:pPr>
-        <w:pStyle w:val="Heading4"/>
-      </w:pPr>
-      <w:bookmarkStart w:id="0" w:name="SECTION00533000000000000000"/>
-      <w:r>
-        <w:t>Pre-</w:t>
-      </w:r>
-      <w:r>
-        <w:rPr>
-          <w:rStyle w:val="Heading4Char"/>
-        </w:rPr>
-        <w:t>Conditions</w:t>
-      </w:r>
-      <w:bookmarkEnd w:id="0"/>
-      <w:r>
+        <w:rPr>
+          <w:rFonts w:ascii="Times New Roman" w:eastAsia="Times New Roman" w:hAnsi="Times New Roman"/>
+          <w:sz w:val="28"/>
+        </w:rPr>
+      </w:pPr>
+    </w:p>
+    <w:p>
+      <w:pPr>
+        <w:rPr>
+          <w:rFonts w:ascii="Times New Roman" w:eastAsia="Times New Roman" w:hAnsi="Times New Roman"/>
+          <w:sz w:val="28"/>
+        </w:rPr>
+      </w:pPr>
+    </w:p>
+    <w:p>
+      <w:pPr>
+        <w:rPr>
+          <w:rFonts w:ascii="Times New Roman" w:eastAsia="Times New Roman" w:hAnsi="Times New Roman"/>
+          <w:sz w:val="28"/>
+        </w:rPr>
+      </w:pPr>
+    </w:p>
+    <w:p>
+      <w:pPr>
+        <w:rPr>
+          <w:rFonts w:ascii="Times New Roman" w:eastAsia="Times New Roman" w:hAnsi="Times New Roman"/>
+          <w:sz w:val="28"/>
+        </w:rPr>
+      </w:pPr>
+    </w:p>
+    <w:p>
+      <w:pPr>
+        <w:rPr>
+          <w:rFonts w:ascii="Times New Roman" w:eastAsia="Times New Roman" w:hAnsi="Times New Roman"/>
+          <w:sz w:val="28"/>
+        </w:rPr>
+      </w:pPr>
+    </w:p>
+    <w:p>
+      <w:pPr>
+        <w:rPr>
+          <w:rFonts w:ascii="Times New Roman" w:eastAsia="Times New Roman" w:hAnsi="Times New Roman"/>
+          <w:sz w:val="28"/>
+        </w:rPr>
+      </w:pPr>
+    </w:p>
+    <w:p>
+      <w:pPr>
+        <w:rPr>
+          <w:rFonts w:ascii="Times New Roman" w:eastAsia="Times New Roman" w:hAnsi="Times New Roman"/>
+          <w:sz w:val="28"/>
+        </w:rPr>
+      </w:pPr>
+    </w:p>
+    <w:p>
+      <w:pPr>
+        <w:rPr>
+          <w:rFonts w:ascii="Times New Roman" w:eastAsia="Times New Roman" w:hAnsi="Times New Roman"/>
+          <w:sz w:val="28"/>
+        </w:rPr>
+      </w:pPr>
+    </w:p>
+    <w:p>
+      <w:pPr>
+        <w:rPr>
+          <w:rFonts w:ascii="Times New Roman" w:eastAsia="Times New Roman" w:hAnsi="Times New Roman"/>
+          <w:sz w:val="28"/>
+        </w:rPr>
+      </w:pPr>
+    </w:p>
+    <w:p>
+      <w:pPr>
+        <w:rPr>
+          <w:rFonts w:ascii="Times New Roman" w:eastAsia="Times New Roman" w:hAnsi="Times New Roman"/>
+          <w:sz w:val="28"/>
+        </w:rPr>
+      </w:pPr>
+    </w:p>
+    <w:p>
+      <w:pPr>
+        <w:rPr>
+          <w:rFonts w:ascii="Times New Roman" w:eastAsia="Times New Roman" w:hAnsi="Times New Roman"/>
+          <w:sz w:val="28"/>
+        </w:rPr>
+      </w:pPr>
+    </w:p>
+    <w:p>
+      <w:pPr>
+        <w:rPr>
+          <w:rFonts w:ascii="Times New Roman" w:eastAsia="Times New Roman" w:hAnsi="Times New Roman"/>
+          <w:sz w:val="28"/>
+        </w:rPr>
+      </w:pPr>
+    </w:p>
+    <w:p>
+      <w:pPr>
+        <w:rPr>
+          <w:rFonts w:ascii="Times New Roman" w:eastAsia="Times New Roman" w:hAnsi="Times New Roman"/>
+          <w:sz w:val="28"/>
+        </w:rPr>
+      </w:pPr>
+    </w:p>
+    <w:p>
+      <w:pPr>
+        <w:rPr>
+          <w:rFonts w:ascii="Times New Roman" w:eastAsia="Times New Roman" w:hAnsi="Times New Roman"/>
+          <w:sz w:val="28"/>
+        </w:rPr>
+      </w:pPr>
+    </w:p>
+    <w:p>
+      <w:pPr>
+        <w:rPr>
+          <w:rFonts w:ascii="Times New Roman" w:eastAsia="Times New Roman" w:hAnsi="Times New Roman"/>
+          <w:sz w:val="28"/>
+        </w:rPr>
+      </w:pPr>
+    </w:p>
+    <w:p>
+      <w:pPr>
+        <w:rPr>
+          <w:rFonts w:ascii="Times New Roman" w:eastAsia="Times New Roman" w:hAnsi="Times New Roman"/>
+          <w:sz w:val="28"/>
+        </w:rPr>
+      </w:pPr>
+    </w:p>
+    <w:p>
+      <w:pPr>
+        <w:rPr>
+          <w:rFonts w:ascii="Times New Roman" w:eastAsia="Times New Roman" w:hAnsi="Times New Roman"/>
+          <w:sz w:val="28"/>
+        </w:rPr>
+      </w:pPr>
+    </w:p>
+    <w:p>
+      <w:pPr>
+        <w:rPr>
+          <w:rFonts w:ascii="Times New Roman" w:eastAsia="Times New Roman" w:hAnsi="Times New Roman"/>
+          <w:sz w:val="28"/>
+        </w:rPr>
+      </w:pPr>
+    </w:p>
+    <w:p>
+      <w:pPr>
+        <w:rPr>
+          <w:rFonts w:ascii="Times New Roman" w:eastAsia="Times New Roman" w:hAnsi="Times New Roman"/>
+          <w:sz w:val="28"/>
+        </w:rPr>
+      </w:pPr>
+    </w:p>
+    <w:p>
+      <w:pPr>
+        <w:pStyle w:val="Heading1"/>
+        <w:rPr>
+          <w:rFonts w:eastAsia="Times New Roman"/>
+        </w:rPr>
+      </w:pPr>
+      <w:r>
+        <w:rPr>
+          <w:rFonts w:eastAsia="Times New Roman"/>
+        </w:rPr>
+        <w:t xml:space="preserve">Detailed Use Case Diagram for “Build” use </w:t>
+      </w:r>
+      <w:r>
+        <w:rPr>
+          <w:rFonts w:eastAsia="Times New Roman"/>
+        </w:rPr>
+        <w:t>case</w:t>
+      </w:r>
+      <w:r>
+        <w:rPr>
+          <w:rFonts w:eastAsia="Times New Roman"/>
+        </w:rPr>
+        <w:t xml:space="preserve"> (Contributor:</w:t>
+      </w:r>
+      <w:r>
+        <w:rPr>
+          <w:rFonts w:eastAsia="Times New Roman"/>
+        </w:rPr>
         <w:t xml:space="preserve"> </w:t>
       </w:r>
-    </w:p>
-    <w:p>
-      <w:pPr>
-        <w:pStyle w:val="ListParagraph"/>
-        <w:numPr>
-          <w:ilvl w:val="0"/>
-          <w:numId w:val="17"/>
-        </w:numPr>
-      </w:pPr>
-      <w:r>
-        <w:rPr>
-          <w:rFonts w:ascii="Times New Roman" w:eastAsia="Times New Roman" w:hAnsi="Times New Roman"/>
-          <w:sz w:val="28"/>
-        </w:rPr>
-        <w:t>The</w:t>
-      </w:r>
-      <w:r>
-        <w:t xml:space="preserve"> </w:t>
-      </w:r>
-      <w:r>
-        <w:rPr>
-          <w:rFonts w:ascii="Times New Roman" w:eastAsia="Times New Roman" w:hAnsi="Times New Roman"/>
-          <w:sz w:val="28"/>
-        </w:rPr>
-        <w:t>player</w:t>
-      </w:r>
-      <w:r>
-        <w:rPr>
-          <w:rFonts w:ascii="Times New Roman" w:eastAsia="Times New Roman" w:hAnsi="Times New Roman"/>
-          <w:sz w:val="28"/>
-        </w:rPr>
-        <w:t xml:space="preserve"> is logged into the system.</w:t>
-      </w:r>
-      <w:r>
-        <w:t xml:space="preserve"> </w:t>
-      </w:r>
-    </w:p>
-    <w:p>
-      <w:pPr>
-        <w:pStyle w:val="Heading4"/>
-      </w:pPr>
-      <w:bookmarkStart w:id="1" w:name="SECTION00534000000000000000"/>
-      <w:r>
-        <w:t>Flow of Events</w:t>
-      </w:r>
-      <w:bookmarkEnd w:id="1"/>
-      <w:r>
-        <w:t xml:space="preserve"> </w:t>
-      </w:r>
-    </w:p>
-    <w:p>
-      <w:pPr>
-        <w:pStyle w:val="ListParagraph"/>
-        <w:numPr>
-          <w:ilvl w:val="0"/>
-          <w:numId w:val="17"/>
-        </w:numPr>
-        <w:rPr>
-          <w:rFonts w:ascii="Times New Roman" w:eastAsia="Times New Roman" w:hAnsi="Times New Roman"/>
-          <w:sz w:val="28"/>
-        </w:rPr>
-      </w:pPr>
-      <w:r>
-        <w:t xml:space="preserve">The </w:t>
-      </w:r>
-      <w:r>
-        <w:rPr>
-          <w:rFonts w:ascii="Times New Roman" w:eastAsia="Times New Roman" w:hAnsi="Times New Roman"/>
-          <w:sz w:val="28"/>
-        </w:rPr>
-        <w:t>player selects to build object</w:t>
-      </w:r>
-    </w:p>
-    <w:p>
-      <w:pPr>
-        <w:pStyle w:val="ListParagraph"/>
-        <w:numPr>
-          <w:ilvl w:val="0"/>
-          <w:numId w:val="17"/>
-        </w:numPr>
-        <w:rPr>
-          <w:rFonts w:ascii="Times New Roman" w:eastAsia="Times New Roman" w:hAnsi="Times New Roman"/>
-          <w:sz w:val="28"/>
-        </w:rPr>
-      </w:pPr>
-      <w:r>
-        <w:rPr>
-          <w:rFonts w:ascii="Times New Roman" w:eastAsia="Times New Roman" w:hAnsi="Times New Roman"/>
-          <w:sz w:val="28"/>
-        </w:rPr>
-        <w:t>The object starts getting built.</w:t>
-      </w:r>
-    </w:p>
-    <w:p>
-      <w:pPr>
-        <w:pStyle w:val="ListParagraph"/>
-        <w:numPr>
-          <w:ilvl w:val="0"/>
-          <w:numId w:val="17"/>
-        </w:numPr>
-        <w:rPr>
-          <w:rFonts w:ascii="Times New Roman" w:eastAsia="Times New Roman" w:hAnsi="Times New Roman"/>
-          <w:sz w:val="28"/>
-        </w:rPr>
-      </w:pPr>
-      <w:r>
-        <w:rPr>
-          <w:rFonts w:ascii="Times New Roman" w:eastAsia="Times New Roman" w:hAnsi="Times New Roman"/>
-          <w:sz w:val="28"/>
-        </w:rPr>
-        <w:t>The resources needed for object build are deducted from player inventory as the object is being built.</w:t>
-      </w:r>
-    </w:p>
-    <w:p>
-      <w:pPr>
-        <w:pStyle w:val="ListParagraph"/>
-        <w:numPr>
-          <w:ilvl w:val="0"/>
-          <w:numId w:val="17"/>
-        </w:numPr>
-        <w:rPr>
-          <w:rFonts w:ascii="Times New Roman" w:eastAsia="Times New Roman" w:hAnsi="Times New Roman"/>
-          <w:sz w:val="28"/>
-        </w:rPr>
-      </w:pPr>
-      <w:r>
-        <w:rPr>
-          <w:rFonts w:ascii="Times New Roman" w:eastAsia="Times New Roman" w:hAnsi="Times New Roman"/>
-          <w:sz w:val="28"/>
-        </w:rPr>
-        <w:t>Object</w:t>
-      </w:r>
-      <w:r>
-        <w:rPr>
-          <w:rFonts w:ascii="Times New Roman" w:eastAsia="Times New Roman" w:hAnsi="Times New Roman"/>
-          <w:sz w:val="28"/>
-        </w:rPr>
-        <w:t xml:space="preserve"> building is finished</w:t>
-      </w:r>
-    </w:p>
-    <w:p>
-      <w:pPr>
-        <w:pStyle w:val="Heading4"/>
-      </w:pPr>
-      <w:r>
-        <w:t xml:space="preserve">Post-Conditions </w:t>
-      </w:r>
-    </w:p>
-    <w:p>
-      <w:pPr>
-        <w:pStyle w:val="ListParagraph"/>
-        <w:numPr>
-          <w:ilvl w:val="0"/>
-          <w:numId w:val="17"/>
-        </w:numPr>
-        <w:rPr>
-          <w:rFonts w:ascii="Times New Roman" w:eastAsia="Times New Roman" w:hAnsi="Times New Roman"/>
-          <w:sz w:val="28"/>
-        </w:rPr>
-      </w:pPr>
-      <w:r>
-        <w:rPr>
-          <w:rFonts w:ascii="Times New Roman" w:eastAsia="Times New Roman" w:hAnsi="Times New Roman"/>
-          <w:sz w:val="28"/>
-        </w:rPr>
-        <w:t>Render surrounding world with finished object</w:t>
-      </w:r>
-    </w:p>
-    <w:p>
-      <w:pPr>
-        <w:pStyle w:val="Heading4"/>
-      </w:pPr>
-      <w:r>
-        <w:t>Alternative Flow of Event</w:t>
-      </w:r>
-    </w:p>
-    <w:p>
-      <w:pPr>
-        <w:pStyle w:val="ListParagraph"/>
-        <w:numPr>
-          <w:ilvl w:val="0"/>
-          <w:numId w:val="17"/>
-        </w:numPr>
-        <w:rPr>
-          <w:rFonts w:ascii="Times New Roman" w:eastAsia="Times New Roman" w:hAnsi="Times New Roman"/>
-          <w:sz w:val="28"/>
-        </w:rPr>
-      </w:pPr>
-      <w:r>
-        <w:rPr>
-          <w:rFonts w:ascii="Times New Roman" w:eastAsia="Times New Roman" w:hAnsi="Times New Roman"/>
-          <w:sz w:val="28"/>
-        </w:rPr>
-        <w:t>The player selects to build object</w:t>
-      </w:r>
-    </w:p>
-    <w:p>
-      <w:pPr>
-        <w:pStyle w:val="ListParagraph"/>
-        <w:numPr>
-          <w:ilvl w:val="0"/>
-          <w:numId w:val="17"/>
-        </w:numPr>
-        <w:rPr>
-          <w:rFonts w:ascii="Times New Roman" w:eastAsia="Times New Roman" w:hAnsi="Times New Roman"/>
-          <w:sz w:val="28"/>
-        </w:rPr>
-      </w:pPr>
-      <w:r>
-        <w:rPr>
-          <w:rFonts w:ascii="Times New Roman" w:eastAsia="Times New Roman" w:hAnsi="Times New Roman"/>
-          <w:sz w:val="28"/>
-        </w:rPr>
-        <w:t>Object starts to get built</w:t>
-      </w:r>
-    </w:p>
-    <w:p>
-      <w:pPr>
-        <w:pStyle w:val="ListParagraph"/>
-        <w:numPr>
-          <w:ilvl w:val="0"/>
-          <w:numId w:val="17"/>
-        </w:numPr>
-        <w:rPr>
-          <w:rFonts w:ascii="Times New Roman" w:eastAsia="Times New Roman" w:hAnsi="Times New Roman"/>
-          <w:sz w:val="28"/>
-        </w:rPr>
-      </w:pPr>
-      <w:r>
-        <w:rPr>
-          <w:rFonts w:ascii="Times New Roman" w:eastAsia="Times New Roman" w:hAnsi="Times New Roman"/>
-          <w:sz w:val="28"/>
-        </w:rPr>
-        <w:t>Not enough resources are found, Object building is stopped as is</w:t>
-      </w:r>
-      <w:bookmarkStart w:id="2" w:name="SECTION00534100000000000000"/>
-    </w:p>
-    <w:bookmarkEnd w:id="2"/>
-    <w:p>
-      <w:pPr>
-        <w:pStyle w:val="Heading4"/>
-      </w:pPr>
-      <w:r>
-        <w:t xml:space="preserve">Post-Conditions </w:t>
-      </w:r>
-    </w:p>
-    <w:p>
-      <w:pPr>
-        <w:pStyle w:val="ListParagraph"/>
-        <w:numPr>
-          <w:ilvl w:val="0"/>
-          <w:numId w:val="17"/>
-        </w:numPr>
-        <w:rPr>
-          <w:rFonts w:ascii="Times New Roman" w:eastAsia="Times New Roman" w:hAnsi="Times New Roman"/>
-          <w:sz w:val="28"/>
-        </w:rPr>
-      </w:pPr>
-      <w:r>
-        <w:rPr>
-          <w:rFonts w:ascii="Times New Roman" w:eastAsia="Times New Roman" w:hAnsi="Times New Roman"/>
-          <w:sz w:val="28"/>
-        </w:rPr>
-        <w:t>Render surrounding world with unfinished object</w:t>
-      </w:r>
-    </w:p>
-    <w:p>
-      <w:pPr>
-        <w:rPr>
-          <w:rFonts w:ascii="Times New Roman" w:eastAsia="Times New Roman" w:hAnsi="Times New Roman"/>
-          <w:sz w:val="28"/>
-        </w:rPr>
-      </w:pPr>
-    </w:p>
-    <w:p>
-      <w:pPr>
-        <w:rPr>
-          <w:rFonts w:asciiTheme="majorHAnsi" w:eastAsiaTheme="majorEastAsia" w:hAnsiTheme="majorHAnsi" w:cstheme="majorBidi"/>
-          <w:color w:val="2F5496" w:themeColor="accent1" w:themeShade="BF"/>
-          <w:sz w:val="32"/>
-          <w:szCs w:val="32"/>
-          <w:lang w:val="en-US"/>
-        </w:rPr>
-      </w:pPr>
-    </w:p>
-    <w:p>
-      <w:pPr>
-        <w:rPr>
-          <w:rFonts w:asciiTheme="majorHAnsi" w:eastAsiaTheme="majorEastAsia" w:hAnsiTheme="majorHAnsi" w:cstheme="majorBidi"/>
-          <w:b/>
-          <w:color w:val="2F5496" w:themeColor="accent1" w:themeShade="BF"/>
-          <w:sz w:val="26"/>
-          <w:szCs w:val="26"/>
-          <w:lang w:val="en-US"/>
-        </w:rPr>
-      </w:pPr>
-    </w:p>
-    <w:p>
-      <w:pPr>
-        <w:rPr>
-          <w:b/>
-          <w:sz w:val="26"/>
-          <w:szCs w:val="26"/>
-          <w:lang w:val="en-US"/>
-        </w:rPr>
-      </w:pPr>
-      <w:r>
-        <w:rPr>
-          <w:b/>
-          <w:sz w:val="26"/>
-          <w:szCs w:val="26"/>
-          <w:lang w:val="en-US"/>
-        </w:rPr>
-        <w:br w:type="page"/>
-      </w:r>
-    </w:p>
-    <w:p>
-      <w:pPr>
-        <w:pStyle w:val="Heading3"/>
+      <w:r>
         <w:rPr>
           <w:rFonts w:eastAsia="Times New Roman"/>
         </w:rPr>
-      </w:pPr>
+        <w:t>Vinit</w:t>
+      </w:r>
       <w:r>
         <w:rPr>
           <w:rFonts w:eastAsia="Times New Roman"/>
         </w:rPr>
-        <w:lastRenderedPageBreak/>
-        <w:t>Detailed Use Case Diagram for “Attack” use case (</w:t>
+        <w:t xml:space="preserve"> Date</w:t>
       </w:r>
       <w:r>
         <w:rPr>
           <w:rFonts w:eastAsia="Times New Roman"/>
         </w:rPr>
-        <w:t>Contributor: Rajeeva Revankar</w:t>
-      </w:r>
-      <w:r>
-        <w:rPr>
-          <w:rFonts w:eastAsia="Times New Roman"/>
-        </w:rPr>
         <w:t>)</w:t>
       </w:r>
     </w:p>
     <w:p>
       <w:pPr>
         <w:rPr>
-          <w:b/>
-          <w:sz w:val="26"/>
-          <w:szCs w:val="26"/>
-          <w:lang w:val="en-US"/>
-        </w:rPr>
-      </w:pPr>
-    </w:p>
-    <w:p>
-      <w:pPr>
-        <w:rPr>
-          <w:b/>
-          <w:sz w:val="26"/>
-          <w:szCs w:val="26"/>
-          <w:lang w:val="en-US"/>
-        </w:rPr>
-      </w:pPr>
-      <w:r>
-        <w:rPr>
-          <w:b/>
+          <w:rFonts w:ascii="Times New Roman" w:eastAsia="Times New Roman" w:hAnsi="Times New Roman"/>
+          <w:sz w:val="28"/>
+        </w:rPr>
+      </w:pPr>
+      <w:r>
+        <w:rPr>
+          <w:rFonts w:ascii="Times New Roman" w:eastAsia="Times New Roman" w:hAnsi="Times New Roman"/>
           <w:noProof/>
-          <w:sz w:val="26"/>
-          <w:szCs w:val="26"/>
+          <w:sz w:val="28"/>
           <w:lang w:eastAsia="en-IE"/>
         </w:rPr>
         <w:drawing>
-          <wp:inline distT="0" distB="0" distL="0" distR="0" wp14:anchorId="0E4C308F" wp14:editId="4CDE1F30">
+          <wp:inline distT="0" distB="0" distL="0" distR="0" wp14:anchorId="20D98B54" wp14:editId="01E7F368">
             <wp:extent cx="5731510" cy="1725930"/>
             <wp:effectExtent l="0" t="0" r="2540" b="7620"/>
-            <wp:docPr id="3" name="Picture 3"/>
+            <wp:docPr id="2" name="Picture 2"/>
             <wp:cNvGraphicFramePr>
               <a:graphicFrameLocks xmlns:a="http://schemas.openxmlformats.org/drawingml/2006/main" noChangeAspect="1"/>
             </wp:cNvGraphicFramePr>
@@ -3315,7 +2874,7 @@
           <w:rFonts w:ascii="Times New Roman" w:eastAsia="Times New Roman" w:hAnsi="Times New Roman"/>
           <w:sz w:val="28"/>
         </w:rPr>
-        <w:t xml:space="preserve">Player </w:t>
+        <w:t>Player</w:t>
       </w:r>
     </w:p>
     <w:p>
@@ -3355,15 +2914,40 @@
           <w:rFonts w:ascii="Times New Roman" w:eastAsia="Times New Roman" w:hAnsi="Times New Roman"/>
           <w:sz w:val="28"/>
         </w:rPr>
-        <w:t>Minecraft server (passive actor, needed for authentication)</w:t>
+        <w:t>Minecraft</w:t>
+      </w:r>
+      <w:r>
+        <w:rPr>
+          <w:rFonts w:ascii="Times New Roman" w:eastAsia="Times New Roman" w:hAnsi="Times New Roman"/>
+          <w:sz w:val="28"/>
+        </w:rPr>
+        <w:t xml:space="preserve"> server (</w:t>
+      </w:r>
+      <w:r>
+        <w:rPr>
+          <w:rFonts w:ascii="Times New Roman" w:eastAsia="Times New Roman" w:hAnsi="Times New Roman"/>
+          <w:sz w:val="28"/>
+        </w:rPr>
+        <w:t>passive actor, needed for authentication)</w:t>
       </w:r>
     </w:p>
     <w:p>
       <w:pPr>
         <w:pStyle w:val="Heading4"/>
       </w:pPr>
-      <w:r>
-        <w:t xml:space="preserve">Pre-Conditions </w:t>
+      <w:bookmarkStart w:id="1" w:name="SECTION00533000000000000000"/>
+      <w:r>
+        <w:t>Pre-</w:t>
+      </w:r>
+      <w:r>
+        <w:rPr>
+          <w:rStyle w:val="Heading4Char"/>
+        </w:rPr>
+        <w:t>Conditions</w:t>
+      </w:r>
+      <w:bookmarkEnd w:id="1"/>
+      <w:r>
+        <w:t xml:space="preserve"> </w:t>
       </w:r>
     </w:p>
     <w:p>
@@ -3373,25 +2957,46 @@
           <w:ilvl w:val="0"/>
           <w:numId w:val="17"/>
         </w:numPr>
-        <w:rPr>
-          <w:rFonts w:ascii="Times New Roman" w:eastAsia="Times New Roman" w:hAnsi="Times New Roman"/>
-          <w:sz w:val="28"/>
-        </w:rPr>
-      </w:pPr>
-      <w:r>
-        <w:rPr>
-          <w:rFonts w:ascii="Times New Roman" w:eastAsia="Times New Roman" w:hAnsi="Times New Roman"/>
-          <w:sz w:val="28"/>
-        </w:rPr>
-        <w:t xml:space="preserve">The player is logged into the system. </w:t>
+      </w:pPr>
+      <w:r>
+        <w:rPr>
+          <w:rFonts w:ascii="Times New Roman" w:eastAsia="Times New Roman" w:hAnsi="Times New Roman"/>
+          <w:sz w:val="28"/>
+        </w:rPr>
+        <w:t>The</w:t>
+      </w:r>
+      <w:r>
+        <w:t xml:space="preserve"> </w:t>
+      </w:r>
+      <w:r>
+        <w:rPr>
+          <w:rFonts w:ascii="Times New Roman" w:eastAsia="Times New Roman" w:hAnsi="Times New Roman"/>
+          <w:sz w:val="28"/>
+        </w:rPr>
+        <w:t>player</w:t>
+      </w:r>
+      <w:r>
+        <w:rPr>
+          <w:rFonts w:ascii="Times New Roman" w:eastAsia="Times New Roman" w:hAnsi="Times New Roman"/>
+          <w:sz w:val="28"/>
+        </w:rPr>
+        <w:t xml:space="preserve"> is logged into the system.</w:t>
+      </w:r>
+      <w:r>
+        <w:t xml:space="preserve"> </w:t>
       </w:r>
     </w:p>
     <w:p>
       <w:pPr>
         <w:pStyle w:val="Heading4"/>
       </w:pPr>
-      <w:r>
-        <w:t xml:space="preserve">Flow of Events </w:t>
+      <w:bookmarkStart w:id="2" w:name="SECTION00534000000000000000"/>
+      <w:r>
+        <w:t>Flow of Events</w:t>
+      </w:r>
+      <w:bookmarkEnd w:id="2"/>
+      <w:r>
+        <w:t xml:space="preserve"> </w:t>
       </w:r>
     </w:p>
     <w:p>
@@ -3407,11 +3012,14 @@
         </w:rPr>
       </w:pPr>
       <w:r>
-        <w:rPr>
-          <w:rFonts w:ascii="Times New Roman" w:eastAsia="Times New Roman" w:hAnsi="Times New Roman"/>
-          <w:sz w:val="28"/>
-        </w:rPr>
-        <w:t xml:space="preserve">The player selects attack </w:t>
+        <w:t xml:space="preserve">The </w:t>
+      </w:r>
+      <w:r>
+        <w:rPr>
+          <w:rFonts w:ascii="Times New Roman" w:eastAsia="Times New Roman" w:hAnsi="Times New Roman"/>
+          <w:sz w:val="28"/>
+        </w:rPr>
+        <w:t>player selects to build object</w:t>
       </w:r>
     </w:p>
     <w:p>
@@ -3431,7 +3039,7 @@
           <w:rFonts w:ascii="Times New Roman" w:eastAsia="Times New Roman" w:hAnsi="Times New Roman"/>
           <w:sz w:val="28"/>
         </w:rPr>
-        <w:t>Cost of attack is deducted from player inventory.</w:t>
+        <w:t>The object starts getting built.</w:t>
       </w:r>
     </w:p>
     <w:p>
@@ -3441,21 +3049,17 @@
           <w:ilvl w:val="0"/>
           <w:numId w:val="17"/>
         </w:numPr>
-      </w:pPr>
-      <w:r>
-        <w:rPr>
-          <w:rFonts w:ascii="Times New Roman" w:eastAsia="Times New Roman" w:hAnsi="Times New Roman"/>
-          <w:sz w:val="28"/>
-        </w:rPr>
-        <w:t>Object/s in surround are damaged</w:t>
-      </w:r>
-    </w:p>
-    <w:p>
-      <w:pPr>
-        <w:pStyle w:val="Heading4"/>
-      </w:pPr>
-      <w:r>
-        <w:t xml:space="preserve">Post-Conditions </w:t>
+        <w:rPr>
+          <w:rFonts w:ascii="Times New Roman" w:eastAsia="Times New Roman" w:hAnsi="Times New Roman"/>
+          <w:sz w:val="28"/>
+        </w:rPr>
+      </w:pPr>
+      <w:r>
+        <w:rPr>
+          <w:rFonts w:ascii="Times New Roman" w:eastAsia="Times New Roman" w:hAnsi="Times New Roman"/>
+          <w:sz w:val="28"/>
+        </w:rPr>
+        <w:t>The resources needed for object build are deducted from player inventory as the object is being built.</w:t>
       </w:r>
     </w:p>
     <w:p>
@@ -3475,7 +3079,14 @@
           <w:rFonts w:ascii="Times New Roman" w:eastAsia="Times New Roman" w:hAnsi="Times New Roman"/>
           <w:sz w:val="28"/>
         </w:rPr>
-        <w:t>Render surrounding world with damaged object/s</w:t>
+        <w:t>Object</w:t>
+      </w:r>
+      <w:r>
+        <w:rPr>
+          <w:rFonts w:ascii="Times New Roman" w:eastAsia="Times New Roman" w:hAnsi="Times New Roman"/>
+          <w:sz w:val="28"/>
+        </w:rPr>
+        <w:t xml:space="preserve"> building is finished</w:t>
       </w:r>
     </w:p>
     <w:p>
@@ -3483,7 +3094,8 @@
         <w:pStyle w:val="Heading4"/>
       </w:pPr>
       <w:r>
-        <w:t>Alternative Flow of Event</w:t>
+        <w:lastRenderedPageBreak/>
+        <w:t xml:space="preserve">Post-Conditions </w:t>
       </w:r>
     </w:p>
     <w:p>
@@ -3503,7 +3115,15 @@
           <w:rFonts w:ascii="Times New Roman" w:eastAsia="Times New Roman" w:hAnsi="Times New Roman"/>
           <w:sz w:val="28"/>
         </w:rPr>
-        <w:t>The player selects attack</w:t>
+        <w:t>Render surrounding world with finished object</w:t>
+      </w:r>
+    </w:p>
+    <w:p>
+      <w:pPr>
+        <w:pStyle w:val="Heading4"/>
+      </w:pPr>
+      <w:r>
+        <w:t>Alternative Flow of Event</w:t>
       </w:r>
     </w:p>
     <w:p>
@@ -3523,7 +3143,7 @@
           <w:rFonts w:ascii="Times New Roman" w:eastAsia="Times New Roman" w:hAnsi="Times New Roman"/>
           <w:sz w:val="28"/>
         </w:rPr>
-        <w:t>Cost of attack is deducted from player inventory</w:t>
+        <w:t>The player selects to build object</w:t>
       </w:r>
     </w:p>
     <w:p>
@@ -3543,15 +3163,7 @@
           <w:rFonts w:ascii="Times New Roman" w:eastAsia="Times New Roman" w:hAnsi="Times New Roman"/>
           <w:sz w:val="28"/>
         </w:rPr>
-        <w:t>Object/s in surround are indestructible e.g. sky / water</w:t>
-      </w:r>
-    </w:p>
-    <w:p>
-      <w:pPr>
-        <w:pStyle w:val="Heading4"/>
-      </w:pPr>
-      <w:r>
-        <w:t xml:space="preserve">Post-Conditions </w:t>
+        <w:t>Object starts to get built</w:t>
       </w:r>
     </w:p>
     <w:p>
@@ -3571,67 +3183,75 @@
           <w:rFonts w:ascii="Times New Roman" w:eastAsia="Times New Roman" w:hAnsi="Times New Roman"/>
           <w:sz w:val="28"/>
         </w:rPr>
-        <w:t xml:space="preserve">Render surrounding world same as before event. </w:t>
-      </w:r>
-    </w:p>
-    <w:p>
-      <w:pPr>
-        <w:rPr>
-          <w:b/>
-          <w:sz w:val="26"/>
-          <w:szCs w:val="26"/>
+        <w:t>Not enough resources are found, Object building is stopped as is</w:t>
+      </w:r>
+      <w:bookmarkStart w:id="3" w:name="SECTION00534100000000000000"/>
+    </w:p>
+    <w:bookmarkEnd w:id="3"/>
+    <w:p>
+      <w:pPr>
+        <w:pStyle w:val="Heading4"/>
+      </w:pPr>
+      <w:r>
+        <w:t xml:space="preserve">Post-Conditions </w:t>
+      </w:r>
+    </w:p>
+    <w:p>
+      <w:pPr>
+        <w:pStyle w:val="ListParagraph"/>
+        <w:numPr>
+          <w:ilvl w:val="0"/>
+          <w:numId w:val="17"/>
+        </w:numPr>
+        <w:rPr>
+          <w:rFonts w:ascii="Times New Roman" w:eastAsia="Times New Roman" w:hAnsi="Times New Roman"/>
+          <w:sz w:val="28"/>
+        </w:rPr>
+      </w:pPr>
+      <w:r>
+        <w:rPr>
+          <w:rFonts w:ascii="Times New Roman" w:eastAsia="Times New Roman" w:hAnsi="Times New Roman"/>
+          <w:sz w:val="28"/>
+        </w:rPr>
+        <w:t>Render surrounding world with unfinished object</w:t>
+      </w:r>
+    </w:p>
+    <w:p>
+      <w:pPr>
+        <w:pStyle w:val="Heading1"/>
+        <w:rPr>
+          <w:rFonts w:eastAsia="Times New Roman"/>
+        </w:rPr>
+      </w:pPr>
+      <w:r>
+        <w:rPr>
+          <w:rFonts w:eastAsia="Times New Roman"/>
+        </w:rPr>
+        <w:lastRenderedPageBreak/>
+        <w:t>System Sequence Diagram</w:t>
+      </w:r>
+    </w:p>
+    <w:p>
+      <w:pPr>
+        <w:jc w:val="center"/>
+        <w:rPr>
+          <w:rFonts w:asciiTheme="majorHAnsi" w:eastAsiaTheme="majorEastAsia" w:hAnsiTheme="majorHAnsi" w:cstheme="majorBidi"/>
+          <w:color w:val="2F5496" w:themeColor="accent1" w:themeShade="BF"/>
+          <w:sz w:val="32"/>
+          <w:szCs w:val="32"/>
           <w:lang w:val="en-US"/>
         </w:rPr>
       </w:pPr>
-      <w:r>
-        <w:rPr>
-          <w:b/>
-          <w:sz w:val="26"/>
-          <w:szCs w:val="26"/>
-          <w:lang w:val="en-US"/>
-        </w:rPr>
-        <w:br w:type="page"/>
-      </w:r>
-    </w:p>
-    <w:p>
-      <w:pPr>
-        <w:pStyle w:val="Heading3"/>
-        <w:rPr>
-          <w:rFonts w:eastAsia="Times New Roman"/>
-        </w:rPr>
-      </w:pPr>
-      <w:r>
-        <w:rPr>
-          <w:rFonts w:eastAsia="Times New Roman"/>
-        </w:rPr>
-        <w:lastRenderedPageBreak/>
-        <w:t>Detai</w:t>
-      </w:r>
-      <w:r>
-        <w:rPr>
-          <w:rFonts w:eastAsia="Times New Roman"/>
-        </w:rPr>
-        <w:t>led Use Case Diagram for “Collaborate</w:t>
-      </w:r>
-      <w:r>
-        <w:rPr>
-          <w:rFonts w:eastAsia="Times New Roman"/>
-        </w:rPr>
-        <w:t>” use case (Contributor: Carl Mohn)</w:t>
-      </w:r>
-    </w:p>
-    <w:p/>
-    <w:p>
       <w:r>
         <w:rPr>
           <w:noProof/>
           <w:lang w:eastAsia="en-IE"/>
         </w:rPr>
         <w:drawing>
-          <wp:inline distT="0" distB="0" distL="0" distR="0" wp14:anchorId="5A58ABA5" wp14:editId="54B5033D">
-            <wp:extent cx="5731510" cy="3321685"/>
+          <wp:inline distT="0" distB="0" distL="0" distR="0" wp14:anchorId="3E5FF89F" wp14:editId="02D1C4DB">
+            <wp:extent cx="5731510" cy="6783705"/>
             <wp:effectExtent l="0" t="0" r="2540" b="0"/>
-            <wp:docPr id="5" name="Picture 5"/>
+            <wp:docPr id="15" name="Picture 15"/>
             <wp:cNvGraphicFramePr>
               <a:graphicFrameLocks xmlns:a="http://schemas.openxmlformats.org/drawingml/2006/main" noChangeAspect="1"/>
             </wp:cNvGraphicFramePr>
@@ -3651,7 +3271,7 @@
                   <pic:spPr>
                     <a:xfrm>
                       <a:off x="0" y="0"/>
-                      <a:ext cx="5731510" cy="3321685"/>
+                      <a:ext cx="5731510" cy="6783705"/>
                     </a:xfrm>
                     <a:prstGeom prst="rect">
                       <a:avLst/>
@@ -3666,636 +3286,9 @@
     </w:p>
     <w:p>
       <w:pPr>
-        <w:pStyle w:val="Heading4"/>
-      </w:pPr>
-      <w:r>
-        <w:t xml:space="preserve">Actors </w:t>
-      </w:r>
-    </w:p>
-    <w:p>
-      <w:pPr>
-        <w:pStyle w:val="ListParagraph"/>
-        <w:numPr>
-          <w:ilvl w:val="0"/>
-          <w:numId w:val="17"/>
-        </w:numPr>
-        <w:rPr>
-          <w:rFonts w:ascii="Times New Roman" w:eastAsia="Times New Roman" w:hAnsi="Times New Roman"/>
-          <w:sz w:val="28"/>
-        </w:rPr>
-      </w:pPr>
-      <w:r>
-        <w:rPr>
-          <w:rFonts w:ascii="Times New Roman" w:eastAsia="Times New Roman" w:hAnsi="Times New Roman"/>
-          <w:sz w:val="28"/>
-        </w:rPr>
-        <w:t>Player</w:t>
-      </w:r>
-      <w:r>
-        <w:rPr>
-          <w:rFonts w:ascii="Times New Roman" w:eastAsia="Times New Roman" w:hAnsi="Times New Roman"/>
-          <w:sz w:val="28"/>
-        </w:rPr>
-        <w:t xml:space="preserve"> x</w:t>
-      </w:r>
-    </w:p>
-    <w:p>
-      <w:pPr>
-        <w:pStyle w:val="ListParagraph"/>
-        <w:numPr>
-          <w:ilvl w:val="0"/>
-          <w:numId w:val="17"/>
-        </w:numPr>
-        <w:rPr>
-          <w:rFonts w:ascii="Times New Roman" w:eastAsia="Times New Roman" w:hAnsi="Times New Roman"/>
-          <w:sz w:val="28"/>
-        </w:rPr>
-      </w:pPr>
-      <w:r>
-        <w:rPr>
-          <w:rFonts w:ascii="Times New Roman" w:eastAsia="Times New Roman" w:hAnsi="Times New Roman"/>
-          <w:sz w:val="28"/>
-        </w:rPr>
-        <w:t>Player y</w:t>
-      </w:r>
-    </w:p>
-    <w:p>
-      <w:pPr>
-        <w:pStyle w:val="ListParagraph"/>
-        <w:numPr>
-          <w:ilvl w:val="0"/>
-          <w:numId w:val="17"/>
-        </w:numPr>
-        <w:rPr>
-          <w:rFonts w:ascii="Times New Roman" w:eastAsia="Times New Roman" w:hAnsi="Times New Roman"/>
-          <w:sz w:val="28"/>
-        </w:rPr>
-      </w:pPr>
-      <w:r>
-        <w:rPr>
-          <w:rFonts w:ascii="Times New Roman" w:eastAsia="Times New Roman" w:hAnsi="Times New Roman"/>
-          <w:sz w:val="28"/>
-        </w:rPr>
-        <w:t>Shop</w:t>
-      </w:r>
-    </w:p>
-    <w:p>
-      <w:pPr>
-        <w:pStyle w:val="ListParagraph"/>
-        <w:numPr>
-          <w:ilvl w:val="0"/>
-          <w:numId w:val="17"/>
-        </w:numPr>
-        <w:rPr>
-          <w:rFonts w:ascii="Times New Roman" w:eastAsia="Times New Roman" w:hAnsi="Times New Roman"/>
-          <w:sz w:val="28"/>
-        </w:rPr>
-      </w:pPr>
-      <w:r>
-        <w:rPr>
-          <w:rFonts w:ascii="Times New Roman" w:eastAsia="Times New Roman" w:hAnsi="Times New Roman"/>
-          <w:sz w:val="28"/>
-        </w:rPr>
-        <w:t>Minecraft</w:t>
-      </w:r>
-      <w:r>
-        <w:rPr>
-          <w:rFonts w:ascii="Times New Roman" w:eastAsia="Times New Roman" w:hAnsi="Times New Roman"/>
-          <w:sz w:val="28"/>
-        </w:rPr>
-        <w:t xml:space="preserve"> server (</w:t>
-      </w:r>
-      <w:r>
-        <w:rPr>
-          <w:rFonts w:ascii="Times New Roman" w:eastAsia="Times New Roman" w:hAnsi="Times New Roman"/>
-          <w:sz w:val="28"/>
-        </w:rPr>
-        <w:t>passive actor, needed for authentication)</w:t>
-      </w:r>
-    </w:p>
-    <w:p>
-      <w:pPr>
-        <w:pStyle w:val="Heading4"/>
-      </w:pPr>
-      <w:r>
-        <w:t xml:space="preserve">Pre-Conditions </w:t>
-      </w:r>
-    </w:p>
-    <w:p>
-      <w:pPr>
-        <w:pStyle w:val="ListParagraph"/>
-        <w:numPr>
-          <w:ilvl w:val="0"/>
-          <w:numId w:val="17"/>
-        </w:numPr>
-        <w:rPr>
-          <w:rFonts w:ascii="Times New Roman" w:eastAsia="Times New Roman" w:hAnsi="Times New Roman"/>
-          <w:sz w:val="28"/>
-        </w:rPr>
-      </w:pPr>
-      <w:r>
-        <w:rPr>
-          <w:rFonts w:ascii="Times New Roman" w:eastAsia="Times New Roman" w:hAnsi="Times New Roman"/>
-          <w:sz w:val="28"/>
-        </w:rPr>
-        <w:t xml:space="preserve">The player is logged into the system. </w:t>
-      </w:r>
-    </w:p>
-    <w:p>
-      <w:pPr>
-        <w:pStyle w:val="ListParagraph"/>
-        <w:numPr>
-          <w:ilvl w:val="0"/>
-          <w:numId w:val="17"/>
-        </w:numPr>
-        <w:rPr>
-          <w:rFonts w:ascii="Times New Roman" w:eastAsia="Times New Roman" w:hAnsi="Times New Roman"/>
-          <w:sz w:val="28"/>
-        </w:rPr>
-      </w:pPr>
-      <w:r>
-        <w:rPr>
-          <w:rFonts w:ascii="Times New Roman" w:eastAsia="Times New Roman" w:hAnsi="Times New Roman"/>
-          <w:sz w:val="28"/>
-        </w:rPr>
-        <w:t xml:space="preserve">The player has none or more </w:t>
-      </w:r>
-      <w:r>
-        <w:rPr>
-          <w:rFonts w:ascii="Times New Roman" w:eastAsia="Times New Roman" w:hAnsi="Times New Roman"/>
-          <w:sz w:val="28"/>
-        </w:rPr>
-        <w:t>objects in the inventory</w:t>
-      </w:r>
-    </w:p>
-    <w:p>
-      <w:pPr>
-        <w:pStyle w:val="Heading4"/>
-      </w:pPr>
-      <w:r>
-        <w:t xml:space="preserve">Flow of Events </w:t>
-      </w:r>
-    </w:p>
-    <w:p>
-      <w:pPr>
-        <w:pStyle w:val="ListParagraph"/>
-        <w:numPr>
-          <w:ilvl w:val="0"/>
-          <w:numId w:val="17"/>
-        </w:numPr>
-        <w:rPr>
-          <w:rFonts w:ascii="Times New Roman" w:eastAsia="Times New Roman" w:hAnsi="Times New Roman"/>
-          <w:sz w:val="28"/>
-        </w:rPr>
-      </w:pPr>
-      <w:r>
-        <w:rPr>
-          <w:rFonts w:ascii="Times New Roman" w:eastAsia="Times New Roman" w:hAnsi="Times New Roman"/>
-          <w:sz w:val="28"/>
-        </w:rPr>
-        <w:t xml:space="preserve">The player </w:t>
-      </w:r>
-      <w:r>
-        <w:rPr>
-          <w:rFonts w:ascii="Times New Roman" w:eastAsia="Times New Roman" w:hAnsi="Times New Roman"/>
-          <w:sz w:val="28"/>
-        </w:rPr>
-        <w:t>targets another player and selects Trade, two inventory windows will pop up</w:t>
-      </w:r>
-    </w:p>
-    <w:p>
-      <w:pPr>
-        <w:pStyle w:val="ListParagraph"/>
-        <w:numPr>
-          <w:ilvl w:val="0"/>
-          <w:numId w:val="17"/>
-        </w:numPr>
-        <w:rPr>
-          <w:rFonts w:ascii="Times New Roman" w:eastAsia="Times New Roman" w:hAnsi="Times New Roman"/>
-          <w:sz w:val="28"/>
-        </w:rPr>
-      </w:pPr>
-      <w:r>
-        <w:rPr>
-          <w:rFonts w:ascii="Times New Roman" w:eastAsia="Times New Roman" w:hAnsi="Times New Roman"/>
-          <w:sz w:val="28"/>
-        </w:rPr>
-        <w:t>The player clicks and drags objects with the controller to or from the inventory window</w:t>
-      </w:r>
-      <w:r>
-        <w:rPr>
-          <w:rFonts w:ascii="Times New Roman" w:eastAsia="Times New Roman" w:hAnsi="Times New Roman"/>
-          <w:sz w:val="28"/>
-        </w:rPr>
-        <w:t xml:space="preserve"> of one player to the inventory window of the other player</w:t>
-      </w:r>
-      <w:r>
-        <w:rPr>
-          <w:rFonts w:ascii="Times New Roman" w:eastAsia="Times New Roman" w:hAnsi="Times New Roman"/>
-          <w:sz w:val="28"/>
-        </w:rPr>
-        <w:t>. A player is not able to drag objects from the other player’s inventory, only to.</w:t>
-      </w:r>
-    </w:p>
-    <w:p>
-      <w:pPr>
-        <w:pStyle w:val="ListParagraph"/>
-        <w:numPr>
-          <w:ilvl w:val="0"/>
-          <w:numId w:val="17"/>
-        </w:numPr>
-        <w:rPr>
-          <w:rFonts w:ascii="Times New Roman" w:eastAsia="Times New Roman" w:hAnsi="Times New Roman"/>
-          <w:sz w:val="28"/>
-        </w:rPr>
-      </w:pPr>
-      <w:r>
-        <w:rPr>
-          <w:rFonts w:ascii="Times New Roman" w:eastAsia="Times New Roman" w:hAnsi="Times New Roman"/>
-          <w:sz w:val="28"/>
-        </w:rPr>
-        <w:t xml:space="preserve">Both players </w:t>
-      </w:r>
-      <w:r>
-        <w:rPr>
-          <w:rFonts w:ascii="Times New Roman" w:eastAsia="Times New Roman" w:hAnsi="Times New Roman"/>
-          <w:sz w:val="28"/>
-        </w:rPr>
-        <w:t>must</w:t>
-      </w:r>
-      <w:r>
-        <w:rPr>
-          <w:rFonts w:ascii="Times New Roman" w:eastAsia="Times New Roman" w:hAnsi="Times New Roman"/>
-          <w:sz w:val="28"/>
-        </w:rPr>
-        <w:t xml:space="preserve"> select “Accept” to complete the transaction, or </w:t>
-      </w:r>
-      <w:r>
-        <w:rPr>
-          <w:rFonts w:ascii="Times New Roman" w:eastAsia="Times New Roman" w:hAnsi="Times New Roman"/>
-          <w:sz w:val="28"/>
-        </w:rPr>
-        <w:t xml:space="preserve">either player can </w:t>
-      </w:r>
-      <w:r>
-        <w:rPr>
-          <w:rFonts w:ascii="Times New Roman" w:eastAsia="Times New Roman" w:hAnsi="Times New Roman"/>
-          <w:sz w:val="28"/>
-        </w:rPr>
-        <w:t>click “Cancel” to cancel the transaction</w:t>
-      </w:r>
-      <w:r>
-        <w:rPr>
-          <w:rFonts w:ascii="Times New Roman" w:eastAsia="Times New Roman" w:hAnsi="Times New Roman"/>
-          <w:sz w:val="28"/>
-        </w:rPr>
-        <w:t>.</w:t>
-      </w:r>
-    </w:p>
-    <w:p>
-      <w:pPr>
-        <w:pStyle w:val="Heading4"/>
-      </w:pPr>
-      <w:r>
-        <w:t xml:space="preserve">Post-Conditions </w:t>
-      </w:r>
-    </w:p>
-    <w:p>
-      <w:pPr>
-        <w:pStyle w:val="ListParagraph"/>
-        <w:numPr>
-          <w:ilvl w:val="0"/>
-          <w:numId w:val="17"/>
-        </w:numPr>
-        <w:rPr>
-          <w:rFonts w:ascii="Times New Roman" w:eastAsia="Times New Roman" w:hAnsi="Times New Roman"/>
-          <w:sz w:val="28"/>
-        </w:rPr>
-      </w:pPr>
-      <w:r>
-        <w:rPr>
-          <w:rFonts w:ascii="Times New Roman" w:eastAsia="Times New Roman" w:hAnsi="Times New Roman"/>
-          <w:sz w:val="28"/>
-        </w:rPr>
-        <w:t>Adjust player inventory</w:t>
-      </w:r>
-      <w:r>
-        <w:rPr>
-          <w:rFonts w:ascii="Times New Roman" w:eastAsia="Times New Roman" w:hAnsi="Times New Roman"/>
-          <w:sz w:val="28"/>
-        </w:rPr>
-        <w:t>,</w:t>
-      </w:r>
-      <w:r>
-        <w:rPr>
-          <w:rFonts w:ascii="Times New Roman" w:eastAsia="Times New Roman" w:hAnsi="Times New Roman"/>
-          <w:sz w:val="28"/>
-        </w:rPr>
-        <w:t xml:space="preserve"> </w:t>
-      </w:r>
-      <w:r>
-        <w:rPr>
-          <w:rFonts w:ascii="Times New Roman" w:eastAsia="Times New Roman" w:hAnsi="Times New Roman"/>
-          <w:sz w:val="28"/>
-        </w:rPr>
-        <w:t>objects to transfer from source to destination</w:t>
-      </w:r>
-    </w:p>
-    <w:p>
-      <w:pPr>
-        <w:pStyle w:val="ListParagraph"/>
-        <w:numPr>
-          <w:ilvl w:val="0"/>
-          <w:numId w:val="17"/>
-        </w:numPr>
-        <w:rPr>
-          <w:rFonts w:ascii="Times New Roman" w:eastAsia="Times New Roman" w:hAnsi="Times New Roman"/>
-          <w:sz w:val="28"/>
-        </w:rPr>
-      </w:pPr>
-      <w:r>
-        <w:rPr>
-          <w:rFonts w:ascii="Times New Roman" w:eastAsia="Times New Roman" w:hAnsi="Times New Roman"/>
-          <w:sz w:val="28"/>
-        </w:rPr>
-        <w:t>Adjust player inventory weight by addition or subtraction of resource weight</w:t>
-      </w:r>
-    </w:p>
-    <w:p>
-      <w:pPr>
-        <w:pStyle w:val="Heading4"/>
-      </w:pPr>
-      <w:r>
-        <w:lastRenderedPageBreak/>
-        <w:t>Alternative Flow of Event</w:t>
-      </w:r>
-    </w:p>
-    <w:p>
-      <w:pPr>
-        <w:pStyle w:val="ListParagraph"/>
-        <w:numPr>
-          <w:ilvl w:val="0"/>
-          <w:numId w:val="17"/>
-        </w:numPr>
-        <w:rPr>
-          <w:rFonts w:ascii="Times New Roman" w:eastAsia="Times New Roman" w:hAnsi="Times New Roman"/>
-          <w:sz w:val="28"/>
-        </w:rPr>
-      </w:pPr>
-      <w:r>
-        <w:rPr>
-          <w:rFonts w:ascii="Times New Roman" w:eastAsia="Times New Roman" w:hAnsi="Times New Roman"/>
-          <w:sz w:val="28"/>
-        </w:rPr>
-        <w:t>The player targets a Shop and selects Trade, two inventory windows will pop up</w:t>
-      </w:r>
-    </w:p>
-    <w:p>
-      <w:pPr>
-        <w:pStyle w:val="ListParagraph"/>
-        <w:numPr>
-          <w:ilvl w:val="0"/>
-          <w:numId w:val="17"/>
-        </w:numPr>
-        <w:rPr>
-          <w:rFonts w:ascii="Times New Roman" w:eastAsia="Times New Roman" w:hAnsi="Times New Roman"/>
-          <w:sz w:val="28"/>
-        </w:rPr>
-      </w:pPr>
-      <w:r>
-        <w:rPr>
-          <w:rFonts w:ascii="Times New Roman" w:eastAsia="Times New Roman" w:hAnsi="Times New Roman"/>
-          <w:sz w:val="28"/>
-        </w:rPr>
-        <w:t xml:space="preserve">The player clicks and drags objects with the controller to or from the inventory window of one player to the inventory window of the </w:t>
-      </w:r>
-      <w:r>
-        <w:rPr>
-          <w:rFonts w:ascii="Times New Roman" w:eastAsia="Times New Roman" w:hAnsi="Times New Roman"/>
-          <w:sz w:val="28"/>
-        </w:rPr>
-        <w:t>Shop (Trader Actor).</w:t>
-      </w:r>
-      <w:r>
-        <w:rPr>
-          <w:rFonts w:ascii="Times New Roman" w:eastAsia="Times New Roman" w:hAnsi="Times New Roman"/>
-          <w:sz w:val="28"/>
-        </w:rPr>
-        <w:t xml:space="preserve"> If the player wants to buy items, he can drag and drop objects from the Shop (not possible when trading with other players).</w:t>
-      </w:r>
-    </w:p>
-    <w:p>
-      <w:pPr>
-        <w:pStyle w:val="ListParagraph"/>
-        <w:numPr>
-          <w:ilvl w:val="0"/>
-          <w:numId w:val="17"/>
-        </w:numPr>
-        <w:rPr>
-          <w:rFonts w:ascii="Times New Roman" w:eastAsia="Times New Roman" w:hAnsi="Times New Roman"/>
-          <w:sz w:val="28"/>
-        </w:rPr>
-      </w:pPr>
-      <w:r>
-        <w:rPr>
-          <w:rFonts w:ascii="Times New Roman" w:eastAsia="Times New Roman" w:hAnsi="Times New Roman"/>
-          <w:sz w:val="28"/>
-        </w:rPr>
-        <w:t>The p</w:t>
-      </w:r>
-      <w:r>
-        <w:rPr>
-          <w:rFonts w:ascii="Times New Roman" w:eastAsia="Times New Roman" w:hAnsi="Times New Roman"/>
-          <w:sz w:val="28"/>
-        </w:rPr>
-        <w:t xml:space="preserve">layer </w:t>
-      </w:r>
-      <w:r>
-        <w:rPr>
-          <w:rFonts w:ascii="Times New Roman" w:eastAsia="Times New Roman" w:hAnsi="Times New Roman"/>
-          <w:sz w:val="28"/>
-        </w:rPr>
-        <w:t>must</w:t>
-      </w:r>
-      <w:r>
-        <w:rPr>
-          <w:rFonts w:ascii="Times New Roman" w:eastAsia="Times New Roman" w:hAnsi="Times New Roman"/>
-          <w:sz w:val="28"/>
-        </w:rPr>
-        <w:t xml:space="preserve"> select “Accept” to complete the transaction, or click “Cancel” to cancel the transaction</w:t>
-      </w:r>
-      <w:r>
-        <w:rPr>
-          <w:rFonts w:ascii="Times New Roman" w:eastAsia="Times New Roman" w:hAnsi="Times New Roman"/>
-          <w:sz w:val="28"/>
-        </w:rPr>
-        <w:t>.</w:t>
-      </w:r>
-    </w:p>
-    <w:p>
-      <w:pPr>
-        <w:pStyle w:val="Heading4"/>
-      </w:pPr>
-      <w:r>
-        <w:t xml:space="preserve">Post-Conditions </w:t>
-      </w:r>
-    </w:p>
-    <w:p>
-      <w:pPr>
-        <w:pStyle w:val="ListParagraph"/>
-        <w:numPr>
-          <w:ilvl w:val="0"/>
-          <w:numId w:val="17"/>
-        </w:numPr>
-        <w:rPr>
-          <w:rFonts w:ascii="Times New Roman" w:eastAsia="Times New Roman" w:hAnsi="Times New Roman"/>
-          <w:sz w:val="28"/>
-        </w:rPr>
-      </w:pPr>
-      <w:r>
-        <w:rPr>
-          <w:rFonts w:ascii="Times New Roman" w:eastAsia="Times New Roman" w:hAnsi="Times New Roman"/>
-          <w:sz w:val="28"/>
-        </w:rPr>
-        <w:t>Adjust player inventory, objects to transfer from source to destination</w:t>
-      </w:r>
-    </w:p>
-    <w:p>
-      <w:pPr>
-        <w:pStyle w:val="ListParagraph"/>
-        <w:numPr>
-          <w:ilvl w:val="0"/>
-          <w:numId w:val="17"/>
-        </w:numPr>
-        <w:rPr>
-          <w:rFonts w:ascii="Times New Roman" w:eastAsia="Times New Roman" w:hAnsi="Times New Roman"/>
-          <w:sz w:val="28"/>
-        </w:rPr>
-      </w:pPr>
-      <w:r>
-        <w:rPr>
-          <w:rFonts w:ascii="Times New Roman" w:eastAsia="Times New Roman" w:hAnsi="Times New Roman"/>
-          <w:sz w:val="28"/>
-        </w:rPr>
-        <w:t xml:space="preserve">Adjust player inventory weight by </w:t>
-      </w:r>
-      <w:r>
-        <w:rPr>
-          <w:rFonts w:ascii="Times New Roman" w:eastAsia="Times New Roman" w:hAnsi="Times New Roman"/>
-          <w:sz w:val="28"/>
-        </w:rPr>
-        <w:t xml:space="preserve">addition (receiver) or </w:t>
-      </w:r>
-      <w:r>
-        <w:rPr>
-          <w:rFonts w:ascii="Times New Roman" w:eastAsia="Times New Roman" w:hAnsi="Times New Roman"/>
-          <w:sz w:val="28"/>
-        </w:rPr>
-        <w:t>subtraction</w:t>
-      </w:r>
-      <w:r>
-        <w:rPr>
-          <w:rFonts w:ascii="Times New Roman" w:eastAsia="Times New Roman" w:hAnsi="Times New Roman"/>
-          <w:sz w:val="28"/>
-        </w:rPr>
-        <w:t xml:space="preserve"> (giver)</w:t>
-      </w:r>
-      <w:r>
-        <w:rPr>
-          <w:rFonts w:ascii="Times New Roman" w:eastAsia="Times New Roman" w:hAnsi="Times New Roman"/>
-          <w:sz w:val="28"/>
-        </w:rPr>
-        <w:t xml:space="preserve"> of resource weight</w:t>
-      </w:r>
-    </w:p>
-    <w:p>
-      <w:pPr>
-        <w:pStyle w:val="ListParagraph"/>
-        <w:numPr>
-          <w:ilvl w:val="0"/>
-          <w:numId w:val="17"/>
-        </w:numPr>
-        <w:rPr>
-          <w:rFonts w:ascii="Times New Roman" w:eastAsia="Times New Roman" w:hAnsi="Times New Roman"/>
-          <w:sz w:val="28"/>
-        </w:rPr>
-      </w:pPr>
-      <w:r>
-        <w:rPr>
-          <w:rFonts w:ascii="Times New Roman" w:eastAsia="Times New Roman" w:hAnsi="Times New Roman"/>
-          <w:sz w:val="28"/>
-        </w:rPr>
-        <w:t>Adjust player inventory, money is either added (items sold) or subtracted (items purchased)</w:t>
-      </w:r>
-    </w:p>
-    <w:p>
-      <w:pPr>
-        <w:ind w:left="360"/>
-        <w:rPr>
-          <w:rFonts w:ascii="Times New Roman" w:eastAsia="Times New Roman" w:hAnsi="Times New Roman"/>
-          <w:sz w:val="28"/>
-        </w:rPr>
-      </w:pPr>
-    </w:p>
-    <w:p>
-      <w:pPr>
-        <w:ind w:left="360"/>
-        <w:rPr>
-          <w:rFonts w:ascii="Times New Roman" w:eastAsia="Times New Roman" w:hAnsi="Times New Roman"/>
-          <w:sz w:val="28"/>
-        </w:rPr>
-      </w:pPr>
-    </w:p>
-    <w:p>
-      <w:pPr>
-        <w:rPr>
-          <w:lang w:val="en-US"/>
-        </w:rPr>
-      </w:pPr>
-    </w:p>
-    <w:p>
-      <w:pPr>
-        <w:rPr>
-          <w:lang w:val="en-US"/>
-        </w:rPr>
-      </w:pPr>
-    </w:p>
-    <w:p>
-      <w:pPr>
         <w:rPr>
           <w:rFonts w:asciiTheme="majorHAnsi" w:eastAsiaTheme="majorEastAsia" w:hAnsiTheme="majorHAnsi" w:cstheme="majorBidi"/>
-          <w:color w:val="1F3763" w:themeColor="accent1" w:themeShade="7F"/>
-          <w:sz w:val="24"/>
-          <w:szCs w:val="24"/>
-          <w:lang w:val="en-US"/>
-        </w:rPr>
-      </w:pPr>
-      <w:r>
-        <w:rPr>
-          <w:lang w:val="en-US"/>
-        </w:rPr>
-        <w:br w:type="page"/>
-      </w:r>
-    </w:p>
-    <w:p>
-      <w:pPr>
-        <w:pStyle w:val="Heading2"/>
-        <w:rPr>
-          <w:lang w:val="en-US"/>
-        </w:rPr>
-      </w:pPr>
-      <w:r>
-        <w:rPr>
-          <w:lang w:val="en-US"/>
-        </w:rPr>
-        <w:lastRenderedPageBreak/>
-        <w:t>Deliverable Timeline</w:t>
-      </w:r>
-    </w:p>
-    <w:p>
-      <w:pPr>
-        <w:rPr>
-          <w:rFonts w:asciiTheme="majorHAnsi" w:eastAsiaTheme="majorEastAsia" w:hAnsiTheme="majorHAnsi" w:cstheme="majorBidi"/>
+          <w:b/>
           <w:color w:val="2F5496" w:themeColor="accent1" w:themeShade="BF"/>
           <w:sz w:val="26"/>
           <w:szCs w:val="26"/>
@@ -4305,33 +3298,6 @@
     </w:p>
     <w:p>
       <w:pPr>
-        <w:pStyle w:val="Heading3"/>
-        <w:rPr>
-          <w:lang w:val="en-US"/>
-        </w:rPr>
-      </w:pPr>
-      <w:r>
-        <w:rPr>
-          <w:lang w:val="en-US"/>
-        </w:rPr>
-        <w:t>Project Plan</w:t>
-      </w:r>
-    </w:p>
-    <w:p>
-      <w:pPr>
-        <w:rPr>
-          <w:lang w:val="en-US"/>
-        </w:rPr>
-      </w:pPr>
-      <w:r>
-        <w:rPr>
-          <w:lang w:val="en-US"/>
-        </w:rPr>
-        <w:t>For the full project plan, please refer to the attached PDF file Minecraft_projplan_VCR.pdf</w:t>
-      </w:r>
-    </w:p>
-    <w:p>
-      <w:pPr>
         <w:rPr>
           <w:b/>
           <w:sz w:val="26"/>
@@ -4339,18 +3305,75 @@
           <w:lang w:val="en-US"/>
         </w:rPr>
       </w:pPr>
-      <w:bookmarkStart w:id="3" w:name="_GoBack"/>
-      <w:bookmarkEnd w:id="3"/>
-      <w:r>
-        <w:rPr>
+      <w:r>
+        <w:rPr>
+          <w:b/>
+          <w:sz w:val="26"/>
+          <w:szCs w:val="26"/>
+          <w:lang w:val="en-US"/>
+        </w:rPr>
+        <w:br w:type="page"/>
+      </w:r>
+    </w:p>
+    <w:p>
+      <w:pPr>
+        <w:pStyle w:val="Heading1"/>
+        <w:rPr>
+          <w:rFonts w:eastAsia="Times New Roman"/>
+        </w:rPr>
+      </w:pPr>
+      <w:r>
+        <w:rPr>
+          <w:rFonts w:eastAsia="Times New Roman"/>
+        </w:rPr>
+        <w:lastRenderedPageBreak/>
+        <w:t>Detailed Use Case Diagram for “Attack” use case (</w:t>
+      </w:r>
+      <w:r>
+        <w:rPr>
+          <w:rFonts w:eastAsia="Times New Roman"/>
+        </w:rPr>
+        <w:t>Contributor: Rajeeva Revankar</w:t>
+      </w:r>
+      <w:r>
+        <w:rPr>
+          <w:rFonts w:eastAsia="Times New Roman"/>
+        </w:rPr>
+        <w:t>)</w:t>
+      </w:r>
+    </w:p>
+    <w:p>
+      <w:pPr>
+        <w:rPr>
+          <w:b/>
+          <w:sz w:val="26"/>
+          <w:szCs w:val="26"/>
+          <w:lang w:val="en-US"/>
+        </w:rPr>
+      </w:pPr>
+    </w:p>
+    <w:p>
+      <w:pPr>
+        <w:rPr>
+          <w:b/>
+          <w:sz w:val="26"/>
+          <w:szCs w:val="26"/>
+          <w:lang w:val="en-US"/>
+        </w:rPr>
+      </w:pPr>
+      <w:r>
+        <w:rPr>
+          <w:b/>
           <w:noProof/>
+          <w:sz w:val="26"/>
+          <w:szCs w:val="26"/>
           <w:lang w:eastAsia="en-IE"/>
         </w:rPr>
         <w:drawing>
-          <wp:inline distT="0" distB="0" distL="0" distR="0" wp14:anchorId="7FC5CEDA" wp14:editId="2EF14C4D">
-            <wp:extent cx="5731510" cy="3727450"/>
-            <wp:effectExtent l="0" t="0" r="2540" b="6350"/>
-            <wp:docPr id="6" name="Picture 6"/>
+          <wp:inline distT="0" distB="0" distL="0" distR="0" wp14:anchorId="0E4C308F" wp14:editId="4CDE1F30">
+            <wp:extent cx="5731510" cy="1725930"/>
+            <wp:effectExtent l="0" t="0" r="2540" b="7620"/>
+            <wp:docPr id="3" name="Picture 3"/>
             <wp:cNvGraphicFramePr>
               <a:graphicFrameLocks xmlns:a="http://schemas.openxmlformats.org/drawingml/2006/main" noChangeAspect="1"/>
             </wp:cNvGraphicFramePr>
@@ -4370,6 +3393,1811 @@
                   <pic:spPr>
                     <a:xfrm>
                       <a:off x="0" y="0"/>
+                      <a:ext cx="5731510" cy="1725930"/>
+                    </a:xfrm>
+                    <a:prstGeom prst="rect">
+                      <a:avLst/>
+                    </a:prstGeom>
+                  </pic:spPr>
+                </pic:pic>
+              </a:graphicData>
+            </a:graphic>
+          </wp:inline>
+        </w:drawing>
+      </w:r>
+    </w:p>
+    <w:p>
+      <w:pPr>
+        <w:pStyle w:val="Heading4"/>
+      </w:pPr>
+      <w:r>
+        <w:t xml:space="preserve">Actors </w:t>
+      </w:r>
+    </w:p>
+    <w:p>
+      <w:pPr>
+        <w:pStyle w:val="ListParagraph"/>
+        <w:numPr>
+          <w:ilvl w:val="0"/>
+          <w:numId w:val="17"/>
+        </w:numPr>
+        <w:rPr>
+          <w:rFonts w:ascii="Times New Roman" w:eastAsia="Times New Roman" w:hAnsi="Times New Roman"/>
+          <w:sz w:val="28"/>
+        </w:rPr>
+      </w:pPr>
+      <w:r>
+        <w:rPr>
+          <w:rFonts w:ascii="Times New Roman" w:eastAsia="Times New Roman" w:hAnsi="Times New Roman"/>
+          <w:sz w:val="28"/>
+        </w:rPr>
+        <w:t xml:space="preserve">Player </w:t>
+      </w:r>
+    </w:p>
+    <w:p>
+      <w:pPr>
+        <w:pStyle w:val="ListParagraph"/>
+        <w:numPr>
+          <w:ilvl w:val="0"/>
+          <w:numId w:val="17"/>
+        </w:numPr>
+        <w:rPr>
+          <w:rFonts w:ascii="Times New Roman" w:eastAsia="Times New Roman" w:hAnsi="Times New Roman"/>
+          <w:sz w:val="28"/>
+        </w:rPr>
+      </w:pPr>
+      <w:r>
+        <w:rPr>
+          <w:rFonts w:ascii="Times New Roman" w:eastAsia="Times New Roman" w:hAnsi="Times New Roman"/>
+          <w:sz w:val="28"/>
+        </w:rPr>
+        <w:t>Virtual Player</w:t>
+      </w:r>
+    </w:p>
+    <w:p>
+      <w:pPr>
+        <w:pStyle w:val="ListParagraph"/>
+        <w:numPr>
+          <w:ilvl w:val="0"/>
+          <w:numId w:val="17"/>
+        </w:numPr>
+        <w:rPr>
+          <w:rFonts w:ascii="Times New Roman" w:eastAsia="Times New Roman" w:hAnsi="Times New Roman"/>
+          <w:sz w:val="28"/>
+        </w:rPr>
+      </w:pPr>
+      <w:r>
+        <w:rPr>
+          <w:rFonts w:ascii="Times New Roman" w:eastAsia="Times New Roman" w:hAnsi="Times New Roman"/>
+          <w:sz w:val="28"/>
+        </w:rPr>
+        <w:t>Minecraft server (passive actor, needed for authentication)</w:t>
+      </w:r>
+    </w:p>
+    <w:p>
+      <w:pPr>
+        <w:pStyle w:val="Heading4"/>
+      </w:pPr>
+      <w:r>
+        <w:t xml:space="preserve">Pre-Conditions </w:t>
+      </w:r>
+    </w:p>
+    <w:p>
+      <w:pPr>
+        <w:pStyle w:val="ListParagraph"/>
+        <w:numPr>
+          <w:ilvl w:val="0"/>
+          <w:numId w:val="17"/>
+        </w:numPr>
+        <w:rPr>
+          <w:rFonts w:ascii="Times New Roman" w:eastAsia="Times New Roman" w:hAnsi="Times New Roman"/>
+          <w:sz w:val="28"/>
+        </w:rPr>
+      </w:pPr>
+      <w:r>
+        <w:rPr>
+          <w:rFonts w:ascii="Times New Roman" w:eastAsia="Times New Roman" w:hAnsi="Times New Roman"/>
+          <w:sz w:val="28"/>
+        </w:rPr>
+        <w:t xml:space="preserve">The player is logged into the system. </w:t>
+      </w:r>
+    </w:p>
+    <w:p>
+      <w:pPr>
+        <w:pStyle w:val="Heading4"/>
+      </w:pPr>
+      <w:r>
+        <w:t xml:space="preserve">Flow of Events </w:t>
+      </w:r>
+    </w:p>
+    <w:p>
+      <w:pPr>
+        <w:pStyle w:val="ListParagraph"/>
+        <w:numPr>
+          <w:ilvl w:val="0"/>
+          <w:numId w:val="17"/>
+        </w:numPr>
+        <w:rPr>
+          <w:rFonts w:ascii="Times New Roman" w:eastAsia="Times New Roman" w:hAnsi="Times New Roman"/>
+          <w:sz w:val="28"/>
+        </w:rPr>
+      </w:pPr>
+      <w:r>
+        <w:rPr>
+          <w:rFonts w:ascii="Times New Roman" w:eastAsia="Times New Roman" w:hAnsi="Times New Roman"/>
+          <w:sz w:val="28"/>
+        </w:rPr>
+        <w:t xml:space="preserve">The player selects attack </w:t>
+      </w:r>
+    </w:p>
+    <w:p>
+      <w:pPr>
+        <w:pStyle w:val="ListParagraph"/>
+        <w:numPr>
+          <w:ilvl w:val="0"/>
+          <w:numId w:val="17"/>
+        </w:numPr>
+        <w:rPr>
+          <w:rFonts w:ascii="Times New Roman" w:eastAsia="Times New Roman" w:hAnsi="Times New Roman"/>
+          <w:sz w:val="28"/>
+        </w:rPr>
+      </w:pPr>
+      <w:r>
+        <w:rPr>
+          <w:rFonts w:ascii="Times New Roman" w:eastAsia="Times New Roman" w:hAnsi="Times New Roman"/>
+          <w:sz w:val="28"/>
+        </w:rPr>
+        <w:t>Cost of attack is deducted from player inventory.</w:t>
+      </w:r>
+    </w:p>
+    <w:p>
+      <w:pPr>
+        <w:pStyle w:val="ListParagraph"/>
+        <w:numPr>
+          <w:ilvl w:val="0"/>
+          <w:numId w:val="17"/>
+        </w:numPr>
+      </w:pPr>
+      <w:r>
+        <w:rPr>
+          <w:rFonts w:ascii="Times New Roman" w:eastAsia="Times New Roman" w:hAnsi="Times New Roman"/>
+          <w:sz w:val="28"/>
+        </w:rPr>
+        <w:t>Object/s in surround are damaged</w:t>
+      </w:r>
+    </w:p>
+    <w:p>
+      <w:pPr>
+        <w:pStyle w:val="Heading4"/>
+      </w:pPr>
+      <w:r>
+        <w:t xml:space="preserve">Post-Conditions </w:t>
+      </w:r>
+    </w:p>
+    <w:p>
+      <w:pPr>
+        <w:pStyle w:val="ListParagraph"/>
+        <w:numPr>
+          <w:ilvl w:val="0"/>
+          <w:numId w:val="17"/>
+        </w:numPr>
+        <w:rPr>
+          <w:rFonts w:ascii="Times New Roman" w:eastAsia="Times New Roman" w:hAnsi="Times New Roman"/>
+          <w:sz w:val="28"/>
+        </w:rPr>
+      </w:pPr>
+      <w:r>
+        <w:rPr>
+          <w:rFonts w:ascii="Times New Roman" w:eastAsia="Times New Roman" w:hAnsi="Times New Roman"/>
+          <w:sz w:val="28"/>
+        </w:rPr>
+        <w:t>Render surrounding world with damaged object/s</w:t>
+      </w:r>
+    </w:p>
+    <w:p>
+      <w:pPr>
+        <w:pStyle w:val="Heading4"/>
+      </w:pPr>
+      <w:r>
+        <w:t>Alternative Flow of Event</w:t>
+      </w:r>
+    </w:p>
+    <w:p>
+      <w:pPr>
+        <w:pStyle w:val="ListParagraph"/>
+        <w:numPr>
+          <w:ilvl w:val="0"/>
+          <w:numId w:val="17"/>
+        </w:numPr>
+        <w:rPr>
+          <w:rFonts w:ascii="Times New Roman" w:eastAsia="Times New Roman" w:hAnsi="Times New Roman"/>
+          <w:sz w:val="28"/>
+        </w:rPr>
+      </w:pPr>
+      <w:r>
+        <w:rPr>
+          <w:rFonts w:ascii="Times New Roman" w:eastAsia="Times New Roman" w:hAnsi="Times New Roman"/>
+          <w:sz w:val="28"/>
+        </w:rPr>
+        <w:t>The player selects attack</w:t>
+      </w:r>
+    </w:p>
+    <w:p>
+      <w:pPr>
+        <w:pStyle w:val="ListParagraph"/>
+        <w:numPr>
+          <w:ilvl w:val="0"/>
+          <w:numId w:val="17"/>
+        </w:numPr>
+        <w:rPr>
+          <w:rFonts w:ascii="Times New Roman" w:eastAsia="Times New Roman" w:hAnsi="Times New Roman"/>
+          <w:sz w:val="28"/>
+        </w:rPr>
+      </w:pPr>
+      <w:r>
+        <w:rPr>
+          <w:rFonts w:ascii="Times New Roman" w:eastAsia="Times New Roman" w:hAnsi="Times New Roman"/>
+          <w:sz w:val="28"/>
+        </w:rPr>
+        <w:t>Cost of attack is deducted from player inventory</w:t>
+      </w:r>
+    </w:p>
+    <w:p>
+      <w:pPr>
+        <w:pStyle w:val="ListParagraph"/>
+        <w:numPr>
+          <w:ilvl w:val="0"/>
+          <w:numId w:val="17"/>
+        </w:numPr>
+        <w:rPr>
+          <w:rFonts w:ascii="Times New Roman" w:eastAsia="Times New Roman" w:hAnsi="Times New Roman"/>
+          <w:sz w:val="28"/>
+        </w:rPr>
+      </w:pPr>
+      <w:r>
+        <w:rPr>
+          <w:rFonts w:ascii="Times New Roman" w:eastAsia="Times New Roman" w:hAnsi="Times New Roman"/>
+          <w:sz w:val="28"/>
+        </w:rPr>
+        <w:t>Object/s in surround are indestructible e.g. sky / water</w:t>
+      </w:r>
+    </w:p>
+    <w:p>
+      <w:pPr>
+        <w:pStyle w:val="Heading4"/>
+      </w:pPr>
+      <w:r>
+        <w:t xml:space="preserve">Post-Conditions </w:t>
+      </w:r>
+    </w:p>
+    <w:p>
+      <w:pPr>
+        <w:pStyle w:val="ListParagraph"/>
+        <w:numPr>
+          <w:ilvl w:val="0"/>
+          <w:numId w:val="17"/>
+        </w:numPr>
+        <w:rPr>
+          <w:rFonts w:ascii="Times New Roman" w:eastAsia="Times New Roman" w:hAnsi="Times New Roman"/>
+          <w:sz w:val="28"/>
+        </w:rPr>
+      </w:pPr>
+      <w:r>
+        <w:rPr>
+          <w:rFonts w:ascii="Times New Roman" w:eastAsia="Times New Roman" w:hAnsi="Times New Roman"/>
+          <w:sz w:val="28"/>
+        </w:rPr>
+        <w:t xml:space="preserve">Render surrounding world same as before event. </w:t>
+      </w:r>
+    </w:p>
+    <w:p>
+      <w:pPr>
+        <w:pStyle w:val="Heading1"/>
+        <w:rPr>
+          <w:rFonts w:eastAsia="Times New Roman"/>
+        </w:rPr>
+      </w:pPr>
+      <w:r>
+        <w:rPr>
+          <w:rFonts w:eastAsia="Times New Roman"/>
+        </w:rPr>
+        <w:t xml:space="preserve">System </w:t>
+      </w:r>
+      <w:r>
+        <w:t>Sequence</w:t>
+      </w:r>
+      <w:r>
+        <w:rPr>
+          <w:rFonts w:eastAsia="Times New Roman"/>
+        </w:rPr>
+        <w:t xml:space="preserve"> Diagram</w:t>
+      </w:r>
+    </w:p>
+    <w:p/>
+    <w:p>
+      <w:pPr>
+        <w:jc w:val="center"/>
+        <w:rPr>
+          <w:b/>
+          <w:sz w:val="26"/>
+          <w:szCs w:val="26"/>
+          <w:lang w:val="en-US"/>
+        </w:rPr>
+      </w:pPr>
+      <w:r>
+        <w:rPr>
+          <w:noProof/>
+          <w:lang w:eastAsia="en-IE"/>
+        </w:rPr>
+        <w:lastRenderedPageBreak/>
+        <w:drawing>
+          <wp:inline distT="0" distB="0" distL="0" distR="0" wp14:anchorId="7A4097BA" wp14:editId="1B09C737">
+            <wp:extent cx="5542915" cy="8863330"/>
+            <wp:effectExtent l="0" t="0" r="635" b="0"/>
+            <wp:docPr id="12" name="Picture 12"/>
+            <wp:cNvGraphicFramePr>
+              <a:graphicFrameLocks xmlns:a="http://schemas.openxmlformats.org/drawingml/2006/main" noChangeAspect="1"/>
+            </wp:cNvGraphicFramePr>
+            <a:graphic xmlns:a="http://schemas.openxmlformats.org/drawingml/2006/main">
+              <a:graphicData uri="http://schemas.openxmlformats.org/drawingml/2006/picture">
+                <pic:pic xmlns:pic="http://schemas.openxmlformats.org/drawingml/2006/picture">
+                  <pic:nvPicPr>
+                    <pic:cNvPr id="1" name=""/>
+                    <pic:cNvPicPr/>
+                  </pic:nvPicPr>
+                  <pic:blipFill>
+                    <a:blip r:embed="rId16"/>
+                    <a:stretch>
+                      <a:fillRect/>
+                    </a:stretch>
+                  </pic:blipFill>
+                  <pic:spPr>
+                    <a:xfrm>
+                      <a:off x="0" y="0"/>
+                      <a:ext cx="5542915" cy="8863330"/>
+                    </a:xfrm>
+                    <a:prstGeom prst="rect">
+                      <a:avLst/>
+                    </a:prstGeom>
+                  </pic:spPr>
+                </pic:pic>
+              </a:graphicData>
+            </a:graphic>
+          </wp:inline>
+        </w:drawing>
+      </w:r>
+      <w:r>
+        <w:rPr>
+          <w:b/>
+          <w:sz w:val="26"/>
+          <w:szCs w:val="26"/>
+          <w:lang w:val="en-US"/>
+        </w:rPr>
+        <w:br w:type="page"/>
+      </w:r>
+    </w:p>
+    <w:p>
+      <w:pPr>
+        <w:pStyle w:val="Heading1"/>
+        <w:rPr>
+          <w:rFonts w:eastAsia="Times New Roman"/>
+        </w:rPr>
+      </w:pPr>
+      <w:r>
+        <w:rPr>
+          <w:rFonts w:eastAsia="Times New Roman"/>
+        </w:rPr>
+        <w:lastRenderedPageBreak/>
+        <w:t>Detai</w:t>
+      </w:r>
+      <w:r>
+        <w:rPr>
+          <w:rFonts w:eastAsia="Times New Roman"/>
+        </w:rPr>
+        <w:t>led Use Case Diagram for “</w:t>
+      </w:r>
+      <w:r>
+        <w:rPr>
+          <w:rFonts w:eastAsia="Times New Roman"/>
+        </w:rPr>
+        <w:t>Trade</w:t>
+      </w:r>
+      <w:r>
+        <w:rPr>
+          <w:rFonts w:eastAsia="Times New Roman"/>
+        </w:rPr>
+        <w:t>” use case (Contributor: Carl Mohn)</w:t>
+      </w:r>
+    </w:p>
+    <w:p/>
+    <w:p>
+      <w:r>
+        <w:rPr>
+          <w:noProof/>
+          <w:lang w:eastAsia="en-IE"/>
+        </w:rPr>
+        <w:drawing>
+          <wp:inline distT="0" distB="0" distL="0" distR="0" wp14:anchorId="78679E01" wp14:editId="27EA0394">
+            <wp:extent cx="5731510" cy="2524760"/>
+            <wp:effectExtent l="0" t="0" r="2540" b="8890"/>
+            <wp:docPr id="8" name="Picture 8"/>
+            <wp:cNvGraphicFramePr>
+              <a:graphicFrameLocks xmlns:a="http://schemas.openxmlformats.org/drawingml/2006/main" noChangeAspect="1"/>
+            </wp:cNvGraphicFramePr>
+            <a:graphic xmlns:a="http://schemas.openxmlformats.org/drawingml/2006/main">
+              <a:graphicData uri="http://schemas.openxmlformats.org/drawingml/2006/picture">
+                <pic:pic xmlns:pic="http://schemas.openxmlformats.org/drawingml/2006/picture">
+                  <pic:nvPicPr>
+                    <pic:cNvPr id="1" name=""/>
+                    <pic:cNvPicPr/>
+                  </pic:nvPicPr>
+                  <pic:blipFill>
+                    <a:blip r:embed="rId17"/>
+                    <a:stretch>
+                      <a:fillRect/>
+                    </a:stretch>
+                  </pic:blipFill>
+                  <pic:spPr>
+                    <a:xfrm>
+                      <a:off x="0" y="0"/>
+                      <a:ext cx="5731510" cy="2524760"/>
+                    </a:xfrm>
+                    <a:prstGeom prst="rect">
+                      <a:avLst/>
+                    </a:prstGeom>
+                  </pic:spPr>
+                </pic:pic>
+              </a:graphicData>
+            </a:graphic>
+          </wp:inline>
+        </w:drawing>
+      </w:r>
+    </w:p>
+    <w:p>
+      <w:pPr>
+        <w:pStyle w:val="Heading4"/>
+      </w:pPr>
+      <w:r>
+        <w:t xml:space="preserve">Actors </w:t>
+      </w:r>
+    </w:p>
+    <w:p>
+      <w:pPr>
+        <w:pStyle w:val="ListParagraph"/>
+        <w:numPr>
+          <w:ilvl w:val="0"/>
+          <w:numId w:val="17"/>
+        </w:numPr>
+        <w:rPr>
+          <w:rFonts w:ascii="Times New Roman" w:eastAsia="Times New Roman" w:hAnsi="Times New Roman"/>
+          <w:sz w:val="28"/>
+        </w:rPr>
+      </w:pPr>
+      <w:r>
+        <w:rPr>
+          <w:rFonts w:ascii="Times New Roman" w:eastAsia="Times New Roman" w:hAnsi="Times New Roman"/>
+          <w:sz w:val="28"/>
+        </w:rPr>
+        <w:t>Player</w:t>
+      </w:r>
+      <w:r>
+        <w:rPr>
+          <w:rFonts w:ascii="Times New Roman" w:eastAsia="Times New Roman" w:hAnsi="Times New Roman"/>
+          <w:sz w:val="28"/>
+        </w:rPr>
+        <w:t xml:space="preserve"> 1</w:t>
+      </w:r>
+    </w:p>
+    <w:p>
+      <w:pPr>
+        <w:pStyle w:val="ListParagraph"/>
+        <w:numPr>
+          <w:ilvl w:val="0"/>
+          <w:numId w:val="17"/>
+        </w:numPr>
+        <w:rPr>
+          <w:rFonts w:ascii="Times New Roman" w:eastAsia="Times New Roman" w:hAnsi="Times New Roman"/>
+          <w:sz w:val="28"/>
+        </w:rPr>
+      </w:pPr>
+      <w:r>
+        <w:rPr>
+          <w:rFonts w:ascii="Times New Roman" w:eastAsia="Times New Roman" w:hAnsi="Times New Roman"/>
+          <w:sz w:val="28"/>
+        </w:rPr>
+        <w:t>Player 2</w:t>
+      </w:r>
+    </w:p>
+    <w:p>
+      <w:pPr>
+        <w:pStyle w:val="ListParagraph"/>
+        <w:numPr>
+          <w:ilvl w:val="0"/>
+          <w:numId w:val="17"/>
+        </w:numPr>
+        <w:rPr>
+          <w:rFonts w:ascii="Times New Roman" w:eastAsia="Times New Roman" w:hAnsi="Times New Roman"/>
+          <w:sz w:val="28"/>
+        </w:rPr>
+      </w:pPr>
+      <w:r>
+        <w:rPr>
+          <w:rFonts w:ascii="Times New Roman" w:eastAsia="Times New Roman" w:hAnsi="Times New Roman"/>
+          <w:sz w:val="28"/>
+        </w:rPr>
+        <w:t>Shop</w:t>
+      </w:r>
+    </w:p>
+    <w:p>
+      <w:pPr>
+        <w:pStyle w:val="ListParagraph"/>
+        <w:numPr>
+          <w:ilvl w:val="0"/>
+          <w:numId w:val="17"/>
+        </w:numPr>
+        <w:rPr>
+          <w:rFonts w:ascii="Times New Roman" w:eastAsia="Times New Roman" w:hAnsi="Times New Roman"/>
+          <w:sz w:val="28"/>
+        </w:rPr>
+      </w:pPr>
+      <w:r>
+        <w:rPr>
+          <w:rFonts w:ascii="Times New Roman" w:eastAsia="Times New Roman" w:hAnsi="Times New Roman"/>
+          <w:sz w:val="28"/>
+        </w:rPr>
+        <w:t>Minecraft</w:t>
+      </w:r>
+      <w:r>
+        <w:rPr>
+          <w:rFonts w:ascii="Times New Roman" w:eastAsia="Times New Roman" w:hAnsi="Times New Roman"/>
+          <w:sz w:val="28"/>
+        </w:rPr>
+        <w:t xml:space="preserve"> server (</w:t>
+      </w:r>
+      <w:r>
+        <w:rPr>
+          <w:rFonts w:ascii="Times New Roman" w:eastAsia="Times New Roman" w:hAnsi="Times New Roman"/>
+          <w:sz w:val="28"/>
+        </w:rPr>
+        <w:t>passive actor, needed for authentication)</w:t>
+      </w:r>
+    </w:p>
+    <w:p>
+      <w:pPr>
+        <w:pStyle w:val="Heading4"/>
+      </w:pPr>
+      <w:r>
+        <w:t xml:space="preserve">Pre-Conditions </w:t>
+      </w:r>
+    </w:p>
+    <w:p>
+      <w:pPr>
+        <w:pStyle w:val="ListParagraph"/>
+        <w:numPr>
+          <w:ilvl w:val="0"/>
+          <w:numId w:val="17"/>
+        </w:numPr>
+        <w:rPr>
+          <w:rFonts w:ascii="Times New Roman" w:eastAsia="Times New Roman" w:hAnsi="Times New Roman"/>
+          <w:sz w:val="28"/>
+        </w:rPr>
+      </w:pPr>
+      <w:r>
+        <w:rPr>
+          <w:rFonts w:ascii="Times New Roman" w:eastAsia="Times New Roman" w:hAnsi="Times New Roman"/>
+          <w:sz w:val="28"/>
+        </w:rPr>
+        <w:t xml:space="preserve">The player is logged into the system. </w:t>
+      </w:r>
+    </w:p>
+    <w:p>
+      <w:pPr>
+        <w:pStyle w:val="ListParagraph"/>
+        <w:numPr>
+          <w:ilvl w:val="0"/>
+          <w:numId w:val="17"/>
+        </w:numPr>
+        <w:rPr>
+          <w:rFonts w:ascii="Times New Roman" w:eastAsia="Times New Roman" w:hAnsi="Times New Roman"/>
+          <w:sz w:val="28"/>
+        </w:rPr>
+      </w:pPr>
+      <w:r>
+        <w:rPr>
+          <w:rFonts w:ascii="Times New Roman" w:eastAsia="Times New Roman" w:hAnsi="Times New Roman"/>
+          <w:sz w:val="28"/>
+        </w:rPr>
+        <w:t xml:space="preserve">The player has none or more </w:t>
+      </w:r>
+      <w:r>
+        <w:rPr>
+          <w:rFonts w:ascii="Times New Roman" w:eastAsia="Times New Roman" w:hAnsi="Times New Roman"/>
+          <w:sz w:val="28"/>
+        </w:rPr>
+        <w:t>objects in the inventory</w:t>
+      </w:r>
+    </w:p>
+    <w:p>
+      <w:pPr>
+        <w:pStyle w:val="Heading4"/>
+      </w:pPr>
+      <w:r>
+        <w:t xml:space="preserve">Flow of Events </w:t>
+      </w:r>
+    </w:p>
+    <w:p>
+      <w:pPr>
+        <w:pStyle w:val="ListParagraph"/>
+        <w:numPr>
+          <w:ilvl w:val="0"/>
+          <w:numId w:val="17"/>
+        </w:numPr>
+        <w:rPr>
+          <w:rFonts w:ascii="Times New Roman" w:eastAsia="Times New Roman" w:hAnsi="Times New Roman"/>
+          <w:sz w:val="28"/>
+        </w:rPr>
+      </w:pPr>
+      <w:r>
+        <w:rPr>
+          <w:rFonts w:ascii="Times New Roman" w:eastAsia="Times New Roman" w:hAnsi="Times New Roman"/>
+          <w:sz w:val="28"/>
+        </w:rPr>
+        <w:t xml:space="preserve">The player </w:t>
+      </w:r>
+      <w:r>
+        <w:rPr>
+          <w:rFonts w:ascii="Times New Roman" w:eastAsia="Times New Roman" w:hAnsi="Times New Roman"/>
+          <w:sz w:val="28"/>
+        </w:rPr>
+        <w:t>targets another player and selects Trade, two inventory windows will pop up</w:t>
+      </w:r>
+    </w:p>
+    <w:p>
+      <w:pPr>
+        <w:pStyle w:val="ListParagraph"/>
+        <w:numPr>
+          <w:ilvl w:val="0"/>
+          <w:numId w:val="17"/>
+        </w:numPr>
+        <w:rPr>
+          <w:rFonts w:ascii="Times New Roman" w:eastAsia="Times New Roman" w:hAnsi="Times New Roman"/>
+          <w:sz w:val="28"/>
+        </w:rPr>
+      </w:pPr>
+      <w:r>
+        <w:rPr>
+          <w:rFonts w:ascii="Times New Roman" w:eastAsia="Times New Roman" w:hAnsi="Times New Roman"/>
+          <w:sz w:val="28"/>
+        </w:rPr>
+        <w:t>The player clicks and drags objects with the controller to or from the inventory window</w:t>
+      </w:r>
+      <w:r>
+        <w:rPr>
+          <w:rFonts w:ascii="Times New Roman" w:eastAsia="Times New Roman" w:hAnsi="Times New Roman"/>
+          <w:sz w:val="28"/>
+        </w:rPr>
+        <w:t xml:space="preserve"> of one player to the inventory window of the other player</w:t>
+      </w:r>
+      <w:r>
+        <w:rPr>
+          <w:rFonts w:ascii="Times New Roman" w:eastAsia="Times New Roman" w:hAnsi="Times New Roman"/>
+          <w:sz w:val="28"/>
+        </w:rPr>
+        <w:t>. A player is not able to drag objects from the other player’s inventory, only to.</w:t>
+      </w:r>
+    </w:p>
+    <w:p>
+      <w:pPr>
+        <w:pStyle w:val="ListParagraph"/>
+        <w:numPr>
+          <w:ilvl w:val="0"/>
+          <w:numId w:val="17"/>
+        </w:numPr>
+        <w:rPr>
+          <w:rFonts w:ascii="Times New Roman" w:eastAsia="Times New Roman" w:hAnsi="Times New Roman"/>
+          <w:sz w:val="28"/>
+        </w:rPr>
+      </w:pPr>
+      <w:r>
+        <w:rPr>
+          <w:rFonts w:ascii="Times New Roman" w:eastAsia="Times New Roman" w:hAnsi="Times New Roman"/>
+          <w:sz w:val="28"/>
+        </w:rPr>
+        <w:t xml:space="preserve">Both players </w:t>
+      </w:r>
+      <w:r>
+        <w:rPr>
+          <w:rFonts w:ascii="Times New Roman" w:eastAsia="Times New Roman" w:hAnsi="Times New Roman"/>
+          <w:sz w:val="28"/>
+        </w:rPr>
+        <w:t>must</w:t>
+      </w:r>
+      <w:r>
+        <w:rPr>
+          <w:rFonts w:ascii="Times New Roman" w:eastAsia="Times New Roman" w:hAnsi="Times New Roman"/>
+          <w:sz w:val="28"/>
+        </w:rPr>
+        <w:t xml:space="preserve"> select “Accept” to complete the transaction, or </w:t>
+      </w:r>
+      <w:r>
+        <w:rPr>
+          <w:rFonts w:ascii="Times New Roman" w:eastAsia="Times New Roman" w:hAnsi="Times New Roman"/>
+          <w:sz w:val="28"/>
+        </w:rPr>
+        <w:t xml:space="preserve">either player can </w:t>
+      </w:r>
+      <w:r>
+        <w:rPr>
+          <w:rFonts w:ascii="Times New Roman" w:eastAsia="Times New Roman" w:hAnsi="Times New Roman"/>
+          <w:sz w:val="28"/>
+        </w:rPr>
+        <w:t>click “Cancel” to cancel the transaction</w:t>
+      </w:r>
+      <w:r>
+        <w:rPr>
+          <w:rFonts w:ascii="Times New Roman" w:eastAsia="Times New Roman" w:hAnsi="Times New Roman"/>
+          <w:sz w:val="28"/>
+        </w:rPr>
+        <w:t>.</w:t>
+      </w:r>
+    </w:p>
+    <w:p>
+      <w:pPr>
+        <w:pStyle w:val="Heading4"/>
+      </w:pPr>
+      <w:r>
+        <w:t xml:space="preserve">Post-Conditions </w:t>
+      </w:r>
+    </w:p>
+    <w:p>
+      <w:pPr>
+        <w:pStyle w:val="ListParagraph"/>
+        <w:numPr>
+          <w:ilvl w:val="0"/>
+          <w:numId w:val="17"/>
+        </w:numPr>
+        <w:rPr>
+          <w:rFonts w:ascii="Times New Roman" w:eastAsia="Times New Roman" w:hAnsi="Times New Roman"/>
+          <w:sz w:val="28"/>
+        </w:rPr>
+      </w:pPr>
+      <w:r>
+        <w:rPr>
+          <w:rFonts w:ascii="Times New Roman" w:eastAsia="Times New Roman" w:hAnsi="Times New Roman"/>
+          <w:sz w:val="28"/>
+        </w:rPr>
+        <w:t>Adjust player inventory</w:t>
+      </w:r>
+      <w:r>
+        <w:rPr>
+          <w:rFonts w:ascii="Times New Roman" w:eastAsia="Times New Roman" w:hAnsi="Times New Roman"/>
+          <w:sz w:val="28"/>
+        </w:rPr>
+        <w:t>,</w:t>
+      </w:r>
+      <w:r>
+        <w:rPr>
+          <w:rFonts w:ascii="Times New Roman" w:eastAsia="Times New Roman" w:hAnsi="Times New Roman"/>
+          <w:sz w:val="28"/>
+        </w:rPr>
+        <w:t xml:space="preserve"> </w:t>
+      </w:r>
+      <w:r>
+        <w:rPr>
+          <w:rFonts w:ascii="Times New Roman" w:eastAsia="Times New Roman" w:hAnsi="Times New Roman"/>
+          <w:sz w:val="28"/>
+        </w:rPr>
+        <w:t>objects to transfer from source to destination</w:t>
+      </w:r>
+    </w:p>
+    <w:p>
+      <w:pPr>
+        <w:pStyle w:val="ListParagraph"/>
+        <w:numPr>
+          <w:ilvl w:val="0"/>
+          <w:numId w:val="17"/>
+        </w:numPr>
+        <w:rPr>
+          <w:rFonts w:ascii="Times New Roman" w:eastAsia="Times New Roman" w:hAnsi="Times New Roman"/>
+          <w:sz w:val="28"/>
+        </w:rPr>
+      </w:pPr>
+      <w:r>
+        <w:rPr>
+          <w:rFonts w:ascii="Times New Roman" w:eastAsia="Times New Roman" w:hAnsi="Times New Roman"/>
+          <w:sz w:val="28"/>
+        </w:rPr>
+        <w:t>Adjust player inventory weight by addition or subtraction of resource weight</w:t>
+      </w:r>
+    </w:p>
+    <w:p>
+      <w:pPr>
+        <w:pStyle w:val="Heading4"/>
+      </w:pPr>
+      <w:r>
+        <w:lastRenderedPageBreak/>
+        <w:t>Alternative Flow of Event</w:t>
+      </w:r>
+    </w:p>
+    <w:p>
+      <w:pPr>
+        <w:pStyle w:val="ListParagraph"/>
+        <w:numPr>
+          <w:ilvl w:val="0"/>
+          <w:numId w:val="17"/>
+        </w:numPr>
+        <w:rPr>
+          <w:rFonts w:ascii="Times New Roman" w:eastAsia="Times New Roman" w:hAnsi="Times New Roman"/>
+          <w:sz w:val="28"/>
+        </w:rPr>
+      </w:pPr>
+      <w:r>
+        <w:rPr>
+          <w:rFonts w:ascii="Times New Roman" w:eastAsia="Times New Roman" w:hAnsi="Times New Roman"/>
+          <w:sz w:val="28"/>
+        </w:rPr>
+        <w:t>The player targets a Shop and selects Trade, two inventory windows will pop up</w:t>
+      </w:r>
+    </w:p>
+    <w:p>
+      <w:pPr>
+        <w:pStyle w:val="ListParagraph"/>
+        <w:numPr>
+          <w:ilvl w:val="0"/>
+          <w:numId w:val="17"/>
+        </w:numPr>
+        <w:rPr>
+          <w:rFonts w:ascii="Times New Roman" w:eastAsia="Times New Roman" w:hAnsi="Times New Roman"/>
+          <w:sz w:val="28"/>
+        </w:rPr>
+      </w:pPr>
+      <w:r>
+        <w:rPr>
+          <w:rFonts w:ascii="Times New Roman" w:eastAsia="Times New Roman" w:hAnsi="Times New Roman"/>
+          <w:sz w:val="28"/>
+        </w:rPr>
+        <w:t xml:space="preserve">The player clicks and drags objects with the controller to or from the inventory window of one player to the inventory window of the </w:t>
+      </w:r>
+      <w:r>
+        <w:rPr>
+          <w:rFonts w:ascii="Times New Roman" w:eastAsia="Times New Roman" w:hAnsi="Times New Roman"/>
+          <w:sz w:val="28"/>
+        </w:rPr>
+        <w:t>Shop (Trader Actor).</w:t>
+      </w:r>
+      <w:r>
+        <w:rPr>
+          <w:rFonts w:ascii="Times New Roman" w:eastAsia="Times New Roman" w:hAnsi="Times New Roman"/>
+          <w:sz w:val="28"/>
+        </w:rPr>
+        <w:t xml:space="preserve"> If the player wants to buy items, he can drag and drop objects from the Shop (not possible when trading with other players).</w:t>
+      </w:r>
+    </w:p>
+    <w:p>
+      <w:pPr>
+        <w:pStyle w:val="ListParagraph"/>
+        <w:numPr>
+          <w:ilvl w:val="0"/>
+          <w:numId w:val="17"/>
+        </w:numPr>
+        <w:rPr>
+          <w:rFonts w:ascii="Times New Roman" w:eastAsia="Times New Roman" w:hAnsi="Times New Roman"/>
+          <w:sz w:val="28"/>
+        </w:rPr>
+      </w:pPr>
+      <w:r>
+        <w:rPr>
+          <w:rFonts w:ascii="Times New Roman" w:eastAsia="Times New Roman" w:hAnsi="Times New Roman"/>
+          <w:sz w:val="28"/>
+        </w:rPr>
+        <w:t>The p</w:t>
+      </w:r>
+      <w:r>
+        <w:rPr>
+          <w:rFonts w:ascii="Times New Roman" w:eastAsia="Times New Roman" w:hAnsi="Times New Roman"/>
+          <w:sz w:val="28"/>
+        </w:rPr>
+        <w:t xml:space="preserve">layer </w:t>
+      </w:r>
+      <w:r>
+        <w:rPr>
+          <w:rFonts w:ascii="Times New Roman" w:eastAsia="Times New Roman" w:hAnsi="Times New Roman"/>
+          <w:sz w:val="28"/>
+        </w:rPr>
+        <w:t>must</w:t>
+      </w:r>
+      <w:r>
+        <w:rPr>
+          <w:rFonts w:ascii="Times New Roman" w:eastAsia="Times New Roman" w:hAnsi="Times New Roman"/>
+          <w:sz w:val="28"/>
+        </w:rPr>
+        <w:t xml:space="preserve"> select “Accept” to complete the transaction, or click “Cancel” to cancel the transaction</w:t>
+      </w:r>
+      <w:r>
+        <w:rPr>
+          <w:rFonts w:ascii="Times New Roman" w:eastAsia="Times New Roman" w:hAnsi="Times New Roman"/>
+          <w:sz w:val="28"/>
+        </w:rPr>
+        <w:t>.</w:t>
+      </w:r>
+    </w:p>
+    <w:p>
+      <w:pPr>
+        <w:pStyle w:val="Heading4"/>
+      </w:pPr>
+      <w:r>
+        <w:t xml:space="preserve">Post-Conditions </w:t>
+      </w:r>
+    </w:p>
+    <w:p>
+      <w:pPr>
+        <w:pStyle w:val="ListParagraph"/>
+        <w:numPr>
+          <w:ilvl w:val="0"/>
+          <w:numId w:val="17"/>
+        </w:numPr>
+        <w:rPr>
+          <w:rFonts w:ascii="Times New Roman" w:eastAsia="Times New Roman" w:hAnsi="Times New Roman"/>
+          <w:sz w:val="28"/>
+        </w:rPr>
+      </w:pPr>
+      <w:r>
+        <w:rPr>
+          <w:rFonts w:ascii="Times New Roman" w:eastAsia="Times New Roman" w:hAnsi="Times New Roman"/>
+          <w:sz w:val="28"/>
+        </w:rPr>
+        <w:t>Adjust player inventory, objects to transfer from source to destination</w:t>
+      </w:r>
+    </w:p>
+    <w:p>
+      <w:pPr>
+        <w:pStyle w:val="ListParagraph"/>
+        <w:numPr>
+          <w:ilvl w:val="0"/>
+          <w:numId w:val="17"/>
+        </w:numPr>
+        <w:rPr>
+          <w:rFonts w:ascii="Times New Roman" w:eastAsia="Times New Roman" w:hAnsi="Times New Roman"/>
+          <w:sz w:val="28"/>
+        </w:rPr>
+      </w:pPr>
+      <w:r>
+        <w:rPr>
+          <w:rFonts w:ascii="Times New Roman" w:eastAsia="Times New Roman" w:hAnsi="Times New Roman"/>
+          <w:sz w:val="28"/>
+        </w:rPr>
+        <w:t xml:space="preserve">Adjust player inventory weight by </w:t>
+      </w:r>
+      <w:r>
+        <w:rPr>
+          <w:rFonts w:ascii="Times New Roman" w:eastAsia="Times New Roman" w:hAnsi="Times New Roman"/>
+          <w:sz w:val="28"/>
+        </w:rPr>
+        <w:t xml:space="preserve">addition (receiver) or </w:t>
+      </w:r>
+      <w:r>
+        <w:rPr>
+          <w:rFonts w:ascii="Times New Roman" w:eastAsia="Times New Roman" w:hAnsi="Times New Roman"/>
+          <w:sz w:val="28"/>
+        </w:rPr>
+        <w:t>subtraction</w:t>
+      </w:r>
+      <w:r>
+        <w:rPr>
+          <w:rFonts w:ascii="Times New Roman" w:eastAsia="Times New Roman" w:hAnsi="Times New Roman"/>
+          <w:sz w:val="28"/>
+        </w:rPr>
+        <w:t xml:space="preserve"> (giver)</w:t>
+      </w:r>
+      <w:r>
+        <w:rPr>
+          <w:rFonts w:ascii="Times New Roman" w:eastAsia="Times New Roman" w:hAnsi="Times New Roman"/>
+          <w:sz w:val="28"/>
+        </w:rPr>
+        <w:t xml:space="preserve"> of resource weight</w:t>
+      </w:r>
+    </w:p>
+    <w:p>
+      <w:pPr>
+        <w:pStyle w:val="ListParagraph"/>
+        <w:numPr>
+          <w:ilvl w:val="0"/>
+          <w:numId w:val="17"/>
+        </w:numPr>
+        <w:rPr>
+          <w:rFonts w:ascii="Times New Roman" w:eastAsia="Times New Roman" w:hAnsi="Times New Roman"/>
+          <w:sz w:val="28"/>
+        </w:rPr>
+      </w:pPr>
+      <w:r>
+        <w:rPr>
+          <w:rFonts w:ascii="Times New Roman" w:eastAsia="Times New Roman" w:hAnsi="Times New Roman"/>
+          <w:sz w:val="28"/>
+        </w:rPr>
+        <w:t>Adjust player inventory, money is either added (items sold) or subtracted (items purchased)</w:t>
+      </w:r>
+    </w:p>
+    <w:p>
+      <w:pPr>
+        <w:ind w:left="360"/>
+        <w:rPr>
+          <w:rFonts w:ascii="Times New Roman" w:eastAsia="Times New Roman" w:hAnsi="Times New Roman"/>
+          <w:sz w:val="28"/>
+        </w:rPr>
+      </w:pPr>
+    </w:p>
+    <w:p>
+      <w:pPr>
+        <w:pStyle w:val="Heading1"/>
+        <w:rPr>
+          <w:rFonts w:eastAsia="Times New Roman"/>
+        </w:rPr>
+      </w:pPr>
+      <w:r>
+        <w:rPr>
+          <w:rFonts w:eastAsia="Times New Roman"/>
+        </w:rPr>
+        <w:t xml:space="preserve">System </w:t>
+      </w:r>
+      <w:r>
+        <w:t>Sequence</w:t>
+      </w:r>
+      <w:r>
+        <w:rPr>
+          <w:rFonts w:eastAsia="Times New Roman"/>
+        </w:rPr>
+        <w:t xml:space="preserve"> Diagram</w:t>
+      </w:r>
+    </w:p>
+    <w:p>
+      <w:pPr>
+        <w:jc w:val="center"/>
+        <w:rPr>
+          <w:rFonts w:ascii="Times New Roman" w:eastAsia="Times New Roman" w:hAnsi="Times New Roman"/>
+          <w:sz w:val="28"/>
+        </w:rPr>
+      </w:pPr>
+      <w:r>
+        <w:rPr>
+          <w:rFonts w:ascii="Times New Roman" w:eastAsia="Times New Roman" w:hAnsi="Times New Roman"/>
+          <w:sz w:val="28"/>
+        </w:rPr>
+        <w:drawing>
+          <wp:inline distT="0" distB="0" distL="0" distR="0" wp14:anchorId="26F660D0" wp14:editId="04955B06">
+            <wp:extent cx="5029200" cy="4257675"/>
+            <wp:effectExtent l="0" t="0" r="0" b="9525"/>
+            <wp:docPr id="16" name="Picture 16"/>
+            <wp:cNvGraphicFramePr>
+              <a:graphicFrameLocks xmlns:a="http://schemas.openxmlformats.org/drawingml/2006/main" noChangeAspect="1"/>
+            </wp:cNvGraphicFramePr>
+            <a:graphic xmlns:a="http://schemas.openxmlformats.org/drawingml/2006/main">
+              <a:graphicData uri="http://schemas.openxmlformats.org/drawingml/2006/picture">
+                <pic:pic xmlns:pic="http://schemas.openxmlformats.org/drawingml/2006/picture">
+                  <pic:nvPicPr>
+                    <pic:cNvPr id="1" name=""/>
+                    <pic:cNvPicPr/>
+                  </pic:nvPicPr>
+                  <pic:blipFill>
+                    <a:blip r:embed="rId18"/>
+                    <a:stretch>
+                      <a:fillRect/>
+                    </a:stretch>
+                  </pic:blipFill>
+                  <pic:spPr>
+                    <a:xfrm>
+                      <a:off x="0" y="0"/>
+                      <a:ext cx="5029200" cy="4257675"/>
+                    </a:xfrm>
+                    <a:prstGeom prst="rect">
+                      <a:avLst/>
+                    </a:prstGeom>
+                  </pic:spPr>
+                </pic:pic>
+              </a:graphicData>
+            </a:graphic>
+          </wp:inline>
+        </w:drawing>
+      </w:r>
+    </w:p>
+    <w:p>
+      <w:pPr>
+        <w:pStyle w:val="Heading1"/>
+        <w:rPr>
+          <w:rFonts w:eastAsia="Times New Roman"/>
+        </w:rPr>
+      </w:pPr>
+      <w:r>
+        <w:rPr>
+          <w:rFonts w:eastAsia="Times New Roman"/>
+        </w:rPr>
+        <w:lastRenderedPageBreak/>
+        <w:t>Contracts</w:t>
+      </w:r>
+    </w:p>
+    <w:tbl>
+      <w:tblPr>
+        <w:tblStyle w:val="TableGrid"/>
+        <w:tblW w:w="0" w:type="auto"/>
+        <w:tblLook w:val="04A0" w:firstRow="1" w:lastRow="0" w:firstColumn="1" w:lastColumn="0" w:noHBand="0" w:noVBand="1"/>
+      </w:tblPr>
+      <w:tblGrid>
+        <w:gridCol w:w="9016"/>
+      </w:tblGrid>
+      <w:tr>
+        <w:tc>
+          <w:tcPr>
+            <w:tcW w:w="9016" w:type="dxa"/>
+          </w:tcPr>
+          <w:p>
+            <w:pPr>
+              <w:rPr>
+                <w:rFonts w:ascii="Times New Roman" w:eastAsia="Times New Roman" w:hAnsi="Times New Roman"/>
+                <w:sz w:val="28"/>
+              </w:rPr>
+            </w:pPr>
+            <w:r>
+              <w:rPr>
+                <w:rFonts w:ascii="Times New Roman" w:eastAsia="Times New Roman" w:hAnsi="Times New Roman"/>
+                <w:sz w:val="28"/>
+              </w:rPr>
+              <w:t xml:space="preserve">Name: </w:t>
+            </w:r>
+            <w:r>
+              <w:rPr>
+                <w:rFonts w:ascii="Times New Roman" w:eastAsia="Times New Roman" w:hAnsi="Times New Roman"/>
+                <w:sz w:val="28"/>
+              </w:rPr>
+              <w:t>t</w:t>
+            </w:r>
+            <w:r>
+              <w:rPr>
+                <w:rFonts w:ascii="Times New Roman" w:eastAsia="Times New Roman" w:hAnsi="Times New Roman"/>
+                <w:sz w:val="28"/>
+              </w:rPr>
+              <w:t>rade(playerID: Integer)</w:t>
+            </w:r>
+          </w:p>
+        </w:tc>
+      </w:tr>
+      <w:tr>
+        <w:tc>
+          <w:tcPr>
+            <w:tcW w:w="9016" w:type="dxa"/>
+          </w:tcPr>
+          <w:p>
+            <w:pPr>
+              <w:rPr>
+                <w:rFonts w:ascii="Times New Roman" w:eastAsia="Times New Roman" w:hAnsi="Times New Roman"/>
+                <w:sz w:val="28"/>
+              </w:rPr>
+            </w:pPr>
+            <w:r>
+              <w:rPr>
+                <w:rFonts w:ascii="Times New Roman" w:eastAsia="Times New Roman" w:hAnsi="Times New Roman"/>
+                <w:sz w:val="28"/>
+              </w:rPr>
+              <w:t>Responsibilities: Initiate item trading sequence. Sends a message to another player or shop for commencing of exchanging items and/or money.</w:t>
+            </w:r>
+          </w:p>
+        </w:tc>
+      </w:tr>
+      <w:tr>
+        <w:tc>
+          <w:tcPr>
+            <w:tcW w:w="9016" w:type="dxa"/>
+          </w:tcPr>
+          <w:p>
+            <w:pPr>
+              <w:rPr>
+                <w:rFonts w:ascii="Times New Roman" w:eastAsia="Times New Roman" w:hAnsi="Times New Roman"/>
+                <w:sz w:val="28"/>
+              </w:rPr>
+            </w:pPr>
+            <w:r>
+              <w:rPr>
+                <w:rFonts w:ascii="Times New Roman" w:eastAsia="Times New Roman" w:hAnsi="Times New Roman"/>
+                <w:sz w:val="28"/>
+              </w:rPr>
+              <w:t>Type: System</w:t>
+            </w:r>
+          </w:p>
+        </w:tc>
+      </w:tr>
+      <w:tr>
+        <w:tc>
+          <w:tcPr>
+            <w:tcW w:w="9016" w:type="dxa"/>
+          </w:tcPr>
+          <w:p>
+            <w:pPr>
+              <w:rPr>
+                <w:rFonts w:ascii="Times New Roman" w:eastAsia="Times New Roman" w:hAnsi="Times New Roman"/>
+                <w:sz w:val="28"/>
+              </w:rPr>
+            </w:pPr>
+            <w:r>
+              <w:rPr>
+                <w:rFonts w:ascii="Times New Roman" w:eastAsia="Times New Roman" w:hAnsi="Times New Roman"/>
+                <w:sz w:val="28"/>
+              </w:rPr>
+              <w:t>Pre-condition: Player is near other player OR Player is near shop.</w:t>
+            </w:r>
+          </w:p>
+        </w:tc>
+      </w:tr>
+      <w:tr>
+        <w:tc>
+          <w:tcPr>
+            <w:tcW w:w="9016" w:type="dxa"/>
+          </w:tcPr>
+          <w:p>
+            <w:pPr>
+              <w:rPr>
+                <w:rFonts w:ascii="Times New Roman" w:eastAsia="Times New Roman" w:hAnsi="Times New Roman"/>
+                <w:sz w:val="28"/>
+              </w:rPr>
+            </w:pPr>
+            <w:r>
+              <w:rPr>
+                <w:rFonts w:ascii="Times New Roman" w:eastAsia="Times New Roman" w:hAnsi="Times New Roman"/>
+                <w:sz w:val="28"/>
+              </w:rPr>
+              <w:t>Post-Condition: A trading UI window opens for Player.</w:t>
+            </w:r>
+          </w:p>
+        </w:tc>
+      </w:tr>
+    </w:tbl>
+    <w:p>
+      <w:pPr>
+        <w:rPr>
+          <w:rFonts w:ascii="Times New Roman" w:eastAsia="Times New Roman" w:hAnsi="Times New Roman"/>
+          <w:sz w:val="28"/>
+        </w:rPr>
+      </w:pPr>
+    </w:p>
+    <w:tbl>
+      <w:tblPr>
+        <w:tblStyle w:val="TableGrid"/>
+        <w:tblW w:w="0" w:type="auto"/>
+        <w:tblLook w:val="04A0" w:firstRow="1" w:lastRow="0" w:firstColumn="1" w:lastColumn="0" w:noHBand="0" w:noVBand="1"/>
+      </w:tblPr>
+      <w:tblGrid>
+        <w:gridCol w:w="9016"/>
+      </w:tblGrid>
+      <w:tr>
+        <w:tc>
+          <w:tcPr>
+            <w:tcW w:w="9016" w:type="dxa"/>
+          </w:tcPr>
+          <w:p>
+            <w:pPr>
+              <w:rPr>
+                <w:rFonts w:ascii="Times New Roman" w:eastAsia="Times New Roman" w:hAnsi="Times New Roman"/>
+                <w:sz w:val="28"/>
+              </w:rPr>
+            </w:pPr>
+            <w:r>
+              <w:rPr>
+                <w:rFonts w:ascii="Times New Roman" w:eastAsia="Times New Roman" w:hAnsi="Times New Roman"/>
+                <w:sz w:val="28"/>
+              </w:rPr>
+              <w:t xml:space="preserve">Name: </w:t>
+            </w:r>
+            <w:r>
+              <w:rPr>
+                <w:rFonts w:ascii="Times New Roman" w:eastAsia="Times New Roman" w:hAnsi="Times New Roman"/>
+                <w:sz w:val="28"/>
+              </w:rPr>
+              <w:t>a</w:t>
+            </w:r>
+            <w:r>
+              <w:rPr>
+                <w:rFonts w:ascii="Times New Roman" w:eastAsia="Times New Roman" w:hAnsi="Times New Roman"/>
+                <w:sz w:val="28"/>
+              </w:rPr>
+              <w:t>ccept (</w:t>
+            </w:r>
+            <w:r>
+              <w:rPr>
+                <w:rFonts w:ascii="Times New Roman" w:eastAsia="Times New Roman" w:hAnsi="Times New Roman"/>
+                <w:sz w:val="28"/>
+              </w:rPr>
+              <w:t xml:space="preserve"> </w:t>
+            </w:r>
+            <w:r>
+              <w:rPr>
+                <w:rFonts w:ascii="Times New Roman" w:eastAsia="Times New Roman" w:hAnsi="Times New Roman"/>
+                <w:sz w:val="28"/>
+              </w:rPr>
+              <w:t>)</w:t>
+            </w:r>
+          </w:p>
+        </w:tc>
+      </w:tr>
+      <w:tr>
+        <w:tc>
+          <w:tcPr>
+            <w:tcW w:w="9016" w:type="dxa"/>
+          </w:tcPr>
+          <w:p>
+            <w:pPr>
+              <w:rPr>
+                <w:rFonts w:ascii="Times New Roman" w:eastAsia="Times New Roman" w:hAnsi="Times New Roman"/>
+                <w:sz w:val="28"/>
+              </w:rPr>
+            </w:pPr>
+            <w:r>
+              <w:rPr>
+                <w:rFonts w:ascii="Times New Roman" w:eastAsia="Times New Roman" w:hAnsi="Times New Roman"/>
+                <w:sz w:val="28"/>
+              </w:rPr>
+              <w:t>Responsibilities: Finalises or cancels item trading sequence. Sends a message to another player or shop for approving or rejecting exchanging items and/or money.</w:t>
+            </w:r>
+          </w:p>
+        </w:tc>
+      </w:tr>
+      <w:tr>
+        <w:tc>
+          <w:tcPr>
+            <w:tcW w:w="9016" w:type="dxa"/>
+          </w:tcPr>
+          <w:p>
+            <w:pPr>
+              <w:rPr>
+                <w:rFonts w:ascii="Times New Roman" w:eastAsia="Times New Roman" w:hAnsi="Times New Roman"/>
+                <w:sz w:val="28"/>
+              </w:rPr>
+            </w:pPr>
+            <w:r>
+              <w:rPr>
+                <w:rFonts w:ascii="Times New Roman" w:eastAsia="Times New Roman" w:hAnsi="Times New Roman"/>
+                <w:sz w:val="28"/>
+              </w:rPr>
+              <w:t>Type: System</w:t>
+            </w:r>
+          </w:p>
+        </w:tc>
+      </w:tr>
+      <w:tr>
+        <w:tc>
+          <w:tcPr>
+            <w:tcW w:w="9016" w:type="dxa"/>
+          </w:tcPr>
+          <w:p>
+            <w:pPr>
+              <w:rPr>
+                <w:rFonts w:ascii="Times New Roman" w:eastAsia="Times New Roman" w:hAnsi="Times New Roman"/>
+                <w:sz w:val="28"/>
+              </w:rPr>
+            </w:pPr>
+            <w:r>
+              <w:rPr>
+                <w:rFonts w:ascii="Times New Roman" w:eastAsia="Times New Roman" w:hAnsi="Times New Roman"/>
+                <w:sz w:val="28"/>
+              </w:rPr>
+              <w:t>Pre-condition: Player has added items and/or money to be transferred into the trading UI window.</w:t>
+            </w:r>
+          </w:p>
+        </w:tc>
+      </w:tr>
+      <w:tr>
+        <w:tc>
+          <w:tcPr>
+            <w:tcW w:w="9016" w:type="dxa"/>
+          </w:tcPr>
+          <w:p>
+            <w:pPr>
+              <w:rPr>
+                <w:rFonts w:ascii="Times New Roman" w:eastAsia="Times New Roman" w:hAnsi="Times New Roman"/>
+                <w:sz w:val="28"/>
+              </w:rPr>
+            </w:pPr>
+            <w:r>
+              <w:rPr>
+                <w:rFonts w:ascii="Times New Roman" w:eastAsia="Times New Roman" w:hAnsi="Times New Roman"/>
+                <w:sz w:val="28"/>
+              </w:rPr>
+              <w:t xml:space="preserve">Post-Condition: </w:t>
+            </w:r>
+          </w:p>
+          <w:p>
+            <w:pPr>
+              <w:pStyle w:val="ListParagraph"/>
+              <w:numPr>
+                <w:ilvl w:val="0"/>
+                <w:numId w:val="28"/>
+              </w:numPr>
+              <w:rPr>
+                <w:rFonts w:ascii="Times New Roman" w:eastAsia="Times New Roman" w:hAnsi="Times New Roman"/>
+                <w:sz w:val="28"/>
+              </w:rPr>
+            </w:pPr>
+            <w:r>
+              <w:rPr>
+                <w:rFonts w:ascii="Times New Roman" w:eastAsia="Times New Roman" w:hAnsi="Times New Roman"/>
+                <w:sz w:val="28"/>
+              </w:rPr>
+              <w:t>Player has more items or money in inventory, OR:</w:t>
+            </w:r>
+          </w:p>
+          <w:p>
+            <w:pPr>
+              <w:pStyle w:val="ListParagraph"/>
+              <w:numPr>
+                <w:ilvl w:val="0"/>
+                <w:numId w:val="28"/>
+              </w:numPr>
+              <w:rPr>
+                <w:rFonts w:ascii="Times New Roman" w:eastAsia="Times New Roman" w:hAnsi="Times New Roman"/>
+                <w:sz w:val="28"/>
+              </w:rPr>
+            </w:pPr>
+            <w:r>
+              <w:rPr>
+                <w:rFonts w:ascii="Times New Roman" w:eastAsia="Times New Roman" w:hAnsi="Times New Roman"/>
+                <w:sz w:val="28"/>
+              </w:rPr>
+              <w:t>Player has fewer items or money in inventory</w:t>
+            </w:r>
+            <w:r>
+              <w:rPr>
+                <w:rFonts w:ascii="Times New Roman" w:eastAsia="Times New Roman" w:hAnsi="Times New Roman"/>
+                <w:sz w:val="28"/>
+              </w:rPr>
+              <w:t>, OR:</w:t>
+            </w:r>
+          </w:p>
+          <w:p>
+            <w:pPr>
+              <w:pStyle w:val="ListParagraph"/>
+              <w:numPr>
+                <w:ilvl w:val="0"/>
+                <w:numId w:val="28"/>
+              </w:numPr>
+              <w:rPr>
+                <w:rFonts w:ascii="Times New Roman" w:eastAsia="Times New Roman" w:hAnsi="Times New Roman"/>
+                <w:sz w:val="28"/>
+              </w:rPr>
+            </w:pPr>
+            <w:r>
+              <w:rPr>
+                <w:rFonts w:ascii="Times New Roman" w:eastAsia="Times New Roman" w:hAnsi="Times New Roman"/>
+                <w:sz w:val="28"/>
+              </w:rPr>
+              <w:t>No change</w:t>
+            </w:r>
+          </w:p>
+        </w:tc>
+      </w:tr>
+    </w:tbl>
+    <w:p>
+      <w:pPr>
+        <w:rPr>
+          <w:rFonts w:ascii="Times New Roman" w:eastAsia="Times New Roman" w:hAnsi="Times New Roman"/>
+          <w:sz w:val="28"/>
+        </w:rPr>
+      </w:pPr>
+    </w:p>
+    <w:p>
+      <w:pPr>
+        <w:pStyle w:val="Heading1"/>
+        <w:rPr>
+          <w:rFonts w:eastAsia="Times New Roman"/>
+        </w:rPr>
+      </w:pPr>
+      <w:r>
+        <w:rPr>
+          <w:rFonts w:eastAsia="Times New Roman"/>
+        </w:rPr>
+        <w:t>Communication Diagram</w:t>
+      </w:r>
+    </w:p>
+    <w:p>
+      <w:pPr>
+        <w:rPr>
+          <w:rFonts w:ascii="Times New Roman" w:eastAsia="Times New Roman" w:hAnsi="Times New Roman"/>
+          <w:sz w:val="28"/>
+        </w:rPr>
+      </w:pPr>
+      <w:r>
+        <w:rPr>
+          <w:rFonts w:ascii="Times New Roman" w:eastAsia="Times New Roman" w:hAnsi="Times New Roman"/>
+          <w:sz w:val="28"/>
+        </w:rPr>
+        <w:drawing>
+          <wp:inline distT="0" distB="0" distL="0" distR="0" wp14:anchorId="1E526695" wp14:editId="6A5A50C9">
+            <wp:extent cx="4686300" cy="4000500"/>
+            <wp:effectExtent l="0" t="0" r="0" b="0"/>
+            <wp:docPr id="17" name="Picture 17"/>
+            <wp:cNvGraphicFramePr>
+              <a:graphicFrameLocks xmlns:a="http://schemas.openxmlformats.org/drawingml/2006/main" noChangeAspect="1"/>
+            </wp:cNvGraphicFramePr>
+            <a:graphic xmlns:a="http://schemas.openxmlformats.org/drawingml/2006/main">
+              <a:graphicData uri="http://schemas.openxmlformats.org/drawingml/2006/picture">
+                <pic:pic xmlns:pic="http://schemas.openxmlformats.org/drawingml/2006/picture">
+                  <pic:nvPicPr>
+                    <pic:cNvPr id="1" name=""/>
+                    <pic:cNvPicPr/>
+                  </pic:nvPicPr>
+                  <pic:blipFill>
+                    <a:blip r:embed="rId19"/>
+                    <a:stretch>
+                      <a:fillRect/>
+                    </a:stretch>
+                  </pic:blipFill>
+                  <pic:spPr>
+                    <a:xfrm>
+                      <a:off x="0" y="0"/>
+                      <a:ext cx="4686300" cy="4000500"/>
+                    </a:xfrm>
+                    <a:prstGeom prst="rect">
+                      <a:avLst/>
+                    </a:prstGeom>
+                  </pic:spPr>
+                </pic:pic>
+              </a:graphicData>
+            </a:graphic>
+          </wp:inline>
+        </w:drawing>
+      </w:r>
+      <w:r>
+        <w:rPr>
+          <w:rFonts w:ascii="Times New Roman" w:eastAsia="Times New Roman" w:hAnsi="Times New Roman"/>
+          <w:sz w:val="28"/>
+        </w:rPr>
+        <w:t xml:space="preserve"> </w:t>
+      </w:r>
+      <w:r>
+        <w:rPr>
+          <w:rFonts w:ascii="Times New Roman" w:eastAsia="Times New Roman" w:hAnsi="Times New Roman"/>
+          <w:sz w:val="28"/>
+        </w:rPr>
+        <w:br w:type="page"/>
+      </w:r>
+    </w:p>
+    <w:p>
+      <w:pPr>
+        <w:pStyle w:val="Heading1"/>
+        <w:rPr>
+          <w:rFonts w:eastAsia="Times New Roman"/>
+        </w:rPr>
+      </w:pPr>
+      <w:r>
+        <w:rPr>
+          <w:rFonts w:eastAsia="Times New Roman"/>
+        </w:rPr>
+        <w:lastRenderedPageBreak/>
+        <w:t>6. Glossary</w:t>
+      </w:r>
+    </w:p>
+    <w:p>
+      <w:pPr>
+        <w:ind w:left="360"/>
+        <w:rPr>
+          <w:rFonts w:ascii="Times New Roman" w:eastAsia="Times New Roman" w:hAnsi="Times New Roman"/>
+          <w:sz w:val="28"/>
+        </w:rPr>
+      </w:pPr>
+      <w:r>
+        <w:rPr>
+          <w:rFonts w:ascii="Times New Roman" w:eastAsia="Times New Roman" w:hAnsi="Times New Roman"/>
+          <w:sz w:val="28"/>
+        </w:rPr>
+        <w:t>Area: A sub-section of the “world” or the (Game) Map.</w:t>
+      </w:r>
+    </w:p>
+    <w:p>
+      <w:pPr>
+        <w:ind w:left="360"/>
+        <w:rPr>
+          <w:rFonts w:ascii="Times New Roman" w:eastAsia="Times New Roman" w:hAnsi="Times New Roman"/>
+          <w:sz w:val="28"/>
+        </w:rPr>
+      </w:pPr>
+      <w:r>
+        <w:rPr>
+          <w:rFonts w:ascii="Times New Roman" w:eastAsia="Times New Roman" w:hAnsi="Times New Roman"/>
+          <w:sz w:val="28"/>
+        </w:rPr>
+        <w:t>Engine: The Game Engine that creates the “world” which is the current Game Map</w:t>
+      </w:r>
+    </w:p>
+    <w:p>
+      <w:pPr>
+        <w:ind w:left="360"/>
+        <w:rPr>
+          <w:rFonts w:ascii="Times New Roman" w:eastAsia="Times New Roman" w:hAnsi="Times New Roman"/>
+          <w:sz w:val="28"/>
+        </w:rPr>
+      </w:pPr>
+      <w:r>
+        <w:rPr>
+          <w:rFonts w:ascii="Times New Roman" w:eastAsia="Times New Roman" w:hAnsi="Times New Roman"/>
+          <w:sz w:val="28"/>
+        </w:rPr>
+        <w:t>Game Map: “The world”, rendered by the Game Engine. The map is divided in sub-areas called Areas.</w:t>
+      </w:r>
+    </w:p>
+    <w:p>
+      <w:pPr>
+        <w:ind w:left="360"/>
+        <w:rPr>
+          <w:rFonts w:ascii="Times New Roman" w:eastAsia="Times New Roman" w:hAnsi="Times New Roman"/>
+          <w:sz w:val="28"/>
+        </w:rPr>
+      </w:pPr>
+      <w:r>
+        <w:rPr>
+          <w:rFonts w:ascii="Times New Roman" w:eastAsia="Times New Roman" w:hAnsi="Times New Roman"/>
+          <w:sz w:val="28"/>
+        </w:rPr>
+        <w:t>Player: Human actor, i.e. a</w:t>
+      </w:r>
+      <w:r>
+        <w:rPr>
+          <w:rFonts w:ascii="Times New Roman" w:eastAsia="Times New Roman" w:hAnsi="Times New Roman"/>
+          <w:sz w:val="28"/>
+        </w:rPr>
+        <w:t xml:space="preserve"> player of the game.</w:t>
+      </w:r>
+    </w:p>
+    <w:p>
+      <w:pPr>
+        <w:ind w:left="360"/>
+        <w:rPr>
+          <w:rFonts w:ascii="Times New Roman" w:eastAsia="Times New Roman" w:hAnsi="Times New Roman"/>
+          <w:sz w:val="28"/>
+        </w:rPr>
+      </w:pPr>
+      <w:r>
+        <w:rPr>
+          <w:rFonts w:ascii="Times New Roman" w:eastAsia="Times New Roman" w:hAnsi="Times New Roman"/>
+          <w:sz w:val="28"/>
+        </w:rPr>
+        <w:t>Shop: A vendor or a locale in-world where to conduct selling and purchasing of items.</w:t>
+      </w:r>
+    </w:p>
+    <w:p>
+      <w:pPr>
+        <w:ind w:left="360"/>
+        <w:rPr>
+          <w:rFonts w:ascii="Times New Roman" w:eastAsia="Times New Roman" w:hAnsi="Times New Roman"/>
+          <w:sz w:val="28"/>
+        </w:rPr>
+      </w:pPr>
+    </w:p>
+    <w:p>
+      <w:pPr>
+        <w:ind w:left="360"/>
+        <w:rPr>
+          <w:rFonts w:ascii="Times New Roman" w:eastAsia="Times New Roman" w:hAnsi="Times New Roman"/>
+          <w:sz w:val="28"/>
+        </w:rPr>
+      </w:pPr>
+    </w:p>
+    <w:p>
+      <w:pPr>
+        <w:rPr>
+          <w:lang w:val="en-US"/>
+        </w:rPr>
+      </w:pPr>
+    </w:p>
+    <w:p>
+      <w:pPr>
+        <w:rPr>
+          <w:lang w:val="en-US"/>
+        </w:rPr>
+      </w:pPr>
+    </w:p>
+    <w:p>
+      <w:pPr>
+        <w:rPr>
+          <w:rFonts w:asciiTheme="majorHAnsi" w:eastAsiaTheme="majorEastAsia" w:hAnsiTheme="majorHAnsi" w:cstheme="majorBidi"/>
+          <w:color w:val="1F3763" w:themeColor="accent1" w:themeShade="7F"/>
+          <w:sz w:val="24"/>
+          <w:szCs w:val="24"/>
+          <w:lang w:val="en-US"/>
+        </w:rPr>
+      </w:pPr>
+      <w:r>
+        <w:rPr>
+          <w:lang w:val="en-US"/>
+        </w:rPr>
+        <w:br w:type="page"/>
+      </w:r>
+    </w:p>
+    <w:p>
+      <w:pPr>
+        <w:pStyle w:val="Heading2"/>
+        <w:rPr>
+          <w:lang w:val="en-US"/>
+        </w:rPr>
+      </w:pPr>
+      <w:r>
+        <w:rPr>
+          <w:lang w:val="en-US"/>
+        </w:rPr>
+        <w:lastRenderedPageBreak/>
+        <w:t>Deliverable Timeline</w:t>
+      </w:r>
+    </w:p>
+    <w:p>
+      <w:pPr>
+        <w:rPr>
+          <w:rFonts w:asciiTheme="majorHAnsi" w:eastAsiaTheme="majorEastAsia" w:hAnsiTheme="majorHAnsi" w:cstheme="majorBidi"/>
+          <w:color w:val="2F5496" w:themeColor="accent1" w:themeShade="BF"/>
+          <w:sz w:val="26"/>
+          <w:szCs w:val="26"/>
+          <w:lang w:val="en-US"/>
+        </w:rPr>
+      </w:pPr>
+    </w:p>
+    <w:p>
+      <w:pPr>
+        <w:pStyle w:val="Heading3"/>
+        <w:rPr>
+          <w:lang w:val="en-US"/>
+        </w:rPr>
+      </w:pPr>
+      <w:r>
+        <w:rPr>
+          <w:lang w:val="en-US"/>
+        </w:rPr>
+        <w:t>Project Plan</w:t>
+      </w:r>
+    </w:p>
+    <w:p>
+      <w:pPr>
+        <w:rPr>
+          <w:lang w:val="en-US"/>
+        </w:rPr>
+      </w:pPr>
+      <w:r>
+        <w:rPr>
+          <w:lang w:val="en-US"/>
+        </w:rPr>
+        <w:t>For the full project plan, please refer to the attached PDF file Minecraft_projplan_VCR.pdf</w:t>
+      </w:r>
+    </w:p>
+    <w:p>
+      <w:pPr>
+        <w:rPr>
+          <w:b/>
+          <w:sz w:val="26"/>
+          <w:szCs w:val="26"/>
+          <w:lang w:val="en-US"/>
+        </w:rPr>
+      </w:pPr>
+      <w:r>
+        <w:rPr>
+          <w:noProof/>
+          <w:lang w:eastAsia="en-IE"/>
+        </w:rPr>
+        <w:drawing>
+          <wp:inline distT="0" distB="0" distL="0" distR="0" wp14:anchorId="7FC5CEDA" wp14:editId="2EF14C4D">
+            <wp:extent cx="5731510" cy="3727450"/>
+            <wp:effectExtent l="0" t="0" r="2540" b="6350"/>
+            <wp:docPr id="6" name="Picture 6"/>
+            <wp:cNvGraphicFramePr>
+              <a:graphicFrameLocks xmlns:a="http://schemas.openxmlformats.org/drawingml/2006/main" noChangeAspect="1"/>
+            </wp:cNvGraphicFramePr>
+            <a:graphic xmlns:a="http://schemas.openxmlformats.org/drawingml/2006/main">
+              <a:graphicData uri="http://schemas.openxmlformats.org/drawingml/2006/picture">
+                <pic:pic xmlns:pic="http://schemas.openxmlformats.org/drawingml/2006/picture">
+                  <pic:nvPicPr>
+                    <pic:cNvPr id="1" name=""/>
+                    <pic:cNvPicPr/>
+                  </pic:nvPicPr>
+                  <pic:blipFill>
+                    <a:blip r:embed="rId20"/>
+                    <a:stretch>
+                      <a:fillRect/>
+                    </a:stretch>
+                  </pic:blipFill>
+                  <pic:spPr>
+                    <a:xfrm>
+                      <a:off x="0" y="0"/>
                       <a:ext cx="5731510" cy="3727450"/>
                     </a:xfrm>
                     <a:prstGeom prst="rect">
@@ -4807,7 +5635,7 @@
 </file>
 
 <file path=word/endnotes.xml><?xml version="1.0" encoding="utf-8"?>
-<w:endnotes xmlns:wpc="http://schemas.microsoft.com/office/word/2010/wordprocessingCanvas" xmlns:cx="http://schemas.microsoft.com/office/drawing/2014/chartex" xmlns:cx1="http://schemas.microsoft.com/office/drawing/2015/9/8/chartex" xmlns:cx2="http://schemas.microsoft.com/office/drawing/2015/10/21/chartex" xmlns:cx3="http://schemas.microsoft.com/office/drawing/2016/5/9/chartex" xmlns:cx4="http://schemas.microsoft.com/office/drawing/2016/5/10/chartex" xmlns:cx5="http://schemas.microsoft.com/office/drawing/2016/5/11/chartex" xmlns:mc="http://schemas.openxmlformats.org/markup-compatibility/2006" xmlns:o="urn:schemas-microsoft-com:office:office" xmlns:r="http://schemas.openxmlformats.org/officeDocument/2006/relationships" xmlns:m="http://schemas.openxmlformats.org/officeDocument/2006/math" xmlns:v="urn:schemas-microsoft-com:vml" xmlns:wp14="http://schemas.microsoft.com/office/word/2010/wordprocessingDrawing" xmlns:wp="http://schemas.openxmlformats.org/drawingml/2006/wordprocessingDrawing" xmlns:w10="urn:schemas-microsoft-com:office:word" xmlns:w="http://schemas.openxmlformats.org/wordprocessingml/2006/main" xmlns:w14="http://schemas.microsoft.com/office/word/2010/wordml" xmlns:w15="http://schemas.microsoft.com/office/word/2012/wordml" xmlns:w16se="http://schemas.microsoft.com/office/word/2015/wordml/symex" xmlns:wpg="http://schemas.microsoft.com/office/word/2010/wordprocessingGroup" xmlns:wpi="http://schemas.microsoft.com/office/word/2010/wordprocessingInk" xmlns:wne="http://schemas.microsoft.com/office/word/2006/wordml" xmlns:wps="http://schemas.microsoft.com/office/word/2010/wordprocessingShape" mc:Ignorable="w14 w15 w16se wp14">
+<w:endnotes xmlns:wpc="http://schemas.microsoft.com/office/word/2010/wordprocessingCanvas" xmlns:mc="http://schemas.openxmlformats.org/markup-compatibility/2006" xmlns:o="urn:schemas-microsoft-com:office:office" xmlns:r="http://schemas.openxmlformats.org/officeDocument/2006/relationships" xmlns:m="http://schemas.openxmlformats.org/officeDocument/2006/math" xmlns:v="urn:schemas-microsoft-com:vml" xmlns:wp14="http://schemas.microsoft.com/office/word/2010/wordprocessingDrawing" xmlns:wp="http://schemas.openxmlformats.org/drawingml/2006/wordprocessingDrawing" xmlns:w10="urn:schemas-microsoft-com:office:word" xmlns:w="http://schemas.openxmlformats.org/wordprocessingml/2006/main" xmlns:w14="http://schemas.microsoft.com/office/word/2010/wordml" xmlns:w15="http://schemas.microsoft.com/office/word/2012/wordml" xmlns:wpg="http://schemas.microsoft.com/office/word/2010/wordprocessingGroup" xmlns:wpi="http://schemas.microsoft.com/office/word/2010/wordprocessingInk" xmlns:wne="http://schemas.microsoft.com/office/word/2006/wordml" xmlns:wps="http://schemas.microsoft.com/office/word/2010/wordprocessingShape" mc:Ignorable="w14 w15 wp14">
   <w:endnote w:type="separator" w:id="-1">
     <w:p>
       <w:pPr>
@@ -4832,7 +5660,7 @@
 </file>
 
 <file path=word/footnotes.xml><?xml version="1.0" encoding="utf-8"?>
-<w:footnotes xmlns:wpc="http://schemas.microsoft.com/office/word/2010/wordprocessingCanvas" xmlns:cx="http://schemas.microsoft.com/office/drawing/2014/chartex" xmlns:cx1="http://schemas.microsoft.com/office/drawing/2015/9/8/chartex" xmlns:cx2="http://schemas.microsoft.com/office/drawing/2015/10/21/chartex" xmlns:cx3="http://schemas.microsoft.com/office/drawing/2016/5/9/chartex" xmlns:cx4="http://schemas.microsoft.com/office/drawing/2016/5/10/chartex" xmlns:cx5="http://schemas.microsoft.com/office/drawing/2016/5/11/chartex" xmlns:mc="http://schemas.openxmlformats.org/markup-compatibility/2006" xmlns:o="urn:schemas-microsoft-com:office:office" xmlns:r="http://schemas.openxmlformats.org/officeDocument/2006/relationships" xmlns:m="http://schemas.openxmlformats.org/officeDocument/2006/math" xmlns:v="urn:schemas-microsoft-com:vml" xmlns:wp14="http://schemas.microsoft.com/office/word/2010/wordprocessingDrawing" xmlns:wp="http://schemas.openxmlformats.org/drawingml/2006/wordprocessingDrawing" xmlns:w10="urn:schemas-microsoft-com:office:word" xmlns:w="http://schemas.openxmlformats.org/wordprocessingml/2006/main" xmlns:w14="http://schemas.microsoft.com/office/word/2010/wordml" xmlns:w15="http://schemas.microsoft.com/office/word/2012/wordml" xmlns:w16se="http://schemas.microsoft.com/office/word/2015/wordml/symex" xmlns:wpg="http://schemas.microsoft.com/office/word/2010/wordprocessingGroup" xmlns:wpi="http://schemas.microsoft.com/office/word/2010/wordprocessingInk" xmlns:wne="http://schemas.microsoft.com/office/word/2006/wordml" xmlns:wps="http://schemas.microsoft.com/office/word/2010/wordprocessingShape" mc:Ignorable="w14 w15 w16se wp14">
+<w:footnotes xmlns:wpc="http://schemas.microsoft.com/office/word/2010/wordprocessingCanvas" xmlns:mc="http://schemas.openxmlformats.org/markup-compatibility/2006" xmlns:o="urn:schemas-microsoft-com:office:office" xmlns:r="http://schemas.openxmlformats.org/officeDocument/2006/relationships" xmlns:m="http://schemas.openxmlformats.org/officeDocument/2006/math" xmlns:v="urn:schemas-microsoft-com:vml" xmlns:wp14="http://schemas.microsoft.com/office/word/2010/wordprocessingDrawing" xmlns:wp="http://schemas.openxmlformats.org/drawingml/2006/wordprocessingDrawing" xmlns:w10="urn:schemas-microsoft-com:office:word" xmlns:w="http://schemas.openxmlformats.org/wordprocessingml/2006/main" xmlns:w14="http://schemas.microsoft.com/office/word/2010/wordml" xmlns:w15="http://schemas.microsoft.com/office/word/2012/wordml" xmlns:wpg="http://schemas.microsoft.com/office/word/2010/wordprocessingGroup" xmlns:wpi="http://schemas.microsoft.com/office/word/2010/wordprocessingInk" xmlns:wne="http://schemas.microsoft.com/office/word/2006/wordml" xmlns:wps="http://schemas.microsoft.com/office/word/2010/wordprocessingShape" mc:Ignorable="w14 w15 wp14">
   <w:footnote w:type="separator" w:id="-1">
     <w:p>
       <w:pPr>
@@ -4857,7 +5685,7 @@
 </file>
 
 <file path=word/numbering.xml><?xml version="1.0" encoding="utf-8"?>
-<w:numbering xmlns:wpc="http://schemas.microsoft.com/office/word/2010/wordprocessingCanvas" xmlns:cx="http://schemas.microsoft.com/office/drawing/2014/chartex" xmlns:cx1="http://schemas.microsoft.com/office/drawing/2015/9/8/chartex" xmlns:cx2="http://schemas.microsoft.com/office/drawing/2015/10/21/chartex" xmlns:cx3="http://schemas.microsoft.com/office/drawing/2016/5/9/chartex" xmlns:cx4="http://schemas.microsoft.com/office/drawing/2016/5/10/chartex" xmlns:cx5="http://schemas.microsoft.com/office/drawing/2016/5/11/chartex" xmlns:mc="http://schemas.openxmlformats.org/markup-compatibility/2006" xmlns:o="urn:schemas-microsoft-com:office:office" xmlns:r="http://schemas.openxmlformats.org/officeDocument/2006/relationships" xmlns:m="http://schemas.openxmlformats.org/officeDocument/2006/math" xmlns:v="urn:schemas-microsoft-com:vml" xmlns:wp14="http://schemas.microsoft.com/office/word/2010/wordprocessingDrawing" xmlns:wp="http://schemas.openxmlformats.org/drawingml/2006/wordprocessingDrawing" xmlns:w10="urn:schemas-microsoft-com:office:word" xmlns:w="http://schemas.openxmlformats.org/wordprocessingml/2006/main" xmlns:w14="http://schemas.microsoft.com/office/word/2010/wordml" xmlns:w15="http://schemas.microsoft.com/office/word/2012/wordml" xmlns:w16se="http://schemas.microsoft.com/office/word/2015/wordml/symex" xmlns:wpg="http://schemas.microsoft.com/office/word/2010/wordprocessingGroup" xmlns:wpi="http://schemas.microsoft.com/office/word/2010/wordprocessingInk" xmlns:wne="http://schemas.microsoft.com/office/word/2006/wordml" xmlns:wps="http://schemas.microsoft.com/office/word/2010/wordprocessingShape" mc:Ignorable="w14 w15 w16se wp14">
+<w:numbering xmlns:wpc="http://schemas.microsoft.com/office/word/2010/wordprocessingCanvas" xmlns:mc="http://schemas.openxmlformats.org/markup-compatibility/2006" xmlns:o="urn:schemas-microsoft-com:office:office" xmlns:r="http://schemas.openxmlformats.org/officeDocument/2006/relationships" xmlns:m="http://schemas.openxmlformats.org/officeDocument/2006/math" xmlns:v="urn:schemas-microsoft-com:vml" xmlns:wp14="http://schemas.microsoft.com/office/word/2010/wordprocessingDrawing" xmlns:wp="http://schemas.openxmlformats.org/drawingml/2006/wordprocessingDrawing" xmlns:w10="urn:schemas-microsoft-com:office:word" xmlns:w="http://schemas.openxmlformats.org/wordprocessingml/2006/main" xmlns:w14="http://schemas.microsoft.com/office/word/2010/wordml" xmlns:w15="http://schemas.microsoft.com/office/word/2012/wordml" xmlns:wpg="http://schemas.microsoft.com/office/word/2010/wordprocessingGroup" xmlns:wpi="http://schemas.microsoft.com/office/word/2010/wordprocessingInk" xmlns:wne="http://schemas.microsoft.com/office/word/2006/wordml" xmlns:wps="http://schemas.microsoft.com/office/word/2010/wordprocessingShape" mc:Ignorable="w14 w15 wp14">
   <w:abstractNum w:abstractNumId="0" w15:restartNumberingAfterBreak="0">
     <w:nsid w:val="00000002"/>
     <w:multiLevelType w:val="hybridMultilevel"/>
@@ -5060,6 +5888,118 @@
     </w:lvl>
   </w:abstractNum>
   <w:abstractNum w:abstractNumId="2" w15:restartNumberingAfterBreak="0">
+    <w:nsid w:val="10344F3B"/>
+    <w:multiLevelType w:val="hybridMultilevel"/>
+    <w:tmpl w:val="19007C44"/>
+    <w:lvl w:ilvl="0" w:tplc="98A21A7A">
+      <w:numFmt w:val="bullet"/>
+      <w:lvlText w:val="-"/>
+      <w:lvlJc w:val="left"/>
+      <w:pPr>
+        <w:ind w:left="720" w:hanging="360"/>
+      </w:pPr>
+      <w:rPr>
+        <w:rFonts w:ascii="Times New Roman" w:eastAsia="Times New Roman" w:hAnsi="Times New Roman" w:cs="Times New Roman" w:hint="default"/>
+      </w:rPr>
+    </w:lvl>
+    <w:lvl w:ilvl="1" w:tplc="18090003" w:tentative="1">
+      <w:start w:val="1"/>
+      <w:numFmt w:val="bullet"/>
+      <w:lvlText w:val="o"/>
+      <w:lvlJc w:val="left"/>
+      <w:pPr>
+        <w:ind w:left="1440" w:hanging="360"/>
+      </w:pPr>
+      <w:rPr>
+        <w:rFonts w:ascii="Courier New" w:hAnsi="Courier New" w:cs="Courier New" w:hint="default"/>
+      </w:rPr>
+    </w:lvl>
+    <w:lvl w:ilvl="2" w:tplc="18090005" w:tentative="1">
+      <w:start w:val="1"/>
+      <w:numFmt w:val="bullet"/>
+      <w:lvlText w:val=""/>
+      <w:lvlJc w:val="left"/>
+      <w:pPr>
+        <w:ind w:left="2160" w:hanging="360"/>
+      </w:pPr>
+      <w:rPr>
+        <w:rFonts w:ascii="Wingdings" w:hAnsi="Wingdings" w:hint="default"/>
+      </w:rPr>
+    </w:lvl>
+    <w:lvl w:ilvl="3" w:tplc="18090001" w:tentative="1">
+      <w:start w:val="1"/>
+      <w:numFmt w:val="bullet"/>
+      <w:lvlText w:val=""/>
+      <w:lvlJc w:val="left"/>
+      <w:pPr>
+        <w:ind w:left="2880" w:hanging="360"/>
+      </w:pPr>
+      <w:rPr>
+        <w:rFonts w:ascii="Symbol" w:hAnsi="Symbol" w:hint="default"/>
+      </w:rPr>
+    </w:lvl>
+    <w:lvl w:ilvl="4" w:tplc="18090003" w:tentative="1">
+      <w:start w:val="1"/>
+      <w:numFmt w:val="bullet"/>
+      <w:lvlText w:val="o"/>
+      <w:lvlJc w:val="left"/>
+      <w:pPr>
+        <w:ind w:left="3600" w:hanging="360"/>
+      </w:pPr>
+      <w:rPr>
+        <w:rFonts w:ascii="Courier New" w:hAnsi="Courier New" w:cs="Courier New" w:hint="default"/>
+      </w:rPr>
+    </w:lvl>
+    <w:lvl w:ilvl="5" w:tplc="18090005" w:tentative="1">
+      <w:start w:val="1"/>
+      <w:numFmt w:val="bullet"/>
+      <w:lvlText w:val=""/>
+      <w:lvlJc w:val="left"/>
+      <w:pPr>
+        <w:ind w:left="4320" w:hanging="360"/>
+      </w:pPr>
+      <w:rPr>
+        <w:rFonts w:ascii="Wingdings" w:hAnsi="Wingdings" w:hint="default"/>
+      </w:rPr>
+    </w:lvl>
+    <w:lvl w:ilvl="6" w:tplc="18090001" w:tentative="1">
+      <w:start w:val="1"/>
+      <w:numFmt w:val="bullet"/>
+      <w:lvlText w:val=""/>
+      <w:lvlJc w:val="left"/>
+      <w:pPr>
+        <w:ind w:left="5040" w:hanging="360"/>
+      </w:pPr>
+      <w:rPr>
+        <w:rFonts w:ascii="Symbol" w:hAnsi="Symbol" w:hint="default"/>
+      </w:rPr>
+    </w:lvl>
+    <w:lvl w:ilvl="7" w:tplc="18090003" w:tentative="1">
+      <w:start w:val="1"/>
+      <w:numFmt w:val="bullet"/>
+      <w:lvlText w:val="o"/>
+      <w:lvlJc w:val="left"/>
+      <w:pPr>
+        <w:ind w:left="5760" w:hanging="360"/>
+      </w:pPr>
+      <w:rPr>
+        <w:rFonts w:ascii="Courier New" w:hAnsi="Courier New" w:cs="Courier New" w:hint="default"/>
+      </w:rPr>
+    </w:lvl>
+    <w:lvl w:ilvl="8" w:tplc="18090005" w:tentative="1">
+      <w:start w:val="1"/>
+      <w:numFmt w:val="bullet"/>
+      <w:lvlText w:val=""/>
+      <w:lvlJc w:val="left"/>
+      <w:pPr>
+        <w:ind w:left="6480" w:hanging="360"/>
+      </w:pPr>
+      <w:rPr>
+        <w:rFonts w:ascii="Wingdings" w:hAnsi="Wingdings" w:hint="default"/>
+      </w:rPr>
+    </w:lvl>
+  </w:abstractNum>
+  <w:abstractNum w:abstractNumId="3" w15:restartNumberingAfterBreak="0">
     <w:nsid w:val="11046F5E"/>
     <w:multiLevelType w:val="hybridMultilevel"/>
     <w:tmpl w:val="4BA6AEFA"/>
@@ -5172,7 +6112,7 @@
       </w:rPr>
     </w:lvl>
   </w:abstractNum>
-  <w:abstractNum w:abstractNumId="3" w15:restartNumberingAfterBreak="0">
+  <w:abstractNum w:abstractNumId="4" w15:restartNumberingAfterBreak="0">
     <w:nsid w:val="1C9B1DEF"/>
     <w:multiLevelType w:val="multilevel"/>
     <w:tmpl w:val="2398C854"/>
@@ -5285,7 +6225,7 @@
       </w:pPr>
     </w:lvl>
   </w:abstractNum>
-  <w:abstractNum w:abstractNumId="4" w15:restartNumberingAfterBreak="0">
+  <w:abstractNum w:abstractNumId="5" w15:restartNumberingAfterBreak="0">
     <w:nsid w:val="22845EA0"/>
     <w:multiLevelType w:val="multilevel"/>
     <w:tmpl w:val="2398C854"/>
@@ -5398,7 +6338,7 @@
       </w:pPr>
     </w:lvl>
   </w:abstractNum>
-  <w:abstractNum w:abstractNumId="5" w15:restartNumberingAfterBreak="0">
+  <w:abstractNum w:abstractNumId="6" w15:restartNumberingAfterBreak="0">
     <w:nsid w:val="22C34680"/>
     <w:multiLevelType w:val="multilevel"/>
     <w:tmpl w:val="2398C854"/>
@@ -5511,7 +6451,7 @@
       </w:pPr>
     </w:lvl>
   </w:abstractNum>
-  <w:abstractNum w:abstractNumId="6" w15:restartNumberingAfterBreak="0">
+  <w:abstractNum w:abstractNumId="7" w15:restartNumberingAfterBreak="0">
     <w:nsid w:val="249D48AC"/>
     <w:multiLevelType w:val="multilevel"/>
     <w:tmpl w:val="8D6CDB6E"/>
@@ -5624,7 +6564,7 @@
       </w:pPr>
     </w:lvl>
   </w:abstractNum>
-  <w:abstractNum w:abstractNumId="7" w15:restartNumberingAfterBreak="0">
+  <w:abstractNum w:abstractNumId="8" w15:restartNumberingAfterBreak="0">
     <w:nsid w:val="260A01DA"/>
     <w:multiLevelType w:val="hybridMultilevel"/>
     <w:tmpl w:val="508A27F0"/>
@@ -5737,7 +6677,7 @@
       </w:rPr>
     </w:lvl>
   </w:abstractNum>
-  <w:abstractNum w:abstractNumId="8" w15:restartNumberingAfterBreak="0">
+  <w:abstractNum w:abstractNumId="9" w15:restartNumberingAfterBreak="0">
     <w:nsid w:val="27286E9A"/>
     <w:multiLevelType w:val="hybridMultilevel"/>
     <w:tmpl w:val="ABEAA97E"/>
@@ -5850,7 +6790,7 @@
       </w:rPr>
     </w:lvl>
   </w:abstractNum>
-  <w:abstractNum w:abstractNumId="9" w15:restartNumberingAfterBreak="0">
+  <w:abstractNum w:abstractNumId="10" w15:restartNumberingAfterBreak="0">
     <w:nsid w:val="2E8012BD"/>
     <w:multiLevelType w:val="hybridMultilevel"/>
     <w:tmpl w:val="45264CF0"/>
@@ -5963,7 +6903,7 @@
       </w:rPr>
     </w:lvl>
   </w:abstractNum>
-  <w:abstractNum w:abstractNumId="10" w15:restartNumberingAfterBreak="0">
+  <w:abstractNum w:abstractNumId="11" w15:restartNumberingAfterBreak="0">
     <w:nsid w:val="30CA7075"/>
     <w:multiLevelType w:val="hybridMultilevel"/>
     <w:tmpl w:val="179E5178"/>
@@ -6076,7 +7016,7 @@
       </w:rPr>
     </w:lvl>
   </w:abstractNum>
-  <w:abstractNum w:abstractNumId="11" w15:restartNumberingAfterBreak="0">
+  <w:abstractNum w:abstractNumId="12" w15:restartNumberingAfterBreak="0">
     <w:nsid w:val="3624474C"/>
     <w:multiLevelType w:val="hybridMultilevel"/>
     <w:tmpl w:val="CF66FE9C"/>
@@ -6216,7 +7156,7 @@
       </w:rPr>
     </w:lvl>
   </w:abstractNum>
-  <w:abstractNum w:abstractNumId="12" w15:restartNumberingAfterBreak="0">
+  <w:abstractNum w:abstractNumId="13" w15:restartNumberingAfterBreak="0">
     <w:nsid w:val="38AC527F"/>
     <w:multiLevelType w:val="hybridMultilevel"/>
     <w:tmpl w:val="F17CEAFA"/>
@@ -6305,7 +7245,7 @@
       </w:pPr>
     </w:lvl>
   </w:abstractNum>
-  <w:abstractNum w:abstractNumId="13" w15:restartNumberingAfterBreak="0">
+  <w:abstractNum w:abstractNumId="14" w15:restartNumberingAfterBreak="0">
     <w:nsid w:val="402879E6"/>
     <w:multiLevelType w:val="hybridMultilevel"/>
     <w:tmpl w:val="987C3BF6"/>
@@ -6445,7 +7385,7 @@
       </w:rPr>
     </w:lvl>
   </w:abstractNum>
-  <w:abstractNum w:abstractNumId="14" w15:restartNumberingAfterBreak="0">
+  <w:abstractNum w:abstractNumId="15" w15:restartNumberingAfterBreak="0">
     <w:nsid w:val="40775DAF"/>
     <w:multiLevelType w:val="hybridMultilevel"/>
     <w:tmpl w:val="0BB213F2"/>
@@ -6531,7 +7471,7 @@
       </w:pPr>
     </w:lvl>
   </w:abstractNum>
-  <w:abstractNum w:abstractNumId="15" w15:restartNumberingAfterBreak="0">
+  <w:abstractNum w:abstractNumId="16" w15:restartNumberingAfterBreak="0">
     <w:nsid w:val="44467D57"/>
     <w:multiLevelType w:val="multilevel"/>
     <w:tmpl w:val="8D6CDB6E"/>
@@ -6644,7 +7584,7 @@
       </w:pPr>
     </w:lvl>
   </w:abstractNum>
-  <w:abstractNum w:abstractNumId="16" w15:restartNumberingAfterBreak="0">
+  <w:abstractNum w:abstractNumId="17" w15:restartNumberingAfterBreak="0">
     <w:nsid w:val="46754BB5"/>
     <w:multiLevelType w:val="hybridMultilevel"/>
     <w:tmpl w:val="6B32BBF4"/>
@@ -6757,7 +7697,7 @@
       </w:rPr>
     </w:lvl>
   </w:abstractNum>
-  <w:abstractNum w:abstractNumId="17" w15:restartNumberingAfterBreak="0">
+  <w:abstractNum w:abstractNumId="18" w15:restartNumberingAfterBreak="0">
     <w:nsid w:val="47DB6331"/>
     <w:multiLevelType w:val="multilevel"/>
     <w:tmpl w:val="2398C854"/>
@@ -6870,7 +7810,7 @@
       </w:pPr>
     </w:lvl>
   </w:abstractNum>
-  <w:abstractNum w:abstractNumId="18" w15:restartNumberingAfterBreak="0">
+  <w:abstractNum w:abstractNumId="19" w15:restartNumberingAfterBreak="0">
     <w:nsid w:val="54E05BD6"/>
     <w:multiLevelType w:val="multilevel"/>
     <w:tmpl w:val="2398C854"/>
@@ -6983,7 +7923,7 @@
       </w:pPr>
     </w:lvl>
   </w:abstractNum>
-  <w:abstractNum w:abstractNumId="19" w15:restartNumberingAfterBreak="0">
+  <w:abstractNum w:abstractNumId="20" w15:restartNumberingAfterBreak="0">
     <w:nsid w:val="592A5948"/>
     <w:multiLevelType w:val="multilevel"/>
     <w:tmpl w:val="E090802C"/>
@@ -7096,7 +8036,7 @@
       </w:pPr>
     </w:lvl>
   </w:abstractNum>
-  <w:abstractNum w:abstractNumId="20" w15:restartNumberingAfterBreak="0">
+  <w:abstractNum w:abstractNumId="21" w15:restartNumberingAfterBreak="0">
     <w:nsid w:val="62977E42"/>
     <w:multiLevelType w:val="hybridMultilevel"/>
     <w:tmpl w:val="F6721460"/>
@@ -7209,7 +8149,7 @@
       </w:rPr>
     </w:lvl>
   </w:abstractNum>
-  <w:abstractNum w:abstractNumId="21" w15:restartNumberingAfterBreak="0">
+  <w:abstractNum w:abstractNumId="22" w15:restartNumberingAfterBreak="0">
     <w:nsid w:val="68CE7031"/>
     <w:multiLevelType w:val="hybridMultilevel"/>
     <w:tmpl w:val="C4C2E0C6"/>
@@ -7295,7 +8235,7 @@
       </w:pPr>
     </w:lvl>
   </w:abstractNum>
-  <w:abstractNum w:abstractNumId="22" w15:restartNumberingAfterBreak="0">
+  <w:abstractNum w:abstractNumId="23" w15:restartNumberingAfterBreak="0">
     <w:nsid w:val="72FE56E9"/>
     <w:multiLevelType w:val="multilevel"/>
     <w:tmpl w:val="2398C854"/>
@@ -7408,7 +8348,7 @@
       </w:pPr>
     </w:lvl>
   </w:abstractNum>
-  <w:abstractNum w:abstractNumId="23" w15:restartNumberingAfterBreak="0">
+  <w:abstractNum w:abstractNumId="24" w15:restartNumberingAfterBreak="0">
     <w:nsid w:val="79BF679C"/>
     <w:multiLevelType w:val="multilevel"/>
     <w:tmpl w:val="E090802C"/>
@@ -7521,7 +8461,7 @@
       </w:pPr>
     </w:lvl>
   </w:abstractNum>
-  <w:abstractNum w:abstractNumId="24" w15:restartNumberingAfterBreak="0">
+  <w:abstractNum w:abstractNumId="25" w15:restartNumberingAfterBreak="0">
     <w:nsid w:val="7ACA5ACF"/>
     <w:multiLevelType w:val="hybridMultilevel"/>
     <w:tmpl w:val="0BB213F2"/>
@@ -7607,7 +8547,7 @@
       </w:pPr>
     </w:lvl>
   </w:abstractNum>
-  <w:abstractNum w:abstractNumId="25" w15:restartNumberingAfterBreak="0">
+  <w:abstractNum w:abstractNumId="26" w15:restartNumberingAfterBreak="0">
     <w:nsid w:val="7CA8096C"/>
     <w:multiLevelType w:val="hybridMultilevel"/>
     <w:tmpl w:val="62EC6634"/>
@@ -7721,7 +8661,7 @@
     </w:lvl>
   </w:abstractNum>
   <w:num w:numId="1">
-    <w:abstractNumId w:val="11"/>
+    <w:abstractNumId w:val="12"/>
   </w:num>
   <w:num w:numId="2">
     <w:abstractNumId w:val="1"/>
@@ -7730,82 +8670,85 @@
     <w:abstractNumId w:val="0"/>
   </w:num>
   <w:num w:numId="4">
+    <w:abstractNumId w:val="14"/>
+  </w:num>
+  <w:num w:numId="5">
+    <w:abstractNumId w:val="9"/>
+  </w:num>
+  <w:num w:numId="6">
+    <w:abstractNumId w:val="25"/>
+  </w:num>
+  <w:num w:numId="7">
+    <w:abstractNumId w:val="15"/>
+  </w:num>
+  <w:num w:numId="8">
     <w:abstractNumId w:val="13"/>
   </w:num>
-  <w:num w:numId="5">
-    <w:abstractNumId w:val="8"/>
+  <w:num w:numId="9">
+    <w:abstractNumId w:val="11"/>
   </w:num>
-  <w:num w:numId="6">
-    <w:abstractNumId w:val="24"/>
-  </w:num>
-  <w:num w:numId="7">
-    <w:abstractNumId w:val="14"/>
-  </w:num>
-  <w:num w:numId="8">
-    <w:abstractNumId w:val="12"/>
-  </w:num>
-  <w:num w:numId="9">
+  <w:num w:numId="10">
     <w:abstractNumId w:val="10"/>
   </w:num>
-  <w:num w:numId="10">
-    <w:abstractNumId w:val="9"/>
-  </w:num>
   <w:num w:numId="11">
-    <w:abstractNumId w:val="21"/>
+    <w:abstractNumId w:val="22"/>
   </w:num>
   <w:num w:numId="12">
-    <w:abstractNumId w:val="2"/>
+    <w:abstractNumId w:val="3"/>
   </w:num>
   <w:num w:numId="13">
-    <w:abstractNumId w:val="20"/>
+    <w:abstractNumId w:val="21"/>
   </w:num>
   <w:num w:numId="14">
     <w:abstractNumId w:val="0"/>
   </w:num>
   <w:num w:numId="15">
+    <w:abstractNumId w:val="17"/>
+  </w:num>
+  <w:num w:numId="16">
+    <w:abstractNumId w:val="26"/>
+  </w:num>
+  <w:num w:numId="17">
+    <w:abstractNumId w:val="8"/>
+  </w:num>
+  <w:num w:numId="18">
     <w:abstractNumId w:val="16"/>
   </w:num>
-  <w:num w:numId="16">
-    <w:abstractNumId w:val="25"/>
+  <w:num w:numId="19">
+    <w:abstractNumId w:val="20"/>
   </w:num>
-  <w:num w:numId="17">
+  <w:num w:numId="20">
+    <w:abstractNumId w:val="18"/>
+  </w:num>
+  <w:num w:numId="21">
+    <w:abstractNumId w:val="4"/>
+  </w:num>
+  <w:num w:numId="22">
+    <w:abstractNumId w:val="5"/>
+  </w:num>
+  <w:num w:numId="23">
+    <w:abstractNumId w:val="19"/>
+  </w:num>
+  <w:num w:numId="24">
+    <w:abstractNumId w:val="24"/>
+  </w:num>
+  <w:num w:numId="25">
+    <w:abstractNumId w:val="6"/>
+  </w:num>
+  <w:num w:numId="26">
+    <w:abstractNumId w:val="23"/>
+  </w:num>
+  <w:num w:numId="27">
     <w:abstractNumId w:val="7"/>
   </w:num>
-  <w:num w:numId="18">
-    <w:abstractNumId w:val="15"/>
-  </w:num>
-  <w:num w:numId="19">
-    <w:abstractNumId w:val="19"/>
-  </w:num>
-  <w:num w:numId="20">
-    <w:abstractNumId w:val="17"/>
-  </w:num>
-  <w:num w:numId="21">
-    <w:abstractNumId w:val="3"/>
-  </w:num>
-  <w:num w:numId="22">
-    <w:abstractNumId w:val="4"/>
-  </w:num>
-  <w:num w:numId="23">
-    <w:abstractNumId w:val="18"/>
-  </w:num>
-  <w:num w:numId="24">
-    <w:abstractNumId w:val="23"/>
-  </w:num>
-  <w:num w:numId="25">
-    <w:abstractNumId w:val="5"/>
-  </w:num>
-  <w:num w:numId="26">
-    <w:abstractNumId w:val="22"/>
-  </w:num>
-  <w:num w:numId="27">
-    <w:abstractNumId w:val="6"/>
+  <w:num w:numId="28">
+    <w:abstractNumId w:val="2"/>
   </w:num>
 </w:numbering>
 </file>
 
 <file path=word/styles.xml><?xml version="1.0" encoding="utf-8"?>
-<w:styles xmlns:mc="http://schemas.openxmlformats.org/markup-compatibility/2006" xmlns:r="http://schemas.openxmlformats.org/officeDocument/2006/relationships" xmlns:w="http://schemas.openxmlformats.org/wordprocessingml/2006/main" xmlns:w14="http://schemas.microsoft.com/office/word/2010/wordml" xmlns:w15="http://schemas.microsoft.com/office/word/2012/wordml" xmlns:w16se="http://schemas.microsoft.com/office/word/2015/wordml/symex" mc:Ignorable="w14 w15 w16se">
+<w:styles xmlns:mc="http://schemas.openxmlformats.org/markup-compatibility/2006" xmlns:r="http://schemas.openxmlformats.org/officeDocument/2006/relationships" xmlns:w="http://schemas.openxmlformats.org/wordprocessingml/2006/main" xmlns:w14="http://schemas.microsoft.com/office/word/2010/wordml" xmlns:w15="http://schemas.microsoft.com/office/word/2012/wordml" mc:Ignorable="w14 w15">
   <w:docDefaults>
     <w:rPrDefault>
       <w:rPr>
@@ -7821,7 +8764,7 @@
       </w:pPr>
     </w:pPrDefault>
   </w:docDefaults>
-  <w:latentStyles w:defLockedState="0" w:defUIPriority="99" w:defSemiHidden="0" w:defUnhideWhenUsed="0" w:defQFormat="0" w:count="374">
+  <w:latentStyles w:defLockedState="0" w:defUIPriority="99" w:defSemiHidden="0" w:defUnhideWhenUsed="0" w:defQFormat="0" w:count="371">
     <w:lsdException w:name="Normal" w:uiPriority="0" w:qFormat="1"/>
     <w:lsdException w:name="heading 1" w:uiPriority="9" w:qFormat="1"/>
     <w:lsdException w:name="heading 2" w:semiHidden="1" w:uiPriority="9" w:unhideWhenUsed="1" w:qFormat="1"/>
@@ -7927,6 +8870,7 @@
     <w:lsdException w:name="HTML Sample" w:semiHidden="1" w:unhideWhenUsed="1"/>
     <w:lsdException w:name="HTML Typewriter" w:semiHidden="1" w:unhideWhenUsed="1"/>
     <w:lsdException w:name="HTML Variable" w:semiHidden="1" w:unhideWhenUsed="1"/>
+    <w:lsdException w:name="Normal Table" w:semiHidden="1" w:unhideWhenUsed="1"/>
     <w:lsdException w:name="annotation subject" w:semiHidden="1" w:unhideWhenUsed="1"/>
     <w:lsdException w:name="No List" w:semiHidden="1" w:unhideWhenUsed="1"/>
     <w:lsdException w:name="Outline List 1" w:semiHidden="1" w:unhideWhenUsed="1"/>
@@ -7971,6 +8915,7 @@
     <w:lsdException w:name="Table Professional" w:semiHidden="1" w:unhideWhenUsed="1"/>
     <w:lsdException w:name="Table Subtle 1" w:semiHidden="1" w:unhideWhenUsed="1"/>
     <w:lsdException w:name="Table Subtle 2" w:semiHidden="1" w:unhideWhenUsed="1"/>
+    <w:lsdException w:name="Table Web 1" w:semiHidden="1" w:unhideWhenUsed="1"/>
     <w:lsdException w:name="Table Web 2" w:semiHidden="1" w:unhideWhenUsed="1"/>
     <w:lsdException w:name="Table Web 3" w:semiHidden="1" w:unhideWhenUsed="1"/>
     <w:lsdException w:name="Balloon Text" w:semiHidden="1" w:unhideWhenUsed="1"/>
@@ -8191,9 +9136,6 @@
     <w:lsdException w:name="List Table 5 Dark Accent 6" w:uiPriority="50"/>
     <w:lsdException w:name="List Table 6 Colorful Accent 6" w:uiPriority="51"/>
     <w:lsdException w:name="List Table 7 Colorful Accent 6" w:uiPriority="52"/>
-    <w:lsdException w:name="Mention" w:semiHidden="1" w:unhideWhenUsed="1"/>
-    <w:lsdException w:name="Smart Hyperlink" w:semiHidden="1" w:unhideWhenUsed="1"/>
-    <w:lsdException w:name="Hashtag" w:semiHidden="1" w:unhideWhenUsed="1"/>
   </w:latentStyles>
   <w:style w:type="paragraph" w:default="1" w:styleId="Normal">
     <w:name w:val="Normal"/>
@@ -8904,7 +9846,7 @@
 </file>
 
 <file path=customXml/itemProps1.xml><?xml version="1.0" encoding="utf-8"?>
-<ds:datastoreItem xmlns:ds="http://schemas.openxmlformats.org/officeDocument/2006/customXml" ds:itemID="{71BEC99B-DFAD-4450-8D07-B404B9DBF9A3}">
+<ds:datastoreItem xmlns:ds="http://schemas.openxmlformats.org/officeDocument/2006/customXml" ds:itemID="{95C5AE7E-45E8-4EFB-9F8D-C18C9EC303F5}">
   <ds:schemaRefs>
     <ds:schemaRef ds:uri="http://schemas.openxmlformats.org/officeDocument/2006/bibliography"/>
   </ds:schemaRefs>

</xml_diff>

<commit_message>
minor typos in OOSE proj plan
</commit_message>
<xml_diff>
--- a/Project plans/VCR-OOSE-2017.docx
+++ b/Project plans/VCR-OOSE-2017.docx
@@ -1658,8 +1658,6 @@
       <w:r>
         <w:t xml:space="preserve">[Individual] Create a conceptual class diagram of the chosen use case. The conceptual class diagram should demonstrate the use of many of the following: attributes, relationships, navigability, association class, multiplicity and composition. </w:t>
       </w:r>
-      <w:bookmarkStart w:id="0" w:name="_GoBack"/>
-      <w:bookmarkEnd w:id="0"/>
     </w:p>
     <w:p>
       <w:pPr>
@@ -2560,10 +2558,10 @@
           <w:sz w:val="28"/>
         </w:rPr>
         <w:drawing>
-          <wp:inline distT="0" distB="0" distL="0" distR="0" wp14:anchorId="0104B886" wp14:editId="7420E720">
-            <wp:extent cx="5731510" cy="2813050"/>
-            <wp:effectExtent l="0" t="0" r="2540" b="6350"/>
-            <wp:docPr id="9" name="Picture 9"/>
+          <wp:inline distT="0" distB="0" distL="0" distR="0" wp14:anchorId="625370E6" wp14:editId="774E711D">
+            <wp:extent cx="6248400" cy="3339465"/>
+            <wp:effectExtent l="0" t="0" r="0" b="0"/>
+            <wp:docPr id="4" name="Picture 4"/>
             <wp:cNvGraphicFramePr>
               <a:graphicFrameLocks xmlns:a="http://schemas.openxmlformats.org/drawingml/2006/main" noChangeAspect="1"/>
             </wp:cNvGraphicFramePr>
@@ -2583,7 +2581,7 @@
                   <pic:spPr>
                     <a:xfrm>
                       <a:off x="0" y="0"/>
-                      <a:ext cx="5731510" cy="2813050"/>
+                      <a:ext cx="6248400" cy="3339465"/>
                     </a:xfrm>
                     <a:prstGeom prst="rect">
                       <a:avLst/>
@@ -2646,110 +2644,6 @@
     </w:p>
     <w:p>
       <w:pPr>
-        <w:rPr>
-          <w:rFonts w:ascii="Times New Roman" w:eastAsia="Times New Roman" w:hAnsi="Times New Roman"/>
-          <w:sz w:val="28"/>
-        </w:rPr>
-      </w:pPr>
-    </w:p>
-    <w:p>
-      <w:pPr>
-        <w:rPr>
-          <w:rFonts w:ascii="Times New Roman" w:eastAsia="Times New Roman" w:hAnsi="Times New Roman"/>
-          <w:sz w:val="28"/>
-        </w:rPr>
-      </w:pPr>
-    </w:p>
-    <w:p>
-      <w:pPr>
-        <w:rPr>
-          <w:rFonts w:ascii="Times New Roman" w:eastAsia="Times New Roman" w:hAnsi="Times New Roman"/>
-          <w:sz w:val="28"/>
-        </w:rPr>
-      </w:pPr>
-    </w:p>
-    <w:p>
-      <w:pPr>
-        <w:rPr>
-          <w:rFonts w:ascii="Times New Roman" w:eastAsia="Times New Roman" w:hAnsi="Times New Roman"/>
-          <w:sz w:val="28"/>
-        </w:rPr>
-      </w:pPr>
-    </w:p>
-    <w:p>
-      <w:pPr>
-        <w:rPr>
-          <w:rFonts w:ascii="Times New Roman" w:eastAsia="Times New Roman" w:hAnsi="Times New Roman"/>
-          <w:sz w:val="28"/>
-        </w:rPr>
-      </w:pPr>
-    </w:p>
-    <w:p>
-      <w:pPr>
-        <w:rPr>
-          <w:rFonts w:ascii="Times New Roman" w:eastAsia="Times New Roman" w:hAnsi="Times New Roman"/>
-          <w:sz w:val="28"/>
-        </w:rPr>
-      </w:pPr>
-    </w:p>
-    <w:p>
-      <w:pPr>
-        <w:rPr>
-          <w:rFonts w:ascii="Times New Roman" w:eastAsia="Times New Roman" w:hAnsi="Times New Roman"/>
-          <w:sz w:val="28"/>
-        </w:rPr>
-      </w:pPr>
-    </w:p>
-    <w:p>
-      <w:pPr>
-        <w:rPr>
-          <w:rFonts w:ascii="Times New Roman" w:eastAsia="Times New Roman" w:hAnsi="Times New Roman"/>
-          <w:sz w:val="28"/>
-        </w:rPr>
-      </w:pPr>
-    </w:p>
-    <w:p>
-      <w:pPr>
-        <w:rPr>
-          <w:rFonts w:ascii="Times New Roman" w:eastAsia="Times New Roman" w:hAnsi="Times New Roman"/>
-          <w:sz w:val="28"/>
-        </w:rPr>
-      </w:pPr>
-    </w:p>
-    <w:p>
-      <w:pPr>
-        <w:rPr>
-          <w:rFonts w:ascii="Times New Roman" w:eastAsia="Times New Roman" w:hAnsi="Times New Roman"/>
-          <w:sz w:val="28"/>
-        </w:rPr>
-      </w:pPr>
-    </w:p>
-    <w:p>
-      <w:pPr>
-        <w:rPr>
-          <w:rFonts w:ascii="Times New Roman" w:eastAsia="Times New Roman" w:hAnsi="Times New Roman"/>
-          <w:sz w:val="28"/>
-        </w:rPr>
-      </w:pPr>
-    </w:p>
-    <w:p>
-      <w:pPr>
-        <w:rPr>
-          <w:rFonts w:ascii="Times New Roman" w:eastAsia="Times New Roman" w:hAnsi="Times New Roman"/>
-          <w:sz w:val="28"/>
-        </w:rPr>
-      </w:pPr>
-    </w:p>
-    <w:p>
-      <w:pPr>
-        <w:rPr>
-          <w:rFonts w:ascii="Times New Roman" w:eastAsia="Times New Roman" w:hAnsi="Times New Roman"/>
-          <w:sz w:val="28"/>
-        </w:rPr>
-      </w:pPr>
-    </w:p>
-    <w:p>
-      <w:pPr>
         <w:pStyle w:val="Heading1"/>
         <w:rPr>
           <w:rFonts w:eastAsia="Times New Roman"/>
@@ -2759,6 +2653,7 @@
         <w:rPr>
           <w:rFonts w:eastAsia="Times New Roman"/>
         </w:rPr>
+        <w:lastRenderedPageBreak/>
         <w:t xml:space="preserve">Detailed Use Case Diagram for “Build” use </w:t>
       </w:r>
       <w:r>
@@ -2789,7 +2684,15 @@
         <w:rPr>
           <w:rFonts w:eastAsia="Times New Roman"/>
         </w:rPr>
-        <w:t xml:space="preserve"> Date</w:t>
+        <w:t> </w:t>
+      </w:r>
+      <w:bookmarkStart w:id="0" w:name="_GoBack"/>
+      <w:bookmarkEnd w:id="0"/>
+      <w:r>
+        <w:rPr>
+          <w:rFonts w:eastAsia="Times New Roman"/>
+        </w:rPr>
+        <w:t>Date</w:t>
       </w:r>
       <w:r>
         <w:rPr>
@@ -3094,7 +2997,6 @@
         <w:pStyle w:val="Heading4"/>
       </w:pPr>
       <w:r>
-        <w:lastRenderedPageBreak/>
         <w:t xml:space="preserve">Post-Conditions </w:t>
       </w:r>
     </w:p>
@@ -3333,7 +3235,19 @@
         <w:rPr>
           <w:rFonts w:eastAsia="Times New Roman"/>
         </w:rPr>
-        <w:t>Contributor: Rajeeva Revankar</w:t>
+        <w:t>Contributor: Rajeeva</w:t>
+      </w:r>
+      <w:r>
+        <w:rPr>
+          <w:rFonts w:eastAsia="Times New Roman"/>
+        </w:rPr>
+        <w:t> </w:t>
+      </w:r>
+      <w:r>
+        <w:rPr>
+          <w:rFonts w:eastAsia="Times New Roman"/>
+        </w:rPr>
+        <w:t>Revankar</w:t>
       </w:r>
       <w:r>
         <w:rPr>
@@ -3692,6 +3606,30 @@
     </w:p>
     <w:p>
       <w:pPr>
+        <w:ind w:left="360"/>
+        <w:rPr>
+          <w:rFonts w:ascii="Times New Roman" w:eastAsia="Times New Roman" w:hAnsi="Times New Roman"/>
+          <w:sz w:val="28"/>
+        </w:rPr>
+      </w:pPr>
+    </w:p>
+    <w:p>
+      <w:pPr>
+        <w:rPr>
+          <w:rFonts w:ascii="Times New Roman" w:eastAsia="Times New Roman" w:hAnsi="Times New Roman"/>
+          <w:sz w:val="28"/>
+        </w:rPr>
+      </w:pPr>
+      <w:r>
+        <w:rPr>
+          <w:rFonts w:ascii="Times New Roman" w:eastAsia="Times New Roman" w:hAnsi="Times New Roman"/>
+          <w:sz w:val="28"/>
+        </w:rPr>
+        <w:br w:type="page"/>
+      </w:r>
+    </w:p>
+    <w:p>
+      <w:pPr>
         <w:pStyle w:val="Heading1"/>
         <w:rPr>
           <w:rFonts w:eastAsia="Times New Roman"/>
@@ -3701,6 +3639,7 @@
         <w:rPr>
           <w:rFonts w:eastAsia="Times New Roman"/>
         </w:rPr>
+        <w:lastRenderedPageBreak/>
         <w:t xml:space="preserve">System </w:t>
       </w:r>
       <w:r>
@@ -3729,11 +3668,10 @@
           <w:noProof/>
           <w:lang w:eastAsia="en-IE"/>
         </w:rPr>
-        <w:lastRenderedPageBreak/>
         <w:drawing>
           <wp:inline distT="0" distB="0" distL="0" distR="0" wp14:anchorId="7A4097BA" wp14:editId="1B09C737">
-            <wp:extent cx="5542915" cy="8863330"/>
-            <wp:effectExtent l="0" t="0" r="635" b="0"/>
+            <wp:extent cx="5542915" cy="5876925"/>
+            <wp:effectExtent l="0" t="0" r="635" b="9525"/>
             <wp:docPr id="12" name="Picture 12"/>
             <wp:cNvGraphicFramePr>
               <a:graphicFrameLocks xmlns:a="http://schemas.openxmlformats.org/drawingml/2006/main" noChangeAspect="1"/>
@@ -3745,20 +3683,27 @@
                     <pic:cNvPr id="1" name=""/>
                     <pic:cNvPicPr/>
                   </pic:nvPicPr>
-                  <pic:blipFill>
+                  <pic:blipFill rotWithShape="1">
                     <a:blip r:embed="rId16"/>
-                    <a:stretch>
-                      <a:fillRect/>
-                    </a:stretch>
+                    <a:srcRect b="28632"/>
+                    <a:stretch/>
                   </pic:blipFill>
-                  <pic:spPr>
+                  <pic:spPr bwMode="auto">
                     <a:xfrm>
                       <a:off x="0" y="0"/>
-                      <a:ext cx="5542915" cy="8863330"/>
+                      <a:ext cx="5542915" cy="5876925"/>
                     </a:xfrm>
                     <a:prstGeom prst="rect">
                       <a:avLst/>
                     </a:prstGeom>
+                    <a:ln>
+                      <a:noFill/>
+                    </a:ln>
+                    <a:extLst>
+                      <a:ext uri="{53640926-AAD7-44D8-BBD7-CCE9431645EC}">
+                        <a14:shadowObscured xmlns:a14="http://schemas.microsoft.com/office/drawing/2010/main"/>
+                      </a:ext>
+                    </a:extLst>
                   </pic:spPr>
                 </pic:pic>
               </a:graphicData>
@@ -3766,13 +3711,24 @@
           </wp:inline>
         </w:drawing>
       </w:r>
-      <w:r>
+    </w:p>
+    <w:p>
+      <w:pPr>
+        <w:jc w:val="center"/>
         <w:rPr>
           <w:b/>
           <w:sz w:val="26"/>
           <w:szCs w:val="26"/>
           <w:lang w:val="en-US"/>
         </w:rPr>
+      </w:pPr>
+      <w:r>
+        <w:rPr>
+          <w:b/>
+          <w:sz w:val="26"/>
+          <w:szCs w:val="26"/>
+          <w:lang w:val="en-US"/>
+        </w:rPr>
         <w:br w:type="page"/>
       </w:r>
     </w:p>
@@ -3806,7 +3762,19 @@
         <w:rPr>
           <w:rFonts w:eastAsia="Times New Roman"/>
         </w:rPr>
-        <w:t>” use case (Contributor: Carl Mohn)</w:t>
+        <w:t>” use case (Contributor: Carl</w:t>
+      </w:r>
+      <w:r>
+        <w:rPr>
+          <w:rFonts w:eastAsia="Times New Roman"/>
+        </w:rPr>
+        <w:t> </w:t>
+      </w:r>
+      <w:r>
+        <w:rPr>
+          <w:rFonts w:eastAsia="Times New Roman"/>
+        </w:rPr>
+        <w:t>Mohn)</w:t>
       </w:r>
     </w:p>
     <w:p/>
@@ -4460,7 +4428,9 @@
       <w:r>
         <w:rPr>
           <w:rFonts w:ascii="Times New Roman" w:eastAsia="Times New Roman" w:hAnsi="Times New Roman"/>
-          <w:sz w:val="28"/>
+          <w:noProof/>
+          <w:sz w:val="28"/>
+          <w:lang w:eastAsia="en-IE"/>
         </w:rPr>
         <w:drawing>
           <wp:inline distT="0" distB="0" distL="0" distR="0" wp14:anchorId="26F660D0" wp14:editId="04955B06">
@@ -4903,7 +4873,9 @@
       <w:r>
         <w:rPr>
           <w:rFonts w:ascii="Times New Roman" w:eastAsia="Times New Roman" w:hAnsi="Times New Roman"/>
-          <w:sz w:val="28"/>
+          <w:noProof/>
+          <w:sz w:val="28"/>
+          <w:lang w:eastAsia="en-IE"/>
         </w:rPr>
         <w:drawing>
           <wp:inline distT="0" distB="0" distL="0" distR="0" wp14:anchorId="1E526695" wp14:editId="6A5A50C9">
@@ -9846,7 +9818,7 @@
 </file>
 
 <file path=customXml/itemProps1.xml><?xml version="1.0" encoding="utf-8"?>
-<ds:datastoreItem xmlns:ds="http://schemas.openxmlformats.org/officeDocument/2006/customXml" ds:itemID="{95C5AE7E-45E8-4EFB-9F8D-C18C9EC303F5}">
+<ds:datastoreItem xmlns:ds="http://schemas.openxmlformats.org/officeDocument/2006/customXml" ds:itemID="{1752C2DF-C874-4BF0-BDC7-226B2A4ED1FB}">
   <ds:schemaRefs>
     <ds:schemaRef ds:uri="http://schemas.openxmlformats.org/officeDocument/2006/bibliography"/>
   </ds:schemaRefs>

</xml_diff>